<commit_message>
Added differences to report.
</commit_message>
<xml_diff>
--- a/Scheduling Algorithms Analysis.docx
+++ b/Scheduling Algorithms Analysis.docx
@@ -698,11 +698,50 @@
       <w:r>
         <w:rPr>
           <w:rFonts w:ascii="Times New Roman" w:hAnsi="Times New Roman" w:cs="Times New Roman"/>
+          <w:sz w:val="24"/>
+          <w:szCs w:val="24"/>
+        </w:rPr>
+        <w:br w:type="page"/>
+      </w:r>
+      <w:bookmarkStart w:id="0" w:name="_GoBack"/>
+      <w:bookmarkEnd w:id="0"/>
+    </w:p>
+    <w:p>
+      <w:pPr>
+        <w:rPr>
+          <w:rFonts w:ascii="Times New Roman" w:hAnsi="Times New Roman" w:cs="Times New Roman"/>
+          <w:sz w:val="24"/>
+          <w:szCs w:val="24"/>
+        </w:rPr>
+      </w:pPr>
+      <w:r>
+        <w:rPr>
+          <w:rFonts w:ascii="Times New Roman" w:hAnsi="Times New Roman" w:cs="Times New Roman"/>
           <w:b/>
           <w:sz w:val="32"/>
           <w:szCs w:val="24"/>
         </w:rPr>
+        <w:lastRenderedPageBreak/>
         <w:t>Differences:</w:t>
+      </w:r>
+    </w:p>
+    <w:p>
+      <w:pPr>
+        <w:rPr>
+          <w:rFonts w:ascii="Times New Roman" w:hAnsi="Times New Roman" w:cs="Times New Roman"/>
+          <w:b/>
+          <w:sz w:val="24"/>
+          <w:szCs w:val="24"/>
+        </w:rPr>
+      </w:pPr>
+      <w:r>
+        <w:rPr>
+          <w:rFonts w:ascii="Times New Roman" w:hAnsi="Times New Roman" w:cs="Times New Roman"/>
+          <w:b/>
+          <w:sz w:val="24"/>
+          <w:szCs w:val="24"/>
+        </w:rPr>
+        <w:t>RR:</w:t>
       </w:r>
     </w:p>
     <w:p>
@@ -713,8 +752,254 @@
           <w:szCs w:val="24"/>
         </w:rPr>
       </w:pPr>
-      <w:bookmarkStart w:id="0" w:name="_GoBack"/>
-      <w:bookmarkEnd w:id="0"/>
+      <w:r>
+        <w:rPr>
+          <w:rFonts w:ascii="Times New Roman" w:hAnsi="Times New Roman" w:cs="Times New Roman"/>
+          <w:sz w:val="24"/>
+          <w:szCs w:val="24"/>
+        </w:rPr>
+        <w:t xml:space="preserve">The round robin algorithm could have probably used a longer quantum for our processes. </w:t>
+      </w:r>
+      <w:r>
+        <w:rPr>
+          <w:rFonts w:ascii="Times New Roman" w:hAnsi="Times New Roman" w:cs="Times New Roman"/>
+          <w:sz w:val="24"/>
+          <w:szCs w:val="24"/>
+        </w:rPr>
+        <w:t>Since the round robin algorithm is a preemptive algorithm, t</w:t>
+      </w:r>
+      <w:r>
+        <w:rPr>
+          <w:rFonts w:ascii="Times New Roman" w:hAnsi="Times New Roman" w:cs="Times New Roman"/>
+          <w:sz w:val="24"/>
+          <w:szCs w:val="24"/>
+        </w:rPr>
+        <w:t>he relatively short quantum (50 cycles) was much less than any o</w:t>
+      </w:r>
+      <w:r>
+        <w:rPr>
+          <w:rFonts w:ascii="Times New Roman" w:hAnsi="Times New Roman" w:cs="Times New Roman"/>
+          <w:sz w:val="24"/>
+          <w:szCs w:val="24"/>
+        </w:rPr>
+        <w:t xml:space="preserve">f the process cycles, created a heavy penalty for switching between processes since the quantum was so small compared to the average number of cycles per process. </w:t>
+      </w:r>
+    </w:p>
+    <w:p>
+      <w:pPr>
+        <w:rPr>
+          <w:rFonts w:ascii="Times New Roman" w:hAnsi="Times New Roman" w:cs="Times New Roman"/>
+          <w:b/>
+          <w:sz w:val="24"/>
+          <w:szCs w:val="24"/>
+        </w:rPr>
+      </w:pPr>
+      <w:r>
+        <w:rPr>
+          <w:rFonts w:ascii="Times New Roman" w:hAnsi="Times New Roman" w:cs="Times New Roman"/>
+          <w:b/>
+          <w:sz w:val="24"/>
+          <w:szCs w:val="24"/>
+        </w:rPr>
+        <w:t>SRT:</w:t>
+      </w:r>
+    </w:p>
+    <w:p>
+      <w:pPr>
+        <w:rPr>
+          <w:rFonts w:ascii="Times New Roman" w:hAnsi="Times New Roman" w:cs="Times New Roman"/>
+          <w:sz w:val="24"/>
+          <w:szCs w:val="24"/>
+        </w:rPr>
+      </w:pPr>
+      <w:r>
+        <w:rPr>
+          <w:rFonts w:ascii="Times New Roman" w:hAnsi="Times New Roman" w:cs="Times New Roman"/>
+          <w:sz w:val="24"/>
+          <w:szCs w:val="24"/>
+        </w:rPr>
+        <w:t xml:space="preserve"> The shortest remaining time algorithm finished faster than all the other algorithms consistently. Although it was also a preemptive algorithm and had context switch penalties, it was able to lower the average waiting time more than the non-preemptive </w:t>
+      </w:r>
+      <w:r>
+        <w:rPr>
+          <w:rFonts w:ascii="Times New Roman" w:hAnsi="Times New Roman" w:cs="Times New Roman"/>
+          <w:sz w:val="24"/>
+          <w:szCs w:val="24"/>
+        </w:rPr>
+        <w:t xml:space="preserve">version of the same algorithm, </w:t>
+      </w:r>
+      <w:r>
+        <w:rPr>
+          <w:rFonts w:ascii="Times New Roman" w:hAnsi="Times New Roman" w:cs="Times New Roman"/>
+          <w:sz w:val="24"/>
+          <w:szCs w:val="24"/>
+        </w:rPr>
+        <w:t>SJF</w:t>
+      </w:r>
+      <w:r>
+        <w:rPr>
+          <w:rFonts w:ascii="Times New Roman" w:hAnsi="Times New Roman" w:cs="Times New Roman"/>
+          <w:sz w:val="24"/>
+          <w:szCs w:val="24"/>
+        </w:rPr>
+        <w:t xml:space="preserve">. </w:t>
+      </w:r>
+      <w:r>
+        <w:rPr>
+          <w:rFonts w:ascii="Times New Roman" w:hAnsi="Times New Roman" w:cs="Times New Roman"/>
+          <w:sz w:val="24"/>
+          <w:szCs w:val="24"/>
+        </w:rPr>
+        <w:t xml:space="preserve">This algorithm, like SJF assumes we know the length of the cycles in the process. </w:t>
+      </w:r>
+      <w:r>
+        <w:rPr>
+          <w:rFonts w:ascii="Times New Roman" w:hAnsi="Times New Roman" w:cs="Times New Roman"/>
+          <w:sz w:val="24"/>
+          <w:szCs w:val="24"/>
+        </w:rPr>
+        <w:t>It appears that the cost of the context switches was worth the cost to lower the average waiting time for the other processes.</w:t>
+      </w:r>
+    </w:p>
+    <w:p>
+      <w:pPr>
+        <w:rPr>
+          <w:rFonts w:ascii="Times New Roman" w:hAnsi="Times New Roman" w:cs="Times New Roman"/>
+          <w:b/>
+          <w:sz w:val="24"/>
+          <w:szCs w:val="24"/>
+        </w:rPr>
+      </w:pPr>
+      <w:r>
+        <w:rPr>
+          <w:rFonts w:ascii="Times New Roman" w:hAnsi="Times New Roman" w:cs="Times New Roman"/>
+          <w:b/>
+          <w:sz w:val="24"/>
+          <w:szCs w:val="24"/>
+        </w:rPr>
+        <w:t>SJF:</w:t>
+      </w:r>
+    </w:p>
+    <w:p>
+      <w:pPr>
+        <w:rPr>
+          <w:rFonts w:ascii="Times New Roman" w:hAnsi="Times New Roman" w:cs="Times New Roman"/>
+          <w:sz w:val="24"/>
+          <w:szCs w:val="24"/>
+        </w:rPr>
+      </w:pPr>
+      <w:r>
+        <w:rPr>
+          <w:rFonts w:ascii="Times New Roman" w:hAnsi="Times New Roman" w:cs="Times New Roman"/>
+          <w:sz w:val="24"/>
+          <w:szCs w:val="24"/>
+        </w:rPr>
+        <w:t>The shortest job first algorithm consistently got very good</w:t>
+      </w:r>
+      <w:r>
+        <w:rPr>
+          <w:rFonts w:ascii="Times New Roman" w:hAnsi="Times New Roman" w:cs="Times New Roman"/>
+          <w:sz w:val="24"/>
+          <w:szCs w:val="24"/>
+        </w:rPr>
+        <w:t xml:space="preserve"> results</w:t>
+      </w:r>
+      <w:r>
+        <w:rPr>
+          <w:rFonts w:ascii="Times New Roman" w:hAnsi="Times New Roman" w:cs="Times New Roman"/>
+          <w:sz w:val="24"/>
+          <w:szCs w:val="24"/>
+        </w:rPr>
+        <w:t xml:space="preserve"> (second least average waiting time). </w:t>
+      </w:r>
+      <w:r>
+        <w:rPr>
+          <w:rFonts w:ascii="Times New Roman" w:hAnsi="Times New Roman" w:cs="Times New Roman"/>
+          <w:sz w:val="24"/>
+          <w:szCs w:val="24"/>
+        </w:rPr>
+        <w:t xml:space="preserve">This algorithm is non-preemptive, and assumes we know the length of the cycles in the process which isn’t always the case. </w:t>
+      </w:r>
+    </w:p>
+    <w:p>
+      <w:pPr>
+        <w:rPr>
+          <w:rFonts w:ascii="Times New Roman" w:hAnsi="Times New Roman" w:cs="Times New Roman"/>
+          <w:b/>
+          <w:sz w:val="24"/>
+          <w:szCs w:val="24"/>
+        </w:rPr>
+      </w:pPr>
+      <w:r>
+        <w:rPr>
+          <w:rFonts w:ascii="Times New Roman" w:hAnsi="Times New Roman" w:cs="Times New Roman"/>
+          <w:b/>
+          <w:sz w:val="24"/>
+          <w:szCs w:val="24"/>
+        </w:rPr>
+        <w:t>FIFO:</w:t>
+      </w:r>
+    </w:p>
+    <w:p>
+      <w:pPr>
+        <w:rPr>
+          <w:rFonts w:ascii="Times New Roman" w:hAnsi="Times New Roman" w:cs="Times New Roman"/>
+          <w:sz w:val="24"/>
+          <w:szCs w:val="24"/>
+        </w:rPr>
+      </w:pPr>
+      <w:r>
+        <w:rPr>
+          <w:rFonts w:ascii="Times New Roman" w:hAnsi="Times New Roman" w:cs="Times New Roman"/>
+          <w:sz w:val="24"/>
+          <w:szCs w:val="24"/>
+        </w:rPr>
+        <w:t>The first-in-first-out algorithm is simply a queue. The first process that arrives is the first process that gets to execute. This algorithm is non-preemptive and simply executes the processes in the order they arrive. FIFO, although it didn’t have great average waiting times, didn’t create any unnecessary context switches which kept the average waiting times below that of the RR and LRT.</w:t>
+      </w:r>
+    </w:p>
+    <w:p>
+      <w:pPr>
+        <w:rPr>
+          <w:rFonts w:ascii="Times New Roman" w:hAnsi="Times New Roman" w:cs="Times New Roman"/>
+          <w:b/>
+          <w:sz w:val="24"/>
+          <w:szCs w:val="24"/>
+        </w:rPr>
+      </w:pPr>
+      <w:r>
+        <w:rPr>
+          <w:rFonts w:ascii="Times New Roman" w:hAnsi="Times New Roman" w:cs="Times New Roman"/>
+          <w:b/>
+          <w:sz w:val="24"/>
+          <w:szCs w:val="24"/>
+        </w:rPr>
+        <w:t>LRT:</w:t>
+      </w:r>
+    </w:p>
+    <w:p>
+      <w:pPr>
+        <w:rPr>
+          <w:rFonts w:ascii="Times New Roman" w:hAnsi="Times New Roman" w:cs="Times New Roman"/>
+          <w:sz w:val="24"/>
+          <w:szCs w:val="24"/>
+        </w:rPr>
+      </w:pPr>
+      <w:r>
+        <w:rPr>
+          <w:rFonts w:ascii="Times New Roman" w:hAnsi="Times New Roman" w:cs="Times New Roman"/>
+          <w:sz w:val="24"/>
+          <w:szCs w:val="24"/>
+        </w:rPr>
+        <w:t xml:space="preserve">The longest remaining time algorithm (if there was such an algorithm) created many repeating context switches resulting </w:t>
+      </w:r>
+      <w:r>
+        <w:rPr>
+          <w:rFonts w:ascii="Times New Roman" w:hAnsi="Times New Roman" w:cs="Times New Roman"/>
+          <w:sz w:val="24"/>
+          <w:szCs w:val="24"/>
+        </w:rPr>
+        <w:t>in very high penalty costs and resulted in the longest average waiting times. Once all the existing processes have the same number of cycles remaining, LRT takes the context penalties of switching between all the processes continually. The LRT algorithm also assumes we know the number of cycles for each process.</w:t>
+      </w:r>
     </w:p>
     <w:sectPr>
       <w:pgSz w:w="12240" w:h="15840"/>
@@ -1633,12 +1918,12 @@
         </c:dLbls>
         <c:gapWidth val="219"/>
         <c:overlap val="-27"/>
-        <c:axId val="1160047600"/>
-        <c:axId val="1160053040"/>
+        <c:axId val="1299592320"/>
+        <c:axId val="1299605920"/>
         <c:extLst/>
       </c:barChart>
       <c:catAx>
-        <c:axId val="1160047600"/>
+        <c:axId val="1299592320"/>
         <c:scaling>
           <c:orientation val="minMax"/>
         </c:scaling>
@@ -1741,7 +2026,7 @@
             <a:endParaRPr lang="en-US"/>
           </a:p>
         </c:txPr>
-        <c:crossAx val="1160053040"/>
+        <c:crossAx val="1299605920"/>
         <c:crosses val="autoZero"/>
         <c:auto val="1"/>
         <c:lblAlgn val="ctr"/>
@@ -1749,7 +2034,7 @@
         <c:noMultiLvlLbl val="0"/>
       </c:catAx>
       <c:valAx>
-        <c:axId val="1160053040"/>
+        <c:axId val="1299605920"/>
         <c:scaling>
           <c:orientation val="minMax"/>
         </c:scaling>
@@ -1855,7 +2140,7 @@
             <a:endParaRPr lang="en-US"/>
           </a:p>
         </c:txPr>
-        <c:crossAx val="1160047600"/>
+        <c:crossAx val="1299592320"/>
         <c:crosses val="autoZero"/>
         <c:crossBetween val="between"/>
       </c:valAx>
@@ -2119,11 +2404,11 @@
         </c:dLbls>
         <c:gapWidth val="219"/>
         <c:overlap val="-27"/>
-        <c:axId val="1155497824"/>
-        <c:axId val="1155508160"/>
+        <c:axId val="1334735552"/>
+        <c:axId val="1334742624"/>
       </c:barChart>
       <c:catAx>
-        <c:axId val="1155497824"/>
+        <c:axId val="1334735552"/>
         <c:scaling>
           <c:orientation val="minMax"/>
         </c:scaling>
@@ -2221,7 +2506,7 @@
             <a:endParaRPr lang="en-US"/>
           </a:p>
         </c:txPr>
-        <c:crossAx val="1155508160"/>
+        <c:crossAx val="1334742624"/>
         <c:crosses val="autoZero"/>
         <c:auto val="1"/>
         <c:lblAlgn val="ctr"/>
@@ -2229,7 +2514,7 @@
         <c:noMultiLvlLbl val="0"/>
       </c:catAx>
       <c:valAx>
-        <c:axId val="1155508160"/>
+        <c:axId val="1334742624"/>
         <c:scaling>
           <c:orientation val="minMax"/>
         </c:scaling>
@@ -2335,7 +2620,7 @@
             <a:endParaRPr lang="en-US"/>
           </a:p>
         </c:txPr>
-        <c:crossAx val="1155497824"/>
+        <c:crossAx val="1334735552"/>
         <c:crosses val="autoZero"/>
         <c:crossBetween val="between"/>
       </c:valAx>
@@ -2665,492 +2950,12 @@
         </c:dLbls>
         <c:gapWidth val="219"/>
         <c:overlap val="-27"/>
-        <c:axId val="1160059568"/>
-        <c:axId val="1160051408"/>
+        <c:axId val="1299591232"/>
+        <c:axId val="1299608096"/>
         <c:extLst/>
       </c:barChart>
       <c:catAx>
-        <c:axId val="1160059568"/>
-        <c:scaling>
-          <c:orientation val="minMax"/>
-        </c:scaling>
-        <c:delete val="0"/>
-        <c:axPos val="b"/>
-        <c:title>
-          <c:tx>
-            <c:rich>
-              <a:bodyPr rot="0" spcFirstLastPara="1" vertOverflow="ellipsis" vert="horz" wrap="square" anchor="ctr" anchorCtr="1"/>
-              <a:lstStyle/>
-              <a:p>
-                <a:pPr>
-                  <a:defRPr sz="1000" b="0" i="0" u="none" strike="noStrike" kern="1200" baseline="0">
-                    <a:solidFill>
-                      <a:schemeClr val="tx1">
-                        <a:lumMod val="65000"/>
-                        <a:lumOff val="35000"/>
-                      </a:schemeClr>
-                    </a:solidFill>
-                    <a:latin typeface="+mn-lt"/>
-                    <a:ea typeface="+mn-ea"/>
-                    <a:cs typeface="+mn-cs"/>
-                  </a:defRPr>
-                </a:pPr>
-                <a:r>
-                  <a:rPr lang="en-US"/>
-                  <a:t>Scheduling Algorithm</a:t>
-                </a:r>
-              </a:p>
-            </c:rich>
-          </c:tx>
-          <c:overlay val="0"/>
-          <c:spPr>
-            <a:noFill/>
-            <a:ln>
-              <a:noFill/>
-            </a:ln>
-            <a:effectLst/>
-          </c:spPr>
-          <c:txPr>
-            <a:bodyPr rot="0" spcFirstLastPara="1" vertOverflow="ellipsis" vert="horz" wrap="square" anchor="ctr" anchorCtr="1"/>
-            <a:lstStyle/>
-            <a:p>
-              <a:pPr>
-                <a:defRPr sz="1000" b="0" i="0" u="none" strike="noStrike" kern="1200" baseline="0">
-                  <a:solidFill>
-                    <a:schemeClr val="tx1">
-                      <a:lumMod val="65000"/>
-                      <a:lumOff val="35000"/>
-                    </a:schemeClr>
-                  </a:solidFill>
-                  <a:latin typeface="+mn-lt"/>
-                  <a:ea typeface="+mn-ea"/>
-                  <a:cs typeface="+mn-cs"/>
-                </a:defRPr>
-              </a:pPr>
-              <a:endParaRPr lang="en-US"/>
-            </a:p>
-          </c:txPr>
-        </c:title>
-        <c:numFmt formatCode="General" sourceLinked="1"/>
-        <c:majorTickMark val="none"/>
-        <c:minorTickMark val="none"/>
-        <c:tickLblPos val="nextTo"/>
-        <c:spPr>
-          <a:noFill/>
-          <a:ln w="9525" cap="flat" cmpd="sng" algn="ctr">
-            <a:solidFill>
-              <a:schemeClr val="tx1">
-                <a:lumMod val="15000"/>
-                <a:lumOff val="85000"/>
-              </a:schemeClr>
-            </a:solidFill>
-            <a:round/>
-          </a:ln>
-          <a:effectLst/>
-        </c:spPr>
-        <c:txPr>
-          <a:bodyPr rot="-60000000" spcFirstLastPara="1" vertOverflow="ellipsis" vert="horz" wrap="square" anchor="ctr" anchorCtr="1"/>
-          <a:lstStyle/>
-          <a:p>
-            <a:pPr>
-              <a:defRPr sz="900" b="0" i="0" u="none" strike="noStrike" kern="1200" baseline="0">
-                <a:solidFill>
-                  <a:schemeClr val="tx1">
-                    <a:lumMod val="65000"/>
-                    <a:lumOff val="35000"/>
-                  </a:schemeClr>
-                </a:solidFill>
-                <a:latin typeface="+mn-lt"/>
-                <a:ea typeface="+mn-ea"/>
-                <a:cs typeface="+mn-cs"/>
-              </a:defRPr>
-            </a:pPr>
-            <a:endParaRPr lang="en-US"/>
-          </a:p>
-        </c:txPr>
-        <c:crossAx val="1160051408"/>
-        <c:crosses val="autoZero"/>
-        <c:auto val="1"/>
-        <c:lblAlgn val="ctr"/>
-        <c:lblOffset val="100"/>
-        <c:noMultiLvlLbl val="0"/>
-      </c:catAx>
-      <c:valAx>
-        <c:axId val="1160051408"/>
-        <c:scaling>
-          <c:orientation val="minMax"/>
-        </c:scaling>
-        <c:delete val="0"/>
-        <c:axPos val="l"/>
-        <c:majorGridlines>
-          <c:spPr>
-            <a:ln w="9525" cap="flat" cmpd="sng" algn="ctr">
-              <a:solidFill>
-                <a:schemeClr val="tx1">
-                  <a:lumMod val="15000"/>
-                  <a:lumOff val="85000"/>
-                </a:schemeClr>
-              </a:solidFill>
-              <a:round/>
-            </a:ln>
-            <a:effectLst/>
-          </c:spPr>
-        </c:majorGridlines>
-        <c:title>
-          <c:tx>
-            <c:rich>
-              <a:bodyPr rot="-5400000" spcFirstLastPara="1" vertOverflow="ellipsis" vert="horz" wrap="square" anchor="ctr" anchorCtr="1"/>
-              <a:lstStyle/>
-              <a:p>
-                <a:pPr>
-                  <a:defRPr sz="1000" b="0" i="0" u="none" strike="noStrike" kern="1200" baseline="0">
-                    <a:solidFill>
-                      <a:schemeClr val="tx1">
-                        <a:lumMod val="65000"/>
-                        <a:lumOff val="35000"/>
-                      </a:schemeClr>
-                    </a:solidFill>
-                    <a:latin typeface="+mn-lt"/>
-                    <a:ea typeface="+mn-ea"/>
-                    <a:cs typeface="+mn-cs"/>
-                  </a:defRPr>
-                </a:pPr>
-                <a:r>
-                  <a:rPr lang="en-US"/>
-                  <a:t>Cycles</a:t>
-                </a:r>
-              </a:p>
-            </c:rich>
-          </c:tx>
-          <c:overlay val="0"/>
-          <c:spPr>
-            <a:noFill/>
-            <a:ln>
-              <a:noFill/>
-            </a:ln>
-            <a:effectLst/>
-          </c:spPr>
-          <c:txPr>
-            <a:bodyPr rot="-5400000" spcFirstLastPara="1" vertOverflow="ellipsis" vert="horz" wrap="square" anchor="ctr" anchorCtr="1"/>
-            <a:lstStyle/>
-            <a:p>
-              <a:pPr>
-                <a:defRPr sz="1000" b="0" i="0" u="none" strike="noStrike" kern="1200" baseline="0">
-                  <a:solidFill>
-                    <a:schemeClr val="tx1">
-                      <a:lumMod val="65000"/>
-                      <a:lumOff val="35000"/>
-                    </a:schemeClr>
-                  </a:solidFill>
-                  <a:latin typeface="+mn-lt"/>
-                  <a:ea typeface="+mn-ea"/>
-                  <a:cs typeface="+mn-cs"/>
-                </a:defRPr>
-              </a:pPr>
-              <a:endParaRPr lang="en-US"/>
-            </a:p>
-          </c:txPr>
-        </c:title>
-        <c:numFmt formatCode="General" sourceLinked="1"/>
-        <c:majorTickMark val="none"/>
-        <c:minorTickMark val="none"/>
-        <c:tickLblPos val="nextTo"/>
-        <c:spPr>
-          <a:noFill/>
-          <a:ln>
-            <a:noFill/>
-          </a:ln>
-          <a:effectLst/>
-        </c:spPr>
-        <c:txPr>
-          <a:bodyPr rot="-60000000" spcFirstLastPara="1" vertOverflow="ellipsis" vert="horz" wrap="square" anchor="ctr" anchorCtr="1"/>
-          <a:lstStyle/>
-          <a:p>
-            <a:pPr>
-              <a:defRPr sz="900" b="0" i="0" u="none" strike="noStrike" kern="1200" baseline="0">
-                <a:solidFill>
-                  <a:schemeClr val="tx1">
-                    <a:lumMod val="65000"/>
-                    <a:lumOff val="35000"/>
-                  </a:schemeClr>
-                </a:solidFill>
-                <a:latin typeface="+mn-lt"/>
-                <a:ea typeface="+mn-ea"/>
-                <a:cs typeface="+mn-cs"/>
-              </a:defRPr>
-            </a:pPr>
-            <a:endParaRPr lang="en-US"/>
-          </a:p>
-        </c:txPr>
-        <c:crossAx val="1160059568"/>
-        <c:crosses val="autoZero"/>
-        <c:crossBetween val="between"/>
-      </c:valAx>
-      <c:spPr>
-        <a:noFill/>
-        <a:ln>
-          <a:noFill/>
-        </a:ln>
-        <a:effectLst/>
-      </c:spPr>
-    </c:plotArea>
-    <c:plotVisOnly val="1"/>
-    <c:dispBlanksAs val="gap"/>
-    <c:showDLblsOverMax val="0"/>
-  </c:chart>
-  <c:spPr>
-    <a:solidFill>
-      <a:schemeClr val="bg1"/>
-    </a:solidFill>
-    <a:ln w="9525" cap="flat" cmpd="sng" algn="ctr">
-      <a:solidFill>
-        <a:schemeClr val="tx1">
-          <a:lumMod val="15000"/>
-          <a:lumOff val="85000"/>
-        </a:schemeClr>
-      </a:solidFill>
-      <a:round/>
-    </a:ln>
-    <a:effectLst/>
-  </c:spPr>
-  <c:txPr>
-    <a:bodyPr/>
-    <a:lstStyle/>
-    <a:p>
-      <a:pPr>
-        <a:defRPr/>
-      </a:pPr>
-      <a:endParaRPr lang="en-US"/>
-    </a:p>
-  </c:txPr>
-  <c:externalData r:id="rId3">
-    <c:autoUpdate val="0"/>
-  </c:externalData>
-</c:chartSpace>
-</file>
-
-<file path=word/charts/chart3.xml><?xml version="1.0" encoding="utf-8"?>
-<c:chartSpace xmlns:c="http://schemas.openxmlformats.org/drawingml/2006/chart" xmlns:a="http://schemas.openxmlformats.org/drawingml/2006/main" xmlns:r="http://schemas.openxmlformats.org/officeDocument/2006/relationships">
-  <c:date1904 val="0"/>
-  <c:lang val="en-US"/>
-  <c:roundedCorners val="0"/>
-  <mc:AlternateContent xmlns:mc="http://schemas.openxmlformats.org/markup-compatibility/2006">
-    <mc:Choice xmlns:c14="http://schemas.microsoft.com/office/drawing/2007/8/2/chart" Requires="c14">
-      <c14:style val="102"/>
-    </mc:Choice>
-    <mc:Fallback>
-      <c:style val="2"/>
-    </mc:Fallback>
-  </mc:AlternateContent>
-  <c:chart>
-    <c:title>
-      <c:tx>
-        <c:rich>
-          <a:bodyPr rot="0" spcFirstLastPara="1" vertOverflow="ellipsis" vert="horz" wrap="square" anchor="ctr" anchorCtr="1"/>
-          <a:lstStyle/>
-          <a:p>
-            <a:pPr>
-              <a:defRPr sz="1400" b="0" i="0" u="none" strike="noStrike" kern="1200" spc="0" baseline="0">
-                <a:solidFill>
-                  <a:schemeClr val="tx1">
-                    <a:lumMod val="65000"/>
-                    <a:lumOff val="35000"/>
-                  </a:schemeClr>
-                </a:solidFill>
-                <a:latin typeface="+mn-lt"/>
-                <a:ea typeface="+mn-ea"/>
-                <a:cs typeface="+mn-cs"/>
-              </a:defRPr>
-            </a:pPr>
-            <a:r>
-              <a:rPr lang="en-US"/>
-              <a:t>Single Processor</a:t>
-            </a:r>
-          </a:p>
-        </c:rich>
-      </c:tx>
-      <c:overlay val="0"/>
-      <c:spPr>
-        <a:noFill/>
-        <a:ln>
-          <a:noFill/>
-        </a:ln>
-        <a:effectLst/>
-      </c:spPr>
-      <c:txPr>
-        <a:bodyPr rot="0" spcFirstLastPara="1" vertOverflow="ellipsis" vert="horz" wrap="square" anchor="ctr" anchorCtr="1"/>
-        <a:lstStyle/>
-        <a:p>
-          <a:pPr>
-            <a:defRPr sz="1400" b="0" i="0" u="none" strike="noStrike" kern="1200" spc="0" baseline="0">
-              <a:solidFill>
-                <a:schemeClr val="tx1">
-                  <a:lumMod val="65000"/>
-                  <a:lumOff val="35000"/>
-                </a:schemeClr>
-              </a:solidFill>
-              <a:latin typeface="+mn-lt"/>
-              <a:ea typeface="+mn-ea"/>
-              <a:cs typeface="+mn-cs"/>
-            </a:defRPr>
-          </a:pPr>
-          <a:endParaRPr lang="en-US"/>
-        </a:p>
-      </c:txPr>
-    </c:title>
-    <c:autoTitleDeleted val="0"/>
-    <c:plotArea>
-      <c:layout/>
-      <c:barChart>
-        <c:barDir val="col"/>
-        <c:grouping val="clustered"/>
-        <c:varyColors val="0"/>
-        <c:ser>
-          <c:idx val="0"/>
-          <c:order val="0"/>
-          <c:tx>
-            <c:strRef>
-              <c:f>Sheet1!$B$8</c:f>
-              <c:strCache>
-                <c:ptCount val="1"/>
-                <c:pt idx="0">
-                  <c:v>Average Wait Time</c:v>
-                </c:pt>
-              </c:strCache>
-            </c:strRef>
-          </c:tx>
-          <c:spPr>
-            <a:solidFill>
-              <a:schemeClr val="accent1"/>
-            </a:solidFill>
-            <a:ln>
-              <a:noFill/>
-            </a:ln>
-            <a:effectLst/>
-          </c:spPr>
-          <c:invertIfNegative val="0"/>
-          <c:dLbls>
-            <c:spPr>
-              <a:noFill/>
-              <a:ln>
-                <a:noFill/>
-              </a:ln>
-              <a:effectLst/>
-            </c:spPr>
-            <c:txPr>
-              <a:bodyPr rot="0" spcFirstLastPara="1" vertOverflow="ellipsis" vert="horz" wrap="square" lIns="38100" tIns="19050" rIns="38100" bIns="19050" anchor="ctr" anchorCtr="1">
-                <a:spAutoFit/>
-              </a:bodyPr>
-              <a:lstStyle/>
-              <a:p>
-                <a:pPr>
-                  <a:defRPr sz="900" b="0" i="0" u="none" strike="noStrike" kern="1200" baseline="0">
-                    <a:solidFill>
-                      <a:schemeClr val="tx1">
-                        <a:lumMod val="75000"/>
-                        <a:lumOff val="25000"/>
-                      </a:schemeClr>
-                    </a:solidFill>
-                    <a:latin typeface="+mn-lt"/>
-                    <a:ea typeface="+mn-ea"/>
-                    <a:cs typeface="+mn-cs"/>
-                  </a:defRPr>
-                </a:pPr>
-                <a:endParaRPr lang="en-US"/>
-              </a:p>
-            </c:txPr>
-            <c:dLblPos val="outEnd"/>
-            <c:showLegendKey val="0"/>
-            <c:showVal val="1"/>
-            <c:showCatName val="0"/>
-            <c:showSerName val="0"/>
-            <c:showPercent val="0"/>
-            <c:showBubbleSize val="0"/>
-            <c:showLeaderLines val="0"/>
-            <c:extLst>
-              <c:ext xmlns:c15="http://schemas.microsoft.com/office/drawing/2012/chart" uri="{CE6537A1-D6FC-4f65-9D91-7224C49458BB}">
-                <c15:showLeaderLines val="1"/>
-                <c15:leaderLines>
-                  <c:spPr>
-                    <a:ln w="9525" cap="flat" cmpd="sng" algn="ctr">
-                      <a:solidFill>
-                        <a:schemeClr val="tx1">
-                          <a:lumMod val="35000"/>
-                          <a:lumOff val="65000"/>
-                        </a:schemeClr>
-                      </a:solidFill>
-                      <a:round/>
-                    </a:ln>
-                    <a:effectLst/>
-                  </c:spPr>
-                </c15:leaderLines>
-              </c:ext>
-            </c:extLst>
-          </c:dLbls>
-          <c:cat>
-            <c:strRef>
-              <c:f>Sheet1!$A$9:$A$13</c:f>
-              <c:strCache>
-                <c:ptCount val="5"/>
-                <c:pt idx="0">
-                  <c:v>FIFO</c:v>
-                </c:pt>
-                <c:pt idx="1">
-                  <c:v>RR</c:v>
-                </c:pt>
-                <c:pt idx="2">
-                  <c:v>SJF</c:v>
-                </c:pt>
-                <c:pt idx="3">
-                  <c:v>SRT</c:v>
-                </c:pt>
-                <c:pt idx="4">
-                  <c:v>LRT</c:v>
-                </c:pt>
-              </c:strCache>
-            </c:strRef>
-          </c:cat>
-          <c:val>
-            <c:numRef>
-              <c:f>Sheet1!$B$9:$B$13</c:f>
-              <c:numCache>
-                <c:formatCode>General</c:formatCode>
-                <c:ptCount val="5"/>
-                <c:pt idx="0">
-                  <c:v>129127</c:v>
-                </c:pt>
-                <c:pt idx="1">
-                  <c:v>187994</c:v>
-                </c:pt>
-                <c:pt idx="2">
-                  <c:v>93503</c:v>
-                </c:pt>
-                <c:pt idx="3">
-                  <c:v>93471</c:v>
-                </c:pt>
-                <c:pt idx="4">
-                  <c:v>260356</c:v>
-                </c:pt>
-              </c:numCache>
-            </c:numRef>
-          </c:val>
-        </c:ser>
-        <c:dLbls>
-          <c:dLblPos val="outEnd"/>
-          <c:showLegendKey val="0"/>
-          <c:showVal val="1"/>
-          <c:showCatName val="0"/>
-          <c:showSerName val="0"/>
-          <c:showPercent val="0"/>
-          <c:showBubbleSize val="0"/>
-        </c:dLbls>
-        <c:gapWidth val="219"/>
-        <c:overlap val="-27"/>
-        <c:axId val="1299601568"/>
-        <c:axId val="1299608096"/>
-      </c:barChart>
-      <c:catAx>
-        <c:axId val="1299601568"/>
+        <c:axId val="1299591232"/>
         <c:scaling>
           <c:orientation val="minMax"/>
         </c:scaling>
@@ -3362,7 +3167,487 @@
             <a:endParaRPr lang="en-US"/>
           </a:p>
         </c:txPr>
-        <c:crossAx val="1299601568"/>
+        <c:crossAx val="1299591232"/>
+        <c:crosses val="autoZero"/>
+        <c:crossBetween val="between"/>
+      </c:valAx>
+      <c:spPr>
+        <a:noFill/>
+        <a:ln>
+          <a:noFill/>
+        </a:ln>
+        <a:effectLst/>
+      </c:spPr>
+    </c:plotArea>
+    <c:plotVisOnly val="1"/>
+    <c:dispBlanksAs val="gap"/>
+    <c:showDLblsOverMax val="0"/>
+  </c:chart>
+  <c:spPr>
+    <a:solidFill>
+      <a:schemeClr val="bg1"/>
+    </a:solidFill>
+    <a:ln w="9525" cap="flat" cmpd="sng" algn="ctr">
+      <a:solidFill>
+        <a:schemeClr val="tx1">
+          <a:lumMod val="15000"/>
+          <a:lumOff val="85000"/>
+        </a:schemeClr>
+      </a:solidFill>
+      <a:round/>
+    </a:ln>
+    <a:effectLst/>
+  </c:spPr>
+  <c:txPr>
+    <a:bodyPr/>
+    <a:lstStyle/>
+    <a:p>
+      <a:pPr>
+        <a:defRPr/>
+      </a:pPr>
+      <a:endParaRPr lang="en-US"/>
+    </a:p>
+  </c:txPr>
+  <c:externalData r:id="rId3">
+    <c:autoUpdate val="0"/>
+  </c:externalData>
+</c:chartSpace>
+</file>
+
+<file path=word/charts/chart3.xml><?xml version="1.0" encoding="utf-8"?>
+<c:chartSpace xmlns:c="http://schemas.openxmlformats.org/drawingml/2006/chart" xmlns:a="http://schemas.openxmlformats.org/drawingml/2006/main" xmlns:r="http://schemas.openxmlformats.org/officeDocument/2006/relationships">
+  <c:date1904 val="0"/>
+  <c:lang val="en-US"/>
+  <c:roundedCorners val="0"/>
+  <mc:AlternateContent xmlns:mc="http://schemas.openxmlformats.org/markup-compatibility/2006">
+    <mc:Choice xmlns:c14="http://schemas.microsoft.com/office/drawing/2007/8/2/chart" Requires="c14">
+      <c14:style val="102"/>
+    </mc:Choice>
+    <mc:Fallback>
+      <c:style val="2"/>
+    </mc:Fallback>
+  </mc:AlternateContent>
+  <c:chart>
+    <c:title>
+      <c:tx>
+        <c:rich>
+          <a:bodyPr rot="0" spcFirstLastPara="1" vertOverflow="ellipsis" vert="horz" wrap="square" anchor="ctr" anchorCtr="1"/>
+          <a:lstStyle/>
+          <a:p>
+            <a:pPr>
+              <a:defRPr sz="1400" b="0" i="0" u="none" strike="noStrike" kern="1200" spc="0" baseline="0">
+                <a:solidFill>
+                  <a:schemeClr val="tx1">
+                    <a:lumMod val="65000"/>
+                    <a:lumOff val="35000"/>
+                  </a:schemeClr>
+                </a:solidFill>
+                <a:latin typeface="+mn-lt"/>
+                <a:ea typeface="+mn-ea"/>
+                <a:cs typeface="+mn-cs"/>
+              </a:defRPr>
+            </a:pPr>
+            <a:r>
+              <a:rPr lang="en-US"/>
+              <a:t>Single Processor</a:t>
+            </a:r>
+          </a:p>
+        </c:rich>
+      </c:tx>
+      <c:overlay val="0"/>
+      <c:spPr>
+        <a:noFill/>
+        <a:ln>
+          <a:noFill/>
+        </a:ln>
+        <a:effectLst/>
+      </c:spPr>
+      <c:txPr>
+        <a:bodyPr rot="0" spcFirstLastPara="1" vertOverflow="ellipsis" vert="horz" wrap="square" anchor="ctr" anchorCtr="1"/>
+        <a:lstStyle/>
+        <a:p>
+          <a:pPr>
+            <a:defRPr sz="1400" b="0" i="0" u="none" strike="noStrike" kern="1200" spc="0" baseline="0">
+              <a:solidFill>
+                <a:schemeClr val="tx1">
+                  <a:lumMod val="65000"/>
+                  <a:lumOff val="35000"/>
+                </a:schemeClr>
+              </a:solidFill>
+              <a:latin typeface="+mn-lt"/>
+              <a:ea typeface="+mn-ea"/>
+              <a:cs typeface="+mn-cs"/>
+            </a:defRPr>
+          </a:pPr>
+          <a:endParaRPr lang="en-US"/>
+        </a:p>
+      </c:txPr>
+    </c:title>
+    <c:autoTitleDeleted val="0"/>
+    <c:plotArea>
+      <c:layout/>
+      <c:barChart>
+        <c:barDir val="col"/>
+        <c:grouping val="clustered"/>
+        <c:varyColors val="0"/>
+        <c:ser>
+          <c:idx val="0"/>
+          <c:order val="0"/>
+          <c:tx>
+            <c:strRef>
+              <c:f>Sheet1!$B$8</c:f>
+              <c:strCache>
+                <c:ptCount val="1"/>
+                <c:pt idx="0">
+                  <c:v>Average Wait Time</c:v>
+                </c:pt>
+              </c:strCache>
+            </c:strRef>
+          </c:tx>
+          <c:spPr>
+            <a:solidFill>
+              <a:schemeClr val="accent1"/>
+            </a:solidFill>
+            <a:ln>
+              <a:noFill/>
+            </a:ln>
+            <a:effectLst/>
+          </c:spPr>
+          <c:invertIfNegative val="0"/>
+          <c:dLbls>
+            <c:spPr>
+              <a:noFill/>
+              <a:ln>
+                <a:noFill/>
+              </a:ln>
+              <a:effectLst/>
+            </c:spPr>
+            <c:txPr>
+              <a:bodyPr rot="0" spcFirstLastPara="1" vertOverflow="ellipsis" vert="horz" wrap="square" lIns="38100" tIns="19050" rIns="38100" bIns="19050" anchor="ctr" anchorCtr="1">
+                <a:spAutoFit/>
+              </a:bodyPr>
+              <a:lstStyle/>
+              <a:p>
+                <a:pPr>
+                  <a:defRPr sz="900" b="0" i="0" u="none" strike="noStrike" kern="1200" baseline="0">
+                    <a:solidFill>
+                      <a:schemeClr val="tx1">
+                        <a:lumMod val="75000"/>
+                        <a:lumOff val="25000"/>
+                      </a:schemeClr>
+                    </a:solidFill>
+                    <a:latin typeface="+mn-lt"/>
+                    <a:ea typeface="+mn-ea"/>
+                    <a:cs typeface="+mn-cs"/>
+                  </a:defRPr>
+                </a:pPr>
+                <a:endParaRPr lang="en-US"/>
+              </a:p>
+            </c:txPr>
+            <c:dLblPos val="outEnd"/>
+            <c:showLegendKey val="0"/>
+            <c:showVal val="1"/>
+            <c:showCatName val="0"/>
+            <c:showSerName val="0"/>
+            <c:showPercent val="0"/>
+            <c:showBubbleSize val="0"/>
+            <c:showLeaderLines val="0"/>
+            <c:extLst>
+              <c:ext xmlns:c15="http://schemas.microsoft.com/office/drawing/2012/chart" uri="{CE6537A1-D6FC-4f65-9D91-7224C49458BB}">
+                <c15:showLeaderLines val="1"/>
+                <c15:leaderLines>
+                  <c:spPr>
+                    <a:ln w="9525" cap="flat" cmpd="sng" algn="ctr">
+                      <a:solidFill>
+                        <a:schemeClr val="tx1">
+                          <a:lumMod val="35000"/>
+                          <a:lumOff val="65000"/>
+                        </a:schemeClr>
+                      </a:solidFill>
+                      <a:round/>
+                    </a:ln>
+                    <a:effectLst/>
+                  </c:spPr>
+                </c15:leaderLines>
+              </c:ext>
+            </c:extLst>
+          </c:dLbls>
+          <c:cat>
+            <c:strRef>
+              <c:f>Sheet1!$A$9:$A$13</c:f>
+              <c:strCache>
+                <c:ptCount val="5"/>
+                <c:pt idx="0">
+                  <c:v>FIFO</c:v>
+                </c:pt>
+                <c:pt idx="1">
+                  <c:v>RR</c:v>
+                </c:pt>
+                <c:pt idx="2">
+                  <c:v>SJF</c:v>
+                </c:pt>
+                <c:pt idx="3">
+                  <c:v>SRT</c:v>
+                </c:pt>
+                <c:pt idx="4">
+                  <c:v>LRT</c:v>
+                </c:pt>
+              </c:strCache>
+            </c:strRef>
+          </c:cat>
+          <c:val>
+            <c:numRef>
+              <c:f>Sheet1!$B$9:$B$13</c:f>
+              <c:numCache>
+                <c:formatCode>General</c:formatCode>
+                <c:ptCount val="5"/>
+                <c:pt idx="0">
+                  <c:v>129127</c:v>
+                </c:pt>
+                <c:pt idx="1">
+                  <c:v>187994</c:v>
+                </c:pt>
+                <c:pt idx="2">
+                  <c:v>93503</c:v>
+                </c:pt>
+                <c:pt idx="3">
+                  <c:v>93471</c:v>
+                </c:pt>
+                <c:pt idx="4">
+                  <c:v>260356</c:v>
+                </c:pt>
+              </c:numCache>
+            </c:numRef>
+          </c:val>
+        </c:ser>
+        <c:dLbls>
+          <c:dLblPos val="outEnd"/>
+          <c:showLegendKey val="0"/>
+          <c:showVal val="1"/>
+          <c:showCatName val="0"/>
+          <c:showSerName val="0"/>
+          <c:showPercent val="0"/>
+          <c:showBubbleSize val="0"/>
+        </c:dLbls>
+        <c:gapWidth val="219"/>
+        <c:overlap val="-27"/>
+        <c:axId val="1299591776"/>
+        <c:axId val="1299608640"/>
+      </c:barChart>
+      <c:catAx>
+        <c:axId val="1299591776"/>
+        <c:scaling>
+          <c:orientation val="minMax"/>
+        </c:scaling>
+        <c:delete val="0"/>
+        <c:axPos val="b"/>
+        <c:title>
+          <c:tx>
+            <c:rich>
+              <a:bodyPr rot="0" spcFirstLastPara="1" vertOverflow="ellipsis" vert="horz" wrap="square" anchor="ctr" anchorCtr="1"/>
+              <a:lstStyle/>
+              <a:p>
+                <a:pPr>
+                  <a:defRPr sz="1000" b="0" i="0" u="none" strike="noStrike" kern="1200" baseline="0">
+                    <a:solidFill>
+                      <a:schemeClr val="tx1">
+                        <a:lumMod val="65000"/>
+                        <a:lumOff val="35000"/>
+                      </a:schemeClr>
+                    </a:solidFill>
+                    <a:latin typeface="+mn-lt"/>
+                    <a:ea typeface="+mn-ea"/>
+                    <a:cs typeface="+mn-cs"/>
+                  </a:defRPr>
+                </a:pPr>
+                <a:r>
+                  <a:rPr lang="en-US"/>
+                  <a:t>Scheduling Algorithm</a:t>
+                </a:r>
+              </a:p>
+            </c:rich>
+          </c:tx>
+          <c:overlay val="0"/>
+          <c:spPr>
+            <a:noFill/>
+            <a:ln>
+              <a:noFill/>
+            </a:ln>
+            <a:effectLst/>
+          </c:spPr>
+          <c:txPr>
+            <a:bodyPr rot="0" spcFirstLastPara="1" vertOverflow="ellipsis" vert="horz" wrap="square" anchor="ctr" anchorCtr="1"/>
+            <a:lstStyle/>
+            <a:p>
+              <a:pPr>
+                <a:defRPr sz="1000" b="0" i="0" u="none" strike="noStrike" kern="1200" baseline="0">
+                  <a:solidFill>
+                    <a:schemeClr val="tx1">
+                      <a:lumMod val="65000"/>
+                      <a:lumOff val="35000"/>
+                    </a:schemeClr>
+                  </a:solidFill>
+                  <a:latin typeface="+mn-lt"/>
+                  <a:ea typeface="+mn-ea"/>
+                  <a:cs typeface="+mn-cs"/>
+                </a:defRPr>
+              </a:pPr>
+              <a:endParaRPr lang="en-US"/>
+            </a:p>
+          </c:txPr>
+        </c:title>
+        <c:numFmt formatCode="General" sourceLinked="1"/>
+        <c:majorTickMark val="none"/>
+        <c:minorTickMark val="none"/>
+        <c:tickLblPos val="nextTo"/>
+        <c:spPr>
+          <a:noFill/>
+          <a:ln w="9525" cap="flat" cmpd="sng" algn="ctr">
+            <a:solidFill>
+              <a:schemeClr val="tx1">
+                <a:lumMod val="15000"/>
+                <a:lumOff val="85000"/>
+              </a:schemeClr>
+            </a:solidFill>
+            <a:round/>
+          </a:ln>
+          <a:effectLst/>
+        </c:spPr>
+        <c:txPr>
+          <a:bodyPr rot="-60000000" spcFirstLastPara="1" vertOverflow="ellipsis" vert="horz" wrap="square" anchor="ctr" anchorCtr="1"/>
+          <a:lstStyle/>
+          <a:p>
+            <a:pPr>
+              <a:defRPr sz="900" b="0" i="0" u="none" strike="noStrike" kern="1200" baseline="0">
+                <a:solidFill>
+                  <a:schemeClr val="tx1">
+                    <a:lumMod val="65000"/>
+                    <a:lumOff val="35000"/>
+                  </a:schemeClr>
+                </a:solidFill>
+                <a:latin typeface="+mn-lt"/>
+                <a:ea typeface="+mn-ea"/>
+                <a:cs typeface="+mn-cs"/>
+              </a:defRPr>
+            </a:pPr>
+            <a:endParaRPr lang="en-US"/>
+          </a:p>
+        </c:txPr>
+        <c:crossAx val="1299608640"/>
+        <c:crosses val="autoZero"/>
+        <c:auto val="1"/>
+        <c:lblAlgn val="ctr"/>
+        <c:lblOffset val="100"/>
+        <c:noMultiLvlLbl val="0"/>
+      </c:catAx>
+      <c:valAx>
+        <c:axId val="1299608640"/>
+        <c:scaling>
+          <c:orientation val="minMax"/>
+        </c:scaling>
+        <c:delete val="0"/>
+        <c:axPos val="l"/>
+        <c:majorGridlines>
+          <c:spPr>
+            <a:ln w="9525" cap="flat" cmpd="sng" algn="ctr">
+              <a:solidFill>
+                <a:schemeClr val="tx1">
+                  <a:lumMod val="15000"/>
+                  <a:lumOff val="85000"/>
+                </a:schemeClr>
+              </a:solidFill>
+              <a:round/>
+            </a:ln>
+            <a:effectLst/>
+          </c:spPr>
+        </c:majorGridlines>
+        <c:title>
+          <c:tx>
+            <c:rich>
+              <a:bodyPr rot="-5400000" spcFirstLastPara="1" vertOverflow="ellipsis" vert="horz" wrap="square" anchor="ctr" anchorCtr="1"/>
+              <a:lstStyle/>
+              <a:p>
+                <a:pPr>
+                  <a:defRPr sz="1000" b="0" i="0" u="none" strike="noStrike" kern="1200" baseline="0">
+                    <a:solidFill>
+                      <a:schemeClr val="tx1">
+                        <a:lumMod val="65000"/>
+                        <a:lumOff val="35000"/>
+                      </a:schemeClr>
+                    </a:solidFill>
+                    <a:latin typeface="+mn-lt"/>
+                    <a:ea typeface="+mn-ea"/>
+                    <a:cs typeface="+mn-cs"/>
+                  </a:defRPr>
+                </a:pPr>
+                <a:r>
+                  <a:rPr lang="en-US"/>
+                  <a:t>Cycles</a:t>
+                </a:r>
+              </a:p>
+            </c:rich>
+          </c:tx>
+          <c:overlay val="0"/>
+          <c:spPr>
+            <a:noFill/>
+            <a:ln>
+              <a:noFill/>
+            </a:ln>
+            <a:effectLst/>
+          </c:spPr>
+          <c:txPr>
+            <a:bodyPr rot="-5400000" spcFirstLastPara="1" vertOverflow="ellipsis" vert="horz" wrap="square" anchor="ctr" anchorCtr="1"/>
+            <a:lstStyle/>
+            <a:p>
+              <a:pPr>
+                <a:defRPr sz="1000" b="0" i="0" u="none" strike="noStrike" kern="1200" baseline="0">
+                  <a:solidFill>
+                    <a:schemeClr val="tx1">
+                      <a:lumMod val="65000"/>
+                      <a:lumOff val="35000"/>
+                    </a:schemeClr>
+                  </a:solidFill>
+                  <a:latin typeface="+mn-lt"/>
+                  <a:ea typeface="+mn-ea"/>
+                  <a:cs typeface="+mn-cs"/>
+                </a:defRPr>
+              </a:pPr>
+              <a:endParaRPr lang="en-US"/>
+            </a:p>
+          </c:txPr>
+        </c:title>
+        <c:numFmt formatCode="General" sourceLinked="1"/>
+        <c:majorTickMark val="none"/>
+        <c:minorTickMark val="none"/>
+        <c:tickLblPos val="nextTo"/>
+        <c:spPr>
+          <a:noFill/>
+          <a:ln>
+            <a:noFill/>
+          </a:ln>
+          <a:effectLst/>
+        </c:spPr>
+        <c:txPr>
+          <a:bodyPr rot="-60000000" spcFirstLastPara="1" vertOverflow="ellipsis" vert="horz" wrap="square" anchor="ctr" anchorCtr="1"/>
+          <a:lstStyle/>
+          <a:p>
+            <a:pPr>
+              <a:defRPr sz="900" b="0" i="0" u="none" strike="noStrike" kern="1200" baseline="0">
+                <a:solidFill>
+                  <a:schemeClr val="tx1">
+                    <a:lumMod val="65000"/>
+                    <a:lumOff val="35000"/>
+                  </a:schemeClr>
+                </a:solidFill>
+                <a:latin typeface="+mn-lt"/>
+                <a:ea typeface="+mn-ea"/>
+                <a:cs typeface="+mn-cs"/>
+              </a:defRPr>
+            </a:pPr>
+            <a:endParaRPr lang="en-US"/>
+          </a:p>
+        </c:txPr>
+        <c:crossAx val="1299591776"/>
         <c:crosses val="autoZero"/>
         <c:crossBetween val="between"/>
       </c:valAx>
@@ -3626,11 +3911,11 @@
         </c:dLbls>
         <c:gapWidth val="219"/>
         <c:overlap val="-27"/>
-        <c:axId val="1299595584"/>
-        <c:axId val="1299617888"/>
+        <c:axId val="1299611904"/>
+        <c:axId val="1299597760"/>
       </c:barChart>
       <c:catAx>
-        <c:axId val="1299595584"/>
+        <c:axId val="1299611904"/>
         <c:scaling>
           <c:orientation val="minMax"/>
         </c:scaling>
@@ -3728,7 +4013,7 @@
             <a:endParaRPr lang="en-US"/>
           </a:p>
         </c:txPr>
-        <c:crossAx val="1299617888"/>
+        <c:crossAx val="1299597760"/>
         <c:crosses val="autoZero"/>
         <c:auto val="1"/>
         <c:lblAlgn val="ctr"/>
@@ -3736,7 +4021,7 @@
         <c:noMultiLvlLbl val="0"/>
       </c:catAx>
       <c:valAx>
-        <c:axId val="1299617888"/>
+        <c:axId val="1299597760"/>
         <c:scaling>
           <c:orientation val="minMax"/>
         </c:scaling>
@@ -3842,7 +4127,7 @@
             <a:endParaRPr lang="en-US"/>
           </a:p>
         </c:txPr>
-        <c:crossAx val="1299595584"/>
+        <c:crossAx val="1299611904"/>
         <c:crosses val="autoZero"/>
         <c:crossBetween val="between"/>
       </c:valAx>
@@ -4111,8 +4396,488 @@
         </c:dLbls>
         <c:gapWidth val="219"/>
         <c:overlap val="-27"/>
+        <c:axId val="1299617888"/>
+        <c:axId val="1299615168"/>
+      </c:barChart>
+      <c:catAx>
+        <c:axId val="1299617888"/>
+        <c:scaling>
+          <c:orientation val="minMax"/>
+        </c:scaling>
+        <c:delete val="0"/>
+        <c:axPos val="b"/>
+        <c:title>
+          <c:tx>
+            <c:rich>
+              <a:bodyPr rot="0" spcFirstLastPara="1" vertOverflow="ellipsis" vert="horz" wrap="square" anchor="ctr" anchorCtr="1"/>
+              <a:lstStyle/>
+              <a:p>
+                <a:pPr>
+                  <a:defRPr sz="1000" b="0" i="0" u="none" strike="noStrike" kern="1200" baseline="0">
+                    <a:solidFill>
+                      <a:schemeClr val="tx1">
+                        <a:lumMod val="65000"/>
+                        <a:lumOff val="35000"/>
+                      </a:schemeClr>
+                    </a:solidFill>
+                    <a:latin typeface="+mn-lt"/>
+                    <a:ea typeface="+mn-ea"/>
+                    <a:cs typeface="+mn-cs"/>
+                  </a:defRPr>
+                </a:pPr>
+                <a:r>
+                  <a:rPr lang="en-US"/>
+                  <a:t>Scheduling Algorithm</a:t>
+                </a:r>
+              </a:p>
+            </c:rich>
+          </c:tx>
+          <c:overlay val="0"/>
+          <c:spPr>
+            <a:noFill/>
+            <a:ln>
+              <a:noFill/>
+            </a:ln>
+            <a:effectLst/>
+          </c:spPr>
+          <c:txPr>
+            <a:bodyPr rot="0" spcFirstLastPara="1" vertOverflow="ellipsis" vert="horz" wrap="square" anchor="ctr" anchorCtr="1"/>
+            <a:lstStyle/>
+            <a:p>
+              <a:pPr>
+                <a:defRPr sz="1000" b="0" i="0" u="none" strike="noStrike" kern="1200" baseline="0">
+                  <a:solidFill>
+                    <a:schemeClr val="tx1">
+                      <a:lumMod val="65000"/>
+                      <a:lumOff val="35000"/>
+                    </a:schemeClr>
+                  </a:solidFill>
+                  <a:latin typeface="+mn-lt"/>
+                  <a:ea typeface="+mn-ea"/>
+                  <a:cs typeface="+mn-cs"/>
+                </a:defRPr>
+              </a:pPr>
+              <a:endParaRPr lang="en-US"/>
+            </a:p>
+          </c:txPr>
+        </c:title>
+        <c:numFmt formatCode="General" sourceLinked="1"/>
+        <c:majorTickMark val="none"/>
+        <c:minorTickMark val="none"/>
+        <c:tickLblPos val="nextTo"/>
+        <c:spPr>
+          <a:noFill/>
+          <a:ln w="9525" cap="flat" cmpd="sng" algn="ctr">
+            <a:solidFill>
+              <a:schemeClr val="tx1">
+                <a:lumMod val="15000"/>
+                <a:lumOff val="85000"/>
+              </a:schemeClr>
+            </a:solidFill>
+            <a:round/>
+          </a:ln>
+          <a:effectLst/>
+        </c:spPr>
+        <c:txPr>
+          <a:bodyPr rot="-60000000" spcFirstLastPara="1" vertOverflow="ellipsis" vert="horz" wrap="square" anchor="ctr" anchorCtr="1"/>
+          <a:lstStyle/>
+          <a:p>
+            <a:pPr>
+              <a:defRPr sz="900" b="0" i="0" u="none" strike="noStrike" kern="1200" baseline="0">
+                <a:solidFill>
+                  <a:schemeClr val="tx1">
+                    <a:lumMod val="65000"/>
+                    <a:lumOff val="35000"/>
+                  </a:schemeClr>
+                </a:solidFill>
+                <a:latin typeface="+mn-lt"/>
+                <a:ea typeface="+mn-ea"/>
+                <a:cs typeface="+mn-cs"/>
+              </a:defRPr>
+            </a:pPr>
+            <a:endParaRPr lang="en-US"/>
+          </a:p>
+        </c:txPr>
+        <c:crossAx val="1299615168"/>
+        <c:crosses val="autoZero"/>
+        <c:auto val="1"/>
+        <c:lblAlgn val="ctr"/>
+        <c:lblOffset val="100"/>
+        <c:noMultiLvlLbl val="0"/>
+      </c:catAx>
+      <c:valAx>
+        <c:axId val="1299615168"/>
+        <c:scaling>
+          <c:orientation val="minMax"/>
+        </c:scaling>
+        <c:delete val="0"/>
+        <c:axPos val="l"/>
+        <c:majorGridlines>
+          <c:spPr>
+            <a:ln w="9525" cap="flat" cmpd="sng" algn="ctr">
+              <a:solidFill>
+                <a:schemeClr val="tx1">
+                  <a:lumMod val="15000"/>
+                  <a:lumOff val="85000"/>
+                </a:schemeClr>
+              </a:solidFill>
+              <a:round/>
+            </a:ln>
+            <a:effectLst/>
+          </c:spPr>
+        </c:majorGridlines>
+        <c:title>
+          <c:tx>
+            <c:rich>
+              <a:bodyPr rot="-5400000" spcFirstLastPara="1" vertOverflow="ellipsis" vert="horz" wrap="square" anchor="ctr" anchorCtr="1"/>
+              <a:lstStyle/>
+              <a:p>
+                <a:pPr>
+                  <a:defRPr sz="1000" b="0" i="0" u="none" strike="noStrike" kern="1200" baseline="0">
+                    <a:solidFill>
+                      <a:schemeClr val="tx1">
+                        <a:lumMod val="65000"/>
+                        <a:lumOff val="35000"/>
+                      </a:schemeClr>
+                    </a:solidFill>
+                    <a:latin typeface="+mn-lt"/>
+                    <a:ea typeface="+mn-ea"/>
+                    <a:cs typeface="+mn-cs"/>
+                  </a:defRPr>
+                </a:pPr>
+                <a:r>
+                  <a:rPr lang="en-US"/>
+                  <a:t>Cycles</a:t>
+                </a:r>
+              </a:p>
+            </c:rich>
+          </c:tx>
+          <c:overlay val="0"/>
+          <c:spPr>
+            <a:noFill/>
+            <a:ln>
+              <a:noFill/>
+            </a:ln>
+            <a:effectLst/>
+          </c:spPr>
+          <c:txPr>
+            <a:bodyPr rot="-5400000" spcFirstLastPara="1" vertOverflow="ellipsis" vert="horz" wrap="square" anchor="ctr" anchorCtr="1"/>
+            <a:lstStyle/>
+            <a:p>
+              <a:pPr>
+                <a:defRPr sz="1000" b="0" i="0" u="none" strike="noStrike" kern="1200" baseline="0">
+                  <a:solidFill>
+                    <a:schemeClr val="tx1">
+                      <a:lumMod val="65000"/>
+                      <a:lumOff val="35000"/>
+                    </a:schemeClr>
+                  </a:solidFill>
+                  <a:latin typeface="+mn-lt"/>
+                  <a:ea typeface="+mn-ea"/>
+                  <a:cs typeface="+mn-cs"/>
+                </a:defRPr>
+              </a:pPr>
+              <a:endParaRPr lang="en-US"/>
+            </a:p>
+          </c:txPr>
+        </c:title>
+        <c:numFmt formatCode="General" sourceLinked="1"/>
+        <c:majorTickMark val="none"/>
+        <c:minorTickMark val="none"/>
+        <c:tickLblPos val="nextTo"/>
+        <c:spPr>
+          <a:noFill/>
+          <a:ln>
+            <a:noFill/>
+          </a:ln>
+          <a:effectLst/>
+        </c:spPr>
+        <c:txPr>
+          <a:bodyPr rot="-60000000" spcFirstLastPara="1" vertOverflow="ellipsis" vert="horz" wrap="square" anchor="ctr" anchorCtr="1"/>
+          <a:lstStyle/>
+          <a:p>
+            <a:pPr>
+              <a:defRPr sz="900" b="0" i="0" u="none" strike="noStrike" kern="1200" baseline="0">
+                <a:solidFill>
+                  <a:schemeClr val="tx1">
+                    <a:lumMod val="65000"/>
+                    <a:lumOff val="35000"/>
+                  </a:schemeClr>
+                </a:solidFill>
+                <a:latin typeface="+mn-lt"/>
+                <a:ea typeface="+mn-ea"/>
+                <a:cs typeface="+mn-cs"/>
+              </a:defRPr>
+            </a:pPr>
+            <a:endParaRPr lang="en-US"/>
+          </a:p>
+        </c:txPr>
+        <c:crossAx val="1299617888"/>
+        <c:crosses val="autoZero"/>
+        <c:crossBetween val="between"/>
+      </c:valAx>
+      <c:spPr>
+        <a:noFill/>
+        <a:ln>
+          <a:noFill/>
+        </a:ln>
+        <a:effectLst/>
+      </c:spPr>
+    </c:plotArea>
+    <c:plotVisOnly val="1"/>
+    <c:dispBlanksAs val="gap"/>
+    <c:showDLblsOverMax val="0"/>
+  </c:chart>
+  <c:spPr>
+    <a:solidFill>
+      <a:schemeClr val="bg1"/>
+    </a:solidFill>
+    <a:ln w="9525" cap="flat" cmpd="sng" algn="ctr">
+      <a:solidFill>
+        <a:schemeClr val="tx1">
+          <a:lumMod val="15000"/>
+          <a:lumOff val="85000"/>
+        </a:schemeClr>
+      </a:solidFill>
+      <a:round/>
+    </a:ln>
+    <a:effectLst/>
+  </c:spPr>
+  <c:txPr>
+    <a:bodyPr/>
+    <a:lstStyle/>
+    <a:p>
+      <a:pPr>
+        <a:defRPr/>
+      </a:pPr>
+      <a:endParaRPr lang="en-US"/>
+    </a:p>
+  </c:txPr>
+  <c:externalData r:id="rId3">
+    <c:autoUpdate val="0"/>
+  </c:externalData>
+</c:chartSpace>
+</file>
+
+<file path=word/charts/chart6.xml><?xml version="1.0" encoding="utf-8"?>
+<c:chartSpace xmlns:c="http://schemas.openxmlformats.org/drawingml/2006/chart" xmlns:a="http://schemas.openxmlformats.org/drawingml/2006/main" xmlns:r="http://schemas.openxmlformats.org/officeDocument/2006/relationships">
+  <c:date1904 val="0"/>
+  <c:lang val="en-US"/>
+  <c:roundedCorners val="0"/>
+  <mc:AlternateContent xmlns:mc="http://schemas.openxmlformats.org/markup-compatibility/2006">
+    <mc:Choice xmlns:c14="http://schemas.microsoft.com/office/drawing/2007/8/2/chart" Requires="c14">
+      <c14:style val="105"/>
+    </mc:Choice>
+    <mc:Fallback>
+      <c:style val="5"/>
+    </mc:Fallback>
+  </mc:AlternateContent>
+  <c:chart>
+    <c:title>
+      <c:tx>
+        <c:rich>
+          <a:bodyPr rot="0" spcFirstLastPara="1" vertOverflow="ellipsis" vert="horz" wrap="square" anchor="ctr" anchorCtr="1"/>
+          <a:lstStyle/>
+          <a:p>
+            <a:pPr>
+              <a:defRPr sz="1400" b="0" i="0" u="none" strike="noStrike" kern="1200" spc="0" baseline="0">
+                <a:solidFill>
+                  <a:schemeClr val="tx1">
+                    <a:lumMod val="65000"/>
+                    <a:lumOff val="35000"/>
+                  </a:schemeClr>
+                </a:solidFill>
+                <a:latin typeface="+mn-lt"/>
+                <a:ea typeface="+mn-ea"/>
+                <a:cs typeface="+mn-cs"/>
+              </a:defRPr>
+            </a:pPr>
+            <a:r>
+              <a:rPr lang="en-US"/>
+              <a:t>Multi-Processor</a:t>
+            </a:r>
+          </a:p>
+        </c:rich>
+      </c:tx>
+      <c:overlay val="0"/>
+      <c:spPr>
+        <a:noFill/>
+        <a:ln>
+          <a:noFill/>
+        </a:ln>
+        <a:effectLst/>
+      </c:spPr>
+      <c:txPr>
+        <a:bodyPr rot="0" spcFirstLastPara="1" vertOverflow="ellipsis" vert="horz" wrap="square" anchor="ctr" anchorCtr="1"/>
+        <a:lstStyle/>
+        <a:p>
+          <a:pPr>
+            <a:defRPr sz="1400" b="0" i="0" u="none" strike="noStrike" kern="1200" spc="0" baseline="0">
+              <a:solidFill>
+                <a:schemeClr val="tx1">
+                  <a:lumMod val="65000"/>
+                  <a:lumOff val="35000"/>
+                </a:schemeClr>
+              </a:solidFill>
+              <a:latin typeface="+mn-lt"/>
+              <a:ea typeface="+mn-ea"/>
+              <a:cs typeface="+mn-cs"/>
+            </a:defRPr>
+          </a:pPr>
+          <a:endParaRPr lang="en-US"/>
+        </a:p>
+      </c:txPr>
+    </c:title>
+    <c:autoTitleDeleted val="0"/>
+    <c:plotArea>
+      <c:layout/>
+      <c:barChart>
+        <c:barDir val="col"/>
+        <c:grouping val="clustered"/>
+        <c:varyColors val="0"/>
+        <c:ser>
+          <c:idx val="0"/>
+          <c:order val="0"/>
+          <c:tx>
+            <c:strRef>
+              <c:f>Sheet1!$I$15</c:f>
+              <c:strCache>
+                <c:ptCount val="1"/>
+                <c:pt idx="0">
+                  <c:v>Average Wait Time</c:v>
+                </c:pt>
+              </c:strCache>
+            </c:strRef>
+          </c:tx>
+          <c:spPr>
+            <a:solidFill>
+              <a:schemeClr val="accent3"/>
+            </a:solidFill>
+            <a:ln>
+              <a:noFill/>
+            </a:ln>
+            <a:effectLst/>
+          </c:spPr>
+          <c:invertIfNegative val="0"/>
+          <c:dLbls>
+            <c:spPr>
+              <a:noFill/>
+              <a:ln>
+                <a:noFill/>
+              </a:ln>
+              <a:effectLst/>
+            </c:spPr>
+            <c:txPr>
+              <a:bodyPr rot="0" spcFirstLastPara="1" vertOverflow="ellipsis" vert="horz" wrap="square" lIns="38100" tIns="19050" rIns="38100" bIns="19050" anchor="ctr" anchorCtr="1">
+                <a:spAutoFit/>
+              </a:bodyPr>
+              <a:lstStyle/>
+              <a:p>
+                <a:pPr>
+                  <a:defRPr sz="900" b="0" i="0" u="none" strike="noStrike" kern="1200" baseline="0">
+                    <a:solidFill>
+                      <a:schemeClr val="tx1">
+                        <a:lumMod val="75000"/>
+                        <a:lumOff val="25000"/>
+                      </a:schemeClr>
+                    </a:solidFill>
+                    <a:latin typeface="+mn-lt"/>
+                    <a:ea typeface="+mn-ea"/>
+                    <a:cs typeface="+mn-cs"/>
+                  </a:defRPr>
+                </a:pPr>
+                <a:endParaRPr lang="en-US"/>
+              </a:p>
+            </c:txPr>
+            <c:dLblPos val="outEnd"/>
+            <c:showLegendKey val="0"/>
+            <c:showVal val="1"/>
+            <c:showCatName val="0"/>
+            <c:showSerName val="0"/>
+            <c:showPercent val="0"/>
+            <c:showBubbleSize val="0"/>
+            <c:showLeaderLines val="0"/>
+            <c:extLst>
+              <c:ext xmlns:c15="http://schemas.microsoft.com/office/drawing/2012/chart" uri="{CE6537A1-D6FC-4f65-9D91-7224C49458BB}">
+                <c15:showLeaderLines val="1"/>
+                <c15:leaderLines>
+                  <c:spPr>
+                    <a:ln w="9525" cap="flat" cmpd="sng" algn="ctr">
+                      <a:solidFill>
+                        <a:schemeClr val="tx1">
+                          <a:lumMod val="35000"/>
+                          <a:lumOff val="65000"/>
+                        </a:schemeClr>
+                      </a:solidFill>
+                      <a:round/>
+                    </a:ln>
+                    <a:effectLst/>
+                  </c:spPr>
+                </c15:leaderLines>
+              </c:ext>
+            </c:extLst>
+          </c:dLbls>
+          <c:cat>
+            <c:strRef>
+              <c:f>Sheet1!$H$16:$H$20</c:f>
+              <c:strCache>
+                <c:ptCount val="5"/>
+                <c:pt idx="0">
+                  <c:v>FIFO</c:v>
+                </c:pt>
+                <c:pt idx="1">
+                  <c:v>RR</c:v>
+                </c:pt>
+                <c:pt idx="2">
+                  <c:v>SJF</c:v>
+                </c:pt>
+                <c:pt idx="3">
+                  <c:v>SRT</c:v>
+                </c:pt>
+                <c:pt idx="4">
+                  <c:v>LRT</c:v>
+                </c:pt>
+              </c:strCache>
+            </c:strRef>
+          </c:cat>
+          <c:val>
+            <c:numRef>
+              <c:f>Sheet1!$I$16:$I$20</c:f>
+              <c:numCache>
+                <c:formatCode>General</c:formatCode>
+                <c:ptCount val="5"/>
+                <c:pt idx="0">
+                  <c:v>23858</c:v>
+                </c:pt>
+                <c:pt idx="1">
+                  <c:v>27173</c:v>
+                </c:pt>
+                <c:pt idx="2">
+                  <c:v>13585</c:v>
+                </c:pt>
+                <c:pt idx="3">
+                  <c:v>13282</c:v>
+                </c:pt>
+                <c:pt idx="4">
+                  <c:v>48743</c:v>
+                </c:pt>
+              </c:numCache>
+            </c:numRef>
+          </c:val>
+        </c:ser>
+        <c:dLbls>
+          <c:dLblPos val="outEnd"/>
+          <c:showLegendKey val="0"/>
+          <c:showVal val="1"/>
+          <c:showCatName val="0"/>
+          <c:showSerName val="0"/>
+          <c:showPercent val="0"/>
+          <c:showBubbleSize val="0"/>
+        </c:dLbls>
+        <c:gapWidth val="219"/>
+        <c:overlap val="-27"/>
         <c:axId val="1299622240"/>
-        <c:axId val="1090339712"/>
+        <c:axId val="1299616256"/>
       </c:barChart>
       <c:catAx>
         <c:axId val="1299622240"/>
@@ -4213,7 +4978,7 @@
             <a:endParaRPr lang="en-US"/>
           </a:p>
         </c:txPr>
-        <c:crossAx val="1090339712"/>
+        <c:crossAx val="1299616256"/>
         <c:crosses val="autoZero"/>
         <c:auto val="1"/>
         <c:lblAlgn val="ctr"/>
@@ -4221,7 +4986,7 @@
         <c:noMultiLvlLbl val="0"/>
       </c:catAx>
       <c:valAx>
-        <c:axId val="1090339712"/>
+        <c:axId val="1299616256"/>
         <c:scaling>
           <c:orientation val="minMax"/>
         </c:scaling>
@@ -4374,17 +5139,17 @@
 </c:chartSpace>
 </file>
 
-<file path=word/charts/chart6.xml><?xml version="1.0" encoding="utf-8"?>
+<file path=word/charts/chart7.xml><?xml version="1.0" encoding="utf-8"?>
 <c:chartSpace xmlns:c="http://schemas.openxmlformats.org/drawingml/2006/chart" xmlns:a="http://schemas.openxmlformats.org/drawingml/2006/main" xmlns:r="http://schemas.openxmlformats.org/officeDocument/2006/relationships">
   <c:date1904 val="0"/>
   <c:lang val="en-US"/>
   <c:roundedCorners val="0"/>
   <mc:AlternateContent xmlns:mc="http://schemas.openxmlformats.org/markup-compatibility/2006">
     <mc:Choice xmlns:c14="http://schemas.microsoft.com/office/drawing/2007/8/2/chart" Requires="c14">
-      <c14:style val="105"/>
+      <c14:style val="106"/>
     </mc:Choice>
     <mc:Fallback>
-      <c:style val="5"/>
+      <c:style val="6"/>
     </mc:Fallback>
   </mc:AlternateContent>
   <c:chart>
@@ -4409,7 +5174,7 @@
             </a:pPr>
             <a:r>
               <a:rPr lang="en-US"/>
-              <a:t>Multi-Processor</a:t>
+              <a:t>Single Processor</a:t>
             </a:r>
           </a:p>
         </c:rich>
@@ -4455,7 +5220,7 @@
           <c:order val="0"/>
           <c:tx>
             <c:strRef>
-              <c:f>Sheet1!$I$15</c:f>
+              <c:f>Sheet1!$B$22</c:f>
               <c:strCache>
                 <c:ptCount val="1"/>
                 <c:pt idx="0">
@@ -4466,7 +5231,7 @@
           </c:tx>
           <c:spPr>
             <a:solidFill>
-              <a:schemeClr val="accent3"/>
+              <a:schemeClr val="accent4"/>
             </a:solidFill>
             <a:ln>
               <a:noFill/>
@@ -4534,7 +5299,7 @@
           </c:dLbls>
           <c:cat>
             <c:strRef>
-              <c:f>Sheet1!$H$16:$H$20</c:f>
+              <c:f>Sheet1!$A$23:$A$27</c:f>
               <c:strCache>
                 <c:ptCount val="5"/>
                 <c:pt idx="0">
@@ -4557,24 +5322,24 @@
           </c:cat>
           <c:val>
             <c:numRef>
-              <c:f>Sheet1!$I$16:$I$20</c:f>
+              <c:f>Sheet1!$B$23:$B$27</c:f>
               <c:numCache>
                 <c:formatCode>General</c:formatCode>
                 <c:ptCount val="5"/>
                 <c:pt idx="0">
-                  <c:v>23858</c:v>
+                  <c:v>72275</c:v>
                 </c:pt>
                 <c:pt idx="1">
-                  <c:v>27173</c:v>
+                  <c:v>143384</c:v>
                 </c:pt>
                 <c:pt idx="2">
-                  <c:v>13585</c:v>
+                  <c:v>72275</c:v>
                 </c:pt>
                 <c:pt idx="3">
-                  <c:v>13282</c:v>
+                  <c:v>72275</c:v>
                 </c:pt>
                 <c:pt idx="4">
-                  <c:v>48743</c:v>
+                  <c:v>145750</c:v>
                 </c:pt>
               </c:numCache>
             </c:numRef>
@@ -4591,11 +5356,11 @@
         </c:dLbls>
         <c:gapWidth val="219"/>
         <c:overlap val="-27"/>
-        <c:axId val="1090344608"/>
-        <c:axId val="1090335360"/>
+        <c:axId val="1330069632"/>
+        <c:axId val="1330056032"/>
       </c:barChart>
       <c:catAx>
-        <c:axId val="1090344608"/>
+        <c:axId val="1330069632"/>
         <c:scaling>
           <c:orientation val="minMax"/>
         </c:scaling>
@@ -4693,7 +5458,7 @@
             <a:endParaRPr lang="en-US"/>
           </a:p>
         </c:txPr>
-        <c:crossAx val="1090335360"/>
+        <c:crossAx val="1330056032"/>
         <c:crosses val="autoZero"/>
         <c:auto val="1"/>
         <c:lblAlgn val="ctr"/>
@@ -4701,7 +5466,7 @@
         <c:noMultiLvlLbl val="0"/>
       </c:catAx>
       <c:valAx>
-        <c:axId val="1090335360"/>
+        <c:axId val="1330056032"/>
         <c:scaling>
           <c:orientation val="minMax"/>
         </c:scaling>
@@ -4807,487 +5572,7 @@
             <a:endParaRPr lang="en-US"/>
           </a:p>
         </c:txPr>
-        <c:crossAx val="1090344608"/>
-        <c:crosses val="autoZero"/>
-        <c:crossBetween val="between"/>
-      </c:valAx>
-      <c:spPr>
-        <a:noFill/>
-        <a:ln>
-          <a:noFill/>
-        </a:ln>
-        <a:effectLst/>
-      </c:spPr>
-    </c:plotArea>
-    <c:plotVisOnly val="1"/>
-    <c:dispBlanksAs val="gap"/>
-    <c:showDLblsOverMax val="0"/>
-  </c:chart>
-  <c:spPr>
-    <a:solidFill>
-      <a:schemeClr val="bg1"/>
-    </a:solidFill>
-    <a:ln w="9525" cap="flat" cmpd="sng" algn="ctr">
-      <a:solidFill>
-        <a:schemeClr val="tx1">
-          <a:lumMod val="15000"/>
-          <a:lumOff val="85000"/>
-        </a:schemeClr>
-      </a:solidFill>
-      <a:round/>
-    </a:ln>
-    <a:effectLst/>
-  </c:spPr>
-  <c:txPr>
-    <a:bodyPr/>
-    <a:lstStyle/>
-    <a:p>
-      <a:pPr>
-        <a:defRPr/>
-      </a:pPr>
-      <a:endParaRPr lang="en-US"/>
-    </a:p>
-  </c:txPr>
-  <c:externalData r:id="rId3">
-    <c:autoUpdate val="0"/>
-  </c:externalData>
-</c:chartSpace>
-</file>
-
-<file path=word/charts/chart7.xml><?xml version="1.0" encoding="utf-8"?>
-<c:chartSpace xmlns:c="http://schemas.openxmlformats.org/drawingml/2006/chart" xmlns:a="http://schemas.openxmlformats.org/drawingml/2006/main" xmlns:r="http://schemas.openxmlformats.org/officeDocument/2006/relationships">
-  <c:date1904 val="0"/>
-  <c:lang val="en-US"/>
-  <c:roundedCorners val="0"/>
-  <mc:AlternateContent xmlns:mc="http://schemas.openxmlformats.org/markup-compatibility/2006">
-    <mc:Choice xmlns:c14="http://schemas.microsoft.com/office/drawing/2007/8/2/chart" Requires="c14">
-      <c14:style val="106"/>
-    </mc:Choice>
-    <mc:Fallback>
-      <c:style val="6"/>
-    </mc:Fallback>
-  </mc:AlternateContent>
-  <c:chart>
-    <c:title>
-      <c:tx>
-        <c:rich>
-          <a:bodyPr rot="0" spcFirstLastPara="1" vertOverflow="ellipsis" vert="horz" wrap="square" anchor="ctr" anchorCtr="1"/>
-          <a:lstStyle/>
-          <a:p>
-            <a:pPr>
-              <a:defRPr sz="1400" b="0" i="0" u="none" strike="noStrike" kern="1200" spc="0" baseline="0">
-                <a:solidFill>
-                  <a:schemeClr val="tx1">
-                    <a:lumMod val="65000"/>
-                    <a:lumOff val="35000"/>
-                  </a:schemeClr>
-                </a:solidFill>
-                <a:latin typeface="+mn-lt"/>
-                <a:ea typeface="+mn-ea"/>
-                <a:cs typeface="+mn-cs"/>
-              </a:defRPr>
-            </a:pPr>
-            <a:r>
-              <a:rPr lang="en-US"/>
-              <a:t>Single Processor</a:t>
-            </a:r>
-          </a:p>
-        </c:rich>
-      </c:tx>
-      <c:overlay val="0"/>
-      <c:spPr>
-        <a:noFill/>
-        <a:ln>
-          <a:noFill/>
-        </a:ln>
-        <a:effectLst/>
-      </c:spPr>
-      <c:txPr>
-        <a:bodyPr rot="0" spcFirstLastPara="1" vertOverflow="ellipsis" vert="horz" wrap="square" anchor="ctr" anchorCtr="1"/>
-        <a:lstStyle/>
-        <a:p>
-          <a:pPr>
-            <a:defRPr sz="1400" b="0" i="0" u="none" strike="noStrike" kern="1200" spc="0" baseline="0">
-              <a:solidFill>
-                <a:schemeClr val="tx1">
-                  <a:lumMod val="65000"/>
-                  <a:lumOff val="35000"/>
-                </a:schemeClr>
-              </a:solidFill>
-              <a:latin typeface="+mn-lt"/>
-              <a:ea typeface="+mn-ea"/>
-              <a:cs typeface="+mn-cs"/>
-            </a:defRPr>
-          </a:pPr>
-          <a:endParaRPr lang="en-US"/>
-        </a:p>
-      </c:txPr>
-    </c:title>
-    <c:autoTitleDeleted val="0"/>
-    <c:plotArea>
-      <c:layout/>
-      <c:barChart>
-        <c:barDir val="col"/>
-        <c:grouping val="clustered"/>
-        <c:varyColors val="0"/>
-        <c:ser>
-          <c:idx val="0"/>
-          <c:order val="0"/>
-          <c:tx>
-            <c:strRef>
-              <c:f>Sheet1!$B$22</c:f>
-              <c:strCache>
-                <c:ptCount val="1"/>
-                <c:pt idx="0">
-                  <c:v>Average Wait Time</c:v>
-                </c:pt>
-              </c:strCache>
-            </c:strRef>
-          </c:tx>
-          <c:spPr>
-            <a:solidFill>
-              <a:schemeClr val="accent4"/>
-            </a:solidFill>
-            <a:ln>
-              <a:noFill/>
-            </a:ln>
-            <a:effectLst/>
-          </c:spPr>
-          <c:invertIfNegative val="0"/>
-          <c:dLbls>
-            <c:spPr>
-              <a:noFill/>
-              <a:ln>
-                <a:noFill/>
-              </a:ln>
-              <a:effectLst/>
-            </c:spPr>
-            <c:txPr>
-              <a:bodyPr rot="0" spcFirstLastPara="1" vertOverflow="ellipsis" vert="horz" wrap="square" lIns="38100" tIns="19050" rIns="38100" bIns="19050" anchor="ctr" anchorCtr="1">
-                <a:spAutoFit/>
-              </a:bodyPr>
-              <a:lstStyle/>
-              <a:p>
-                <a:pPr>
-                  <a:defRPr sz="900" b="0" i="0" u="none" strike="noStrike" kern="1200" baseline="0">
-                    <a:solidFill>
-                      <a:schemeClr val="tx1">
-                        <a:lumMod val="75000"/>
-                        <a:lumOff val="25000"/>
-                      </a:schemeClr>
-                    </a:solidFill>
-                    <a:latin typeface="+mn-lt"/>
-                    <a:ea typeface="+mn-ea"/>
-                    <a:cs typeface="+mn-cs"/>
-                  </a:defRPr>
-                </a:pPr>
-                <a:endParaRPr lang="en-US"/>
-              </a:p>
-            </c:txPr>
-            <c:dLblPos val="outEnd"/>
-            <c:showLegendKey val="0"/>
-            <c:showVal val="1"/>
-            <c:showCatName val="0"/>
-            <c:showSerName val="0"/>
-            <c:showPercent val="0"/>
-            <c:showBubbleSize val="0"/>
-            <c:showLeaderLines val="0"/>
-            <c:extLst>
-              <c:ext xmlns:c15="http://schemas.microsoft.com/office/drawing/2012/chart" uri="{CE6537A1-D6FC-4f65-9D91-7224C49458BB}">
-                <c15:showLeaderLines val="1"/>
-                <c15:leaderLines>
-                  <c:spPr>
-                    <a:ln w="9525" cap="flat" cmpd="sng" algn="ctr">
-                      <a:solidFill>
-                        <a:schemeClr val="tx1">
-                          <a:lumMod val="35000"/>
-                          <a:lumOff val="65000"/>
-                        </a:schemeClr>
-                      </a:solidFill>
-                      <a:round/>
-                    </a:ln>
-                    <a:effectLst/>
-                  </c:spPr>
-                </c15:leaderLines>
-              </c:ext>
-            </c:extLst>
-          </c:dLbls>
-          <c:cat>
-            <c:strRef>
-              <c:f>Sheet1!$A$23:$A$27</c:f>
-              <c:strCache>
-                <c:ptCount val="5"/>
-                <c:pt idx="0">
-                  <c:v>FIFO</c:v>
-                </c:pt>
-                <c:pt idx="1">
-                  <c:v>RR</c:v>
-                </c:pt>
-                <c:pt idx="2">
-                  <c:v>SJF</c:v>
-                </c:pt>
-                <c:pt idx="3">
-                  <c:v>SRT</c:v>
-                </c:pt>
-                <c:pt idx="4">
-                  <c:v>LRT</c:v>
-                </c:pt>
-              </c:strCache>
-            </c:strRef>
-          </c:cat>
-          <c:val>
-            <c:numRef>
-              <c:f>Sheet1!$B$23:$B$27</c:f>
-              <c:numCache>
-                <c:formatCode>General</c:formatCode>
-                <c:ptCount val="5"/>
-                <c:pt idx="0">
-                  <c:v>72275</c:v>
-                </c:pt>
-                <c:pt idx="1">
-                  <c:v>143384</c:v>
-                </c:pt>
-                <c:pt idx="2">
-                  <c:v>72275</c:v>
-                </c:pt>
-                <c:pt idx="3">
-                  <c:v>72275</c:v>
-                </c:pt>
-                <c:pt idx="4">
-                  <c:v>145750</c:v>
-                </c:pt>
-              </c:numCache>
-            </c:numRef>
-          </c:val>
-        </c:ser>
-        <c:dLbls>
-          <c:dLblPos val="outEnd"/>
-          <c:showLegendKey val="0"/>
-          <c:showVal val="1"/>
-          <c:showCatName val="0"/>
-          <c:showSerName val="0"/>
-          <c:showPercent val="0"/>
-          <c:showBubbleSize val="0"/>
-        </c:dLbls>
-        <c:gapWidth val="219"/>
-        <c:overlap val="-27"/>
-        <c:axId val="1330059296"/>
-        <c:axId val="1330058208"/>
-      </c:barChart>
-      <c:catAx>
-        <c:axId val="1330059296"/>
-        <c:scaling>
-          <c:orientation val="minMax"/>
-        </c:scaling>
-        <c:delete val="0"/>
-        <c:axPos val="b"/>
-        <c:title>
-          <c:tx>
-            <c:rich>
-              <a:bodyPr rot="0" spcFirstLastPara="1" vertOverflow="ellipsis" vert="horz" wrap="square" anchor="ctr" anchorCtr="1"/>
-              <a:lstStyle/>
-              <a:p>
-                <a:pPr>
-                  <a:defRPr sz="1000" b="0" i="0" u="none" strike="noStrike" kern="1200" baseline="0">
-                    <a:solidFill>
-                      <a:schemeClr val="tx1">
-                        <a:lumMod val="65000"/>
-                        <a:lumOff val="35000"/>
-                      </a:schemeClr>
-                    </a:solidFill>
-                    <a:latin typeface="+mn-lt"/>
-                    <a:ea typeface="+mn-ea"/>
-                    <a:cs typeface="+mn-cs"/>
-                  </a:defRPr>
-                </a:pPr>
-                <a:r>
-                  <a:rPr lang="en-US"/>
-                  <a:t>Scheduling Algorithm</a:t>
-                </a:r>
-              </a:p>
-            </c:rich>
-          </c:tx>
-          <c:overlay val="0"/>
-          <c:spPr>
-            <a:noFill/>
-            <a:ln>
-              <a:noFill/>
-            </a:ln>
-            <a:effectLst/>
-          </c:spPr>
-          <c:txPr>
-            <a:bodyPr rot="0" spcFirstLastPara="1" vertOverflow="ellipsis" vert="horz" wrap="square" anchor="ctr" anchorCtr="1"/>
-            <a:lstStyle/>
-            <a:p>
-              <a:pPr>
-                <a:defRPr sz="1000" b="0" i="0" u="none" strike="noStrike" kern="1200" baseline="0">
-                  <a:solidFill>
-                    <a:schemeClr val="tx1">
-                      <a:lumMod val="65000"/>
-                      <a:lumOff val="35000"/>
-                    </a:schemeClr>
-                  </a:solidFill>
-                  <a:latin typeface="+mn-lt"/>
-                  <a:ea typeface="+mn-ea"/>
-                  <a:cs typeface="+mn-cs"/>
-                </a:defRPr>
-              </a:pPr>
-              <a:endParaRPr lang="en-US"/>
-            </a:p>
-          </c:txPr>
-        </c:title>
-        <c:numFmt formatCode="General" sourceLinked="1"/>
-        <c:majorTickMark val="none"/>
-        <c:minorTickMark val="none"/>
-        <c:tickLblPos val="nextTo"/>
-        <c:spPr>
-          <a:noFill/>
-          <a:ln w="9525" cap="flat" cmpd="sng" algn="ctr">
-            <a:solidFill>
-              <a:schemeClr val="tx1">
-                <a:lumMod val="15000"/>
-                <a:lumOff val="85000"/>
-              </a:schemeClr>
-            </a:solidFill>
-            <a:round/>
-          </a:ln>
-          <a:effectLst/>
-        </c:spPr>
-        <c:txPr>
-          <a:bodyPr rot="-60000000" spcFirstLastPara="1" vertOverflow="ellipsis" vert="horz" wrap="square" anchor="ctr" anchorCtr="1"/>
-          <a:lstStyle/>
-          <a:p>
-            <a:pPr>
-              <a:defRPr sz="900" b="0" i="0" u="none" strike="noStrike" kern="1200" baseline="0">
-                <a:solidFill>
-                  <a:schemeClr val="tx1">
-                    <a:lumMod val="65000"/>
-                    <a:lumOff val="35000"/>
-                  </a:schemeClr>
-                </a:solidFill>
-                <a:latin typeface="+mn-lt"/>
-                <a:ea typeface="+mn-ea"/>
-                <a:cs typeface="+mn-cs"/>
-              </a:defRPr>
-            </a:pPr>
-            <a:endParaRPr lang="en-US"/>
-          </a:p>
-        </c:txPr>
-        <c:crossAx val="1330058208"/>
-        <c:crosses val="autoZero"/>
-        <c:auto val="1"/>
-        <c:lblAlgn val="ctr"/>
-        <c:lblOffset val="100"/>
-        <c:noMultiLvlLbl val="0"/>
-      </c:catAx>
-      <c:valAx>
-        <c:axId val="1330058208"/>
-        <c:scaling>
-          <c:orientation val="minMax"/>
-        </c:scaling>
-        <c:delete val="0"/>
-        <c:axPos val="l"/>
-        <c:majorGridlines>
-          <c:spPr>
-            <a:ln w="9525" cap="flat" cmpd="sng" algn="ctr">
-              <a:solidFill>
-                <a:schemeClr val="tx1">
-                  <a:lumMod val="15000"/>
-                  <a:lumOff val="85000"/>
-                </a:schemeClr>
-              </a:solidFill>
-              <a:round/>
-            </a:ln>
-            <a:effectLst/>
-          </c:spPr>
-        </c:majorGridlines>
-        <c:title>
-          <c:tx>
-            <c:rich>
-              <a:bodyPr rot="-5400000" spcFirstLastPara="1" vertOverflow="ellipsis" vert="horz" wrap="square" anchor="ctr" anchorCtr="1"/>
-              <a:lstStyle/>
-              <a:p>
-                <a:pPr>
-                  <a:defRPr sz="1000" b="0" i="0" u="none" strike="noStrike" kern="1200" baseline="0">
-                    <a:solidFill>
-                      <a:schemeClr val="tx1">
-                        <a:lumMod val="65000"/>
-                        <a:lumOff val="35000"/>
-                      </a:schemeClr>
-                    </a:solidFill>
-                    <a:latin typeface="+mn-lt"/>
-                    <a:ea typeface="+mn-ea"/>
-                    <a:cs typeface="+mn-cs"/>
-                  </a:defRPr>
-                </a:pPr>
-                <a:r>
-                  <a:rPr lang="en-US"/>
-                  <a:t>Cycles</a:t>
-                </a:r>
-              </a:p>
-            </c:rich>
-          </c:tx>
-          <c:overlay val="0"/>
-          <c:spPr>
-            <a:noFill/>
-            <a:ln>
-              <a:noFill/>
-            </a:ln>
-            <a:effectLst/>
-          </c:spPr>
-          <c:txPr>
-            <a:bodyPr rot="-5400000" spcFirstLastPara="1" vertOverflow="ellipsis" vert="horz" wrap="square" anchor="ctr" anchorCtr="1"/>
-            <a:lstStyle/>
-            <a:p>
-              <a:pPr>
-                <a:defRPr sz="1000" b="0" i="0" u="none" strike="noStrike" kern="1200" baseline="0">
-                  <a:solidFill>
-                    <a:schemeClr val="tx1">
-                      <a:lumMod val="65000"/>
-                      <a:lumOff val="35000"/>
-                    </a:schemeClr>
-                  </a:solidFill>
-                  <a:latin typeface="+mn-lt"/>
-                  <a:ea typeface="+mn-ea"/>
-                  <a:cs typeface="+mn-cs"/>
-                </a:defRPr>
-              </a:pPr>
-              <a:endParaRPr lang="en-US"/>
-            </a:p>
-          </c:txPr>
-        </c:title>
-        <c:numFmt formatCode="General" sourceLinked="1"/>
-        <c:majorTickMark val="none"/>
-        <c:minorTickMark val="none"/>
-        <c:tickLblPos val="nextTo"/>
-        <c:spPr>
-          <a:noFill/>
-          <a:ln>
-            <a:noFill/>
-          </a:ln>
-          <a:effectLst/>
-        </c:spPr>
-        <c:txPr>
-          <a:bodyPr rot="-60000000" spcFirstLastPara="1" vertOverflow="ellipsis" vert="horz" wrap="square" anchor="ctr" anchorCtr="1"/>
-          <a:lstStyle/>
-          <a:p>
-            <a:pPr>
-              <a:defRPr sz="900" b="0" i="0" u="none" strike="noStrike" kern="1200" baseline="0">
-                <a:solidFill>
-                  <a:schemeClr val="tx1">
-                    <a:lumMod val="65000"/>
-                    <a:lumOff val="35000"/>
-                  </a:schemeClr>
-                </a:solidFill>
-                <a:latin typeface="+mn-lt"/>
-                <a:ea typeface="+mn-ea"/>
-                <a:cs typeface="+mn-cs"/>
-              </a:defRPr>
-            </a:pPr>
-            <a:endParaRPr lang="en-US"/>
-          </a:p>
-        </c:txPr>
-        <c:crossAx val="1330059296"/>
+        <c:crossAx val="1330069632"/>
         <c:crosses val="autoZero"/>
         <c:crossBetween val="between"/>
       </c:valAx>
@@ -5551,11 +5836,11 @@
         </c:dLbls>
         <c:gapWidth val="219"/>
         <c:overlap val="-27"/>
-        <c:axId val="1330068544"/>
-        <c:axId val="1330069088"/>
+        <c:axId val="1330054944"/>
+        <c:axId val="1330056576"/>
       </c:barChart>
       <c:catAx>
-        <c:axId val="1330068544"/>
+        <c:axId val="1330054944"/>
         <c:scaling>
           <c:orientation val="minMax"/>
         </c:scaling>
@@ -5653,7 +5938,7 @@
             <a:endParaRPr lang="en-US"/>
           </a:p>
         </c:txPr>
-        <c:crossAx val="1330069088"/>
+        <c:crossAx val="1330056576"/>
         <c:crosses val="autoZero"/>
         <c:auto val="1"/>
         <c:lblAlgn val="ctr"/>
@@ -5661,7 +5946,7 @@
         <c:noMultiLvlLbl val="0"/>
       </c:catAx>
       <c:valAx>
-        <c:axId val="1330069088"/>
+        <c:axId val="1330056576"/>
         <c:scaling>
           <c:orientation val="minMax"/>
         </c:scaling>
@@ -5767,7 +6052,7 @@
             <a:endParaRPr lang="en-US"/>
           </a:p>
         </c:txPr>
-        <c:crossAx val="1330068544"/>
+        <c:crossAx val="1330054944"/>
         <c:crosses val="autoZero"/>
         <c:crossBetween val="between"/>
       </c:valAx>
@@ -6031,11 +6316,11 @@
         </c:dLbls>
         <c:gapWidth val="219"/>
         <c:overlap val="-27"/>
-        <c:axId val="1050226448"/>
-        <c:axId val="1050223184"/>
+        <c:axId val="1330059840"/>
+        <c:axId val="1330060384"/>
       </c:barChart>
       <c:catAx>
-        <c:axId val="1050226448"/>
+        <c:axId val="1330059840"/>
         <c:scaling>
           <c:orientation val="minMax"/>
         </c:scaling>
@@ -6133,7 +6418,7 @@
             <a:endParaRPr lang="en-US"/>
           </a:p>
         </c:txPr>
-        <c:crossAx val="1050223184"/>
+        <c:crossAx val="1330060384"/>
         <c:crosses val="autoZero"/>
         <c:auto val="1"/>
         <c:lblAlgn val="ctr"/>
@@ -6141,7 +6426,7 @@
         <c:noMultiLvlLbl val="0"/>
       </c:catAx>
       <c:valAx>
-        <c:axId val="1050223184"/>
+        <c:axId val="1330060384"/>
         <c:scaling>
           <c:orientation val="minMax"/>
         </c:scaling>
@@ -6247,7 +6532,7 @@
             <a:endParaRPr lang="en-US"/>
           </a:p>
         </c:txPr>
-        <c:crossAx val="1050226448"/>
+        <c:crossAx val="1330059840"/>
         <c:crosses val="autoZero"/>
         <c:crossBetween val="between"/>
       </c:valAx>

</xml_diff>

<commit_message>
changed scale of graphs
</commit_message>
<xml_diff>
--- a/Scheduling Algorithms Analysis.docx
+++ b/Scheduling Algorithms Analysis.docx
@@ -1,6 +1,6 @@
 
 <file path=word/document.xml><?xml version="1.0" encoding="utf-8"?>
-<w:document xmlns:wpc="http://schemas.microsoft.com/office/word/2010/wordprocessingCanvas" xmlns:mc="http://schemas.openxmlformats.org/markup-compatibility/2006" xmlns:o="urn:schemas-microsoft-com:office:office" xmlns:r="http://schemas.openxmlformats.org/officeDocument/2006/relationships" xmlns:m="http://schemas.openxmlformats.org/officeDocument/2006/math" xmlns:v="urn:schemas-microsoft-com:vml" xmlns:wp14="http://schemas.microsoft.com/office/word/2010/wordprocessingDrawing" xmlns:wp="http://schemas.openxmlformats.org/drawingml/2006/wordprocessingDrawing" xmlns:w10="urn:schemas-microsoft-com:office:word" xmlns:w="http://schemas.openxmlformats.org/wordprocessingml/2006/main" xmlns:w14="http://schemas.microsoft.com/office/word/2010/wordml" xmlns:w15="http://schemas.microsoft.com/office/word/2012/wordml" xmlns:wpg="http://schemas.microsoft.com/office/word/2010/wordprocessingGroup" xmlns:wpi="http://schemas.microsoft.com/office/word/2010/wordprocessingInk" xmlns:wne="http://schemas.microsoft.com/office/word/2006/wordml" xmlns:wps="http://schemas.microsoft.com/office/word/2010/wordprocessingShape" mc:Ignorable="w14 w15 wp14">
+<w:document xmlns:wpc="http://schemas.microsoft.com/office/word/2010/wordprocessingCanvas" xmlns:mo="http://schemas.microsoft.com/office/mac/office/2008/main" xmlns:mc="http://schemas.openxmlformats.org/markup-compatibility/2006" xmlns:mv="urn:schemas-microsoft-com:mac:vml" xmlns:o="urn:schemas-microsoft-com:office:office" xmlns:r="http://schemas.openxmlformats.org/officeDocument/2006/relationships" xmlns:m="http://schemas.openxmlformats.org/officeDocument/2006/math" xmlns:v="urn:schemas-microsoft-com:vml" xmlns:wp14="http://schemas.microsoft.com/office/word/2010/wordprocessingDrawing" xmlns:wp="http://schemas.openxmlformats.org/drawingml/2006/wordprocessingDrawing" xmlns:w10="urn:schemas-microsoft-com:office:word" xmlns:w="http://schemas.openxmlformats.org/wordprocessingml/2006/main" xmlns:w14="http://schemas.microsoft.com/office/word/2010/wordml" xmlns:wpg="http://schemas.microsoft.com/office/word/2010/wordprocessingGroup" xmlns:wpi="http://schemas.microsoft.com/office/word/2010/wordprocessingInk" xmlns:wne="http://schemas.microsoft.com/office/word/2006/wordml" xmlns:wps="http://schemas.microsoft.com/office/word/2010/wordprocessingShape" mc:Ignorable="w14 wp14">
   <w:body>
     <w:p>
       <w:pPr>
@@ -95,14 +95,14 @@
           <w:szCs w:val="24"/>
         </w:rPr>
         <w:drawing>
-          <wp:inline distT="0" distB="0" distL="0" distR="0" wp14:anchorId="518D4AA8" wp14:editId="29A76DDE">
+          <wp:inline distT="0" distB="0" distL="0" distR="0" wp14:anchorId="20069CA0" wp14:editId="38B37B8B">
             <wp:extent cx="2849526" cy="2668270"/>
             <wp:effectExtent l="0" t="0" r="8255" b="17780"/>
             <wp:docPr id="2" name="Chart 2"/>
             <wp:cNvGraphicFramePr/>
             <a:graphic xmlns:a="http://schemas.openxmlformats.org/drawingml/2006/main">
               <a:graphicData uri="http://schemas.openxmlformats.org/drawingml/2006/chart">
-                <c:chart xmlns:c="http://schemas.openxmlformats.org/drawingml/2006/chart" xmlns:r="http://schemas.openxmlformats.org/officeDocument/2006/relationships" r:id="rId5"/>
+                <c:chart xmlns:c="http://schemas.openxmlformats.org/drawingml/2006/chart" xmlns:r="http://schemas.openxmlformats.org/officeDocument/2006/relationships" r:id="rId6"/>
               </a:graphicData>
             </a:graphic>
           </wp:inline>
@@ -116,14 +116,14 @@
           <w:szCs w:val="24"/>
         </w:rPr>
         <w:drawing>
-          <wp:inline distT="0" distB="0" distL="0" distR="0" wp14:anchorId="10D1C4E2" wp14:editId="33454D13">
+          <wp:inline distT="0" distB="0" distL="0" distR="0" wp14:anchorId="58976008" wp14:editId="424BF942">
             <wp:extent cx="2849245" cy="2668270"/>
             <wp:effectExtent l="0" t="0" r="8255" b="17780"/>
             <wp:docPr id="1" name="Chart 1"/>
             <wp:cNvGraphicFramePr/>
             <a:graphic xmlns:a="http://schemas.openxmlformats.org/drawingml/2006/main">
               <a:graphicData uri="http://schemas.openxmlformats.org/drawingml/2006/chart">
-                <c:chart xmlns:c="http://schemas.openxmlformats.org/drawingml/2006/chart" xmlns:r="http://schemas.openxmlformats.org/officeDocument/2006/relationships" r:id="rId6"/>
+                <c:chart xmlns:c="http://schemas.openxmlformats.org/drawingml/2006/chart" xmlns:r="http://schemas.openxmlformats.org/officeDocument/2006/relationships" r:id="rId7"/>
               </a:graphicData>
             </a:graphic>
           </wp:inline>
@@ -166,39 +166,7 @@
           <w:sz w:val="24"/>
           <w:szCs w:val="24"/>
         </w:rPr>
-        <w:t xml:space="preserve">The </w:t>
-      </w:r>
-      <w:r>
-        <w:rPr>
-          <w:rFonts w:ascii="Times New Roman" w:hAnsi="Times New Roman" w:cs="Times New Roman"/>
-          <w:sz w:val="24"/>
-          <w:szCs w:val="24"/>
-        </w:rPr>
-        <w:t>second</w:t>
-      </w:r>
-      <w:r>
-        <w:rPr>
-          <w:rFonts w:ascii="Times New Roman" w:hAnsi="Times New Roman" w:cs="Times New Roman"/>
-          <w:sz w:val="24"/>
-          <w:szCs w:val="24"/>
-        </w:rPr>
-        <w:t xml:space="preserve"> set of algorithms we ran generated processes with the number of cycles randomly generated to have a mean of 6000, and a standard deviation of </w:t>
-      </w:r>
-      <w:r>
-        <w:rPr>
-          <w:rFonts w:ascii="Times New Roman" w:hAnsi="Times New Roman" w:cs="Times New Roman"/>
-          <w:sz w:val="24"/>
-          <w:szCs w:val="24"/>
-        </w:rPr>
-        <w:t>4</w:t>
-      </w:r>
-      <w:r>
-        <w:rPr>
-          <w:rFonts w:ascii="Times New Roman" w:hAnsi="Times New Roman" w:cs="Times New Roman"/>
-          <w:sz w:val="24"/>
-          <w:szCs w:val="24"/>
-        </w:rPr>
-        <w:t>000.</w:t>
+        <w:t>The second set of algorithms we ran generated processes with the number of cycles randomly generated to have a mean of 6000, and a standard deviation of 4000.</w:t>
       </w:r>
     </w:p>
     <w:p>
@@ -217,14 +185,14 @@
           <w:szCs w:val="24"/>
         </w:rPr>
         <w:drawing>
-          <wp:inline distT="0" distB="0" distL="0" distR="0" wp14:anchorId="3C7478F3" wp14:editId="49978B5F">
+          <wp:inline distT="0" distB="0" distL="0" distR="0" wp14:anchorId="77A63775" wp14:editId="3EAA8594">
             <wp:extent cx="2860040" cy="2635899"/>
             <wp:effectExtent l="0" t="0" r="16510" b="12065"/>
             <wp:docPr id="4" name="Chart 4"/>
             <wp:cNvGraphicFramePr/>
             <a:graphic xmlns:a="http://schemas.openxmlformats.org/drawingml/2006/main">
               <a:graphicData uri="http://schemas.openxmlformats.org/drawingml/2006/chart">
-                <c:chart xmlns:c="http://schemas.openxmlformats.org/drawingml/2006/chart" xmlns:r="http://schemas.openxmlformats.org/officeDocument/2006/relationships" r:id="rId7"/>
+                <c:chart xmlns:c="http://schemas.openxmlformats.org/drawingml/2006/chart" xmlns:r="http://schemas.openxmlformats.org/officeDocument/2006/relationships" r:id="rId8"/>
               </a:graphicData>
             </a:graphic>
           </wp:inline>
@@ -238,14 +206,14 @@
           <w:szCs w:val="24"/>
         </w:rPr>
         <w:drawing>
-          <wp:inline distT="0" distB="0" distL="0" distR="0" wp14:anchorId="69EDFBD8" wp14:editId="57494D7A">
+          <wp:inline distT="0" distB="0" distL="0" distR="0" wp14:anchorId="2ED36532" wp14:editId="7EDDEE40">
             <wp:extent cx="2849245" cy="2636875"/>
             <wp:effectExtent l="0" t="0" r="8255" b="11430"/>
             <wp:docPr id="5" name="Chart 5"/>
             <wp:cNvGraphicFramePr/>
             <a:graphic xmlns:a="http://schemas.openxmlformats.org/drawingml/2006/main">
               <a:graphicData uri="http://schemas.openxmlformats.org/drawingml/2006/chart">
-                <c:chart xmlns:c="http://schemas.openxmlformats.org/drawingml/2006/chart" xmlns:r="http://schemas.openxmlformats.org/officeDocument/2006/relationships" r:id="rId8"/>
+                <c:chart xmlns:c="http://schemas.openxmlformats.org/drawingml/2006/chart" xmlns:r="http://schemas.openxmlformats.org/officeDocument/2006/relationships" r:id="rId9"/>
               </a:graphicData>
             </a:graphic>
           </wp:inline>
@@ -289,55 +257,7 @@
           <w:szCs w:val="24"/>
         </w:rPr>
         <w:lastRenderedPageBreak/>
-        <w:t xml:space="preserve">The </w:t>
-      </w:r>
-      <w:r>
-        <w:rPr>
-          <w:rFonts w:ascii="Times New Roman" w:hAnsi="Times New Roman" w:cs="Times New Roman"/>
-          <w:sz w:val="24"/>
-          <w:szCs w:val="24"/>
-        </w:rPr>
-        <w:t>third</w:t>
-      </w:r>
-      <w:r>
-        <w:rPr>
-          <w:rFonts w:ascii="Times New Roman" w:hAnsi="Times New Roman" w:cs="Times New Roman"/>
-          <w:sz w:val="24"/>
-          <w:szCs w:val="24"/>
-        </w:rPr>
-        <w:t xml:space="preserve"> set of algorithms we ran generated processes with the number of cycles randomly generated to have a mean of </w:t>
-      </w:r>
-      <w:r>
-        <w:rPr>
-          <w:rFonts w:ascii="Times New Roman" w:hAnsi="Times New Roman" w:cs="Times New Roman"/>
-          <w:sz w:val="24"/>
-          <w:szCs w:val="24"/>
-        </w:rPr>
-        <w:t>3</w:t>
-      </w:r>
-      <w:r>
-        <w:rPr>
-          <w:rFonts w:ascii="Times New Roman" w:hAnsi="Times New Roman" w:cs="Times New Roman"/>
-          <w:sz w:val="24"/>
-          <w:szCs w:val="24"/>
-        </w:rPr>
-        <w:t xml:space="preserve">000, and a standard deviation of </w:t>
-      </w:r>
-      <w:r>
-        <w:rPr>
-          <w:rFonts w:ascii="Times New Roman" w:hAnsi="Times New Roman" w:cs="Times New Roman"/>
-          <w:sz w:val="24"/>
-          <w:szCs w:val="24"/>
-        </w:rPr>
-        <w:t>6</w:t>
-      </w:r>
-      <w:r>
-        <w:rPr>
-          <w:rFonts w:ascii="Times New Roman" w:hAnsi="Times New Roman" w:cs="Times New Roman"/>
-          <w:sz w:val="24"/>
-          <w:szCs w:val="24"/>
-        </w:rPr>
-        <w:t>000.</w:t>
+        <w:t>The third set of algorithms we ran generated processes with the number of cycles randomly generated to have a mean of 3000, and a standard deviation of 6000.</w:t>
       </w:r>
     </w:p>
     <w:p>
@@ -356,14 +276,14 @@
           <w:szCs w:val="24"/>
         </w:rPr>
         <w:drawing>
-          <wp:inline distT="0" distB="0" distL="0" distR="0" wp14:anchorId="44760A27" wp14:editId="13596225">
+          <wp:inline distT="0" distB="0" distL="0" distR="0" wp14:anchorId="230A0B35" wp14:editId="535CB0C4">
             <wp:extent cx="2849245" cy="2690038"/>
             <wp:effectExtent l="0" t="0" r="8255" b="15240"/>
             <wp:docPr id="6" name="Chart 6"/>
             <wp:cNvGraphicFramePr/>
             <a:graphic xmlns:a="http://schemas.openxmlformats.org/drawingml/2006/main">
               <a:graphicData uri="http://schemas.openxmlformats.org/drawingml/2006/chart">
-                <c:chart xmlns:c="http://schemas.openxmlformats.org/drawingml/2006/chart" xmlns:r="http://schemas.openxmlformats.org/officeDocument/2006/relationships" r:id="rId9"/>
+                <c:chart xmlns:c="http://schemas.openxmlformats.org/drawingml/2006/chart" xmlns:r="http://schemas.openxmlformats.org/officeDocument/2006/relationships" r:id="rId10"/>
               </a:graphicData>
             </a:graphic>
           </wp:inline>
@@ -377,14 +297,14 @@
           <w:szCs w:val="24"/>
         </w:rPr>
         <w:drawing>
-          <wp:inline distT="0" distB="0" distL="0" distR="0" wp14:anchorId="24661302" wp14:editId="7D749F78">
+          <wp:inline distT="0" distB="0" distL="0" distR="0" wp14:anchorId="25F6381B" wp14:editId="71D322AC">
             <wp:extent cx="2860040" cy="2689535"/>
             <wp:effectExtent l="0" t="0" r="16510" b="15875"/>
             <wp:docPr id="7" name="Chart 7"/>
             <wp:cNvGraphicFramePr/>
             <a:graphic xmlns:a="http://schemas.openxmlformats.org/drawingml/2006/main">
               <a:graphicData uri="http://schemas.openxmlformats.org/drawingml/2006/chart">
-                <c:chart xmlns:c="http://schemas.openxmlformats.org/drawingml/2006/chart" xmlns:r="http://schemas.openxmlformats.org/officeDocument/2006/relationships" r:id="rId10"/>
+                <c:chart xmlns:c="http://schemas.openxmlformats.org/drawingml/2006/chart" xmlns:r="http://schemas.openxmlformats.org/officeDocument/2006/relationships" r:id="rId11"/>
               </a:graphicData>
             </a:graphic>
           </wp:inline>
@@ -427,39 +347,7 @@
           <w:sz w:val="24"/>
           <w:szCs w:val="24"/>
         </w:rPr>
-        <w:t xml:space="preserve">The </w:t>
-      </w:r>
-      <w:r>
-        <w:rPr>
-          <w:rFonts w:ascii="Times New Roman" w:hAnsi="Times New Roman" w:cs="Times New Roman"/>
-          <w:sz w:val="24"/>
-          <w:szCs w:val="24"/>
-        </w:rPr>
-        <w:t>fourth and last</w:t>
-      </w:r>
-      <w:r>
-        <w:rPr>
-          <w:rFonts w:ascii="Times New Roman" w:hAnsi="Times New Roman" w:cs="Times New Roman"/>
-          <w:sz w:val="24"/>
-          <w:szCs w:val="24"/>
-        </w:rPr>
-        <w:t xml:space="preserve"> set of algorithms we ran generated processes with the number of cycles </w:t>
-      </w:r>
-      <w:r>
-        <w:rPr>
-          <w:rFonts w:ascii="Times New Roman" w:hAnsi="Times New Roman" w:cs="Times New Roman"/>
-          <w:sz w:val="24"/>
-          <w:szCs w:val="24"/>
-        </w:rPr>
-        <w:t>all set to 3000</w:t>
-      </w:r>
-      <w:r>
-        <w:rPr>
-          <w:rFonts w:ascii="Times New Roman" w:hAnsi="Times New Roman" w:cs="Times New Roman"/>
-          <w:sz w:val="24"/>
-          <w:szCs w:val="24"/>
-        </w:rPr>
-        <w:t>.</w:t>
+        <w:t>The fourth and last set of algorithms we ran generated processes with the number of cycles all set to 3000.</w:t>
       </w:r>
       <w:r>
         <w:rPr>
@@ -486,14 +374,14 @@
           <w:szCs w:val="24"/>
         </w:rPr>
         <w:drawing>
-          <wp:inline distT="0" distB="0" distL="0" distR="0" wp14:anchorId="52BAA6F4" wp14:editId="5DA3C5F7">
+          <wp:inline distT="0" distB="0" distL="0" distR="0" wp14:anchorId="4BE60989" wp14:editId="530899B8">
             <wp:extent cx="2860040" cy="2690007"/>
             <wp:effectExtent l="0" t="0" r="16510" b="15240"/>
             <wp:docPr id="8" name="Chart 8"/>
             <wp:cNvGraphicFramePr/>
             <a:graphic xmlns:a="http://schemas.openxmlformats.org/drawingml/2006/main">
               <a:graphicData uri="http://schemas.openxmlformats.org/drawingml/2006/chart">
-                <c:chart xmlns:c="http://schemas.openxmlformats.org/drawingml/2006/chart" xmlns:r="http://schemas.openxmlformats.org/officeDocument/2006/relationships" r:id="rId11"/>
+                <c:chart xmlns:c="http://schemas.openxmlformats.org/drawingml/2006/chart" xmlns:r="http://schemas.openxmlformats.org/officeDocument/2006/relationships" r:id="rId12"/>
               </a:graphicData>
             </a:graphic>
           </wp:inline>
@@ -507,14 +395,14 @@
           <w:szCs w:val="24"/>
         </w:rPr>
         <w:drawing>
-          <wp:inline distT="0" distB="0" distL="0" distR="0" wp14:anchorId="6EEE8113" wp14:editId="4EDAA8C4">
+          <wp:inline distT="0" distB="0" distL="0" distR="0" wp14:anchorId="0BFE1697" wp14:editId="2DB5642A">
             <wp:extent cx="2849245" cy="2689550"/>
             <wp:effectExtent l="0" t="0" r="8255" b="15875"/>
             <wp:docPr id="9" name="Chart 9"/>
             <wp:cNvGraphicFramePr/>
             <a:graphic xmlns:a="http://schemas.openxmlformats.org/drawingml/2006/main">
               <a:graphicData uri="http://schemas.openxmlformats.org/drawingml/2006/chart">
-                <c:chart xmlns:c="http://schemas.openxmlformats.org/drawingml/2006/chart" xmlns:r="http://schemas.openxmlformats.org/officeDocument/2006/relationships" r:id="rId12"/>
+                <c:chart xmlns:c="http://schemas.openxmlformats.org/drawingml/2006/chart" xmlns:r="http://schemas.openxmlformats.org/officeDocument/2006/relationships" r:id="rId13"/>
               </a:graphicData>
             </a:graphic>
           </wp:inline>
@@ -594,19 +482,21 @@
           <w:szCs w:val="24"/>
         </w:rPr>
         <w:drawing>
-          <wp:inline distT="0" distB="0" distL="0" distR="0" wp14:anchorId="1E26433B" wp14:editId="10B7EE83">
+          <wp:inline distT="0" distB="0" distL="0" distR="0" wp14:anchorId="22D079C6" wp14:editId="32DC6497">
             <wp:extent cx="4572000" cy="2700655"/>
             <wp:effectExtent l="0" t="0" r="0" b="4445"/>
             <wp:docPr id="11" name="Chart 11"/>
             <wp:cNvGraphicFramePr/>
             <a:graphic xmlns:a="http://schemas.openxmlformats.org/drawingml/2006/main">
               <a:graphicData uri="http://schemas.openxmlformats.org/drawingml/2006/chart">
-                <c:chart xmlns:c="http://schemas.openxmlformats.org/drawingml/2006/chart" xmlns:r="http://schemas.openxmlformats.org/officeDocument/2006/relationships" r:id="rId13"/>
+                <c:chart xmlns:c="http://schemas.openxmlformats.org/drawingml/2006/chart" xmlns:r="http://schemas.openxmlformats.org/officeDocument/2006/relationships" r:id="rId14"/>
               </a:graphicData>
             </a:graphic>
           </wp:inline>
         </w:drawing>
       </w:r>
+      <w:bookmarkStart w:id="0" w:name="_GoBack"/>
+      <w:bookmarkEnd w:id="0"/>
       <w:r>
         <w:rPr>
           <w:rFonts w:ascii="Times New Roman" w:hAnsi="Times New Roman" w:cs="Times New Roman"/>
@@ -615,14 +505,14 @@
           <w:szCs w:val="24"/>
         </w:rPr>
         <w:drawing>
-          <wp:inline distT="0" distB="0" distL="0" distR="0" wp14:anchorId="2F82BE08" wp14:editId="1AED7B94">
+          <wp:inline distT="0" distB="0" distL="0" distR="0" wp14:anchorId="4C0BCF85" wp14:editId="7C24F2E9">
             <wp:extent cx="4572000" cy="2743200"/>
             <wp:effectExtent l="0" t="0" r="0" b="0"/>
             <wp:docPr id="12" name="Chart 12"/>
             <wp:cNvGraphicFramePr/>
             <a:graphic xmlns:a="http://schemas.openxmlformats.org/drawingml/2006/main">
               <a:graphicData uri="http://schemas.openxmlformats.org/drawingml/2006/chart">
-                <c:chart xmlns:c="http://schemas.openxmlformats.org/drawingml/2006/chart" xmlns:r="http://schemas.openxmlformats.org/officeDocument/2006/relationships" r:id="rId14"/>
+                <c:chart xmlns:c="http://schemas.openxmlformats.org/drawingml/2006/chart" xmlns:r="http://schemas.openxmlformats.org/officeDocument/2006/relationships" r:id="rId15"/>
               </a:graphicData>
             </a:graphic>
           </wp:inline>
@@ -703,8 +593,6 @@
         </w:rPr>
         <w:br w:type="page"/>
       </w:r>
-      <w:bookmarkStart w:id="0" w:name="_GoBack"/>
-      <w:bookmarkEnd w:id="0"/>
     </w:p>
     <w:p>
       <w:pPr>
@@ -894,23 +782,7 @@
           <w:sz w:val="24"/>
           <w:szCs w:val="24"/>
         </w:rPr>
-        <w:t>The shortest job first algorithm consistently got very good</w:t>
-      </w:r>
-      <w:r>
-        <w:rPr>
-          <w:rFonts w:ascii="Times New Roman" w:hAnsi="Times New Roman" w:cs="Times New Roman"/>
-          <w:sz w:val="24"/>
-          <w:szCs w:val="24"/>
-        </w:rPr>
-        <w:t xml:space="preserve"> results</w:t>
-      </w:r>
-      <w:r>
-        <w:rPr>
-          <w:rFonts w:ascii="Times New Roman" w:hAnsi="Times New Roman" w:cs="Times New Roman"/>
-          <w:sz w:val="24"/>
-          <w:szCs w:val="24"/>
-        </w:rPr>
-        <w:t xml:space="preserve"> (second least average waiting time). </w:t>
+        <w:t xml:space="preserve">The shortest job first algorithm consistently got very good results (second least average waiting time). </w:t>
       </w:r>
       <w:r>
         <w:rPr>
@@ -1012,8 +884,8 @@
 </file>
 
 <file path=word/numbering.xml><?xml version="1.0" encoding="utf-8"?>
-<w:numbering xmlns:wpc="http://schemas.microsoft.com/office/word/2010/wordprocessingCanvas" xmlns:mc="http://schemas.openxmlformats.org/markup-compatibility/2006" xmlns:o="urn:schemas-microsoft-com:office:office" xmlns:r="http://schemas.openxmlformats.org/officeDocument/2006/relationships" xmlns:m="http://schemas.openxmlformats.org/officeDocument/2006/math" xmlns:v="urn:schemas-microsoft-com:vml" xmlns:wp14="http://schemas.microsoft.com/office/word/2010/wordprocessingDrawing" xmlns:wp="http://schemas.openxmlformats.org/drawingml/2006/wordprocessingDrawing" xmlns:w10="urn:schemas-microsoft-com:office:word" xmlns:w="http://schemas.openxmlformats.org/wordprocessingml/2006/main" xmlns:w14="http://schemas.microsoft.com/office/word/2010/wordml" xmlns:w15="http://schemas.microsoft.com/office/word/2012/wordml" xmlns:wpg="http://schemas.microsoft.com/office/word/2010/wordprocessingGroup" xmlns:wpi="http://schemas.microsoft.com/office/word/2010/wordprocessingInk" xmlns:wne="http://schemas.microsoft.com/office/word/2006/wordml" xmlns:wps="http://schemas.microsoft.com/office/word/2010/wordprocessingShape" mc:Ignorable="w14 w15 wp14">
-  <w:abstractNum w:abstractNumId="0" w15:restartNumberingAfterBreak="0">
+<w:numbering xmlns:wpc="http://schemas.microsoft.com/office/word/2010/wordprocessingCanvas" xmlns:mo="http://schemas.microsoft.com/office/mac/office/2008/main" xmlns:mc="http://schemas.openxmlformats.org/markup-compatibility/2006" xmlns:mv="urn:schemas-microsoft-com:mac:vml" xmlns:o="urn:schemas-microsoft-com:office:office" xmlns:r="http://schemas.openxmlformats.org/officeDocument/2006/relationships" xmlns:m="http://schemas.openxmlformats.org/officeDocument/2006/math" xmlns:v="urn:schemas-microsoft-com:vml" xmlns:wp14="http://schemas.microsoft.com/office/word/2010/wordprocessingDrawing" xmlns:wp="http://schemas.openxmlformats.org/drawingml/2006/wordprocessingDrawing" xmlns:w10="urn:schemas-microsoft-com:office:word" xmlns:w="http://schemas.openxmlformats.org/wordprocessingml/2006/main" xmlns:w14="http://schemas.microsoft.com/office/word/2010/wordml" xmlns:wpg="http://schemas.microsoft.com/office/word/2010/wordprocessingGroup" xmlns:wpi="http://schemas.microsoft.com/office/word/2010/wordprocessingInk" xmlns:wne="http://schemas.microsoft.com/office/word/2006/wordml" xmlns:wps="http://schemas.microsoft.com/office/word/2010/wordprocessingShape" mc:Ignorable="w14 wp14">
+  <w:abstractNum w:abstractNumId="0">
     <w:nsid w:val="48373B63"/>
     <w:multiLevelType w:val="hybridMultilevel"/>
     <w:tmpl w:val="D5CEF34A"/>
@@ -1102,7 +974,7 @@
       </w:pPr>
     </w:lvl>
   </w:abstractNum>
-  <w:abstractNum w:abstractNumId="1" w15:restartNumberingAfterBreak="0">
+  <w:abstractNum w:abstractNumId="1">
     <w:nsid w:val="706B0D2F"/>
     <w:multiLevelType w:val="hybridMultilevel"/>
     <w:tmpl w:val="517EDCA4"/>
@@ -1201,7 +1073,7 @@
 </file>
 
 <file path=word/styles.xml><?xml version="1.0" encoding="utf-8"?>
-<w:styles xmlns:mc="http://schemas.openxmlformats.org/markup-compatibility/2006" xmlns:r="http://schemas.openxmlformats.org/officeDocument/2006/relationships" xmlns:w="http://schemas.openxmlformats.org/wordprocessingml/2006/main" xmlns:w14="http://schemas.microsoft.com/office/word/2010/wordml" xmlns:w15="http://schemas.microsoft.com/office/word/2012/wordml" mc:Ignorable="w14 w15">
+<w:styles xmlns:mc="http://schemas.openxmlformats.org/markup-compatibility/2006" xmlns:r="http://schemas.openxmlformats.org/officeDocument/2006/relationships" xmlns:w="http://schemas.openxmlformats.org/wordprocessingml/2006/main" xmlns:w14="http://schemas.microsoft.com/office/word/2010/wordml" mc:Ignorable="w14">
   <w:docDefaults>
     <w:rPrDefault>
       <w:rPr>
@@ -1217,378 +1089,153 @@
       </w:pPr>
     </w:pPrDefault>
   </w:docDefaults>
-  <w:latentStyles w:defLockedState="0" w:defUIPriority="99" w:defSemiHidden="0" w:defUnhideWhenUsed="0" w:defQFormat="0" w:count="371">
-    <w:lsdException w:name="Normal" w:uiPriority="0" w:qFormat="1"/>
-    <w:lsdException w:name="heading 1" w:uiPriority="9" w:qFormat="1"/>
-    <w:lsdException w:name="heading 2" w:semiHidden="1" w:uiPriority="9" w:unhideWhenUsed="1" w:qFormat="1"/>
-    <w:lsdException w:name="heading 3" w:semiHidden="1" w:uiPriority="9" w:unhideWhenUsed="1" w:qFormat="1"/>
-    <w:lsdException w:name="heading 4" w:semiHidden="1" w:uiPriority="9" w:unhideWhenUsed="1" w:qFormat="1"/>
-    <w:lsdException w:name="heading 5" w:semiHidden="1" w:uiPriority="9" w:unhideWhenUsed="1" w:qFormat="1"/>
-    <w:lsdException w:name="heading 6" w:semiHidden="1" w:uiPriority="9" w:unhideWhenUsed="1" w:qFormat="1"/>
-    <w:lsdException w:name="heading 7" w:semiHidden="1" w:uiPriority="9" w:unhideWhenUsed="1" w:qFormat="1"/>
-    <w:lsdException w:name="heading 8" w:semiHidden="1" w:uiPriority="9" w:unhideWhenUsed="1" w:qFormat="1"/>
-    <w:lsdException w:name="heading 9" w:semiHidden="1" w:uiPriority="9" w:unhideWhenUsed="1" w:qFormat="1"/>
-    <w:lsdException w:name="index 1" w:semiHidden="1" w:unhideWhenUsed="1"/>
-    <w:lsdException w:name="index 2" w:semiHidden="1" w:unhideWhenUsed="1"/>
-    <w:lsdException w:name="index 3" w:semiHidden="1" w:unhideWhenUsed="1"/>
-    <w:lsdException w:name="index 4" w:semiHidden="1" w:unhideWhenUsed="1"/>
-    <w:lsdException w:name="index 5" w:semiHidden="1" w:unhideWhenUsed="1"/>
-    <w:lsdException w:name="index 6" w:semiHidden="1" w:unhideWhenUsed="1"/>
-    <w:lsdException w:name="index 7" w:semiHidden="1" w:unhideWhenUsed="1"/>
-    <w:lsdException w:name="index 8" w:semiHidden="1" w:unhideWhenUsed="1"/>
-    <w:lsdException w:name="index 9" w:semiHidden="1" w:unhideWhenUsed="1"/>
-    <w:lsdException w:name="toc 1" w:semiHidden="1" w:uiPriority="39" w:unhideWhenUsed="1"/>
-    <w:lsdException w:name="toc 2" w:semiHidden="1" w:uiPriority="39" w:unhideWhenUsed="1"/>
-    <w:lsdException w:name="toc 3" w:semiHidden="1" w:uiPriority="39" w:unhideWhenUsed="1"/>
-    <w:lsdException w:name="toc 4" w:semiHidden="1" w:uiPriority="39" w:unhideWhenUsed="1"/>
-    <w:lsdException w:name="toc 5" w:semiHidden="1" w:uiPriority="39" w:unhideWhenUsed="1"/>
-    <w:lsdException w:name="toc 6" w:semiHidden="1" w:uiPriority="39" w:unhideWhenUsed="1"/>
-    <w:lsdException w:name="toc 7" w:semiHidden="1" w:uiPriority="39" w:unhideWhenUsed="1"/>
-    <w:lsdException w:name="toc 8" w:semiHidden="1" w:uiPriority="39" w:unhideWhenUsed="1"/>
-    <w:lsdException w:name="toc 9" w:semiHidden="1" w:uiPriority="39" w:unhideWhenUsed="1"/>
-    <w:lsdException w:name="Normal Indent" w:semiHidden="1" w:unhideWhenUsed="1"/>
-    <w:lsdException w:name="footnote text" w:semiHidden="1" w:unhideWhenUsed="1"/>
-    <w:lsdException w:name="annotation text" w:semiHidden="1" w:unhideWhenUsed="1"/>
-    <w:lsdException w:name="header" w:semiHidden="1" w:unhideWhenUsed="1"/>
-    <w:lsdException w:name="footer" w:semiHidden="1" w:unhideWhenUsed="1"/>
-    <w:lsdException w:name="index heading" w:semiHidden="1" w:unhideWhenUsed="1"/>
-    <w:lsdException w:name="caption" w:semiHidden="1" w:uiPriority="35" w:unhideWhenUsed="1" w:qFormat="1"/>
-    <w:lsdException w:name="table of figures" w:semiHidden="1" w:unhideWhenUsed="1"/>
-    <w:lsdException w:name="envelope address" w:semiHidden="1" w:unhideWhenUsed="1"/>
-    <w:lsdException w:name="envelope return" w:semiHidden="1" w:unhideWhenUsed="1"/>
-    <w:lsdException w:name="footnote reference" w:semiHidden="1" w:unhideWhenUsed="1"/>
-    <w:lsdException w:name="annotation reference" w:semiHidden="1" w:unhideWhenUsed="1"/>
-    <w:lsdException w:name="line number" w:semiHidden="1" w:unhideWhenUsed="1"/>
-    <w:lsdException w:name="page number" w:semiHidden="1" w:unhideWhenUsed="1"/>
-    <w:lsdException w:name="endnote reference" w:semiHidden="1" w:unhideWhenUsed="1"/>
-    <w:lsdException w:name="endnote text" w:semiHidden="1" w:unhideWhenUsed="1"/>
-    <w:lsdException w:name="table of authorities" w:semiHidden="1" w:unhideWhenUsed="1"/>
-    <w:lsdException w:name="macro" w:semiHidden="1" w:unhideWhenUsed="1"/>
-    <w:lsdException w:name="toa heading" w:semiHidden="1" w:unhideWhenUsed="1"/>
-    <w:lsdException w:name="List" w:semiHidden="1" w:unhideWhenUsed="1"/>
-    <w:lsdException w:name="List Bullet" w:semiHidden="1" w:unhideWhenUsed="1"/>
-    <w:lsdException w:name="List Number" w:semiHidden="1" w:unhideWhenUsed="1"/>
-    <w:lsdException w:name="List 2" w:semiHidden="1" w:unhideWhenUsed="1"/>
-    <w:lsdException w:name="List 3" w:semiHidden="1" w:unhideWhenUsed="1"/>
-    <w:lsdException w:name="List 4" w:semiHidden="1" w:unhideWhenUsed="1"/>
-    <w:lsdException w:name="List 5" w:semiHidden="1" w:unhideWhenUsed="1"/>
-    <w:lsdException w:name="List Bullet 2" w:semiHidden="1" w:unhideWhenUsed="1"/>
-    <w:lsdException w:name="List Bullet 3" w:semiHidden="1" w:unhideWhenUsed="1"/>
-    <w:lsdException w:name="List Bullet 4" w:semiHidden="1" w:unhideWhenUsed="1"/>
-    <w:lsdException w:name="List Bullet 5" w:semiHidden="1" w:unhideWhenUsed="1"/>
-    <w:lsdException w:name="List Number 2" w:semiHidden="1" w:unhideWhenUsed="1"/>
-    <w:lsdException w:name="List Number 3" w:semiHidden="1" w:unhideWhenUsed="1"/>
-    <w:lsdException w:name="List Number 4" w:semiHidden="1" w:unhideWhenUsed="1"/>
-    <w:lsdException w:name="List Number 5" w:semiHidden="1" w:unhideWhenUsed="1"/>
-    <w:lsdException w:name="Title" w:uiPriority="10" w:qFormat="1"/>
-    <w:lsdException w:name="Closing" w:semiHidden="1" w:unhideWhenUsed="1"/>
-    <w:lsdException w:name="Signature" w:semiHidden="1" w:unhideWhenUsed="1"/>
-    <w:lsdException w:name="Default Paragraph Font" w:semiHidden="1" w:uiPriority="1" w:unhideWhenUsed="1"/>
-    <w:lsdException w:name="Body Text" w:semiHidden="1" w:unhideWhenUsed="1"/>
-    <w:lsdException w:name="Body Text Indent" w:semiHidden="1" w:unhideWhenUsed="1"/>
-    <w:lsdException w:name="List Continue" w:semiHidden="1" w:unhideWhenUsed="1"/>
-    <w:lsdException w:name="List Continue 2" w:semiHidden="1" w:unhideWhenUsed="1"/>
-    <w:lsdException w:name="List Continue 3" w:semiHidden="1" w:unhideWhenUsed="1"/>
-    <w:lsdException w:name="List Continue 4" w:semiHidden="1" w:unhideWhenUsed="1"/>
-    <w:lsdException w:name="List Continue 5" w:semiHidden="1" w:unhideWhenUsed="1"/>
-    <w:lsdException w:name="Message Header" w:semiHidden="1" w:unhideWhenUsed="1"/>
-    <w:lsdException w:name="Subtitle" w:uiPriority="11" w:qFormat="1"/>
-    <w:lsdException w:name="Salutation" w:semiHidden="1" w:unhideWhenUsed="1"/>
-    <w:lsdException w:name="Date" w:semiHidden="1" w:unhideWhenUsed="1"/>
-    <w:lsdException w:name="Body Text First Indent" w:semiHidden="1" w:unhideWhenUsed="1"/>
-    <w:lsdException w:name="Body Text First Indent 2" w:semiHidden="1" w:unhideWhenUsed="1"/>
-    <w:lsdException w:name="Note Heading" w:semiHidden="1" w:unhideWhenUsed="1"/>
-    <w:lsdException w:name="Body Text 2" w:semiHidden="1" w:unhideWhenUsed="1"/>
-    <w:lsdException w:name="Body Text 3" w:semiHidden="1" w:unhideWhenUsed="1"/>
-    <w:lsdException w:name="Body Text Indent 2" w:semiHidden="1" w:unhideWhenUsed="1"/>
-    <w:lsdException w:name="Body Text Indent 3" w:semiHidden="1" w:unhideWhenUsed="1"/>
-    <w:lsdException w:name="Block Text" w:semiHidden="1" w:unhideWhenUsed="1"/>
-    <w:lsdException w:name="Hyperlink" w:semiHidden="1" w:unhideWhenUsed="1"/>
-    <w:lsdException w:name="FollowedHyperlink" w:semiHidden="1" w:unhideWhenUsed="1"/>
-    <w:lsdException w:name="Strong" w:uiPriority="22" w:qFormat="1"/>
-    <w:lsdException w:name="Emphasis" w:uiPriority="20" w:qFormat="1"/>
-    <w:lsdException w:name="Document Map" w:semiHidden="1" w:unhideWhenUsed="1"/>
-    <w:lsdException w:name="Plain Text" w:semiHidden="1" w:unhideWhenUsed="1"/>
-    <w:lsdException w:name="E-mail Signature" w:semiHidden="1" w:unhideWhenUsed="1"/>
-    <w:lsdException w:name="HTML Top of Form" w:semiHidden="1" w:unhideWhenUsed="1"/>
-    <w:lsdException w:name="HTML Bottom of Form" w:semiHidden="1" w:unhideWhenUsed="1"/>
-    <w:lsdException w:name="Normal (Web)" w:semiHidden="1" w:unhideWhenUsed="1"/>
-    <w:lsdException w:name="HTML Acronym" w:semiHidden="1" w:unhideWhenUsed="1"/>
-    <w:lsdException w:name="HTML Address" w:semiHidden="1" w:unhideWhenUsed="1"/>
-    <w:lsdException w:name="HTML Cite" w:semiHidden="1" w:unhideWhenUsed="1"/>
-    <w:lsdException w:name="HTML Code" w:semiHidden="1" w:unhideWhenUsed="1"/>
-    <w:lsdException w:name="HTML Definition" w:semiHidden="1" w:unhideWhenUsed="1"/>
-    <w:lsdException w:name="HTML Keyboard" w:semiHidden="1" w:unhideWhenUsed="1"/>
-    <w:lsdException w:name="HTML Preformatted" w:semiHidden="1" w:unhideWhenUsed="1"/>
-    <w:lsdException w:name="HTML Sample" w:semiHidden="1" w:unhideWhenUsed="1"/>
-    <w:lsdException w:name="HTML Typewriter" w:semiHidden="1" w:unhideWhenUsed="1"/>
-    <w:lsdException w:name="HTML Variable" w:semiHidden="1" w:unhideWhenUsed="1"/>
-    <w:lsdException w:name="Normal Table" w:semiHidden="1" w:unhideWhenUsed="1"/>
-    <w:lsdException w:name="annotation subject" w:semiHidden="1" w:unhideWhenUsed="1"/>
-    <w:lsdException w:name="No List" w:semiHidden="1" w:unhideWhenUsed="1"/>
-    <w:lsdException w:name="Outline List 1" w:semiHidden="1" w:unhideWhenUsed="1"/>
-    <w:lsdException w:name="Outline List 2" w:semiHidden="1" w:unhideWhenUsed="1"/>
-    <w:lsdException w:name="Outline List 3" w:semiHidden="1" w:unhideWhenUsed="1"/>
-    <w:lsdException w:name="Table Simple 1" w:semiHidden="1" w:unhideWhenUsed="1"/>
-    <w:lsdException w:name="Table Simple 2" w:semiHidden="1" w:unhideWhenUsed="1"/>
-    <w:lsdException w:name="Table Simple 3" w:semiHidden="1" w:unhideWhenUsed="1"/>
-    <w:lsdException w:name="Table Classic 1" w:semiHidden="1" w:unhideWhenUsed="1"/>
-    <w:lsdException w:name="Table Classic 2" w:semiHidden="1" w:unhideWhenUsed="1"/>
-    <w:lsdException w:name="Table Classic 3" w:semiHidden="1" w:unhideWhenUsed="1"/>
-    <w:lsdException w:name="Table Classic 4" w:semiHidden="1" w:unhideWhenUsed="1"/>
-    <w:lsdException w:name="Table Colorful 1" w:semiHidden="1" w:unhideWhenUsed="1"/>
-    <w:lsdException w:name="Table Colorful 2" w:semiHidden="1" w:unhideWhenUsed="1"/>
-    <w:lsdException w:name="Table Colorful 3" w:semiHidden="1" w:unhideWhenUsed="1"/>
-    <w:lsdException w:name="Table Columns 1" w:semiHidden="1" w:unhideWhenUsed="1"/>
-    <w:lsdException w:name="Table Columns 2" w:semiHidden="1" w:unhideWhenUsed="1"/>
-    <w:lsdException w:name="Table Columns 3" w:semiHidden="1" w:unhideWhenUsed="1"/>
-    <w:lsdException w:name="Table Columns 4" w:semiHidden="1" w:unhideWhenUsed="1"/>
-    <w:lsdException w:name="Table Columns 5" w:semiHidden="1" w:unhideWhenUsed="1"/>
-    <w:lsdException w:name="Table Grid 1" w:semiHidden="1" w:unhideWhenUsed="1"/>
-    <w:lsdException w:name="Table Grid 2" w:semiHidden="1" w:unhideWhenUsed="1"/>
-    <w:lsdException w:name="Table Grid 3" w:semiHidden="1" w:unhideWhenUsed="1"/>
-    <w:lsdException w:name="Table Grid 4" w:semiHidden="1" w:unhideWhenUsed="1"/>
-    <w:lsdException w:name="Table Grid 5" w:semiHidden="1" w:unhideWhenUsed="1"/>
-    <w:lsdException w:name="Table Grid 6" w:semiHidden="1" w:unhideWhenUsed="1"/>
-    <w:lsdException w:name="Table Grid 7" w:semiHidden="1" w:unhideWhenUsed="1"/>
-    <w:lsdException w:name="Table Grid 8" w:semiHidden="1" w:unhideWhenUsed="1"/>
-    <w:lsdException w:name="Table List 1" w:semiHidden="1" w:unhideWhenUsed="1"/>
-    <w:lsdException w:name="Table List 2" w:semiHidden="1" w:unhideWhenUsed="1"/>
-    <w:lsdException w:name="Table List 3" w:semiHidden="1" w:unhideWhenUsed="1"/>
-    <w:lsdException w:name="Table List 4" w:semiHidden="1" w:unhideWhenUsed="1"/>
-    <w:lsdException w:name="Table List 5" w:semiHidden="1" w:unhideWhenUsed="1"/>
-    <w:lsdException w:name="Table List 6" w:semiHidden="1" w:unhideWhenUsed="1"/>
-    <w:lsdException w:name="Table List 7" w:semiHidden="1" w:unhideWhenUsed="1"/>
-    <w:lsdException w:name="Table List 8" w:semiHidden="1" w:unhideWhenUsed="1"/>
-    <w:lsdException w:name="Table 3D effects 1" w:semiHidden="1" w:unhideWhenUsed="1"/>
-    <w:lsdException w:name="Table 3D effects 2" w:semiHidden="1" w:unhideWhenUsed="1"/>
-    <w:lsdException w:name="Table 3D effects 3" w:semiHidden="1" w:unhideWhenUsed="1"/>
-    <w:lsdException w:name="Table Contemporary" w:semiHidden="1" w:unhideWhenUsed="1"/>
-    <w:lsdException w:name="Table Elegant" w:semiHidden="1" w:unhideWhenUsed="1"/>
-    <w:lsdException w:name="Table Professional" w:semiHidden="1" w:unhideWhenUsed="1"/>
-    <w:lsdException w:name="Table Subtle 1" w:semiHidden="1" w:unhideWhenUsed="1"/>
-    <w:lsdException w:name="Table Subtle 2" w:semiHidden="1" w:unhideWhenUsed="1"/>
-    <w:lsdException w:name="Table Web 1" w:semiHidden="1" w:unhideWhenUsed="1"/>
-    <w:lsdException w:name="Table Web 2" w:semiHidden="1" w:unhideWhenUsed="1"/>
-    <w:lsdException w:name="Table Web 3" w:semiHidden="1" w:unhideWhenUsed="1"/>
-    <w:lsdException w:name="Balloon Text" w:semiHidden="1" w:unhideWhenUsed="1"/>
-    <w:lsdException w:name="Table Grid" w:uiPriority="39"/>
-    <w:lsdException w:name="Table Theme" w:semiHidden="1" w:unhideWhenUsed="1"/>
-    <w:lsdException w:name="Placeholder Text" w:semiHidden="1"/>
-    <w:lsdException w:name="No Spacing" w:uiPriority="1" w:qFormat="1"/>
-    <w:lsdException w:name="Light Shading" w:uiPriority="60"/>
-    <w:lsdException w:name="Light List" w:uiPriority="61"/>
-    <w:lsdException w:name="Light Grid" w:uiPriority="62"/>
-    <w:lsdException w:name="Medium Shading 1" w:uiPriority="63"/>
-    <w:lsdException w:name="Medium Shading 2" w:uiPriority="64"/>
-    <w:lsdException w:name="Medium List 1" w:uiPriority="65"/>
-    <w:lsdException w:name="Medium List 2" w:uiPriority="66"/>
-    <w:lsdException w:name="Medium Grid 1" w:uiPriority="67"/>
-    <w:lsdException w:name="Medium Grid 2" w:uiPriority="68"/>
-    <w:lsdException w:name="Medium Grid 3" w:uiPriority="69"/>
-    <w:lsdException w:name="Dark List" w:uiPriority="70"/>
-    <w:lsdException w:name="Colorful Shading" w:uiPriority="71"/>
-    <w:lsdException w:name="Colorful List" w:uiPriority="72"/>
-    <w:lsdException w:name="Colorful Grid" w:uiPriority="73"/>
-    <w:lsdException w:name="Light Shading Accent 1" w:uiPriority="60"/>
-    <w:lsdException w:name="Light List Accent 1" w:uiPriority="61"/>
-    <w:lsdException w:name="Light Grid Accent 1" w:uiPriority="62"/>
-    <w:lsdException w:name="Medium Shading 1 Accent 1" w:uiPriority="63"/>
-    <w:lsdException w:name="Medium Shading 2 Accent 1" w:uiPriority="64"/>
-    <w:lsdException w:name="Medium List 1 Accent 1" w:uiPriority="65"/>
-    <w:lsdException w:name="Revision" w:semiHidden="1"/>
-    <w:lsdException w:name="List Paragraph" w:uiPriority="34" w:qFormat="1"/>
-    <w:lsdException w:name="Quote" w:uiPriority="29" w:qFormat="1"/>
-    <w:lsdException w:name="Intense Quote" w:uiPriority="30" w:qFormat="1"/>
-    <w:lsdException w:name="Medium List 2 Accent 1" w:uiPriority="66"/>
-    <w:lsdException w:name="Medium Grid 1 Accent 1" w:uiPriority="67"/>
-    <w:lsdException w:name="Medium Grid 2 Accent 1" w:uiPriority="68"/>
-    <w:lsdException w:name="Medium Grid 3 Accent 1" w:uiPriority="69"/>
-    <w:lsdException w:name="Dark List Accent 1" w:uiPriority="70"/>
-    <w:lsdException w:name="Colorful Shading Accent 1" w:uiPriority="71"/>
-    <w:lsdException w:name="Colorful List Accent 1" w:uiPriority="72"/>
-    <w:lsdException w:name="Colorful Grid Accent 1" w:uiPriority="73"/>
-    <w:lsdException w:name="Light Shading Accent 2" w:uiPriority="60"/>
-    <w:lsdException w:name="Light List Accent 2" w:uiPriority="61"/>
-    <w:lsdException w:name="Light Grid Accent 2" w:uiPriority="62"/>
-    <w:lsdException w:name="Medium Shading 1 Accent 2" w:uiPriority="63"/>
-    <w:lsdException w:name="Medium Shading 2 Accent 2" w:uiPriority="64"/>
-    <w:lsdException w:name="Medium List 1 Accent 2" w:uiPriority="65"/>
-    <w:lsdException w:name="Medium List 2 Accent 2" w:uiPriority="66"/>
-    <w:lsdException w:name="Medium Grid 1 Accent 2" w:uiPriority="67"/>
-    <w:lsdException w:name="Medium Grid 2 Accent 2" w:uiPriority="68"/>
-    <w:lsdException w:name="Medium Grid 3 Accent 2" w:uiPriority="69"/>
-    <w:lsdException w:name="Dark List Accent 2" w:uiPriority="70"/>
-    <w:lsdException w:name="Colorful Shading Accent 2" w:uiPriority="71"/>
-    <w:lsdException w:name="Colorful List Accent 2" w:uiPriority="72"/>
-    <w:lsdException w:name="Colorful Grid Accent 2" w:uiPriority="73"/>
-    <w:lsdException w:name="Light Shading Accent 3" w:uiPriority="60"/>
-    <w:lsdException w:name="Light List Accent 3" w:uiPriority="61"/>
-    <w:lsdException w:name="Light Grid Accent 3" w:uiPriority="62"/>
-    <w:lsdException w:name="Medium Shading 1 Accent 3" w:uiPriority="63"/>
-    <w:lsdException w:name="Medium Shading 2 Accent 3" w:uiPriority="64"/>
-    <w:lsdException w:name="Medium List 1 Accent 3" w:uiPriority="65"/>
-    <w:lsdException w:name="Medium List 2 Accent 3" w:uiPriority="66"/>
-    <w:lsdException w:name="Medium Grid 1 Accent 3" w:uiPriority="67"/>
-    <w:lsdException w:name="Medium Grid 2 Accent 3" w:uiPriority="68"/>
-    <w:lsdException w:name="Medium Grid 3 Accent 3" w:uiPriority="69"/>
-    <w:lsdException w:name="Dark List Accent 3" w:uiPriority="70"/>
-    <w:lsdException w:name="Colorful Shading Accent 3" w:uiPriority="71"/>
-    <w:lsdException w:name="Colorful List Accent 3" w:uiPriority="72"/>
-    <w:lsdException w:name="Colorful Grid Accent 3" w:uiPriority="73"/>
-    <w:lsdException w:name="Light Shading Accent 4" w:uiPriority="60"/>
-    <w:lsdException w:name="Light List Accent 4" w:uiPriority="61"/>
-    <w:lsdException w:name="Light Grid Accent 4" w:uiPriority="62"/>
-    <w:lsdException w:name="Medium Shading 1 Accent 4" w:uiPriority="63"/>
-    <w:lsdException w:name="Medium Shading 2 Accent 4" w:uiPriority="64"/>
-    <w:lsdException w:name="Medium List 1 Accent 4" w:uiPriority="65"/>
-    <w:lsdException w:name="Medium List 2 Accent 4" w:uiPriority="66"/>
-    <w:lsdException w:name="Medium Grid 1 Accent 4" w:uiPriority="67"/>
-    <w:lsdException w:name="Medium Grid 2 Accent 4" w:uiPriority="68"/>
-    <w:lsdException w:name="Medium Grid 3 Accent 4" w:uiPriority="69"/>
-    <w:lsdException w:name="Dark List Accent 4" w:uiPriority="70"/>
-    <w:lsdException w:name="Colorful Shading Accent 4" w:uiPriority="71"/>
-    <w:lsdException w:name="Colorful List Accent 4" w:uiPriority="72"/>
-    <w:lsdException w:name="Colorful Grid Accent 4" w:uiPriority="73"/>
-    <w:lsdException w:name="Light Shading Accent 5" w:uiPriority="60"/>
-    <w:lsdException w:name="Light List Accent 5" w:uiPriority="61"/>
-    <w:lsdException w:name="Light Grid Accent 5" w:uiPriority="62"/>
-    <w:lsdException w:name="Medium Shading 1 Accent 5" w:uiPriority="63"/>
-    <w:lsdException w:name="Medium Shading 2 Accent 5" w:uiPriority="64"/>
-    <w:lsdException w:name="Medium List 1 Accent 5" w:uiPriority="65"/>
-    <w:lsdException w:name="Medium List 2 Accent 5" w:uiPriority="66"/>
-    <w:lsdException w:name="Medium Grid 1 Accent 5" w:uiPriority="67"/>
-    <w:lsdException w:name="Medium Grid 2 Accent 5" w:uiPriority="68"/>
-    <w:lsdException w:name="Medium Grid 3 Accent 5" w:uiPriority="69"/>
-    <w:lsdException w:name="Dark List Accent 5" w:uiPriority="70"/>
-    <w:lsdException w:name="Colorful Shading Accent 5" w:uiPriority="71"/>
-    <w:lsdException w:name="Colorful List Accent 5" w:uiPriority="72"/>
-    <w:lsdException w:name="Colorful Grid Accent 5" w:uiPriority="73"/>
-    <w:lsdException w:name="Light Shading Accent 6" w:uiPriority="60"/>
-    <w:lsdException w:name="Light List Accent 6" w:uiPriority="61"/>
-    <w:lsdException w:name="Light Grid Accent 6" w:uiPriority="62"/>
-    <w:lsdException w:name="Medium Shading 1 Accent 6" w:uiPriority="63"/>
-    <w:lsdException w:name="Medium Shading 2 Accent 6" w:uiPriority="64"/>
-    <w:lsdException w:name="Medium List 1 Accent 6" w:uiPriority="65"/>
-    <w:lsdException w:name="Medium List 2 Accent 6" w:uiPriority="66"/>
-    <w:lsdException w:name="Medium Grid 1 Accent 6" w:uiPriority="67"/>
-    <w:lsdException w:name="Medium Grid 2 Accent 6" w:uiPriority="68"/>
-    <w:lsdException w:name="Medium Grid 3 Accent 6" w:uiPriority="69"/>
-    <w:lsdException w:name="Dark List Accent 6" w:uiPriority="70"/>
-    <w:lsdException w:name="Colorful Shading Accent 6" w:uiPriority="71"/>
-    <w:lsdException w:name="Colorful List Accent 6" w:uiPriority="72"/>
-    <w:lsdException w:name="Colorful Grid Accent 6" w:uiPriority="73"/>
-    <w:lsdException w:name="Subtle Emphasis" w:uiPriority="19" w:qFormat="1"/>
-    <w:lsdException w:name="Intense Emphasis" w:uiPriority="21" w:qFormat="1"/>
-    <w:lsdException w:name="Subtle Reference" w:uiPriority="31" w:qFormat="1"/>
-    <w:lsdException w:name="Intense Reference" w:uiPriority="32" w:qFormat="1"/>
-    <w:lsdException w:name="Book Title" w:uiPriority="33" w:qFormat="1"/>
-    <w:lsdException w:name="Bibliography" w:semiHidden="1" w:uiPriority="37" w:unhideWhenUsed="1"/>
-    <w:lsdException w:name="TOC Heading" w:semiHidden="1" w:uiPriority="39" w:unhideWhenUsed="1" w:qFormat="1"/>
-    <w:lsdException w:name="Plain Table 1" w:uiPriority="41"/>
-    <w:lsdException w:name="Plain Table 2" w:uiPriority="42"/>
-    <w:lsdException w:name="Plain Table 3" w:uiPriority="43"/>
-    <w:lsdException w:name="Plain Table 4" w:uiPriority="44"/>
-    <w:lsdException w:name="Plain Table 5" w:uiPriority="45"/>
-    <w:lsdException w:name="Grid Table Light" w:uiPriority="40"/>
-    <w:lsdException w:name="Grid Table 1 Light" w:uiPriority="46"/>
-    <w:lsdException w:name="Grid Table 2" w:uiPriority="47"/>
-    <w:lsdException w:name="Grid Table 3" w:uiPriority="48"/>
-    <w:lsdException w:name="Grid Table 4" w:uiPriority="49"/>
-    <w:lsdException w:name="Grid Table 5 Dark" w:uiPriority="50"/>
-    <w:lsdException w:name="Grid Table 6 Colorful" w:uiPriority="51"/>
-    <w:lsdException w:name="Grid Table 7 Colorful" w:uiPriority="52"/>
-    <w:lsdException w:name="Grid Table 1 Light Accent 1" w:uiPriority="46"/>
-    <w:lsdException w:name="Grid Table 2 Accent 1" w:uiPriority="47"/>
-    <w:lsdException w:name="Grid Table 3 Accent 1" w:uiPriority="48"/>
-    <w:lsdException w:name="Grid Table 4 Accent 1" w:uiPriority="49"/>
-    <w:lsdException w:name="Grid Table 5 Dark Accent 1" w:uiPriority="50"/>
-    <w:lsdException w:name="Grid Table 6 Colorful Accent 1" w:uiPriority="51"/>
-    <w:lsdException w:name="Grid Table 7 Colorful Accent 1" w:uiPriority="52"/>
-    <w:lsdException w:name="Grid Table 1 Light Accent 2" w:uiPriority="46"/>
-    <w:lsdException w:name="Grid Table 2 Accent 2" w:uiPriority="47"/>
-    <w:lsdException w:name="Grid Table 3 Accent 2" w:uiPriority="48"/>
-    <w:lsdException w:name="Grid Table 4 Accent 2" w:uiPriority="49"/>
-    <w:lsdException w:name="Grid Table 5 Dark Accent 2" w:uiPriority="50"/>
-    <w:lsdException w:name="Grid Table 6 Colorful Accent 2" w:uiPriority="51"/>
-    <w:lsdException w:name="Grid Table 7 Colorful Accent 2" w:uiPriority="52"/>
-    <w:lsdException w:name="Grid Table 1 Light Accent 3" w:uiPriority="46"/>
-    <w:lsdException w:name="Grid Table 2 Accent 3" w:uiPriority="47"/>
-    <w:lsdException w:name="Grid Table 3 Accent 3" w:uiPriority="48"/>
-    <w:lsdException w:name="Grid Table 4 Accent 3" w:uiPriority="49"/>
-    <w:lsdException w:name="Grid Table 5 Dark Accent 3" w:uiPriority="50"/>
-    <w:lsdException w:name="Grid Table 6 Colorful Accent 3" w:uiPriority="51"/>
-    <w:lsdException w:name="Grid Table 7 Colorful Accent 3" w:uiPriority="52"/>
-    <w:lsdException w:name="Grid Table 1 Light Accent 4" w:uiPriority="46"/>
-    <w:lsdException w:name="Grid Table 2 Accent 4" w:uiPriority="47"/>
-    <w:lsdException w:name="Grid Table 3 Accent 4" w:uiPriority="48"/>
-    <w:lsdException w:name="Grid Table 4 Accent 4" w:uiPriority="49"/>
-    <w:lsdException w:name="Grid Table 5 Dark Accent 4" w:uiPriority="50"/>
-    <w:lsdException w:name="Grid Table 6 Colorful Accent 4" w:uiPriority="51"/>
-    <w:lsdException w:name="Grid Table 7 Colorful Accent 4" w:uiPriority="52"/>
-    <w:lsdException w:name="Grid Table 1 Light Accent 5" w:uiPriority="46"/>
-    <w:lsdException w:name="Grid Table 2 Accent 5" w:uiPriority="47"/>
-    <w:lsdException w:name="Grid Table 3 Accent 5" w:uiPriority="48"/>
-    <w:lsdException w:name="Grid Table 4 Accent 5" w:uiPriority="49"/>
-    <w:lsdException w:name="Grid Table 5 Dark Accent 5" w:uiPriority="50"/>
-    <w:lsdException w:name="Grid Table 6 Colorful Accent 5" w:uiPriority="51"/>
-    <w:lsdException w:name="Grid Table 7 Colorful Accent 5" w:uiPriority="52"/>
-    <w:lsdException w:name="Grid Table 1 Light Accent 6" w:uiPriority="46"/>
-    <w:lsdException w:name="Grid Table 2 Accent 6" w:uiPriority="47"/>
-    <w:lsdException w:name="Grid Table 3 Accent 6" w:uiPriority="48"/>
-    <w:lsdException w:name="Grid Table 4 Accent 6" w:uiPriority="49"/>
-    <w:lsdException w:name="Grid Table 5 Dark Accent 6" w:uiPriority="50"/>
-    <w:lsdException w:name="Grid Table 6 Colorful Accent 6" w:uiPriority="51"/>
-    <w:lsdException w:name="Grid Table 7 Colorful Accent 6" w:uiPriority="52"/>
-    <w:lsdException w:name="List Table 1 Light" w:uiPriority="46"/>
-    <w:lsdException w:name="List Table 2" w:uiPriority="47"/>
-    <w:lsdException w:name="List Table 3" w:uiPriority="48"/>
-    <w:lsdException w:name="List Table 4" w:uiPriority="49"/>
-    <w:lsdException w:name="List Table 5 Dark" w:uiPriority="50"/>
-    <w:lsdException w:name="List Table 6 Colorful" w:uiPriority="51"/>
-    <w:lsdException w:name="List Table 7 Colorful" w:uiPriority="52"/>
-    <w:lsdException w:name="List Table 1 Light Accent 1" w:uiPriority="46"/>
-    <w:lsdException w:name="List Table 2 Accent 1" w:uiPriority="47"/>
-    <w:lsdException w:name="List Table 3 Accent 1" w:uiPriority="48"/>
-    <w:lsdException w:name="List Table 4 Accent 1" w:uiPriority="49"/>
-    <w:lsdException w:name="List Table 5 Dark Accent 1" w:uiPriority="50"/>
-    <w:lsdException w:name="List Table 6 Colorful Accent 1" w:uiPriority="51"/>
-    <w:lsdException w:name="List Table 7 Colorful Accent 1" w:uiPriority="52"/>
-    <w:lsdException w:name="List Table 1 Light Accent 2" w:uiPriority="46"/>
-    <w:lsdException w:name="List Table 2 Accent 2" w:uiPriority="47"/>
-    <w:lsdException w:name="List Table 3 Accent 2" w:uiPriority="48"/>
-    <w:lsdException w:name="List Table 4 Accent 2" w:uiPriority="49"/>
-    <w:lsdException w:name="List Table 5 Dark Accent 2" w:uiPriority="50"/>
-    <w:lsdException w:name="List Table 6 Colorful Accent 2" w:uiPriority="51"/>
-    <w:lsdException w:name="List Table 7 Colorful Accent 2" w:uiPriority="52"/>
-    <w:lsdException w:name="List Table 1 Light Accent 3" w:uiPriority="46"/>
-    <w:lsdException w:name="List Table 2 Accent 3" w:uiPriority="47"/>
-    <w:lsdException w:name="List Table 3 Accent 3" w:uiPriority="48"/>
-    <w:lsdException w:name="List Table 4 Accent 3" w:uiPriority="49"/>
-    <w:lsdException w:name="List Table 5 Dark Accent 3" w:uiPriority="50"/>
-    <w:lsdException w:name="List Table 6 Colorful Accent 3" w:uiPriority="51"/>
-    <w:lsdException w:name="List Table 7 Colorful Accent 3" w:uiPriority="52"/>
-    <w:lsdException w:name="List Table 1 Light Accent 4" w:uiPriority="46"/>
-    <w:lsdException w:name="List Table 2 Accent 4" w:uiPriority="47"/>
-    <w:lsdException w:name="List Table 3 Accent 4" w:uiPriority="48"/>
-    <w:lsdException w:name="List Table 4 Accent 4" w:uiPriority="49"/>
-    <w:lsdException w:name="List Table 5 Dark Accent 4" w:uiPriority="50"/>
-    <w:lsdException w:name="List Table 6 Colorful Accent 4" w:uiPriority="51"/>
-    <w:lsdException w:name="List Table 7 Colorful Accent 4" w:uiPriority="52"/>
-    <w:lsdException w:name="List Table 1 Light Accent 5" w:uiPriority="46"/>
-    <w:lsdException w:name="List Table 2 Accent 5" w:uiPriority="47"/>
-    <w:lsdException w:name="List Table 3 Accent 5" w:uiPriority="48"/>
-    <w:lsdException w:name="List Table 4 Accent 5" w:uiPriority="49"/>
-    <w:lsdException w:name="List Table 5 Dark Accent 5" w:uiPriority="50"/>
-    <w:lsdException w:name="List Table 6 Colorful Accent 5" w:uiPriority="51"/>
-    <w:lsdException w:name="List Table 7 Colorful Accent 5" w:uiPriority="52"/>
-    <w:lsdException w:name="List Table 1 Light Accent 6" w:uiPriority="46"/>
-    <w:lsdException w:name="List Table 2 Accent 6" w:uiPriority="47"/>
-    <w:lsdException w:name="List Table 3 Accent 6" w:uiPriority="48"/>
-    <w:lsdException w:name="List Table 4 Accent 6" w:uiPriority="49"/>
-    <w:lsdException w:name="List Table 5 Dark Accent 6" w:uiPriority="50"/>
-    <w:lsdException w:name="List Table 6 Colorful Accent 6" w:uiPriority="51"/>
-    <w:lsdException w:name="List Table 7 Colorful Accent 6" w:uiPriority="52"/>
+  <w:latentStyles w:defLockedState="0" w:defUIPriority="99" w:defSemiHidden="1" w:defUnhideWhenUsed="1" w:defQFormat="0" w:count="276">
+    <w:lsdException w:name="Normal" w:semiHidden="0" w:uiPriority="0" w:unhideWhenUsed="0" w:qFormat="1"/>
+    <w:lsdException w:name="heading 1" w:semiHidden="0" w:uiPriority="9" w:unhideWhenUsed="0" w:qFormat="1"/>
+    <w:lsdException w:name="heading 2" w:uiPriority="9" w:qFormat="1"/>
+    <w:lsdException w:name="heading 3" w:uiPriority="9" w:qFormat="1"/>
+    <w:lsdException w:name="heading 4" w:uiPriority="9" w:qFormat="1"/>
+    <w:lsdException w:name="heading 5" w:uiPriority="9" w:qFormat="1"/>
+    <w:lsdException w:name="heading 6" w:uiPriority="9" w:qFormat="1"/>
+    <w:lsdException w:name="heading 7" w:uiPriority="9" w:qFormat="1"/>
+    <w:lsdException w:name="heading 8" w:uiPriority="9" w:qFormat="1"/>
+    <w:lsdException w:name="heading 9" w:uiPriority="9" w:qFormat="1"/>
+    <w:lsdException w:name="toc 1" w:uiPriority="39"/>
+    <w:lsdException w:name="toc 2" w:uiPriority="39"/>
+    <w:lsdException w:name="toc 3" w:uiPriority="39"/>
+    <w:lsdException w:name="toc 4" w:uiPriority="39"/>
+    <w:lsdException w:name="toc 5" w:uiPriority="39"/>
+    <w:lsdException w:name="toc 6" w:uiPriority="39"/>
+    <w:lsdException w:name="toc 7" w:uiPriority="39"/>
+    <w:lsdException w:name="toc 8" w:uiPriority="39"/>
+    <w:lsdException w:name="toc 9" w:uiPriority="39"/>
+    <w:lsdException w:name="caption" w:uiPriority="35" w:qFormat="1"/>
+    <w:lsdException w:name="Title" w:semiHidden="0" w:uiPriority="10" w:unhideWhenUsed="0" w:qFormat="1"/>
+    <w:lsdException w:name="Default Paragraph Font" w:uiPriority="1"/>
+    <w:lsdException w:name="Subtitle" w:semiHidden="0" w:uiPriority="11" w:unhideWhenUsed="0" w:qFormat="1"/>
+    <w:lsdException w:name="Strong" w:semiHidden="0" w:uiPriority="22" w:unhideWhenUsed="0" w:qFormat="1"/>
+    <w:lsdException w:name="Emphasis" w:semiHidden="0" w:uiPriority="20" w:unhideWhenUsed="0" w:qFormat="1"/>
+    <w:lsdException w:name="Table Grid" w:semiHidden="0" w:uiPriority="39" w:unhideWhenUsed="0"/>
+    <w:lsdException w:name="Note Level 1" w:semiHidden="0" w:unhideWhenUsed="0"/>
+    <w:lsdException w:name="Note Level 2" w:semiHidden="0" w:unhideWhenUsed="0"/>
+    <w:lsdException w:name="Note Level 3" w:semiHidden="0" w:unhideWhenUsed="0"/>
+    <w:lsdException w:name="Note Level 4" w:semiHidden="0" w:unhideWhenUsed="0"/>
+    <w:lsdException w:name="Note Level 5" w:semiHidden="0" w:unhideWhenUsed="0"/>
+    <w:lsdException w:name="Note Level 6" w:semiHidden="0" w:unhideWhenUsed="0"/>
+    <w:lsdException w:name="Note Level 7" w:semiHidden="0" w:unhideWhenUsed="0"/>
+    <w:lsdException w:name="Note Level 8" w:semiHidden="0" w:unhideWhenUsed="0"/>
+    <w:lsdException w:name="Note Level 9" w:semiHidden="0" w:unhideWhenUsed="0"/>
+    <w:lsdException w:name="Placeholder Text" w:unhideWhenUsed="0"/>
+    <w:lsdException w:name="No Spacing" w:semiHidden="0" w:uiPriority="1" w:unhideWhenUsed="0" w:qFormat="1"/>
+    <w:lsdException w:name="Light Shading" w:semiHidden="0" w:uiPriority="60" w:unhideWhenUsed="0"/>
+    <w:lsdException w:name="Light List" w:semiHidden="0" w:uiPriority="61" w:unhideWhenUsed="0"/>
+    <w:lsdException w:name="Light Grid" w:semiHidden="0" w:uiPriority="62" w:unhideWhenUsed="0"/>
+    <w:lsdException w:name="Medium Shading 1" w:semiHidden="0" w:uiPriority="63" w:unhideWhenUsed="0"/>
+    <w:lsdException w:name="Medium Shading 2" w:semiHidden="0" w:uiPriority="64" w:unhideWhenUsed="0"/>
+    <w:lsdException w:name="Medium List 1" w:semiHidden="0" w:uiPriority="65" w:unhideWhenUsed="0"/>
+    <w:lsdException w:name="Medium List 2" w:semiHidden="0" w:uiPriority="66" w:unhideWhenUsed="0"/>
+    <w:lsdException w:name="Medium Grid 1" w:semiHidden="0" w:uiPriority="67" w:unhideWhenUsed="0"/>
+    <w:lsdException w:name="Medium Grid 2" w:semiHidden="0" w:uiPriority="68" w:unhideWhenUsed="0"/>
+    <w:lsdException w:name="Medium Grid 3" w:semiHidden="0" w:uiPriority="69" w:unhideWhenUsed="0"/>
+    <w:lsdException w:name="Dark List" w:semiHidden="0" w:uiPriority="70" w:unhideWhenUsed="0"/>
+    <w:lsdException w:name="Colorful Shading" w:semiHidden="0" w:uiPriority="71" w:unhideWhenUsed="0"/>
+    <w:lsdException w:name="Colorful List" w:semiHidden="0" w:uiPriority="72" w:unhideWhenUsed="0"/>
+    <w:lsdException w:name="Colorful Grid" w:semiHidden="0" w:uiPriority="73" w:unhideWhenUsed="0"/>
+    <w:lsdException w:name="Light Shading Accent 1" w:semiHidden="0" w:uiPriority="60" w:unhideWhenUsed="0"/>
+    <w:lsdException w:name="Light List Accent 1" w:semiHidden="0" w:uiPriority="61" w:unhideWhenUsed="0"/>
+    <w:lsdException w:name="Light Grid Accent 1" w:semiHidden="0" w:uiPriority="62" w:unhideWhenUsed="0"/>
+    <w:lsdException w:name="Medium Shading 1 Accent 1" w:semiHidden="0" w:uiPriority="63" w:unhideWhenUsed="0"/>
+    <w:lsdException w:name="Medium Shading 2 Accent 1" w:semiHidden="0" w:uiPriority="64" w:unhideWhenUsed="0"/>
+    <w:lsdException w:name="Medium List 1 Accent 1" w:semiHidden="0" w:uiPriority="65" w:unhideWhenUsed="0"/>
+    <w:lsdException w:name="Revision" w:unhideWhenUsed="0"/>
+    <w:lsdException w:name="List Paragraph" w:semiHidden="0" w:uiPriority="34" w:unhideWhenUsed="0" w:qFormat="1"/>
+    <w:lsdException w:name="Quote" w:semiHidden="0" w:uiPriority="29" w:unhideWhenUsed="0" w:qFormat="1"/>
+    <w:lsdException w:name="Intense Quote" w:semiHidden="0" w:uiPriority="30" w:unhideWhenUsed="0" w:qFormat="1"/>
+    <w:lsdException w:name="Medium List 2 Accent 1" w:semiHidden="0" w:uiPriority="66" w:unhideWhenUsed="0"/>
+    <w:lsdException w:name="Medium Grid 1 Accent 1" w:semiHidden="0" w:uiPriority="67" w:unhideWhenUsed="0"/>
+    <w:lsdException w:name="Medium Grid 2 Accent 1" w:semiHidden="0" w:uiPriority="68" w:unhideWhenUsed="0"/>
+    <w:lsdException w:name="Medium Grid 3 Accent 1" w:semiHidden="0" w:uiPriority="69" w:unhideWhenUsed="0"/>
+    <w:lsdException w:name="Dark List Accent 1" w:semiHidden="0" w:uiPriority="70" w:unhideWhenUsed="0"/>
+    <w:lsdException w:name="Colorful Shading Accent 1" w:semiHidden="0" w:uiPriority="71" w:unhideWhenUsed="0"/>
+    <w:lsdException w:name="Colorful List Accent 1" w:semiHidden="0" w:uiPriority="72" w:unhideWhenUsed="0"/>
+    <w:lsdException w:name="Colorful Grid Accent 1" w:semiHidden="0" w:uiPriority="73" w:unhideWhenUsed="0"/>
+    <w:lsdException w:name="Light Shading Accent 2" w:semiHidden="0" w:uiPriority="60" w:unhideWhenUsed="0"/>
+    <w:lsdException w:name="Light List Accent 2" w:semiHidden="0" w:uiPriority="61" w:unhideWhenUsed="0"/>
+    <w:lsdException w:name="Light Grid Accent 2" w:semiHidden="0" w:uiPriority="62" w:unhideWhenUsed="0"/>
+    <w:lsdException w:name="Medium Shading 1 Accent 2" w:semiHidden="0" w:uiPriority="63" w:unhideWhenUsed="0"/>
+    <w:lsdException w:name="Medium Shading 2 Accent 2" w:semiHidden="0" w:uiPriority="64" w:unhideWhenUsed="0"/>
+    <w:lsdException w:name="Medium List 1 Accent 2" w:semiHidden="0" w:uiPriority="65" w:unhideWhenUsed="0"/>
+    <w:lsdException w:name="Medium List 2 Accent 2" w:semiHidden="0" w:uiPriority="66" w:unhideWhenUsed="0"/>
+    <w:lsdException w:name="Medium Grid 1 Accent 2" w:semiHidden="0" w:uiPriority="67" w:unhideWhenUsed="0"/>
+    <w:lsdException w:name="Medium Grid 2 Accent 2" w:semiHidden="0" w:uiPriority="68" w:unhideWhenUsed="0"/>
+    <w:lsdException w:name="Medium Grid 3 Accent 2" w:semiHidden="0" w:uiPriority="69" w:unhideWhenUsed="0"/>
+    <w:lsdException w:name="Dark List Accent 2" w:semiHidden="0" w:uiPriority="70" w:unhideWhenUsed="0"/>
+    <w:lsdException w:name="Colorful Shading Accent 2" w:semiHidden="0" w:uiPriority="71" w:unhideWhenUsed="0"/>
+    <w:lsdException w:name="Colorful List Accent 2" w:semiHidden="0" w:uiPriority="72" w:unhideWhenUsed="0"/>
+    <w:lsdException w:name="Colorful Grid Accent 2" w:semiHidden="0" w:uiPriority="73" w:unhideWhenUsed="0"/>
+    <w:lsdException w:name="Light Shading Accent 3" w:semiHidden="0" w:uiPriority="60" w:unhideWhenUsed="0"/>
+    <w:lsdException w:name="Light List Accent 3" w:semiHidden="0" w:uiPriority="61" w:unhideWhenUsed="0"/>
+    <w:lsdException w:name="Light Grid Accent 3" w:semiHidden="0" w:uiPriority="62" w:unhideWhenUsed="0"/>
+    <w:lsdException w:name="Medium Shading 1 Accent 3" w:semiHidden="0" w:uiPriority="63" w:unhideWhenUsed="0"/>
+    <w:lsdException w:name="Medium Shading 2 Accent 3" w:semiHidden="0" w:uiPriority="64" w:unhideWhenUsed="0"/>
+    <w:lsdException w:name="Medium List 1 Accent 3" w:semiHidden="0" w:uiPriority="65" w:unhideWhenUsed="0"/>
+    <w:lsdException w:name="Medium List 2 Accent 3" w:semiHidden="0" w:uiPriority="66" w:unhideWhenUsed="0"/>
+    <w:lsdException w:name="Medium Grid 1 Accent 3" w:semiHidden="0" w:uiPriority="67" w:unhideWhenUsed="0"/>
+    <w:lsdException w:name="Medium Grid 2 Accent 3" w:semiHidden="0" w:uiPriority="68" w:unhideWhenUsed="0"/>
+    <w:lsdException w:name="Medium Grid 3 Accent 3" w:semiHidden="0" w:uiPriority="69" w:unhideWhenUsed="0"/>
+    <w:lsdException w:name="Dark List Accent 3" w:semiHidden="0" w:uiPriority="70" w:unhideWhenUsed="0"/>
+    <w:lsdException w:name="Colorful Shading Accent 3" w:semiHidden="0" w:uiPriority="71" w:unhideWhenUsed="0"/>
+    <w:lsdException w:name="Colorful List Accent 3" w:semiHidden="0" w:uiPriority="72" w:unhideWhenUsed="0"/>
+    <w:lsdException w:name="Colorful Grid Accent 3" w:semiHidden="0" w:uiPriority="73" w:unhideWhenUsed="0"/>
+    <w:lsdException w:name="Light Shading Accent 4" w:semiHidden="0" w:uiPriority="60" w:unhideWhenUsed="0"/>
+    <w:lsdException w:name="Light List Accent 4" w:semiHidden="0" w:uiPriority="61" w:unhideWhenUsed="0"/>
+    <w:lsdException w:name="Light Grid Accent 4" w:semiHidden="0" w:uiPriority="62" w:unhideWhenUsed="0"/>
+    <w:lsdException w:name="Medium Shading 1 Accent 4" w:semiHidden="0" w:uiPriority="63" w:unhideWhenUsed="0"/>
+    <w:lsdException w:name="Medium Shading 2 Accent 4" w:semiHidden="0" w:uiPriority="64" w:unhideWhenUsed="0"/>
+    <w:lsdException w:name="Medium List 1 Accent 4" w:semiHidden="0" w:uiPriority="65" w:unhideWhenUsed="0"/>
+    <w:lsdException w:name="Medium List 2 Accent 4" w:semiHidden="0" w:uiPriority="66" w:unhideWhenUsed="0"/>
+    <w:lsdException w:name="Medium Grid 1 Accent 4" w:semiHidden="0" w:uiPriority="67" w:unhideWhenUsed="0"/>
+    <w:lsdException w:name="Medium Grid 2 Accent 4" w:semiHidden="0" w:uiPriority="68" w:unhideWhenUsed="0"/>
+    <w:lsdException w:name="Medium Grid 3 Accent 4" w:semiHidden="0" w:uiPriority="69" w:unhideWhenUsed="0"/>
+    <w:lsdException w:name="Dark List Accent 4" w:semiHidden="0" w:uiPriority="70" w:unhideWhenUsed="0"/>
+    <w:lsdException w:name="Colorful Shading Accent 4" w:semiHidden="0" w:uiPriority="71" w:unhideWhenUsed="0"/>
+    <w:lsdException w:name="Colorful List Accent 4" w:semiHidden="0" w:uiPriority="72" w:unhideWhenUsed="0"/>
+    <w:lsdException w:name="Colorful Grid Accent 4" w:semiHidden="0" w:uiPriority="73" w:unhideWhenUsed="0"/>
+    <w:lsdException w:name="Light Shading Accent 5" w:semiHidden="0" w:uiPriority="60" w:unhideWhenUsed="0"/>
+    <w:lsdException w:name="Light List Accent 5" w:semiHidden="0" w:uiPriority="61" w:unhideWhenUsed="0"/>
+    <w:lsdException w:name="Light Grid Accent 5" w:semiHidden="0" w:uiPriority="62" w:unhideWhenUsed="0"/>
+    <w:lsdException w:name="Medium Shading 1 Accent 5" w:semiHidden="0" w:uiPriority="63" w:unhideWhenUsed="0"/>
+    <w:lsdException w:name="Medium Shading 2 Accent 5" w:semiHidden="0" w:uiPriority="64" w:unhideWhenUsed="0"/>
+    <w:lsdException w:name="Medium List 1 Accent 5" w:semiHidden="0" w:uiPriority="65" w:unhideWhenUsed="0"/>
+    <w:lsdException w:name="Medium List 2 Accent 5" w:semiHidden="0" w:uiPriority="66" w:unhideWhenUsed="0"/>
+    <w:lsdException w:name="Medium Grid 1 Accent 5" w:semiHidden="0" w:uiPriority="67" w:unhideWhenUsed="0"/>
+    <w:lsdException w:name="Medium Grid 2 Accent 5" w:semiHidden="0" w:uiPriority="68" w:unhideWhenUsed="0"/>
+    <w:lsdException w:name="Medium Grid 3 Accent 5" w:semiHidden="0" w:uiPriority="69" w:unhideWhenUsed="0"/>
+    <w:lsdException w:name="Dark List Accent 5" w:semiHidden="0" w:uiPriority="70" w:unhideWhenUsed="0"/>
+    <w:lsdException w:name="Colorful Shading Accent 5" w:semiHidden="0" w:uiPriority="71" w:unhideWhenUsed="0"/>
+    <w:lsdException w:name="Colorful List Accent 5" w:semiHidden="0" w:uiPriority="72" w:unhideWhenUsed="0"/>
+    <w:lsdException w:name="Colorful Grid Accent 5" w:semiHidden="0" w:uiPriority="73" w:unhideWhenUsed="0"/>
+    <w:lsdException w:name="Light Shading Accent 6" w:semiHidden="0" w:uiPriority="60" w:unhideWhenUsed="0"/>
+    <w:lsdException w:name="Light List Accent 6" w:semiHidden="0" w:uiPriority="61" w:unhideWhenUsed="0"/>
+    <w:lsdException w:name="Light Grid Accent 6" w:semiHidden="0" w:uiPriority="62" w:unhideWhenUsed="0"/>
+    <w:lsdException w:name="Medium Shading 1 Accent 6" w:semiHidden="0" w:uiPriority="63" w:unhideWhenUsed="0"/>
+    <w:lsdException w:name="Medium Shading 2 Accent 6" w:semiHidden="0" w:uiPriority="64" w:unhideWhenUsed="0"/>
+    <w:lsdException w:name="Medium List 1 Accent 6" w:semiHidden="0" w:uiPriority="65" w:unhideWhenUsed="0"/>
+    <w:lsdException w:name="Medium List 2 Accent 6" w:semiHidden="0" w:uiPriority="66" w:unhideWhenUsed="0"/>
+    <w:lsdException w:name="Medium Grid 1 Accent 6" w:semiHidden="0" w:uiPriority="67" w:unhideWhenUsed="0"/>
+    <w:lsdException w:name="Medium Grid 2 Accent 6" w:semiHidden="0" w:uiPriority="68" w:unhideWhenUsed="0"/>
+    <w:lsdException w:name="Medium Grid 3 Accent 6" w:semiHidden="0" w:uiPriority="69" w:unhideWhenUsed="0"/>
+    <w:lsdException w:name="Dark List Accent 6" w:semiHidden="0" w:uiPriority="70" w:unhideWhenUsed="0"/>
+    <w:lsdException w:name="Colorful Shading Accent 6" w:semiHidden="0" w:uiPriority="71" w:unhideWhenUsed="0"/>
+    <w:lsdException w:name="Colorful List Accent 6" w:semiHidden="0" w:uiPriority="72" w:unhideWhenUsed="0"/>
+    <w:lsdException w:name="Colorful Grid Accent 6" w:semiHidden="0" w:uiPriority="73" w:unhideWhenUsed="0"/>
+    <w:lsdException w:name="Subtle Emphasis" w:semiHidden="0" w:uiPriority="19" w:unhideWhenUsed="0" w:qFormat="1"/>
+    <w:lsdException w:name="Intense Emphasis" w:semiHidden="0" w:uiPriority="21" w:unhideWhenUsed="0" w:qFormat="1"/>
+    <w:lsdException w:name="Subtle Reference" w:semiHidden="0" w:uiPriority="31" w:unhideWhenUsed="0" w:qFormat="1"/>
+    <w:lsdException w:name="Intense Reference" w:semiHidden="0" w:uiPriority="32" w:unhideWhenUsed="0" w:qFormat="1"/>
+    <w:lsdException w:name="Book Title" w:semiHidden="0" w:uiPriority="33" w:unhideWhenUsed="0" w:qFormat="1"/>
+    <w:lsdException w:name="Bibliography" w:uiPriority="37"/>
+    <w:lsdException w:name="TOC Heading" w:uiPriority="39" w:qFormat="1"/>
   </w:latentStyles>
   <w:style w:type="paragraph" w:default="1" w:styleId="Normal">
     <w:name w:val="Normal"/>
@@ -1631,6 +1278,276 @@
       <w:ind w:left="720"/>
       <w:contextualSpacing/>
     </w:pPr>
+  </w:style>
+  <w:style w:type="paragraph" w:styleId="BalloonText">
+    <w:name w:val="Balloon Text"/>
+    <w:basedOn w:val="Normal"/>
+    <w:link w:val="BalloonTextChar"/>
+    <w:uiPriority w:val="99"/>
+    <w:semiHidden/>
+    <w:unhideWhenUsed/>
+    <w:rsid w:val="00571961"/>
+    <w:pPr>
+      <w:spacing w:after="0" w:line="240" w:lineRule="auto"/>
+    </w:pPr>
+    <w:rPr>
+      <w:rFonts w:ascii="Lucida Grande" w:hAnsi="Lucida Grande"/>
+      <w:sz w:val="18"/>
+      <w:szCs w:val="18"/>
+    </w:rPr>
+  </w:style>
+  <w:style w:type="character" w:customStyle="1" w:styleId="BalloonTextChar">
+    <w:name w:val="Balloon Text Char"/>
+    <w:basedOn w:val="DefaultParagraphFont"/>
+    <w:link w:val="BalloonText"/>
+    <w:uiPriority w:val="99"/>
+    <w:semiHidden/>
+    <w:rsid w:val="00571961"/>
+    <w:rPr>
+      <w:rFonts w:ascii="Lucida Grande" w:hAnsi="Lucida Grande"/>
+      <w:sz w:val="18"/>
+      <w:szCs w:val="18"/>
+    </w:rPr>
+  </w:style>
+</w:styles>
+</file>
+
+<file path=word/stylesWithEffects.xml><?xml version="1.0" encoding="utf-8"?>
+<w:styles xmlns:wpc="http://schemas.microsoft.com/office/word/2010/wordprocessingCanvas" xmlns:mo="http://schemas.microsoft.com/office/mac/office/2008/main" xmlns:mc="http://schemas.openxmlformats.org/markup-compatibility/2006" xmlns:mv="urn:schemas-microsoft-com:mac:vml" xmlns:o="urn:schemas-microsoft-com:office:office" xmlns:r="http://schemas.openxmlformats.org/officeDocument/2006/relationships" xmlns:m="http://schemas.openxmlformats.org/officeDocument/2006/math" xmlns:v="urn:schemas-microsoft-com:vml" xmlns:wp14="http://schemas.microsoft.com/office/word/2010/wordprocessingDrawing" xmlns:wp="http://schemas.openxmlformats.org/drawingml/2006/wordprocessingDrawing" xmlns:w10="urn:schemas-microsoft-com:office:word" xmlns:w="http://schemas.openxmlformats.org/wordprocessingml/2006/main" xmlns:w14="http://schemas.microsoft.com/office/word/2010/wordml" xmlns:wpg="http://schemas.microsoft.com/office/word/2010/wordprocessingGroup" xmlns:wpi="http://schemas.microsoft.com/office/word/2010/wordprocessingInk" xmlns:wne="http://schemas.microsoft.com/office/word/2006/wordml" xmlns:wps="http://schemas.microsoft.com/office/word/2010/wordprocessingShape" mc:Ignorable="w14 wp14">
+  <w:docDefaults>
+    <w:rPrDefault>
+      <w:rPr>
+        <w:rFonts w:asciiTheme="minorHAnsi" w:eastAsiaTheme="minorHAnsi" w:hAnsiTheme="minorHAnsi" w:cstheme="minorBidi"/>
+        <w:sz w:val="22"/>
+        <w:szCs w:val="22"/>
+        <w:lang w:val="en-US" w:eastAsia="en-US" w:bidi="ar-SA"/>
+      </w:rPr>
+    </w:rPrDefault>
+    <w:pPrDefault>
+      <w:pPr>
+        <w:spacing w:after="160" w:line="259" w:lineRule="auto"/>
+      </w:pPr>
+    </w:pPrDefault>
+  </w:docDefaults>
+  <w:latentStyles w:defLockedState="0" w:defUIPriority="99" w:defSemiHidden="1" w:defUnhideWhenUsed="1" w:defQFormat="0" w:count="276">
+    <w:lsdException w:name="Normal" w:semiHidden="0" w:uiPriority="0" w:unhideWhenUsed="0" w:qFormat="1"/>
+    <w:lsdException w:name="heading 1" w:semiHidden="0" w:uiPriority="9" w:unhideWhenUsed="0" w:qFormat="1"/>
+    <w:lsdException w:name="heading 2" w:uiPriority="9" w:qFormat="1"/>
+    <w:lsdException w:name="heading 3" w:uiPriority="9" w:qFormat="1"/>
+    <w:lsdException w:name="heading 4" w:uiPriority="9" w:qFormat="1"/>
+    <w:lsdException w:name="heading 5" w:uiPriority="9" w:qFormat="1"/>
+    <w:lsdException w:name="heading 6" w:uiPriority="9" w:qFormat="1"/>
+    <w:lsdException w:name="heading 7" w:uiPriority="9" w:qFormat="1"/>
+    <w:lsdException w:name="heading 8" w:uiPriority="9" w:qFormat="1"/>
+    <w:lsdException w:name="heading 9" w:uiPriority="9" w:qFormat="1"/>
+    <w:lsdException w:name="toc 1" w:uiPriority="39"/>
+    <w:lsdException w:name="toc 2" w:uiPriority="39"/>
+    <w:lsdException w:name="toc 3" w:uiPriority="39"/>
+    <w:lsdException w:name="toc 4" w:uiPriority="39"/>
+    <w:lsdException w:name="toc 5" w:uiPriority="39"/>
+    <w:lsdException w:name="toc 6" w:uiPriority="39"/>
+    <w:lsdException w:name="toc 7" w:uiPriority="39"/>
+    <w:lsdException w:name="toc 8" w:uiPriority="39"/>
+    <w:lsdException w:name="toc 9" w:uiPriority="39"/>
+    <w:lsdException w:name="caption" w:uiPriority="35" w:qFormat="1"/>
+    <w:lsdException w:name="Title" w:semiHidden="0" w:uiPriority="10" w:unhideWhenUsed="0" w:qFormat="1"/>
+    <w:lsdException w:name="Default Paragraph Font" w:uiPriority="1"/>
+    <w:lsdException w:name="Subtitle" w:semiHidden="0" w:uiPriority="11" w:unhideWhenUsed="0" w:qFormat="1"/>
+    <w:lsdException w:name="Strong" w:semiHidden="0" w:uiPriority="22" w:unhideWhenUsed="0" w:qFormat="1"/>
+    <w:lsdException w:name="Emphasis" w:semiHidden="0" w:uiPriority="20" w:unhideWhenUsed="0" w:qFormat="1"/>
+    <w:lsdException w:name="Table Grid" w:semiHidden="0" w:uiPriority="39" w:unhideWhenUsed="0"/>
+    <w:lsdException w:name="Note Level 1" w:semiHidden="0" w:unhideWhenUsed="0"/>
+    <w:lsdException w:name="Note Level 2" w:semiHidden="0" w:unhideWhenUsed="0"/>
+    <w:lsdException w:name="Note Level 3" w:semiHidden="0" w:unhideWhenUsed="0"/>
+    <w:lsdException w:name="Note Level 4" w:semiHidden="0" w:unhideWhenUsed="0"/>
+    <w:lsdException w:name="Note Level 5" w:semiHidden="0" w:unhideWhenUsed="0"/>
+    <w:lsdException w:name="Note Level 6" w:semiHidden="0" w:unhideWhenUsed="0"/>
+    <w:lsdException w:name="Note Level 7" w:semiHidden="0" w:unhideWhenUsed="0"/>
+    <w:lsdException w:name="Note Level 8" w:semiHidden="0" w:unhideWhenUsed="0"/>
+    <w:lsdException w:name="Note Level 9" w:semiHidden="0" w:unhideWhenUsed="0"/>
+    <w:lsdException w:name="Placeholder Text" w:unhideWhenUsed="0"/>
+    <w:lsdException w:name="No Spacing" w:semiHidden="0" w:uiPriority="1" w:unhideWhenUsed="0" w:qFormat="1"/>
+    <w:lsdException w:name="Light Shading" w:semiHidden="0" w:uiPriority="60" w:unhideWhenUsed="0"/>
+    <w:lsdException w:name="Light List" w:semiHidden="0" w:uiPriority="61" w:unhideWhenUsed="0"/>
+    <w:lsdException w:name="Light Grid" w:semiHidden="0" w:uiPriority="62" w:unhideWhenUsed="0"/>
+    <w:lsdException w:name="Medium Shading 1" w:semiHidden="0" w:uiPriority="63" w:unhideWhenUsed="0"/>
+    <w:lsdException w:name="Medium Shading 2" w:semiHidden="0" w:uiPriority="64" w:unhideWhenUsed="0"/>
+    <w:lsdException w:name="Medium List 1" w:semiHidden="0" w:uiPriority="65" w:unhideWhenUsed="0"/>
+    <w:lsdException w:name="Medium List 2" w:semiHidden="0" w:uiPriority="66" w:unhideWhenUsed="0"/>
+    <w:lsdException w:name="Medium Grid 1" w:semiHidden="0" w:uiPriority="67" w:unhideWhenUsed="0"/>
+    <w:lsdException w:name="Medium Grid 2" w:semiHidden="0" w:uiPriority="68" w:unhideWhenUsed="0"/>
+    <w:lsdException w:name="Medium Grid 3" w:semiHidden="0" w:uiPriority="69" w:unhideWhenUsed="0"/>
+    <w:lsdException w:name="Dark List" w:semiHidden="0" w:uiPriority="70" w:unhideWhenUsed="0"/>
+    <w:lsdException w:name="Colorful Shading" w:semiHidden="0" w:uiPriority="71" w:unhideWhenUsed="0"/>
+    <w:lsdException w:name="Colorful List" w:semiHidden="0" w:uiPriority="72" w:unhideWhenUsed="0"/>
+    <w:lsdException w:name="Colorful Grid" w:semiHidden="0" w:uiPriority="73" w:unhideWhenUsed="0"/>
+    <w:lsdException w:name="Light Shading Accent 1" w:semiHidden="0" w:uiPriority="60" w:unhideWhenUsed="0"/>
+    <w:lsdException w:name="Light List Accent 1" w:semiHidden="0" w:uiPriority="61" w:unhideWhenUsed="0"/>
+    <w:lsdException w:name="Light Grid Accent 1" w:semiHidden="0" w:uiPriority="62" w:unhideWhenUsed="0"/>
+    <w:lsdException w:name="Medium Shading 1 Accent 1" w:semiHidden="0" w:uiPriority="63" w:unhideWhenUsed="0"/>
+    <w:lsdException w:name="Medium Shading 2 Accent 1" w:semiHidden="0" w:uiPriority="64" w:unhideWhenUsed="0"/>
+    <w:lsdException w:name="Medium List 1 Accent 1" w:semiHidden="0" w:uiPriority="65" w:unhideWhenUsed="0"/>
+    <w:lsdException w:name="Revision" w:unhideWhenUsed="0"/>
+    <w:lsdException w:name="List Paragraph" w:semiHidden="0" w:uiPriority="34" w:unhideWhenUsed="0" w:qFormat="1"/>
+    <w:lsdException w:name="Quote" w:semiHidden="0" w:uiPriority="29" w:unhideWhenUsed="0" w:qFormat="1"/>
+    <w:lsdException w:name="Intense Quote" w:semiHidden="0" w:uiPriority="30" w:unhideWhenUsed="0" w:qFormat="1"/>
+    <w:lsdException w:name="Medium List 2 Accent 1" w:semiHidden="0" w:uiPriority="66" w:unhideWhenUsed="0"/>
+    <w:lsdException w:name="Medium Grid 1 Accent 1" w:semiHidden="0" w:uiPriority="67" w:unhideWhenUsed="0"/>
+    <w:lsdException w:name="Medium Grid 2 Accent 1" w:semiHidden="0" w:uiPriority="68" w:unhideWhenUsed="0"/>
+    <w:lsdException w:name="Medium Grid 3 Accent 1" w:semiHidden="0" w:uiPriority="69" w:unhideWhenUsed="0"/>
+    <w:lsdException w:name="Dark List Accent 1" w:semiHidden="0" w:uiPriority="70" w:unhideWhenUsed="0"/>
+    <w:lsdException w:name="Colorful Shading Accent 1" w:semiHidden="0" w:uiPriority="71" w:unhideWhenUsed="0"/>
+    <w:lsdException w:name="Colorful List Accent 1" w:semiHidden="0" w:uiPriority="72" w:unhideWhenUsed="0"/>
+    <w:lsdException w:name="Colorful Grid Accent 1" w:semiHidden="0" w:uiPriority="73" w:unhideWhenUsed="0"/>
+    <w:lsdException w:name="Light Shading Accent 2" w:semiHidden="0" w:uiPriority="60" w:unhideWhenUsed="0"/>
+    <w:lsdException w:name="Light List Accent 2" w:semiHidden="0" w:uiPriority="61" w:unhideWhenUsed="0"/>
+    <w:lsdException w:name="Light Grid Accent 2" w:semiHidden="0" w:uiPriority="62" w:unhideWhenUsed="0"/>
+    <w:lsdException w:name="Medium Shading 1 Accent 2" w:semiHidden="0" w:uiPriority="63" w:unhideWhenUsed="0"/>
+    <w:lsdException w:name="Medium Shading 2 Accent 2" w:semiHidden="0" w:uiPriority="64" w:unhideWhenUsed="0"/>
+    <w:lsdException w:name="Medium List 1 Accent 2" w:semiHidden="0" w:uiPriority="65" w:unhideWhenUsed="0"/>
+    <w:lsdException w:name="Medium List 2 Accent 2" w:semiHidden="0" w:uiPriority="66" w:unhideWhenUsed="0"/>
+    <w:lsdException w:name="Medium Grid 1 Accent 2" w:semiHidden="0" w:uiPriority="67" w:unhideWhenUsed="0"/>
+    <w:lsdException w:name="Medium Grid 2 Accent 2" w:semiHidden="0" w:uiPriority="68" w:unhideWhenUsed="0"/>
+    <w:lsdException w:name="Medium Grid 3 Accent 2" w:semiHidden="0" w:uiPriority="69" w:unhideWhenUsed="0"/>
+    <w:lsdException w:name="Dark List Accent 2" w:semiHidden="0" w:uiPriority="70" w:unhideWhenUsed="0"/>
+    <w:lsdException w:name="Colorful Shading Accent 2" w:semiHidden="0" w:uiPriority="71" w:unhideWhenUsed="0"/>
+    <w:lsdException w:name="Colorful List Accent 2" w:semiHidden="0" w:uiPriority="72" w:unhideWhenUsed="0"/>
+    <w:lsdException w:name="Colorful Grid Accent 2" w:semiHidden="0" w:uiPriority="73" w:unhideWhenUsed="0"/>
+    <w:lsdException w:name="Light Shading Accent 3" w:semiHidden="0" w:uiPriority="60" w:unhideWhenUsed="0"/>
+    <w:lsdException w:name="Light List Accent 3" w:semiHidden="0" w:uiPriority="61" w:unhideWhenUsed="0"/>
+    <w:lsdException w:name="Light Grid Accent 3" w:semiHidden="0" w:uiPriority="62" w:unhideWhenUsed="0"/>
+    <w:lsdException w:name="Medium Shading 1 Accent 3" w:semiHidden="0" w:uiPriority="63" w:unhideWhenUsed="0"/>
+    <w:lsdException w:name="Medium Shading 2 Accent 3" w:semiHidden="0" w:uiPriority="64" w:unhideWhenUsed="0"/>
+    <w:lsdException w:name="Medium List 1 Accent 3" w:semiHidden="0" w:uiPriority="65" w:unhideWhenUsed="0"/>
+    <w:lsdException w:name="Medium List 2 Accent 3" w:semiHidden="0" w:uiPriority="66" w:unhideWhenUsed="0"/>
+    <w:lsdException w:name="Medium Grid 1 Accent 3" w:semiHidden="0" w:uiPriority="67" w:unhideWhenUsed="0"/>
+    <w:lsdException w:name="Medium Grid 2 Accent 3" w:semiHidden="0" w:uiPriority="68" w:unhideWhenUsed="0"/>
+    <w:lsdException w:name="Medium Grid 3 Accent 3" w:semiHidden="0" w:uiPriority="69" w:unhideWhenUsed="0"/>
+    <w:lsdException w:name="Dark List Accent 3" w:semiHidden="0" w:uiPriority="70" w:unhideWhenUsed="0"/>
+    <w:lsdException w:name="Colorful Shading Accent 3" w:semiHidden="0" w:uiPriority="71" w:unhideWhenUsed="0"/>
+    <w:lsdException w:name="Colorful List Accent 3" w:semiHidden="0" w:uiPriority="72" w:unhideWhenUsed="0"/>
+    <w:lsdException w:name="Colorful Grid Accent 3" w:semiHidden="0" w:uiPriority="73" w:unhideWhenUsed="0"/>
+    <w:lsdException w:name="Light Shading Accent 4" w:semiHidden="0" w:uiPriority="60" w:unhideWhenUsed="0"/>
+    <w:lsdException w:name="Light List Accent 4" w:semiHidden="0" w:uiPriority="61" w:unhideWhenUsed="0"/>
+    <w:lsdException w:name="Light Grid Accent 4" w:semiHidden="0" w:uiPriority="62" w:unhideWhenUsed="0"/>
+    <w:lsdException w:name="Medium Shading 1 Accent 4" w:semiHidden="0" w:uiPriority="63" w:unhideWhenUsed="0"/>
+    <w:lsdException w:name="Medium Shading 2 Accent 4" w:semiHidden="0" w:uiPriority="64" w:unhideWhenUsed="0"/>
+    <w:lsdException w:name="Medium List 1 Accent 4" w:semiHidden="0" w:uiPriority="65" w:unhideWhenUsed="0"/>
+    <w:lsdException w:name="Medium List 2 Accent 4" w:semiHidden="0" w:uiPriority="66" w:unhideWhenUsed="0"/>
+    <w:lsdException w:name="Medium Grid 1 Accent 4" w:semiHidden="0" w:uiPriority="67" w:unhideWhenUsed="0"/>
+    <w:lsdException w:name="Medium Grid 2 Accent 4" w:semiHidden="0" w:uiPriority="68" w:unhideWhenUsed="0"/>
+    <w:lsdException w:name="Medium Grid 3 Accent 4" w:semiHidden="0" w:uiPriority="69" w:unhideWhenUsed="0"/>
+    <w:lsdException w:name="Dark List Accent 4" w:semiHidden="0" w:uiPriority="70" w:unhideWhenUsed="0"/>
+    <w:lsdException w:name="Colorful Shading Accent 4" w:semiHidden="0" w:uiPriority="71" w:unhideWhenUsed="0"/>
+    <w:lsdException w:name="Colorful List Accent 4" w:semiHidden="0" w:uiPriority="72" w:unhideWhenUsed="0"/>
+    <w:lsdException w:name="Colorful Grid Accent 4" w:semiHidden="0" w:uiPriority="73" w:unhideWhenUsed="0"/>
+    <w:lsdException w:name="Light Shading Accent 5" w:semiHidden="0" w:uiPriority="60" w:unhideWhenUsed="0"/>
+    <w:lsdException w:name="Light List Accent 5" w:semiHidden="0" w:uiPriority="61" w:unhideWhenUsed="0"/>
+    <w:lsdException w:name="Light Grid Accent 5" w:semiHidden="0" w:uiPriority="62" w:unhideWhenUsed="0"/>
+    <w:lsdException w:name="Medium Shading 1 Accent 5" w:semiHidden="0" w:uiPriority="63" w:unhideWhenUsed="0"/>
+    <w:lsdException w:name="Medium Shading 2 Accent 5" w:semiHidden="0" w:uiPriority="64" w:unhideWhenUsed="0"/>
+    <w:lsdException w:name="Medium List 1 Accent 5" w:semiHidden="0" w:uiPriority="65" w:unhideWhenUsed="0"/>
+    <w:lsdException w:name="Medium List 2 Accent 5" w:semiHidden="0" w:uiPriority="66" w:unhideWhenUsed="0"/>
+    <w:lsdException w:name="Medium Grid 1 Accent 5" w:semiHidden="0" w:uiPriority="67" w:unhideWhenUsed="0"/>
+    <w:lsdException w:name="Medium Grid 2 Accent 5" w:semiHidden="0" w:uiPriority="68" w:unhideWhenUsed="0"/>
+    <w:lsdException w:name="Medium Grid 3 Accent 5" w:semiHidden="0" w:uiPriority="69" w:unhideWhenUsed="0"/>
+    <w:lsdException w:name="Dark List Accent 5" w:semiHidden="0" w:uiPriority="70" w:unhideWhenUsed="0"/>
+    <w:lsdException w:name="Colorful Shading Accent 5" w:semiHidden="0" w:uiPriority="71" w:unhideWhenUsed="0"/>
+    <w:lsdException w:name="Colorful List Accent 5" w:semiHidden="0" w:uiPriority="72" w:unhideWhenUsed="0"/>
+    <w:lsdException w:name="Colorful Grid Accent 5" w:semiHidden="0" w:uiPriority="73" w:unhideWhenUsed="0"/>
+    <w:lsdException w:name="Light Shading Accent 6" w:semiHidden="0" w:uiPriority="60" w:unhideWhenUsed="0"/>
+    <w:lsdException w:name="Light List Accent 6" w:semiHidden="0" w:uiPriority="61" w:unhideWhenUsed="0"/>
+    <w:lsdException w:name="Light Grid Accent 6" w:semiHidden="0" w:uiPriority="62" w:unhideWhenUsed="0"/>
+    <w:lsdException w:name="Medium Shading 1 Accent 6" w:semiHidden="0" w:uiPriority="63" w:unhideWhenUsed="0"/>
+    <w:lsdException w:name="Medium Shading 2 Accent 6" w:semiHidden="0" w:uiPriority="64" w:unhideWhenUsed="0"/>
+    <w:lsdException w:name="Medium List 1 Accent 6" w:semiHidden="0" w:uiPriority="65" w:unhideWhenUsed="0"/>
+    <w:lsdException w:name="Medium List 2 Accent 6" w:semiHidden="0" w:uiPriority="66" w:unhideWhenUsed="0"/>
+    <w:lsdException w:name="Medium Grid 1 Accent 6" w:semiHidden="0" w:uiPriority="67" w:unhideWhenUsed="0"/>
+    <w:lsdException w:name="Medium Grid 2 Accent 6" w:semiHidden="0" w:uiPriority="68" w:unhideWhenUsed="0"/>
+    <w:lsdException w:name="Medium Grid 3 Accent 6" w:semiHidden="0" w:uiPriority="69" w:unhideWhenUsed="0"/>
+    <w:lsdException w:name="Dark List Accent 6" w:semiHidden="0" w:uiPriority="70" w:unhideWhenUsed="0"/>
+    <w:lsdException w:name="Colorful Shading Accent 6" w:semiHidden="0" w:uiPriority="71" w:unhideWhenUsed="0"/>
+    <w:lsdException w:name="Colorful List Accent 6" w:semiHidden="0" w:uiPriority="72" w:unhideWhenUsed="0"/>
+    <w:lsdException w:name="Colorful Grid Accent 6" w:semiHidden="0" w:uiPriority="73" w:unhideWhenUsed="0"/>
+    <w:lsdException w:name="Subtle Emphasis" w:semiHidden="0" w:uiPriority="19" w:unhideWhenUsed="0" w:qFormat="1"/>
+    <w:lsdException w:name="Intense Emphasis" w:semiHidden="0" w:uiPriority="21" w:unhideWhenUsed="0" w:qFormat="1"/>
+    <w:lsdException w:name="Subtle Reference" w:semiHidden="0" w:uiPriority="31" w:unhideWhenUsed="0" w:qFormat="1"/>
+    <w:lsdException w:name="Intense Reference" w:semiHidden="0" w:uiPriority="32" w:unhideWhenUsed="0" w:qFormat="1"/>
+    <w:lsdException w:name="Book Title" w:semiHidden="0" w:uiPriority="33" w:unhideWhenUsed="0" w:qFormat="1"/>
+    <w:lsdException w:name="Bibliography" w:uiPriority="37"/>
+    <w:lsdException w:name="TOC Heading" w:uiPriority="39" w:qFormat="1"/>
+  </w:latentStyles>
+  <w:style w:type="paragraph" w:default="1" w:styleId="Normal">
+    <w:name w:val="Normal"/>
+    <w:qFormat/>
+  </w:style>
+  <w:style w:type="character" w:default="1" w:styleId="DefaultParagraphFont">
+    <w:name w:val="Default Paragraph Font"/>
+    <w:uiPriority w:val="1"/>
+    <w:semiHidden/>
+    <w:unhideWhenUsed/>
+  </w:style>
+  <w:style w:type="table" w:default="1" w:styleId="TableNormal">
+    <w:name w:val="Normal Table"/>
+    <w:uiPriority w:val="99"/>
+    <w:semiHidden/>
+    <w:unhideWhenUsed/>
+    <w:tblPr>
+      <w:tblInd w:w="0" w:type="dxa"/>
+      <w:tblCellMar>
+        <w:top w:w="0" w:type="dxa"/>
+        <w:left w:w="108" w:type="dxa"/>
+        <w:bottom w:w="0" w:type="dxa"/>
+        <w:right w:w="108" w:type="dxa"/>
+      </w:tblCellMar>
+    </w:tblPr>
+  </w:style>
+  <w:style w:type="numbering" w:default="1" w:styleId="NoList">
+    <w:name w:val="No List"/>
+    <w:uiPriority w:val="99"/>
+    <w:semiHidden/>
+    <w:unhideWhenUsed/>
+  </w:style>
+  <w:style w:type="paragraph" w:styleId="ListParagraph">
+    <w:name w:val="List Paragraph"/>
+    <w:basedOn w:val="Normal"/>
+    <w:uiPriority w:val="34"/>
+    <w:qFormat/>
+    <w:rsid w:val="0042284B"/>
+    <w:pPr>
+      <w:ind w:left="720"/>
+      <w:contextualSpacing/>
+    </w:pPr>
+  </w:style>
+  <w:style w:type="paragraph" w:styleId="BalloonText">
+    <w:name w:val="Balloon Text"/>
+    <w:basedOn w:val="Normal"/>
+    <w:link w:val="BalloonTextChar"/>
+    <w:uiPriority w:val="99"/>
+    <w:semiHidden/>
+    <w:unhideWhenUsed/>
+    <w:rsid w:val="00571961"/>
+    <w:pPr>
+      <w:spacing w:after="0" w:line="240" w:lineRule="auto"/>
+    </w:pPr>
+    <w:rPr>
+      <w:rFonts w:ascii="Lucida Grande" w:hAnsi="Lucida Grande"/>
+      <w:sz w:val="18"/>
+      <w:szCs w:val="18"/>
+    </w:rPr>
+  </w:style>
+  <w:style w:type="character" w:customStyle="1" w:styleId="BalloonTextChar">
+    <w:name w:val="Balloon Text Char"/>
+    <w:basedOn w:val="DefaultParagraphFont"/>
+    <w:link w:val="BalloonText"/>
+    <w:uiPriority w:val="99"/>
+    <w:semiHidden/>
+    <w:rsid w:val="00571961"/>
+    <w:rPr>
+      <w:rFonts w:ascii="Lucida Grande" w:hAnsi="Lucida Grande"/>
+      <w:sz w:val="18"/>
+      <w:szCs w:val="18"/>
+    </w:rPr>
   </w:style>
 </w:styles>
 </file>
@@ -1675,6 +1592,7 @@
           </a:p>
         </c:rich>
       </c:tx>
+      <c:layout/>
       <c:overlay val="0"/>
       <c:spPr>
         <a:noFill/>
@@ -1683,26 +1601,6 @@
         </a:ln>
         <a:effectLst/>
       </c:spPr>
-      <c:txPr>
-        <a:bodyPr rot="0" spcFirstLastPara="1" vertOverflow="ellipsis" vert="horz" wrap="square" anchor="ctr" anchorCtr="1"/>
-        <a:lstStyle/>
-        <a:p>
-          <a:pPr>
-            <a:defRPr sz="1400" b="0" i="0" u="none" strike="noStrike" kern="1200" spc="0" baseline="0">
-              <a:solidFill>
-                <a:schemeClr val="tx1">
-                  <a:lumMod val="65000"/>
-                  <a:lumOff val="35000"/>
-                </a:schemeClr>
-              </a:solidFill>
-              <a:latin typeface="+mn-lt"/>
-              <a:ea typeface="+mn-ea"/>
-              <a:cs typeface="+mn-cs"/>
-            </a:defRPr>
-          </a:pPr>
-          <a:endParaRPr lang="en-US"/>
-        </a:p>
-      </c:txPr>
     </c:title>
     <c:autoTitleDeleted val="0"/>
     <c:plotArea>
@@ -1770,7 +1668,7 @@
                 <c:formatCode>General</c:formatCode>
                 <c:ptCount val="1"/>
                 <c:pt idx="0">
-                  <c:v>1</c:v>
+                  <c:v>1.0</c:v>
                 </c:pt>
               </c:numCache>
               <c:extLst xmlns:c15="http://schemas.microsoft.com/office/drawing/2012/chart"/>
@@ -1889,19 +1787,19 @@
                 <c:formatCode>General</c:formatCode>
                 <c:ptCount val="5"/>
                 <c:pt idx="0">
-                  <c:v>145514</c:v>
+                  <c:v>145514.0</c:v>
                 </c:pt>
                 <c:pt idx="1">
-                  <c:v>263429</c:v>
+                  <c:v>263429.0</c:v>
                 </c:pt>
                 <c:pt idx="2">
-                  <c:v>131174</c:v>
+                  <c:v>131174.0</c:v>
                 </c:pt>
                 <c:pt idx="3">
-                  <c:v>131171</c:v>
+                  <c:v>131171.0</c:v>
                 </c:pt>
                 <c:pt idx="4">
-                  <c:v>292492</c:v>
+                  <c:v>292492.0</c:v>
                 </c:pt>
               </c:numCache>
             </c:numRef>
@@ -1918,12 +1816,12 @@
         </c:dLbls>
         <c:gapWidth val="219"/>
         <c:overlap val="-27"/>
-        <c:axId val="1299592320"/>
-        <c:axId val="1299605920"/>
+        <c:axId val="2064290232"/>
+        <c:axId val="2064375032"/>
         <c:extLst/>
       </c:barChart>
       <c:catAx>
-        <c:axId val="1299592320"/>
+        <c:axId val="2064290232"/>
         <c:scaling>
           <c:orientation val="minMax"/>
         </c:scaling>
@@ -1960,6 +1858,7 @@
               </a:p>
             </c:rich>
           </c:tx>
+          <c:layout/>
           <c:overlay val="0"/>
           <c:spPr>
             <a:noFill/>
@@ -1968,26 +1867,6 @@
             </a:ln>
             <a:effectLst/>
           </c:spPr>
-          <c:txPr>
-            <a:bodyPr rot="0" spcFirstLastPara="1" vertOverflow="ellipsis" vert="horz" wrap="square" anchor="ctr" anchorCtr="1"/>
-            <a:lstStyle/>
-            <a:p>
-              <a:pPr>
-                <a:defRPr sz="1000" b="0" i="0" u="none" strike="noStrike" kern="1200" baseline="0">
-                  <a:solidFill>
-                    <a:schemeClr val="tx1">
-                      <a:lumMod val="65000"/>
-                      <a:lumOff val="35000"/>
-                    </a:schemeClr>
-                  </a:solidFill>
-                  <a:latin typeface="+mn-lt"/>
-                  <a:ea typeface="+mn-ea"/>
-                  <a:cs typeface="+mn-cs"/>
-                </a:defRPr>
-              </a:pPr>
-              <a:endParaRPr lang="en-US"/>
-            </a:p>
-          </c:txPr>
         </c:title>
         <c:numFmt formatCode="General" sourceLinked="1"/>
         <c:majorTickMark val="none"/>
@@ -2026,7 +1905,7 @@
             <a:endParaRPr lang="en-US"/>
           </a:p>
         </c:txPr>
-        <c:crossAx val="1299605920"/>
+        <c:crossAx val="2064375032"/>
         <c:crosses val="autoZero"/>
         <c:auto val="1"/>
         <c:lblAlgn val="ctr"/>
@@ -2034,7 +1913,7 @@
         <c:noMultiLvlLbl val="0"/>
       </c:catAx>
       <c:valAx>
-        <c:axId val="1299605920"/>
+        <c:axId val="2064375032"/>
         <c:scaling>
           <c:orientation val="minMax"/>
         </c:scaling>
@@ -2080,6 +1959,7 @@
               </a:p>
             </c:rich>
           </c:tx>
+          <c:layout/>
           <c:overlay val="0"/>
           <c:spPr>
             <a:noFill/>
@@ -2088,26 +1968,6 @@
             </a:ln>
             <a:effectLst/>
           </c:spPr>
-          <c:txPr>
-            <a:bodyPr rot="-5400000" spcFirstLastPara="1" vertOverflow="ellipsis" vert="horz" wrap="square" anchor="ctr" anchorCtr="1"/>
-            <a:lstStyle/>
-            <a:p>
-              <a:pPr>
-                <a:defRPr sz="1000" b="0" i="0" u="none" strike="noStrike" kern="1200" baseline="0">
-                  <a:solidFill>
-                    <a:schemeClr val="tx1">
-                      <a:lumMod val="65000"/>
-                      <a:lumOff val="35000"/>
-                    </a:schemeClr>
-                  </a:solidFill>
-                  <a:latin typeface="+mn-lt"/>
-                  <a:ea typeface="+mn-ea"/>
-                  <a:cs typeface="+mn-cs"/>
-                </a:defRPr>
-              </a:pPr>
-              <a:endParaRPr lang="en-US"/>
-            </a:p>
-          </c:txPr>
         </c:title>
         <c:numFmt formatCode="General" sourceLinked="1"/>
         <c:majorTickMark val="none"/>
@@ -2140,7 +2000,7 @@
             <a:endParaRPr lang="en-US"/>
           </a:p>
         </c:txPr>
-        <c:crossAx val="1299592320"/>
+        <c:crossAx val="2064290232"/>
         <c:crosses val="autoZero"/>
         <c:crossBetween val="between"/>
       </c:valAx>
@@ -2181,7 +2041,7 @@
       <a:endParaRPr lang="en-US"/>
     </a:p>
   </c:txPr>
-  <c:externalData r:id="rId3">
+  <c:externalData r:id="rId1">
     <c:autoUpdate val="0"/>
   </c:externalData>
 </c:chartSpace>
@@ -2227,6 +2087,7 @@
           </a:p>
         </c:rich>
       </c:tx>
+      <c:layout/>
       <c:overlay val="0"/>
       <c:spPr>
         <a:noFill/>
@@ -2235,26 +2096,6 @@
         </a:ln>
         <a:effectLst/>
       </c:spPr>
-      <c:txPr>
-        <a:bodyPr rot="0" spcFirstLastPara="1" vertOverflow="ellipsis" vert="horz" wrap="square" anchor="ctr" anchorCtr="1"/>
-        <a:lstStyle/>
-        <a:p>
-          <a:pPr>
-            <a:defRPr sz="1400" b="0" i="0" u="none" strike="noStrike" kern="1200" spc="0" baseline="0">
-              <a:solidFill>
-                <a:schemeClr val="tx1">
-                  <a:lumMod val="65000"/>
-                  <a:lumOff val="35000"/>
-                </a:schemeClr>
-              </a:solidFill>
-              <a:latin typeface="+mn-lt"/>
-              <a:ea typeface="+mn-ea"/>
-              <a:cs typeface="+mn-cs"/>
-            </a:defRPr>
-          </a:pPr>
-          <a:endParaRPr lang="en-US"/>
-        </a:p>
-      </c:txPr>
     </c:title>
     <c:autoTitleDeleted val="0"/>
     <c:plotArea>
@@ -2404,11 +2245,11 @@
         </c:dLbls>
         <c:gapWidth val="219"/>
         <c:overlap val="-27"/>
-        <c:axId val="1334735552"/>
-        <c:axId val="1334742624"/>
+        <c:axId val="2063939352"/>
+        <c:axId val="2063951432"/>
       </c:barChart>
       <c:catAx>
-        <c:axId val="1334735552"/>
+        <c:axId val="2063939352"/>
         <c:scaling>
           <c:orientation val="minMax"/>
         </c:scaling>
@@ -2440,6 +2281,7 @@
               </a:p>
             </c:rich>
           </c:tx>
+          <c:layout/>
           <c:overlay val="0"/>
           <c:spPr>
             <a:noFill/>
@@ -2448,26 +2290,6 @@
             </a:ln>
             <a:effectLst/>
           </c:spPr>
-          <c:txPr>
-            <a:bodyPr rot="0" spcFirstLastPara="1" vertOverflow="ellipsis" vert="horz" wrap="square" anchor="ctr" anchorCtr="1"/>
-            <a:lstStyle/>
-            <a:p>
-              <a:pPr>
-                <a:defRPr sz="1000" b="0" i="0" u="none" strike="noStrike" kern="1200" baseline="0">
-                  <a:solidFill>
-                    <a:schemeClr val="tx1">
-                      <a:lumMod val="65000"/>
-                      <a:lumOff val="35000"/>
-                    </a:schemeClr>
-                  </a:solidFill>
-                  <a:latin typeface="+mn-lt"/>
-                  <a:ea typeface="+mn-ea"/>
-                  <a:cs typeface="+mn-cs"/>
-                </a:defRPr>
-              </a:pPr>
-              <a:endParaRPr lang="en-US"/>
-            </a:p>
-          </c:txPr>
         </c:title>
         <c:numFmt formatCode="General" sourceLinked="1"/>
         <c:majorTickMark val="none"/>
@@ -2506,7 +2328,7 @@
             <a:endParaRPr lang="en-US"/>
           </a:p>
         </c:txPr>
-        <c:crossAx val="1334742624"/>
+        <c:crossAx val="2063951432"/>
         <c:crosses val="autoZero"/>
         <c:auto val="1"/>
         <c:lblAlgn val="ctr"/>
@@ -2514,9 +2336,10 @@
         <c:noMultiLvlLbl val="0"/>
       </c:catAx>
       <c:valAx>
-        <c:axId val="1334742624"/>
+        <c:axId val="2063951432"/>
         <c:scaling>
           <c:orientation val="minMax"/>
+          <c:max val="250000.0"/>
         </c:scaling>
         <c:delete val="0"/>
         <c:axPos val="l"/>
@@ -2560,6 +2383,7 @@
               </a:p>
             </c:rich>
           </c:tx>
+          <c:layout/>
           <c:overlay val="0"/>
           <c:spPr>
             <a:noFill/>
@@ -2568,26 +2392,6 @@
             </a:ln>
             <a:effectLst/>
           </c:spPr>
-          <c:txPr>
-            <a:bodyPr rot="-5400000" spcFirstLastPara="1" vertOverflow="ellipsis" vert="horz" wrap="square" anchor="ctr" anchorCtr="1"/>
-            <a:lstStyle/>
-            <a:p>
-              <a:pPr>
-                <a:defRPr sz="1000" b="0" i="0" u="none" strike="noStrike" kern="1200" baseline="0">
-                  <a:solidFill>
-                    <a:schemeClr val="tx1">
-                      <a:lumMod val="65000"/>
-                      <a:lumOff val="35000"/>
-                    </a:schemeClr>
-                  </a:solidFill>
-                  <a:latin typeface="+mn-lt"/>
-                  <a:ea typeface="+mn-ea"/>
-                  <a:cs typeface="+mn-cs"/>
-                </a:defRPr>
-              </a:pPr>
-              <a:endParaRPr lang="en-US"/>
-            </a:p>
-          </c:txPr>
         </c:title>
         <c:numFmt formatCode="0.00" sourceLinked="1"/>
         <c:majorTickMark val="none"/>
@@ -2620,7 +2424,7 @@
             <a:endParaRPr lang="en-US"/>
           </a:p>
         </c:txPr>
-        <c:crossAx val="1334735552"/>
+        <c:crossAx val="2063939352"/>
         <c:crosses val="autoZero"/>
         <c:crossBetween val="between"/>
       </c:valAx>
@@ -2661,7 +2465,7 @@
       <a:endParaRPr lang="en-US"/>
     </a:p>
   </c:txPr>
-  <c:externalData r:id="rId3">
+  <c:externalData r:id="rId1">
     <c:autoUpdate val="0"/>
   </c:externalData>
 </c:chartSpace>
@@ -2707,6 +2511,7 @@
           </a:p>
         </c:rich>
       </c:tx>
+      <c:layout/>
       <c:overlay val="0"/>
       <c:spPr>
         <a:noFill/>
@@ -2715,26 +2520,6 @@
         </a:ln>
         <a:effectLst/>
       </c:spPr>
-      <c:txPr>
-        <a:bodyPr rot="0" spcFirstLastPara="1" vertOverflow="ellipsis" vert="horz" wrap="square" anchor="ctr" anchorCtr="1"/>
-        <a:lstStyle/>
-        <a:p>
-          <a:pPr>
-            <a:defRPr sz="1400" b="0" i="0" u="none" strike="noStrike" kern="1200" spc="0" baseline="0">
-              <a:solidFill>
-                <a:schemeClr val="tx1">
-                  <a:lumMod val="65000"/>
-                  <a:lumOff val="35000"/>
-                </a:schemeClr>
-              </a:solidFill>
-              <a:latin typeface="+mn-lt"/>
-              <a:ea typeface="+mn-ea"/>
-              <a:cs typeface="+mn-cs"/>
-            </a:defRPr>
-          </a:pPr>
-          <a:endParaRPr lang="en-US"/>
-        </a:p>
-      </c:txPr>
     </c:title>
     <c:autoTitleDeleted val="0"/>
     <c:plotArea>
@@ -2802,7 +2587,7 @@
                 <c:formatCode>General</c:formatCode>
                 <c:ptCount val="1"/>
                 <c:pt idx="0">
-                  <c:v>1</c:v>
+                  <c:v>1.0</c:v>
                 </c:pt>
               </c:numCache>
               <c:extLst xmlns:c15="http://schemas.microsoft.com/office/drawing/2012/chart"/>
@@ -2921,19 +2706,19 @@
                 <c:formatCode>General</c:formatCode>
                 <c:ptCount val="5"/>
                 <c:pt idx="0">
-                  <c:v>33265</c:v>
+                  <c:v>33265.0</c:v>
                 </c:pt>
                 <c:pt idx="1">
-                  <c:v>60536</c:v>
+                  <c:v>60536.0</c:v>
                 </c:pt>
                 <c:pt idx="2">
-                  <c:v>30338</c:v>
+                  <c:v>30338.0</c:v>
                 </c:pt>
                 <c:pt idx="3">
-                  <c:v>29897</c:v>
+                  <c:v>29897.0</c:v>
                 </c:pt>
                 <c:pt idx="4">
-                  <c:v>67783</c:v>
+                  <c:v>67783.0</c:v>
                 </c:pt>
               </c:numCache>
             </c:numRef>
@@ -2950,12 +2735,12 @@
         </c:dLbls>
         <c:gapWidth val="219"/>
         <c:overlap val="-27"/>
-        <c:axId val="1299591232"/>
-        <c:axId val="1299608096"/>
+        <c:axId val="2064477528"/>
+        <c:axId val="2064492296"/>
         <c:extLst/>
       </c:barChart>
       <c:catAx>
-        <c:axId val="1299591232"/>
+        <c:axId val="2064477528"/>
         <c:scaling>
           <c:orientation val="minMax"/>
         </c:scaling>
@@ -2987,6 +2772,7 @@
               </a:p>
             </c:rich>
           </c:tx>
+          <c:layout/>
           <c:overlay val="0"/>
           <c:spPr>
             <a:noFill/>
@@ -2995,26 +2781,6 @@
             </a:ln>
             <a:effectLst/>
           </c:spPr>
-          <c:txPr>
-            <a:bodyPr rot="0" spcFirstLastPara="1" vertOverflow="ellipsis" vert="horz" wrap="square" anchor="ctr" anchorCtr="1"/>
-            <a:lstStyle/>
-            <a:p>
-              <a:pPr>
-                <a:defRPr sz="1000" b="0" i="0" u="none" strike="noStrike" kern="1200" baseline="0">
-                  <a:solidFill>
-                    <a:schemeClr val="tx1">
-                      <a:lumMod val="65000"/>
-                      <a:lumOff val="35000"/>
-                    </a:schemeClr>
-                  </a:solidFill>
-                  <a:latin typeface="+mn-lt"/>
-                  <a:ea typeface="+mn-ea"/>
-                  <a:cs typeface="+mn-cs"/>
-                </a:defRPr>
-              </a:pPr>
-              <a:endParaRPr lang="en-US"/>
-            </a:p>
-          </c:txPr>
         </c:title>
         <c:numFmt formatCode="General" sourceLinked="1"/>
         <c:majorTickMark val="none"/>
@@ -3053,7 +2819,7 @@
             <a:endParaRPr lang="en-US"/>
           </a:p>
         </c:txPr>
-        <c:crossAx val="1299608096"/>
+        <c:crossAx val="2064492296"/>
         <c:crosses val="autoZero"/>
         <c:auto val="1"/>
         <c:lblAlgn val="ctr"/>
@@ -3061,9 +2827,10 @@
         <c:noMultiLvlLbl val="0"/>
       </c:catAx>
       <c:valAx>
-        <c:axId val="1299608096"/>
+        <c:axId val="2064492296"/>
         <c:scaling>
           <c:orientation val="minMax"/>
+          <c:max val="350000.0"/>
         </c:scaling>
         <c:delete val="0"/>
         <c:axPos val="l"/>
@@ -3107,6 +2874,7 @@
               </a:p>
             </c:rich>
           </c:tx>
+          <c:layout/>
           <c:overlay val="0"/>
           <c:spPr>
             <a:noFill/>
@@ -3115,26 +2883,6 @@
             </a:ln>
             <a:effectLst/>
           </c:spPr>
-          <c:txPr>
-            <a:bodyPr rot="-5400000" spcFirstLastPara="1" vertOverflow="ellipsis" vert="horz" wrap="square" anchor="ctr" anchorCtr="1"/>
-            <a:lstStyle/>
-            <a:p>
-              <a:pPr>
-                <a:defRPr sz="1000" b="0" i="0" u="none" strike="noStrike" kern="1200" baseline="0">
-                  <a:solidFill>
-                    <a:schemeClr val="tx1">
-                      <a:lumMod val="65000"/>
-                      <a:lumOff val="35000"/>
-                    </a:schemeClr>
-                  </a:solidFill>
-                  <a:latin typeface="+mn-lt"/>
-                  <a:ea typeface="+mn-ea"/>
-                  <a:cs typeface="+mn-cs"/>
-                </a:defRPr>
-              </a:pPr>
-              <a:endParaRPr lang="en-US"/>
-            </a:p>
-          </c:txPr>
         </c:title>
         <c:numFmt formatCode="General" sourceLinked="1"/>
         <c:majorTickMark val="none"/>
@@ -3167,7 +2915,7 @@
             <a:endParaRPr lang="en-US"/>
           </a:p>
         </c:txPr>
-        <c:crossAx val="1299591232"/>
+        <c:crossAx val="2064477528"/>
         <c:crosses val="autoZero"/>
         <c:crossBetween val="between"/>
       </c:valAx>
@@ -3208,7 +2956,7 @@
       <a:endParaRPr lang="en-US"/>
     </a:p>
   </c:txPr>
-  <c:externalData r:id="rId3">
+  <c:externalData r:id="rId1">
     <c:autoUpdate val="0"/>
   </c:externalData>
 </c:chartSpace>
@@ -3254,6 +3002,7 @@
           </a:p>
         </c:rich>
       </c:tx>
+      <c:layout/>
       <c:overlay val="0"/>
       <c:spPr>
         <a:noFill/>
@@ -3262,26 +3011,6 @@
         </a:ln>
         <a:effectLst/>
       </c:spPr>
-      <c:txPr>
-        <a:bodyPr rot="0" spcFirstLastPara="1" vertOverflow="ellipsis" vert="horz" wrap="square" anchor="ctr" anchorCtr="1"/>
-        <a:lstStyle/>
-        <a:p>
-          <a:pPr>
-            <a:defRPr sz="1400" b="0" i="0" u="none" strike="noStrike" kern="1200" spc="0" baseline="0">
-              <a:solidFill>
-                <a:schemeClr val="tx1">
-                  <a:lumMod val="65000"/>
-                  <a:lumOff val="35000"/>
-                </a:schemeClr>
-              </a:solidFill>
-              <a:latin typeface="+mn-lt"/>
-              <a:ea typeface="+mn-ea"/>
-              <a:cs typeface="+mn-cs"/>
-            </a:defRPr>
-          </a:pPr>
-          <a:endParaRPr lang="en-US"/>
-        </a:p>
-      </c:txPr>
     </c:title>
     <c:autoTitleDeleted val="0"/>
     <c:plotArea>
@@ -3402,19 +3131,19 @@
                 <c:formatCode>General</c:formatCode>
                 <c:ptCount val="5"/>
                 <c:pt idx="0">
-                  <c:v>129127</c:v>
+                  <c:v>129127.0</c:v>
                 </c:pt>
                 <c:pt idx="1">
-                  <c:v>187994</c:v>
+                  <c:v>187994.0</c:v>
                 </c:pt>
                 <c:pt idx="2">
-                  <c:v>93503</c:v>
+                  <c:v>93503.0</c:v>
                 </c:pt>
                 <c:pt idx="3">
-                  <c:v>93471</c:v>
+                  <c:v>93471.0</c:v>
                 </c:pt>
                 <c:pt idx="4">
-                  <c:v>260356</c:v>
+                  <c:v>260356.0</c:v>
                 </c:pt>
               </c:numCache>
             </c:numRef>
@@ -3431,11 +3160,11 @@
         </c:dLbls>
         <c:gapWidth val="219"/>
         <c:overlap val="-27"/>
-        <c:axId val="1299591776"/>
-        <c:axId val="1299608640"/>
+        <c:axId val="2064384968"/>
+        <c:axId val="2064397064"/>
       </c:barChart>
       <c:catAx>
-        <c:axId val="1299591776"/>
+        <c:axId val="2064384968"/>
         <c:scaling>
           <c:orientation val="minMax"/>
         </c:scaling>
@@ -3467,6 +3196,7 @@
               </a:p>
             </c:rich>
           </c:tx>
+          <c:layout/>
           <c:overlay val="0"/>
           <c:spPr>
             <a:noFill/>
@@ -3475,26 +3205,6 @@
             </a:ln>
             <a:effectLst/>
           </c:spPr>
-          <c:txPr>
-            <a:bodyPr rot="0" spcFirstLastPara="1" vertOverflow="ellipsis" vert="horz" wrap="square" anchor="ctr" anchorCtr="1"/>
-            <a:lstStyle/>
-            <a:p>
-              <a:pPr>
-                <a:defRPr sz="1000" b="0" i="0" u="none" strike="noStrike" kern="1200" baseline="0">
-                  <a:solidFill>
-                    <a:schemeClr val="tx1">
-                      <a:lumMod val="65000"/>
-                      <a:lumOff val="35000"/>
-                    </a:schemeClr>
-                  </a:solidFill>
-                  <a:latin typeface="+mn-lt"/>
-                  <a:ea typeface="+mn-ea"/>
-                  <a:cs typeface="+mn-cs"/>
-                </a:defRPr>
-              </a:pPr>
-              <a:endParaRPr lang="en-US"/>
-            </a:p>
-          </c:txPr>
         </c:title>
         <c:numFmt formatCode="General" sourceLinked="1"/>
         <c:majorTickMark val="none"/>
@@ -3533,7 +3243,7 @@
             <a:endParaRPr lang="en-US"/>
           </a:p>
         </c:txPr>
-        <c:crossAx val="1299608640"/>
+        <c:crossAx val="2064397064"/>
         <c:crosses val="autoZero"/>
         <c:auto val="1"/>
         <c:lblAlgn val="ctr"/>
@@ -3541,7 +3251,7 @@
         <c:noMultiLvlLbl val="0"/>
       </c:catAx>
       <c:valAx>
-        <c:axId val="1299608640"/>
+        <c:axId val="2064397064"/>
         <c:scaling>
           <c:orientation val="minMax"/>
         </c:scaling>
@@ -3587,6 +3297,7 @@
               </a:p>
             </c:rich>
           </c:tx>
+          <c:layout/>
           <c:overlay val="0"/>
           <c:spPr>
             <a:noFill/>
@@ -3595,26 +3306,6 @@
             </a:ln>
             <a:effectLst/>
           </c:spPr>
-          <c:txPr>
-            <a:bodyPr rot="-5400000" spcFirstLastPara="1" vertOverflow="ellipsis" vert="horz" wrap="square" anchor="ctr" anchorCtr="1"/>
-            <a:lstStyle/>
-            <a:p>
-              <a:pPr>
-                <a:defRPr sz="1000" b="0" i="0" u="none" strike="noStrike" kern="1200" baseline="0">
-                  <a:solidFill>
-                    <a:schemeClr val="tx1">
-                      <a:lumMod val="65000"/>
-                      <a:lumOff val="35000"/>
-                    </a:schemeClr>
-                  </a:solidFill>
-                  <a:latin typeface="+mn-lt"/>
-                  <a:ea typeface="+mn-ea"/>
-                  <a:cs typeface="+mn-cs"/>
-                </a:defRPr>
-              </a:pPr>
-              <a:endParaRPr lang="en-US"/>
-            </a:p>
-          </c:txPr>
         </c:title>
         <c:numFmt formatCode="General" sourceLinked="1"/>
         <c:majorTickMark val="none"/>
@@ -3647,7 +3338,7 @@
             <a:endParaRPr lang="en-US"/>
           </a:p>
         </c:txPr>
-        <c:crossAx val="1299591776"/>
+        <c:crossAx val="2064384968"/>
         <c:crosses val="autoZero"/>
         <c:crossBetween val="between"/>
       </c:valAx>
@@ -3688,7 +3379,7 @@
       <a:endParaRPr lang="en-US"/>
     </a:p>
   </c:txPr>
-  <c:externalData r:id="rId3">
+  <c:externalData r:id="rId1">
     <c:autoUpdate val="0"/>
   </c:externalData>
 </c:chartSpace>
@@ -3734,6 +3425,7 @@
           </a:p>
         </c:rich>
       </c:tx>
+      <c:layout/>
       <c:overlay val="0"/>
       <c:spPr>
         <a:noFill/>
@@ -3742,26 +3434,6 @@
         </a:ln>
         <a:effectLst/>
       </c:spPr>
-      <c:txPr>
-        <a:bodyPr rot="0" spcFirstLastPara="1" vertOverflow="ellipsis" vert="horz" wrap="square" anchor="ctr" anchorCtr="1"/>
-        <a:lstStyle/>
-        <a:p>
-          <a:pPr>
-            <a:defRPr sz="1400" b="0" i="0" u="none" strike="noStrike" kern="1200" spc="0" baseline="0">
-              <a:solidFill>
-                <a:schemeClr val="tx1">
-                  <a:lumMod val="65000"/>
-                  <a:lumOff val="35000"/>
-                </a:schemeClr>
-              </a:solidFill>
-              <a:latin typeface="+mn-lt"/>
-              <a:ea typeface="+mn-ea"/>
-              <a:cs typeface="+mn-cs"/>
-            </a:defRPr>
-          </a:pPr>
-          <a:endParaRPr lang="en-US"/>
-        </a:p>
-      </c:txPr>
     </c:title>
     <c:autoTitleDeleted val="0"/>
     <c:plotArea>
@@ -3882,19 +3554,19 @@
                 <c:formatCode>General</c:formatCode>
                 <c:ptCount val="5"/>
                 <c:pt idx="0">
-                  <c:v>29026</c:v>
+                  <c:v>29026.0</c:v>
                 </c:pt>
                 <c:pt idx="1">
-                  <c:v>42135</c:v>
+                  <c:v>42135.0</c:v>
                 </c:pt>
                 <c:pt idx="2">
-                  <c:v>21578</c:v>
+                  <c:v>21578.0</c:v>
                 </c:pt>
                 <c:pt idx="3">
-                  <c:v>20719</c:v>
+                  <c:v>20719.0</c:v>
                 </c:pt>
                 <c:pt idx="4">
-                  <c:v>60241</c:v>
+                  <c:v>60241.0</c:v>
                 </c:pt>
               </c:numCache>
             </c:numRef>
@@ -3911,11 +3583,11 @@
         </c:dLbls>
         <c:gapWidth val="219"/>
         <c:overlap val="-27"/>
-        <c:axId val="1299611904"/>
-        <c:axId val="1299597760"/>
+        <c:axId val="2064380056"/>
+        <c:axId val="2064509000"/>
       </c:barChart>
       <c:catAx>
-        <c:axId val="1299611904"/>
+        <c:axId val="2064380056"/>
         <c:scaling>
           <c:orientation val="minMax"/>
         </c:scaling>
@@ -3947,6 +3619,7 @@
               </a:p>
             </c:rich>
           </c:tx>
+          <c:layout/>
           <c:overlay val="0"/>
           <c:spPr>
             <a:noFill/>
@@ -3955,26 +3628,6 @@
             </a:ln>
             <a:effectLst/>
           </c:spPr>
-          <c:txPr>
-            <a:bodyPr rot="0" spcFirstLastPara="1" vertOverflow="ellipsis" vert="horz" wrap="square" anchor="ctr" anchorCtr="1"/>
-            <a:lstStyle/>
-            <a:p>
-              <a:pPr>
-                <a:defRPr sz="1000" b="0" i="0" u="none" strike="noStrike" kern="1200" baseline="0">
-                  <a:solidFill>
-                    <a:schemeClr val="tx1">
-                      <a:lumMod val="65000"/>
-                      <a:lumOff val="35000"/>
-                    </a:schemeClr>
-                  </a:solidFill>
-                  <a:latin typeface="+mn-lt"/>
-                  <a:ea typeface="+mn-ea"/>
-                  <a:cs typeface="+mn-cs"/>
-                </a:defRPr>
-              </a:pPr>
-              <a:endParaRPr lang="en-US"/>
-            </a:p>
-          </c:txPr>
         </c:title>
         <c:numFmt formatCode="General" sourceLinked="1"/>
         <c:majorTickMark val="none"/>
@@ -4013,7 +3666,7 @@
             <a:endParaRPr lang="en-US"/>
           </a:p>
         </c:txPr>
-        <c:crossAx val="1299597760"/>
+        <c:crossAx val="2064509000"/>
         <c:crosses val="autoZero"/>
         <c:auto val="1"/>
         <c:lblAlgn val="ctr"/>
@@ -4021,9 +3674,10 @@
         <c:noMultiLvlLbl val="0"/>
       </c:catAx>
       <c:valAx>
-        <c:axId val="1299597760"/>
+        <c:axId val="2064509000"/>
         <c:scaling>
           <c:orientation val="minMax"/>
+          <c:max val="300000.0"/>
         </c:scaling>
         <c:delete val="0"/>
         <c:axPos val="l"/>
@@ -4067,6 +3721,7 @@
               </a:p>
             </c:rich>
           </c:tx>
+          <c:layout/>
           <c:overlay val="0"/>
           <c:spPr>
             <a:noFill/>
@@ -4075,26 +3730,6 @@
             </a:ln>
             <a:effectLst/>
           </c:spPr>
-          <c:txPr>
-            <a:bodyPr rot="-5400000" spcFirstLastPara="1" vertOverflow="ellipsis" vert="horz" wrap="square" anchor="ctr" anchorCtr="1"/>
-            <a:lstStyle/>
-            <a:p>
-              <a:pPr>
-                <a:defRPr sz="1000" b="0" i="0" u="none" strike="noStrike" kern="1200" baseline="0">
-                  <a:solidFill>
-                    <a:schemeClr val="tx1">
-                      <a:lumMod val="65000"/>
-                      <a:lumOff val="35000"/>
-                    </a:schemeClr>
-                  </a:solidFill>
-                  <a:latin typeface="+mn-lt"/>
-                  <a:ea typeface="+mn-ea"/>
-                  <a:cs typeface="+mn-cs"/>
-                </a:defRPr>
-              </a:pPr>
-              <a:endParaRPr lang="en-US"/>
-            </a:p>
-          </c:txPr>
         </c:title>
         <c:numFmt formatCode="General" sourceLinked="1"/>
         <c:majorTickMark val="none"/>
@@ -4127,7 +3762,7 @@
             <a:endParaRPr lang="en-US"/>
           </a:p>
         </c:txPr>
-        <c:crossAx val="1299611904"/>
+        <c:crossAx val="2064380056"/>
         <c:crosses val="autoZero"/>
         <c:crossBetween val="between"/>
       </c:valAx>
@@ -4168,7 +3803,7 @@
       <a:endParaRPr lang="en-US"/>
     </a:p>
   </c:txPr>
-  <c:externalData r:id="rId3">
+  <c:externalData r:id="rId1">
     <c:autoUpdate val="0"/>
   </c:externalData>
 </c:chartSpace>
@@ -4219,6 +3854,7 @@
           </a:p>
         </c:rich>
       </c:tx>
+      <c:layout/>
       <c:overlay val="0"/>
       <c:spPr>
         <a:noFill/>
@@ -4227,26 +3863,6 @@
         </a:ln>
         <a:effectLst/>
       </c:spPr>
-      <c:txPr>
-        <a:bodyPr rot="0" spcFirstLastPara="1" vertOverflow="ellipsis" vert="horz" wrap="square" anchor="ctr" anchorCtr="1"/>
-        <a:lstStyle/>
-        <a:p>
-          <a:pPr>
-            <a:defRPr sz="1400" b="0" i="0" u="none" strike="noStrike" kern="1200" spc="0" baseline="0">
-              <a:solidFill>
-                <a:schemeClr val="tx1">
-                  <a:lumMod val="65000"/>
-                  <a:lumOff val="35000"/>
-                </a:schemeClr>
-              </a:solidFill>
-              <a:latin typeface="+mn-lt"/>
-              <a:ea typeface="+mn-ea"/>
-              <a:cs typeface="+mn-cs"/>
-            </a:defRPr>
-          </a:pPr>
-          <a:endParaRPr lang="en-US"/>
-        </a:p>
-      </c:txPr>
     </c:title>
     <c:autoTitleDeleted val="0"/>
     <c:plotArea>
@@ -4367,19 +3983,19 @@
                 <c:formatCode>General</c:formatCode>
                 <c:ptCount val="5"/>
                 <c:pt idx="0">
-                  <c:v>107616</c:v>
+                  <c:v>107616.0</c:v>
                 </c:pt>
                 <c:pt idx="1">
-                  <c:v>124674</c:v>
+                  <c:v>124674.0</c:v>
                 </c:pt>
                 <c:pt idx="2">
-                  <c:v>61760</c:v>
+                  <c:v>61760.0</c:v>
                 </c:pt>
                 <c:pt idx="3">
-                  <c:v>61757</c:v>
+                  <c:v>61757.0</c:v>
                 </c:pt>
                 <c:pt idx="4">
-                  <c:v>211363</c:v>
+                  <c:v>211363.0</c:v>
                 </c:pt>
               </c:numCache>
             </c:numRef>
@@ -4396,11 +4012,11 @@
         </c:dLbls>
         <c:gapWidth val="219"/>
         <c:overlap val="-27"/>
-        <c:axId val="1299617888"/>
-        <c:axId val="1299615168"/>
+        <c:axId val="2103878760"/>
+        <c:axId val="2104384584"/>
       </c:barChart>
       <c:catAx>
-        <c:axId val="1299617888"/>
+        <c:axId val="2103878760"/>
         <c:scaling>
           <c:orientation val="minMax"/>
         </c:scaling>
@@ -4432,6 +4048,7 @@
               </a:p>
             </c:rich>
           </c:tx>
+          <c:layout/>
           <c:overlay val="0"/>
           <c:spPr>
             <a:noFill/>
@@ -4440,26 +4057,6 @@
             </a:ln>
             <a:effectLst/>
           </c:spPr>
-          <c:txPr>
-            <a:bodyPr rot="0" spcFirstLastPara="1" vertOverflow="ellipsis" vert="horz" wrap="square" anchor="ctr" anchorCtr="1"/>
-            <a:lstStyle/>
-            <a:p>
-              <a:pPr>
-                <a:defRPr sz="1000" b="0" i="0" u="none" strike="noStrike" kern="1200" baseline="0">
-                  <a:solidFill>
-                    <a:schemeClr val="tx1">
-                      <a:lumMod val="65000"/>
-                      <a:lumOff val="35000"/>
-                    </a:schemeClr>
-                  </a:solidFill>
-                  <a:latin typeface="+mn-lt"/>
-                  <a:ea typeface="+mn-ea"/>
-                  <a:cs typeface="+mn-cs"/>
-                </a:defRPr>
-              </a:pPr>
-              <a:endParaRPr lang="en-US"/>
-            </a:p>
-          </c:txPr>
         </c:title>
         <c:numFmt formatCode="General" sourceLinked="1"/>
         <c:majorTickMark val="none"/>
@@ -4498,7 +4095,7 @@
             <a:endParaRPr lang="en-US"/>
           </a:p>
         </c:txPr>
-        <c:crossAx val="1299615168"/>
+        <c:crossAx val="2104384584"/>
         <c:crosses val="autoZero"/>
         <c:auto val="1"/>
         <c:lblAlgn val="ctr"/>
@@ -4506,7 +4103,7 @@
         <c:noMultiLvlLbl val="0"/>
       </c:catAx>
       <c:valAx>
-        <c:axId val="1299615168"/>
+        <c:axId val="2104384584"/>
         <c:scaling>
           <c:orientation val="minMax"/>
         </c:scaling>
@@ -4552,6 +4149,7 @@
               </a:p>
             </c:rich>
           </c:tx>
+          <c:layout/>
           <c:overlay val="0"/>
           <c:spPr>
             <a:noFill/>
@@ -4560,26 +4158,6 @@
             </a:ln>
             <a:effectLst/>
           </c:spPr>
-          <c:txPr>
-            <a:bodyPr rot="-5400000" spcFirstLastPara="1" vertOverflow="ellipsis" vert="horz" wrap="square" anchor="ctr" anchorCtr="1"/>
-            <a:lstStyle/>
-            <a:p>
-              <a:pPr>
-                <a:defRPr sz="1000" b="0" i="0" u="none" strike="noStrike" kern="1200" baseline="0">
-                  <a:solidFill>
-                    <a:schemeClr val="tx1">
-                      <a:lumMod val="65000"/>
-                      <a:lumOff val="35000"/>
-                    </a:schemeClr>
-                  </a:solidFill>
-                  <a:latin typeface="+mn-lt"/>
-                  <a:ea typeface="+mn-ea"/>
-                  <a:cs typeface="+mn-cs"/>
-                </a:defRPr>
-              </a:pPr>
-              <a:endParaRPr lang="en-US"/>
-            </a:p>
-          </c:txPr>
         </c:title>
         <c:numFmt formatCode="General" sourceLinked="1"/>
         <c:majorTickMark val="none"/>
@@ -4612,7 +4190,7 @@
             <a:endParaRPr lang="en-US"/>
           </a:p>
         </c:txPr>
-        <c:crossAx val="1299617888"/>
+        <c:crossAx val="2103878760"/>
         <c:crosses val="autoZero"/>
         <c:crossBetween val="between"/>
       </c:valAx>
@@ -4653,7 +4231,7 @@
       <a:endParaRPr lang="en-US"/>
     </a:p>
   </c:txPr>
-  <c:externalData r:id="rId3">
+  <c:externalData r:id="rId1">
     <c:autoUpdate val="0"/>
   </c:externalData>
 </c:chartSpace>
@@ -4699,6 +4277,7 @@
           </a:p>
         </c:rich>
       </c:tx>
+      <c:layout/>
       <c:overlay val="0"/>
       <c:spPr>
         <a:noFill/>
@@ -4707,26 +4286,6 @@
         </a:ln>
         <a:effectLst/>
       </c:spPr>
-      <c:txPr>
-        <a:bodyPr rot="0" spcFirstLastPara="1" vertOverflow="ellipsis" vert="horz" wrap="square" anchor="ctr" anchorCtr="1"/>
-        <a:lstStyle/>
-        <a:p>
-          <a:pPr>
-            <a:defRPr sz="1400" b="0" i="0" u="none" strike="noStrike" kern="1200" spc="0" baseline="0">
-              <a:solidFill>
-                <a:schemeClr val="tx1">
-                  <a:lumMod val="65000"/>
-                  <a:lumOff val="35000"/>
-                </a:schemeClr>
-              </a:solidFill>
-              <a:latin typeface="+mn-lt"/>
-              <a:ea typeface="+mn-ea"/>
-              <a:cs typeface="+mn-cs"/>
-            </a:defRPr>
-          </a:pPr>
-          <a:endParaRPr lang="en-US"/>
-        </a:p>
-      </c:txPr>
     </c:title>
     <c:autoTitleDeleted val="0"/>
     <c:plotArea>
@@ -4847,19 +4406,19 @@
                 <c:formatCode>General</c:formatCode>
                 <c:ptCount val="5"/>
                 <c:pt idx="0">
-                  <c:v>23858</c:v>
+                  <c:v>23858.0</c:v>
                 </c:pt>
                 <c:pt idx="1">
-                  <c:v>27173</c:v>
+                  <c:v>27173.0</c:v>
                 </c:pt>
                 <c:pt idx="2">
-                  <c:v>13585</c:v>
+                  <c:v>13585.0</c:v>
                 </c:pt>
                 <c:pt idx="3">
-                  <c:v>13282</c:v>
+                  <c:v>13282.0</c:v>
                 </c:pt>
                 <c:pt idx="4">
-                  <c:v>48743</c:v>
+                  <c:v>48743.0</c:v>
                 </c:pt>
               </c:numCache>
             </c:numRef>
@@ -4876,11 +4435,11 @@
         </c:dLbls>
         <c:gapWidth val="219"/>
         <c:overlap val="-27"/>
-        <c:axId val="1299622240"/>
-        <c:axId val="1299616256"/>
+        <c:axId val="2117776280"/>
+        <c:axId val="2104337208"/>
       </c:barChart>
       <c:catAx>
-        <c:axId val="1299622240"/>
+        <c:axId val="2117776280"/>
         <c:scaling>
           <c:orientation val="minMax"/>
         </c:scaling>
@@ -4912,6 +4471,7 @@
               </a:p>
             </c:rich>
           </c:tx>
+          <c:layout/>
           <c:overlay val="0"/>
           <c:spPr>
             <a:noFill/>
@@ -4920,26 +4480,6 @@
             </a:ln>
             <a:effectLst/>
           </c:spPr>
-          <c:txPr>
-            <a:bodyPr rot="0" spcFirstLastPara="1" vertOverflow="ellipsis" vert="horz" wrap="square" anchor="ctr" anchorCtr="1"/>
-            <a:lstStyle/>
-            <a:p>
-              <a:pPr>
-                <a:defRPr sz="1000" b="0" i="0" u="none" strike="noStrike" kern="1200" baseline="0">
-                  <a:solidFill>
-                    <a:schemeClr val="tx1">
-                      <a:lumMod val="65000"/>
-                      <a:lumOff val="35000"/>
-                    </a:schemeClr>
-                  </a:solidFill>
-                  <a:latin typeface="+mn-lt"/>
-                  <a:ea typeface="+mn-ea"/>
-                  <a:cs typeface="+mn-cs"/>
-                </a:defRPr>
-              </a:pPr>
-              <a:endParaRPr lang="en-US"/>
-            </a:p>
-          </c:txPr>
         </c:title>
         <c:numFmt formatCode="General" sourceLinked="1"/>
         <c:majorTickMark val="none"/>
@@ -4978,7 +4518,7 @@
             <a:endParaRPr lang="en-US"/>
           </a:p>
         </c:txPr>
-        <c:crossAx val="1299616256"/>
+        <c:crossAx val="2104337208"/>
         <c:crosses val="autoZero"/>
         <c:auto val="1"/>
         <c:lblAlgn val="ctr"/>
@@ -4986,9 +4526,10 @@
         <c:noMultiLvlLbl val="0"/>
       </c:catAx>
       <c:valAx>
-        <c:axId val="1299616256"/>
+        <c:axId val="2104337208"/>
         <c:scaling>
           <c:orientation val="minMax"/>
+          <c:max val="250000.0"/>
         </c:scaling>
         <c:delete val="0"/>
         <c:axPos val="l"/>
@@ -5032,6 +4573,7 @@
               </a:p>
             </c:rich>
           </c:tx>
+          <c:layout/>
           <c:overlay val="0"/>
           <c:spPr>
             <a:noFill/>
@@ -5040,26 +4582,6 @@
             </a:ln>
             <a:effectLst/>
           </c:spPr>
-          <c:txPr>
-            <a:bodyPr rot="-5400000" spcFirstLastPara="1" vertOverflow="ellipsis" vert="horz" wrap="square" anchor="ctr" anchorCtr="1"/>
-            <a:lstStyle/>
-            <a:p>
-              <a:pPr>
-                <a:defRPr sz="1000" b="0" i="0" u="none" strike="noStrike" kern="1200" baseline="0">
-                  <a:solidFill>
-                    <a:schemeClr val="tx1">
-                      <a:lumMod val="65000"/>
-                      <a:lumOff val="35000"/>
-                    </a:schemeClr>
-                  </a:solidFill>
-                  <a:latin typeface="+mn-lt"/>
-                  <a:ea typeface="+mn-ea"/>
-                  <a:cs typeface="+mn-cs"/>
-                </a:defRPr>
-              </a:pPr>
-              <a:endParaRPr lang="en-US"/>
-            </a:p>
-          </c:txPr>
         </c:title>
         <c:numFmt formatCode="General" sourceLinked="1"/>
         <c:majorTickMark val="none"/>
@@ -5092,7 +4614,7 @@
             <a:endParaRPr lang="en-US"/>
           </a:p>
         </c:txPr>
-        <c:crossAx val="1299622240"/>
+        <c:crossAx val="2117776280"/>
         <c:crosses val="autoZero"/>
         <c:crossBetween val="between"/>
       </c:valAx>
@@ -5133,7 +4655,7 @@
       <a:endParaRPr lang="en-US"/>
     </a:p>
   </c:txPr>
-  <c:externalData r:id="rId3">
+  <c:externalData r:id="rId1">
     <c:autoUpdate val="0"/>
   </c:externalData>
 </c:chartSpace>
@@ -5179,6 +4701,7 @@
           </a:p>
         </c:rich>
       </c:tx>
+      <c:layout/>
       <c:overlay val="0"/>
       <c:spPr>
         <a:noFill/>
@@ -5187,26 +4710,6 @@
         </a:ln>
         <a:effectLst/>
       </c:spPr>
-      <c:txPr>
-        <a:bodyPr rot="0" spcFirstLastPara="1" vertOverflow="ellipsis" vert="horz" wrap="square" anchor="ctr" anchorCtr="1"/>
-        <a:lstStyle/>
-        <a:p>
-          <a:pPr>
-            <a:defRPr sz="1400" b="0" i="0" u="none" strike="noStrike" kern="1200" spc="0" baseline="0">
-              <a:solidFill>
-                <a:schemeClr val="tx1">
-                  <a:lumMod val="65000"/>
-                  <a:lumOff val="35000"/>
-                </a:schemeClr>
-              </a:solidFill>
-              <a:latin typeface="+mn-lt"/>
-              <a:ea typeface="+mn-ea"/>
-              <a:cs typeface="+mn-cs"/>
-            </a:defRPr>
-          </a:pPr>
-          <a:endParaRPr lang="en-US"/>
-        </a:p>
-      </c:txPr>
     </c:title>
     <c:autoTitleDeleted val="0"/>
     <c:plotArea>
@@ -5327,19 +4830,19 @@
                 <c:formatCode>General</c:formatCode>
                 <c:ptCount val="5"/>
                 <c:pt idx="0">
-                  <c:v>72275</c:v>
+                  <c:v>72275.0</c:v>
                 </c:pt>
                 <c:pt idx="1">
-                  <c:v>143384</c:v>
+                  <c:v>143384.0</c:v>
                 </c:pt>
                 <c:pt idx="2">
-                  <c:v>72275</c:v>
+                  <c:v>72275.0</c:v>
                 </c:pt>
                 <c:pt idx="3">
-                  <c:v>72275</c:v>
+                  <c:v>72275.0</c:v>
                 </c:pt>
                 <c:pt idx="4">
-                  <c:v>145750</c:v>
+                  <c:v>145750.0</c:v>
                 </c:pt>
               </c:numCache>
             </c:numRef>
@@ -5356,11 +4859,11 @@
         </c:dLbls>
         <c:gapWidth val="219"/>
         <c:overlap val="-27"/>
-        <c:axId val="1330069632"/>
-        <c:axId val="1330056032"/>
+        <c:axId val="2064497944"/>
+        <c:axId val="2063816504"/>
       </c:barChart>
       <c:catAx>
-        <c:axId val="1330069632"/>
+        <c:axId val="2064497944"/>
         <c:scaling>
           <c:orientation val="minMax"/>
         </c:scaling>
@@ -5392,6 +4895,7 @@
               </a:p>
             </c:rich>
           </c:tx>
+          <c:layout/>
           <c:overlay val="0"/>
           <c:spPr>
             <a:noFill/>
@@ -5400,26 +4904,6 @@
             </a:ln>
             <a:effectLst/>
           </c:spPr>
-          <c:txPr>
-            <a:bodyPr rot="0" spcFirstLastPara="1" vertOverflow="ellipsis" vert="horz" wrap="square" anchor="ctr" anchorCtr="1"/>
-            <a:lstStyle/>
-            <a:p>
-              <a:pPr>
-                <a:defRPr sz="1000" b="0" i="0" u="none" strike="noStrike" kern="1200" baseline="0">
-                  <a:solidFill>
-                    <a:schemeClr val="tx1">
-                      <a:lumMod val="65000"/>
-                      <a:lumOff val="35000"/>
-                    </a:schemeClr>
-                  </a:solidFill>
-                  <a:latin typeface="+mn-lt"/>
-                  <a:ea typeface="+mn-ea"/>
-                  <a:cs typeface="+mn-cs"/>
-                </a:defRPr>
-              </a:pPr>
-              <a:endParaRPr lang="en-US"/>
-            </a:p>
-          </c:txPr>
         </c:title>
         <c:numFmt formatCode="General" sourceLinked="1"/>
         <c:majorTickMark val="none"/>
@@ -5458,7 +4942,7 @@
             <a:endParaRPr lang="en-US"/>
           </a:p>
         </c:txPr>
-        <c:crossAx val="1330056032"/>
+        <c:crossAx val="2063816504"/>
         <c:crosses val="autoZero"/>
         <c:auto val="1"/>
         <c:lblAlgn val="ctr"/>
@@ -5466,7 +4950,7 @@
         <c:noMultiLvlLbl val="0"/>
       </c:catAx>
       <c:valAx>
-        <c:axId val="1330056032"/>
+        <c:axId val="2063816504"/>
         <c:scaling>
           <c:orientation val="minMax"/>
         </c:scaling>
@@ -5512,6 +4996,7 @@
               </a:p>
             </c:rich>
           </c:tx>
+          <c:layout/>
           <c:overlay val="0"/>
           <c:spPr>
             <a:noFill/>
@@ -5520,26 +5005,6 @@
             </a:ln>
             <a:effectLst/>
           </c:spPr>
-          <c:txPr>
-            <a:bodyPr rot="-5400000" spcFirstLastPara="1" vertOverflow="ellipsis" vert="horz" wrap="square" anchor="ctr" anchorCtr="1"/>
-            <a:lstStyle/>
-            <a:p>
-              <a:pPr>
-                <a:defRPr sz="1000" b="0" i="0" u="none" strike="noStrike" kern="1200" baseline="0">
-                  <a:solidFill>
-                    <a:schemeClr val="tx1">
-                      <a:lumMod val="65000"/>
-                      <a:lumOff val="35000"/>
-                    </a:schemeClr>
-                  </a:solidFill>
-                  <a:latin typeface="+mn-lt"/>
-                  <a:ea typeface="+mn-ea"/>
-                  <a:cs typeface="+mn-cs"/>
-                </a:defRPr>
-              </a:pPr>
-              <a:endParaRPr lang="en-US"/>
-            </a:p>
-          </c:txPr>
         </c:title>
         <c:numFmt formatCode="General" sourceLinked="1"/>
         <c:majorTickMark val="none"/>
@@ -5572,7 +5037,7 @@
             <a:endParaRPr lang="en-US"/>
           </a:p>
         </c:txPr>
-        <c:crossAx val="1330069632"/>
+        <c:crossAx val="2064497944"/>
         <c:crosses val="autoZero"/>
         <c:crossBetween val="between"/>
       </c:valAx>
@@ -5613,7 +5078,7 @@
       <a:endParaRPr lang="en-US"/>
     </a:p>
   </c:txPr>
-  <c:externalData r:id="rId3">
+  <c:externalData r:id="rId1">
     <c:autoUpdate val="0"/>
   </c:externalData>
 </c:chartSpace>
@@ -5659,6 +5124,7 @@
           </a:p>
         </c:rich>
       </c:tx>
+      <c:layout/>
       <c:overlay val="0"/>
       <c:spPr>
         <a:noFill/>
@@ -5667,26 +5133,6 @@
         </a:ln>
         <a:effectLst/>
       </c:spPr>
-      <c:txPr>
-        <a:bodyPr rot="0" spcFirstLastPara="1" vertOverflow="ellipsis" vert="horz" wrap="square" anchor="ctr" anchorCtr="1"/>
-        <a:lstStyle/>
-        <a:p>
-          <a:pPr>
-            <a:defRPr sz="1400" b="0" i="0" u="none" strike="noStrike" kern="1200" spc="0" baseline="0">
-              <a:solidFill>
-                <a:schemeClr val="tx1">
-                  <a:lumMod val="65000"/>
-                  <a:lumOff val="35000"/>
-                </a:schemeClr>
-              </a:solidFill>
-              <a:latin typeface="+mn-lt"/>
-              <a:ea typeface="+mn-ea"/>
-              <a:cs typeface="+mn-cs"/>
-            </a:defRPr>
-          </a:pPr>
-          <a:endParaRPr lang="en-US"/>
-        </a:p>
-      </c:txPr>
     </c:title>
     <c:autoTitleDeleted val="0"/>
     <c:plotArea>
@@ -5807,19 +5253,19 @@
                 <c:formatCode>General</c:formatCode>
                 <c:ptCount val="5"/>
                 <c:pt idx="0">
-                  <c:v>16128</c:v>
+                  <c:v>16128.0</c:v>
                 </c:pt>
                 <c:pt idx="1">
-                  <c:v>31970</c:v>
+                  <c:v>31970.0</c:v>
                 </c:pt>
                 <c:pt idx="2">
-                  <c:v>16128</c:v>
+                  <c:v>16128.0</c:v>
                 </c:pt>
                 <c:pt idx="3">
-                  <c:v>16128</c:v>
+                  <c:v>16128.0</c:v>
                 </c:pt>
                 <c:pt idx="4">
-                  <c:v>33344</c:v>
+                  <c:v>33344.0</c:v>
                 </c:pt>
               </c:numCache>
             </c:numRef>
@@ -5836,11 +5282,11 @@
         </c:dLbls>
         <c:gapWidth val="219"/>
         <c:overlap val="-27"/>
-        <c:axId val="1330054944"/>
-        <c:axId val="1330056576"/>
+        <c:axId val="2063835336"/>
+        <c:axId val="2063847480"/>
       </c:barChart>
       <c:catAx>
-        <c:axId val="1330054944"/>
+        <c:axId val="2063835336"/>
         <c:scaling>
           <c:orientation val="minMax"/>
         </c:scaling>
@@ -5872,6 +5318,7 @@
               </a:p>
             </c:rich>
           </c:tx>
+          <c:layout/>
           <c:overlay val="0"/>
           <c:spPr>
             <a:noFill/>
@@ -5880,26 +5327,6 @@
             </a:ln>
             <a:effectLst/>
           </c:spPr>
-          <c:txPr>
-            <a:bodyPr rot="0" spcFirstLastPara="1" vertOverflow="ellipsis" vert="horz" wrap="square" anchor="ctr" anchorCtr="1"/>
-            <a:lstStyle/>
-            <a:p>
-              <a:pPr>
-                <a:defRPr sz="1000" b="0" i="0" u="none" strike="noStrike" kern="1200" baseline="0">
-                  <a:solidFill>
-                    <a:schemeClr val="tx1">
-                      <a:lumMod val="65000"/>
-                      <a:lumOff val="35000"/>
-                    </a:schemeClr>
-                  </a:solidFill>
-                  <a:latin typeface="+mn-lt"/>
-                  <a:ea typeface="+mn-ea"/>
-                  <a:cs typeface="+mn-cs"/>
-                </a:defRPr>
-              </a:pPr>
-              <a:endParaRPr lang="en-US"/>
-            </a:p>
-          </c:txPr>
         </c:title>
         <c:numFmt formatCode="General" sourceLinked="1"/>
         <c:majorTickMark val="none"/>
@@ -5938,7 +5365,7 @@
             <a:endParaRPr lang="en-US"/>
           </a:p>
         </c:txPr>
-        <c:crossAx val="1330056576"/>
+        <c:crossAx val="2063847480"/>
         <c:crosses val="autoZero"/>
         <c:auto val="1"/>
         <c:lblAlgn val="ctr"/>
@@ -5946,9 +5373,10 @@
         <c:noMultiLvlLbl val="0"/>
       </c:catAx>
       <c:valAx>
-        <c:axId val="1330056576"/>
+        <c:axId val="2063847480"/>
         <c:scaling>
           <c:orientation val="minMax"/>
+          <c:max val="160000.0"/>
         </c:scaling>
         <c:delete val="0"/>
         <c:axPos val="l"/>
@@ -5992,6 +5420,7 @@
               </a:p>
             </c:rich>
           </c:tx>
+          <c:layout/>
           <c:overlay val="0"/>
           <c:spPr>
             <a:noFill/>
@@ -6000,26 +5429,6 @@
             </a:ln>
             <a:effectLst/>
           </c:spPr>
-          <c:txPr>
-            <a:bodyPr rot="-5400000" spcFirstLastPara="1" vertOverflow="ellipsis" vert="horz" wrap="square" anchor="ctr" anchorCtr="1"/>
-            <a:lstStyle/>
-            <a:p>
-              <a:pPr>
-                <a:defRPr sz="1000" b="0" i="0" u="none" strike="noStrike" kern="1200" baseline="0">
-                  <a:solidFill>
-                    <a:schemeClr val="tx1">
-                      <a:lumMod val="65000"/>
-                      <a:lumOff val="35000"/>
-                    </a:schemeClr>
-                  </a:solidFill>
-                  <a:latin typeface="+mn-lt"/>
-                  <a:ea typeface="+mn-ea"/>
-                  <a:cs typeface="+mn-cs"/>
-                </a:defRPr>
-              </a:pPr>
-              <a:endParaRPr lang="en-US"/>
-            </a:p>
-          </c:txPr>
         </c:title>
         <c:numFmt formatCode="General" sourceLinked="1"/>
         <c:majorTickMark val="none"/>
@@ -6052,7 +5461,7 @@
             <a:endParaRPr lang="en-US"/>
           </a:p>
         </c:txPr>
-        <c:crossAx val="1330054944"/>
+        <c:crossAx val="2063835336"/>
         <c:crosses val="autoZero"/>
         <c:crossBetween val="between"/>
       </c:valAx>
@@ -6093,7 +5502,7 @@
       <a:endParaRPr lang="en-US"/>
     </a:p>
   </c:txPr>
-  <c:externalData r:id="rId3">
+  <c:externalData r:id="rId1">
     <c:autoUpdate val="0"/>
   </c:externalData>
 </c:chartSpace>
@@ -6139,6 +5548,7 @@
           </a:p>
         </c:rich>
       </c:tx>
+      <c:layout/>
       <c:overlay val="0"/>
       <c:spPr>
         <a:noFill/>
@@ -6147,26 +5557,6 @@
         </a:ln>
         <a:effectLst/>
       </c:spPr>
-      <c:txPr>
-        <a:bodyPr rot="0" spcFirstLastPara="1" vertOverflow="ellipsis" vert="horz" wrap="square" anchor="ctr" anchorCtr="1"/>
-        <a:lstStyle/>
-        <a:p>
-          <a:pPr>
-            <a:defRPr sz="1400" b="0" i="0" u="none" strike="noStrike" kern="1200" spc="0" baseline="0">
-              <a:solidFill>
-                <a:schemeClr val="tx1">
-                  <a:lumMod val="65000"/>
-                  <a:lumOff val="35000"/>
-                </a:schemeClr>
-              </a:solidFill>
-              <a:latin typeface="+mn-lt"/>
-              <a:ea typeface="+mn-ea"/>
-              <a:cs typeface="+mn-cs"/>
-            </a:defRPr>
-          </a:pPr>
-          <a:endParaRPr lang="en-US"/>
-        </a:p>
-      </c:txPr>
     </c:title>
     <c:autoTitleDeleted val="0"/>
     <c:plotArea>
@@ -6287,13 +5677,13 @@
                 <c:formatCode>0.00</c:formatCode>
                 <c:ptCount val="5"/>
                 <c:pt idx="0">
-                  <c:v>113633</c:v>
+                  <c:v>113633.0</c:v>
                 </c:pt>
                 <c:pt idx="1">
                   <c:v>179870.25</c:v>
                 </c:pt>
                 <c:pt idx="2">
-                  <c:v>89678</c:v>
+                  <c:v>89678.0</c:v>
                 </c:pt>
                 <c:pt idx="3">
                   <c:v>89668.5</c:v>
@@ -6316,11 +5706,11 @@
         </c:dLbls>
         <c:gapWidth val="219"/>
         <c:overlap val="-27"/>
-        <c:axId val="1330059840"/>
-        <c:axId val="1330060384"/>
+        <c:axId val="2063894840"/>
+        <c:axId val="2063906936"/>
       </c:barChart>
       <c:catAx>
-        <c:axId val="1330059840"/>
+        <c:axId val="2063894840"/>
         <c:scaling>
           <c:orientation val="minMax"/>
         </c:scaling>
@@ -6352,6 +5742,7 @@
               </a:p>
             </c:rich>
           </c:tx>
+          <c:layout/>
           <c:overlay val="0"/>
           <c:spPr>
             <a:noFill/>
@@ -6360,26 +5751,6 @@
             </a:ln>
             <a:effectLst/>
           </c:spPr>
-          <c:txPr>
-            <a:bodyPr rot="0" spcFirstLastPara="1" vertOverflow="ellipsis" vert="horz" wrap="square" anchor="ctr" anchorCtr="1"/>
-            <a:lstStyle/>
-            <a:p>
-              <a:pPr>
-                <a:defRPr sz="1000" b="0" i="0" u="none" strike="noStrike" kern="1200" baseline="0">
-                  <a:solidFill>
-                    <a:schemeClr val="tx1">
-                      <a:lumMod val="65000"/>
-                      <a:lumOff val="35000"/>
-                    </a:schemeClr>
-                  </a:solidFill>
-                  <a:latin typeface="+mn-lt"/>
-                  <a:ea typeface="+mn-ea"/>
-                  <a:cs typeface="+mn-cs"/>
-                </a:defRPr>
-              </a:pPr>
-              <a:endParaRPr lang="en-US"/>
-            </a:p>
-          </c:txPr>
         </c:title>
         <c:numFmt formatCode="General" sourceLinked="1"/>
         <c:majorTickMark val="none"/>
@@ -6418,7 +5789,7 @@
             <a:endParaRPr lang="en-US"/>
           </a:p>
         </c:txPr>
-        <c:crossAx val="1330060384"/>
+        <c:crossAx val="2063906936"/>
         <c:crosses val="autoZero"/>
         <c:auto val="1"/>
         <c:lblAlgn val="ctr"/>
@@ -6426,7 +5797,7 @@
         <c:noMultiLvlLbl val="0"/>
       </c:catAx>
       <c:valAx>
-        <c:axId val="1330060384"/>
+        <c:axId val="2063906936"/>
         <c:scaling>
           <c:orientation val="minMax"/>
         </c:scaling>
@@ -6472,6 +5843,7 @@
               </a:p>
             </c:rich>
           </c:tx>
+          <c:layout/>
           <c:overlay val="0"/>
           <c:spPr>
             <a:noFill/>
@@ -6480,26 +5852,6 @@
             </a:ln>
             <a:effectLst/>
           </c:spPr>
-          <c:txPr>
-            <a:bodyPr rot="-5400000" spcFirstLastPara="1" vertOverflow="ellipsis" vert="horz" wrap="square" anchor="ctr" anchorCtr="1"/>
-            <a:lstStyle/>
-            <a:p>
-              <a:pPr>
-                <a:defRPr sz="1000" b="0" i="0" u="none" strike="noStrike" kern="1200" baseline="0">
-                  <a:solidFill>
-                    <a:schemeClr val="tx1">
-                      <a:lumMod val="65000"/>
-                      <a:lumOff val="35000"/>
-                    </a:schemeClr>
-                  </a:solidFill>
-                  <a:latin typeface="+mn-lt"/>
-                  <a:ea typeface="+mn-ea"/>
-                  <a:cs typeface="+mn-cs"/>
-                </a:defRPr>
-              </a:pPr>
-              <a:endParaRPr lang="en-US"/>
-            </a:p>
-          </c:txPr>
         </c:title>
         <c:numFmt formatCode="0.00" sourceLinked="1"/>
         <c:majorTickMark val="none"/>
@@ -6532,7 +5884,7 @@
             <a:endParaRPr lang="en-US"/>
           </a:p>
         </c:txPr>
-        <c:crossAx val="1330059840"/>
+        <c:crossAx val="2063894840"/>
         <c:crosses val="autoZero"/>
         <c:crossBetween val="between"/>
       </c:valAx>
@@ -6573,7 +5925,7 @@
       <a:endParaRPr lang="en-US"/>
     </a:p>
   </c:txPr>
-  <c:externalData r:id="rId3">
+  <c:externalData r:id="rId1">
     <c:autoUpdate val="0"/>
   </c:externalData>
 </c:chartSpace>
@@ -11848,7 +11200,7 @@
     </a:clrScheme>
     <a:fontScheme name="Office">
       <a:majorFont>
-        <a:latin typeface="Calibri Light" panose="020F0302020204030204"/>
+        <a:latin typeface="Calibri Light"/>
         <a:ea typeface=""/>
         <a:cs typeface=""/>
         <a:font script="Jpan" typeface="ＭＳ ゴシック"/>
@@ -11883,7 +11235,7 @@
         <a:font script="Geor" typeface="Sylfaen"/>
       </a:majorFont>
       <a:minorFont>
-        <a:latin typeface="Calibri" panose="020F0502020204030204"/>
+        <a:latin typeface="Calibri"/>
         <a:ea typeface=""/>
         <a:cs typeface=""/>
         <a:font script="Jpan" typeface="ＭＳ 明朝"/>
@@ -12060,7 +11412,7 @@
   <a:extraClrSchemeLst/>
   <a:extLst>
     <a:ext uri="{05A4C25C-085E-4340-85A3-A5531E510DB2}">
-      <thm15:themeFamily xmlns:thm15="http://schemas.microsoft.com/office/thememl/2012/main" name="Office Theme" id="{62F939B6-93AF-4DB8-9C6B-D6C7DFDC589F}" vid="{4A3C46E8-61CC-4603-A589-7422A47A8E4A}"/>
+      <thm15:themeFamily xmlns:thm15="http://schemas.microsoft.com/office/thememl/2012/main" xmlns="" name="Office Theme" id="{62F939B6-93AF-4DB8-9C6B-D6C7DFDC589F}" vid="{4A3C46E8-61CC-4603-A589-7422A47A8E4A}"/>
     </a:ext>
   </a:extLst>
 </a:theme>

</xml_diff>

<commit_message>
Added more to report, overall section and sorting in scheduling algorithms
</commit_message>
<xml_diff>
--- a/Scheduling Algorithms Analysis.docx
+++ b/Scheduling Algorithms Analysis.docx
@@ -1,6 +1,6 @@
 
 <file path=word/document.xml><?xml version="1.0" encoding="utf-8"?>
-<w:document xmlns:wpc="http://schemas.microsoft.com/office/word/2010/wordprocessingCanvas" xmlns:mo="http://schemas.microsoft.com/office/mac/office/2008/main" xmlns:mc="http://schemas.openxmlformats.org/markup-compatibility/2006" xmlns:mv="urn:schemas-microsoft-com:mac:vml" xmlns:o="urn:schemas-microsoft-com:office:office" xmlns:r="http://schemas.openxmlformats.org/officeDocument/2006/relationships" xmlns:m="http://schemas.openxmlformats.org/officeDocument/2006/math" xmlns:v="urn:schemas-microsoft-com:vml" xmlns:wp14="http://schemas.microsoft.com/office/word/2010/wordprocessingDrawing" xmlns:wp="http://schemas.openxmlformats.org/drawingml/2006/wordprocessingDrawing" xmlns:w10="urn:schemas-microsoft-com:office:word" xmlns:w="http://schemas.openxmlformats.org/wordprocessingml/2006/main" xmlns:w14="http://schemas.microsoft.com/office/word/2010/wordml" xmlns:wpg="http://schemas.microsoft.com/office/word/2010/wordprocessingGroup" xmlns:wpi="http://schemas.microsoft.com/office/word/2010/wordprocessingInk" xmlns:wne="http://schemas.microsoft.com/office/word/2006/wordml" xmlns:wps="http://schemas.microsoft.com/office/word/2010/wordprocessingShape" mc:Ignorable="w14 wp14">
+<w:document xmlns:wpc="http://schemas.microsoft.com/office/word/2010/wordprocessingCanvas" xmlns:mc="http://schemas.openxmlformats.org/markup-compatibility/2006" xmlns:o="urn:schemas-microsoft-com:office:office" xmlns:r="http://schemas.openxmlformats.org/officeDocument/2006/relationships" xmlns:m="http://schemas.openxmlformats.org/officeDocument/2006/math" xmlns:v="urn:schemas-microsoft-com:vml" xmlns:wp14="http://schemas.microsoft.com/office/word/2010/wordprocessingDrawing" xmlns:wp="http://schemas.openxmlformats.org/drawingml/2006/wordprocessingDrawing" xmlns:w10="urn:schemas-microsoft-com:office:word" xmlns:w="http://schemas.openxmlformats.org/wordprocessingml/2006/main" xmlns:w14="http://schemas.microsoft.com/office/word/2010/wordml" xmlns:w15="http://schemas.microsoft.com/office/word/2012/wordml" xmlns:wpg="http://schemas.microsoft.com/office/word/2010/wordprocessingGroup" xmlns:wpi="http://schemas.microsoft.com/office/word/2010/wordprocessingInk" xmlns:wne="http://schemas.microsoft.com/office/word/2006/wordml" xmlns:wps="http://schemas.microsoft.com/office/word/2010/wordprocessingShape" mc:Ignorable="w14 w15 wp14">
   <w:body>
     <w:p>
       <w:pPr>
@@ -102,7 +102,7 @@
             <wp:cNvGraphicFramePr/>
             <a:graphic xmlns:a="http://schemas.openxmlformats.org/drawingml/2006/main">
               <a:graphicData uri="http://schemas.openxmlformats.org/drawingml/2006/chart">
-                <c:chart xmlns:c="http://schemas.openxmlformats.org/drawingml/2006/chart" xmlns:r="http://schemas.openxmlformats.org/officeDocument/2006/relationships" r:id="rId6"/>
+                <c:chart xmlns:c="http://schemas.openxmlformats.org/drawingml/2006/chart" xmlns:r="http://schemas.openxmlformats.org/officeDocument/2006/relationships" r:id="rId5"/>
               </a:graphicData>
             </a:graphic>
           </wp:inline>
@@ -123,7 +123,7 @@
             <wp:cNvGraphicFramePr/>
             <a:graphic xmlns:a="http://schemas.openxmlformats.org/drawingml/2006/main">
               <a:graphicData uri="http://schemas.openxmlformats.org/drawingml/2006/chart">
-                <c:chart xmlns:c="http://schemas.openxmlformats.org/drawingml/2006/chart" xmlns:r="http://schemas.openxmlformats.org/officeDocument/2006/relationships" r:id="rId7"/>
+                <c:chart xmlns:c="http://schemas.openxmlformats.org/drawingml/2006/chart" xmlns:r="http://schemas.openxmlformats.org/officeDocument/2006/relationships" r:id="rId6"/>
               </a:graphicData>
             </a:graphic>
           </wp:inline>
@@ -192,7 +192,7 @@
             <wp:cNvGraphicFramePr/>
             <a:graphic xmlns:a="http://schemas.openxmlformats.org/drawingml/2006/main">
               <a:graphicData uri="http://schemas.openxmlformats.org/drawingml/2006/chart">
-                <c:chart xmlns:c="http://schemas.openxmlformats.org/drawingml/2006/chart" xmlns:r="http://schemas.openxmlformats.org/officeDocument/2006/relationships" r:id="rId8"/>
+                <c:chart xmlns:c="http://schemas.openxmlformats.org/drawingml/2006/chart" xmlns:r="http://schemas.openxmlformats.org/officeDocument/2006/relationships" r:id="rId7"/>
               </a:graphicData>
             </a:graphic>
           </wp:inline>
@@ -213,7 +213,7 @@
             <wp:cNvGraphicFramePr/>
             <a:graphic xmlns:a="http://schemas.openxmlformats.org/drawingml/2006/main">
               <a:graphicData uri="http://schemas.openxmlformats.org/drawingml/2006/chart">
-                <c:chart xmlns:c="http://schemas.openxmlformats.org/drawingml/2006/chart" xmlns:r="http://schemas.openxmlformats.org/officeDocument/2006/relationships" r:id="rId9"/>
+                <c:chart xmlns:c="http://schemas.openxmlformats.org/drawingml/2006/chart" xmlns:r="http://schemas.openxmlformats.org/officeDocument/2006/relationships" r:id="rId8"/>
               </a:graphicData>
             </a:graphic>
           </wp:inline>
@@ -283,7 +283,7 @@
             <wp:cNvGraphicFramePr/>
             <a:graphic xmlns:a="http://schemas.openxmlformats.org/drawingml/2006/main">
               <a:graphicData uri="http://schemas.openxmlformats.org/drawingml/2006/chart">
-                <c:chart xmlns:c="http://schemas.openxmlformats.org/drawingml/2006/chart" xmlns:r="http://schemas.openxmlformats.org/officeDocument/2006/relationships" r:id="rId10"/>
+                <c:chart xmlns:c="http://schemas.openxmlformats.org/drawingml/2006/chart" xmlns:r="http://schemas.openxmlformats.org/officeDocument/2006/relationships" r:id="rId9"/>
               </a:graphicData>
             </a:graphic>
           </wp:inline>
@@ -304,7 +304,7 @@
             <wp:cNvGraphicFramePr/>
             <a:graphic xmlns:a="http://schemas.openxmlformats.org/drawingml/2006/main">
               <a:graphicData uri="http://schemas.openxmlformats.org/drawingml/2006/chart">
-                <c:chart xmlns:c="http://schemas.openxmlformats.org/drawingml/2006/chart" xmlns:r="http://schemas.openxmlformats.org/officeDocument/2006/relationships" r:id="rId11"/>
+                <c:chart xmlns:c="http://schemas.openxmlformats.org/drawingml/2006/chart" xmlns:r="http://schemas.openxmlformats.org/officeDocument/2006/relationships" r:id="rId10"/>
               </a:graphicData>
             </a:graphic>
           </wp:inline>
@@ -381,7 +381,7 @@
             <wp:cNvGraphicFramePr/>
             <a:graphic xmlns:a="http://schemas.openxmlformats.org/drawingml/2006/main">
               <a:graphicData uri="http://schemas.openxmlformats.org/drawingml/2006/chart">
-                <c:chart xmlns:c="http://schemas.openxmlformats.org/drawingml/2006/chart" xmlns:r="http://schemas.openxmlformats.org/officeDocument/2006/relationships" r:id="rId12"/>
+                <c:chart xmlns:c="http://schemas.openxmlformats.org/drawingml/2006/chart" xmlns:r="http://schemas.openxmlformats.org/officeDocument/2006/relationships" r:id="rId11"/>
               </a:graphicData>
             </a:graphic>
           </wp:inline>
@@ -402,7 +402,7 @@
             <wp:cNvGraphicFramePr/>
             <a:graphic xmlns:a="http://schemas.openxmlformats.org/drawingml/2006/main">
               <a:graphicData uri="http://schemas.openxmlformats.org/drawingml/2006/chart">
-                <c:chart xmlns:c="http://schemas.openxmlformats.org/drawingml/2006/chart" xmlns:r="http://schemas.openxmlformats.org/officeDocument/2006/relationships" r:id="rId13"/>
+                <c:chart xmlns:c="http://schemas.openxmlformats.org/drawingml/2006/chart" xmlns:r="http://schemas.openxmlformats.org/officeDocument/2006/relationships" r:id="rId12"/>
               </a:graphicData>
             </a:graphic>
           </wp:inline>
@@ -489,14 +489,12 @@
             <wp:cNvGraphicFramePr/>
             <a:graphic xmlns:a="http://schemas.openxmlformats.org/drawingml/2006/main">
               <a:graphicData uri="http://schemas.openxmlformats.org/drawingml/2006/chart">
-                <c:chart xmlns:c="http://schemas.openxmlformats.org/drawingml/2006/chart" xmlns:r="http://schemas.openxmlformats.org/officeDocument/2006/relationships" r:id="rId14"/>
+                <c:chart xmlns:c="http://schemas.openxmlformats.org/drawingml/2006/chart" xmlns:r="http://schemas.openxmlformats.org/officeDocument/2006/relationships" r:id="rId13"/>
               </a:graphicData>
             </a:graphic>
           </wp:inline>
         </w:drawing>
       </w:r>
-      <w:bookmarkStart w:id="0" w:name="_GoBack"/>
-      <w:bookmarkEnd w:id="0"/>
       <w:r>
         <w:rPr>
           <w:rFonts w:ascii="Times New Roman" w:hAnsi="Times New Roman" w:cs="Times New Roman"/>
@@ -512,7 +510,7 @@
             <wp:cNvGraphicFramePr/>
             <a:graphic xmlns:a="http://schemas.openxmlformats.org/drawingml/2006/main">
               <a:graphicData uri="http://schemas.openxmlformats.org/drawingml/2006/chart">
-                <c:chart xmlns:c="http://schemas.openxmlformats.org/drawingml/2006/chart" xmlns:r="http://schemas.openxmlformats.org/officeDocument/2006/relationships" r:id="rId15"/>
+                <c:chart xmlns:c="http://schemas.openxmlformats.org/drawingml/2006/chart" xmlns:r="http://schemas.openxmlformats.org/officeDocument/2006/relationships" r:id="rId14"/>
               </a:graphicData>
             </a:graphic>
           </wp:inline>
@@ -672,6 +670,14 @@
         </w:rPr>
         <w:t xml:space="preserve">f the process cycles, created a heavy penalty for switching between processes since the quantum was so small compared to the average number of cycles per process. </w:t>
       </w:r>
+      <w:r>
+        <w:rPr>
+          <w:rFonts w:ascii="Times New Roman" w:hAnsi="Times New Roman" w:cs="Times New Roman"/>
+          <w:sz w:val="24"/>
+          <w:szCs w:val="24"/>
+        </w:rPr>
+        <w:t xml:space="preserve">The round robin algorithm </w:t>
+      </w:r>
     </w:p>
     <w:p>
       <w:pPr>
@@ -722,7 +728,7 @@
           <w:sz w:val="24"/>
           <w:szCs w:val="24"/>
         </w:rPr>
-        <w:t>SJF</w:t>
+        <w:t>shortest job first</w:t>
       </w:r>
       <w:r>
         <w:rPr>
@@ -738,7 +744,7 @@
           <w:sz w:val="24"/>
           <w:szCs w:val="24"/>
         </w:rPr>
-        <w:t xml:space="preserve">This algorithm, like SJF assumes we know the length of the cycles in the process. </w:t>
+        <w:t xml:space="preserve">This algorithm, like </w:t>
       </w:r>
       <w:r>
         <w:rPr>
@@ -746,7 +752,47 @@
           <w:sz w:val="24"/>
           <w:szCs w:val="24"/>
         </w:rPr>
+        <w:t>shortest job first</w:t>
+      </w:r>
+      <w:r>
+        <w:rPr>
+          <w:rFonts w:ascii="Times New Roman" w:hAnsi="Times New Roman" w:cs="Times New Roman"/>
+          <w:sz w:val="24"/>
+          <w:szCs w:val="24"/>
+        </w:rPr>
+        <w:t xml:space="preserve"> assumes we know the length of the cycles in the process. </w:t>
+      </w:r>
+      <w:r>
+        <w:rPr>
+          <w:rFonts w:ascii="Times New Roman" w:hAnsi="Times New Roman" w:cs="Times New Roman"/>
+          <w:sz w:val="24"/>
+          <w:szCs w:val="24"/>
+        </w:rPr>
         <w:t>It appears that the cost of the context switches was worth the cost to lower the average waiting time for the other processes.</w:t>
+      </w:r>
+      <w:r>
+        <w:rPr>
+          <w:rFonts w:ascii="Times New Roman" w:hAnsi="Times New Roman" w:cs="Times New Roman"/>
+          <w:sz w:val="24"/>
+          <w:szCs w:val="24"/>
+        </w:rPr>
+        <w:t xml:space="preserve"> The </w:t>
+      </w:r>
+      <w:r>
+        <w:rPr>
+          <w:rFonts w:ascii="Times New Roman" w:hAnsi="Times New Roman" w:cs="Times New Roman"/>
+          <w:sz w:val="24"/>
+          <w:szCs w:val="24"/>
+        </w:rPr>
+        <w:t>shortest remaining time</w:t>
+      </w:r>
+      <w:r>
+        <w:rPr>
+          <w:rFonts w:ascii="Times New Roman" w:hAnsi="Times New Roman" w:cs="Times New Roman"/>
+          <w:sz w:val="24"/>
+          <w:szCs w:val="24"/>
+        </w:rPr>
+        <w:t xml:space="preserve"> algorithm was one of the algorithms that required the processes to be sorted, in order to get the process with the least number of remaining cycles. While the average wait time was lower for the processes, the constant sorting/finding might have increased the time which was not calculated in our tests.</w:t>
       </w:r>
     </w:p>
     <w:p>
@@ -792,6 +838,46 @@
         </w:rPr>
         <w:t xml:space="preserve">This algorithm is non-preemptive, and assumes we know the length of the cycles in the process which isn’t always the case. </w:t>
       </w:r>
+      <w:r>
+        <w:rPr>
+          <w:rFonts w:ascii="Times New Roman" w:hAnsi="Times New Roman" w:cs="Times New Roman"/>
+          <w:sz w:val="24"/>
+          <w:szCs w:val="24"/>
+        </w:rPr>
+        <w:t xml:space="preserve">The </w:t>
+      </w:r>
+      <w:r>
+        <w:rPr>
+          <w:rFonts w:ascii="Times New Roman" w:hAnsi="Times New Roman" w:cs="Times New Roman"/>
+          <w:sz w:val="24"/>
+          <w:szCs w:val="24"/>
+        </w:rPr>
+        <w:t>shortest job first</w:t>
+      </w:r>
+      <w:r>
+        <w:rPr>
+          <w:rFonts w:ascii="Times New Roman" w:hAnsi="Times New Roman" w:cs="Times New Roman"/>
+          <w:sz w:val="24"/>
+          <w:szCs w:val="24"/>
+        </w:rPr>
+        <w:t xml:space="preserve"> algorithm was one of the algorithms that required the processes to be sorted</w:t>
+      </w:r>
+      <w:r>
+        <w:rPr>
+          <w:rFonts w:ascii="Times New Roman" w:hAnsi="Times New Roman" w:cs="Times New Roman"/>
+          <w:sz w:val="24"/>
+          <w:szCs w:val="24"/>
+        </w:rPr>
+        <w:t>,</w:t>
+      </w:r>
+      <w:r>
+        <w:rPr>
+          <w:rFonts w:ascii="Times New Roman" w:hAnsi="Times New Roman" w:cs="Times New Roman"/>
+          <w:sz w:val="24"/>
+          <w:szCs w:val="24"/>
+        </w:rPr>
+        <w:t xml:space="preserve"> in order to get the process with the least number of remaining cycles. While the average wait time was lower for the processes, the constant sorting/finding might have increased the time which was not calculated in our tests.</w:t>
+      </w:r>
     </w:p>
     <w:p>
       <w:pPr>
@@ -826,7 +912,63 @@
           <w:sz w:val="24"/>
           <w:szCs w:val="24"/>
         </w:rPr>
-        <w:t>The first-in-first-out algorithm is simply a queue. The first process that arrives is the first process that gets to execute. This algorithm is non-preemptive and simply executes the processes in the order they arrive. FIFO, although it didn’t have great average waiting times, didn’t create any unnecessary context switches which kept the average waiting times below that of the RR and LRT.</w:t>
+        <w:t xml:space="preserve">The first-in-first-out algorithm is simply a queue. The first process that arrives is the first process that gets to execute. This algorithm is non-preemptive and simply executes the processes in the order they arrive. </w:t>
+      </w:r>
+      <w:r>
+        <w:rPr>
+          <w:rFonts w:ascii="Times New Roman" w:hAnsi="Times New Roman" w:cs="Times New Roman"/>
+          <w:sz w:val="24"/>
+          <w:szCs w:val="24"/>
+        </w:rPr>
+        <w:t>F</w:t>
+      </w:r>
+      <w:r>
+        <w:rPr>
+          <w:rFonts w:ascii="Times New Roman" w:hAnsi="Times New Roman" w:cs="Times New Roman"/>
+          <w:sz w:val="24"/>
+          <w:szCs w:val="24"/>
+        </w:rPr>
+        <w:t>irst-in-first-out</w:t>
+      </w:r>
+      <w:r>
+        <w:rPr>
+          <w:rFonts w:ascii="Times New Roman" w:hAnsi="Times New Roman" w:cs="Times New Roman"/>
+          <w:sz w:val="24"/>
+          <w:szCs w:val="24"/>
+        </w:rPr>
+        <w:t xml:space="preserve">, although it didn’t have great average waiting times, didn’t create any unnecessary context switches which kept the average waiting times below that of the </w:t>
+      </w:r>
+      <w:r>
+        <w:rPr>
+          <w:rFonts w:ascii="Times New Roman" w:hAnsi="Times New Roman" w:cs="Times New Roman"/>
+          <w:sz w:val="24"/>
+          <w:szCs w:val="24"/>
+        </w:rPr>
+        <w:t>round robin</w:t>
+      </w:r>
+      <w:r>
+        <w:rPr>
+          <w:rFonts w:ascii="Times New Roman" w:hAnsi="Times New Roman" w:cs="Times New Roman"/>
+          <w:sz w:val="24"/>
+          <w:szCs w:val="24"/>
+        </w:rPr>
+        <w:t xml:space="preserve"> and </w:t>
+      </w:r>
+      <w:r>
+        <w:rPr>
+          <w:rFonts w:ascii="Times New Roman" w:hAnsi="Times New Roman" w:cs="Times New Roman"/>
+          <w:sz w:val="24"/>
+          <w:szCs w:val="24"/>
+        </w:rPr>
+        <w:t>longest remaining time algorithms</w:t>
+      </w:r>
+      <w:r>
+        <w:rPr>
+          <w:rFonts w:ascii="Times New Roman" w:hAnsi="Times New Roman" w:cs="Times New Roman"/>
+          <w:sz w:val="24"/>
+          <w:szCs w:val="24"/>
+        </w:rPr>
+        <w:t>.</w:t>
       </w:r>
     </w:p>
     <w:p>
@@ -870,8 +1012,443 @@
           <w:sz w:val="24"/>
           <w:szCs w:val="24"/>
         </w:rPr>
-        <w:t>in very high penalty costs and resulted in the longest average waiting times. Once all the existing processes have the same number of cycles remaining, LRT takes the context penalties of switching between all the processes continually. The LRT algorithm also assumes we know the number of cycles for each process.</w:t>
+        <w:t xml:space="preserve">in very high penalty costs and resulted in the longest average waiting times. Once all the existing processes have the same number of cycles remaining, </w:t>
       </w:r>
+      <w:r>
+        <w:rPr>
+          <w:rFonts w:ascii="Times New Roman" w:hAnsi="Times New Roman" w:cs="Times New Roman"/>
+          <w:sz w:val="24"/>
+          <w:szCs w:val="24"/>
+        </w:rPr>
+        <w:t xml:space="preserve">longest remaining time </w:t>
+      </w:r>
+      <w:r>
+        <w:rPr>
+          <w:rFonts w:ascii="Times New Roman" w:hAnsi="Times New Roman" w:cs="Times New Roman"/>
+          <w:sz w:val="24"/>
+          <w:szCs w:val="24"/>
+        </w:rPr>
+        <w:t xml:space="preserve">takes the context penalties of switching between all the processes continually. The </w:t>
+      </w:r>
+      <w:r>
+        <w:rPr>
+          <w:rFonts w:ascii="Times New Roman" w:hAnsi="Times New Roman" w:cs="Times New Roman"/>
+          <w:sz w:val="24"/>
+          <w:szCs w:val="24"/>
+        </w:rPr>
+        <w:t xml:space="preserve">longest remaining time </w:t>
+      </w:r>
+      <w:r>
+        <w:rPr>
+          <w:rFonts w:ascii="Times New Roman" w:hAnsi="Times New Roman" w:cs="Times New Roman"/>
+          <w:sz w:val="24"/>
+          <w:szCs w:val="24"/>
+        </w:rPr>
+        <w:t>algorithm also assumes we know the number of cycles for each process.</w:t>
+      </w:r>
+      <w:r>
+        <w:rPr>
+          <w:rFonts w:ascii="Times New Roman" w:hAnsi="Times New Roman" w:cs="Times New Roman"/>
+          <w:sz w:val="24"/>
+          <w:szCs w:val="24"/>
+        </w:rPr>
+        <w:t xml:space="preserve"> </w:t>
+      </w:r>
+      <w:r>
+        <w:rPr>
+          <w:rFonts w:ascii="Times New Roman" w:hAnsi="Times New Roman" w:cs="Times New Roman"/>
+          <w:sz w:val="24"/>
+          <w:szCs w:val="24"/>
+        </w:rPr>
+        <w:t xml:space="preserve">The </w:t>
+      </w:r>
+      <w:r>
+        <w:rPr>
+          <w:rFonts w:ascii="Times New Roman" w:hAnsi="Times New Roman" w:cs="Times New Roman"/>
+          <w:sz w:val="24"/>
+          <w:szCs w:val="24"/>
+        </w:rPr>
+        <w:t xml:space="preserve">longest remaining time </w:t>
+      </w:r>
+      <w:r>
+        <w:rPr>
+          <w:rFonts w:ascii="Times New Roman" w:hAnsi="Times New Roman" w:cs="Times New Roman"/>
+          <w:sz w:val="24"/>
+          <w:szCs w:val="24"/>
+        </w:rPr>
+        <w:t xml:space="preserve">algorithm was one of the algorithms that required the </w:t>
+      </w:r>
+      <w:r>
+        <w:rPr>
+          <w:rFonts w:ascii="Times New Roman" w:hAnsi="Times New Roman" w:cs="Times New Roman"/>
+          <w:sz w:val="24"/>
+          <w:szCs w:val="24"/>
+        </w:rPr>
+        <w:lastRenderedPageBreak/>
+        <w:t xml:space="preserve">processes to be sorted in order to get the process with the </w:t>
+      </w:r>
+      <w:r>
+        <w:rPr>
+          <w:rFonts w:ascii="Times New Roman" w:hAnsi="Times New Roman" w:cs="Times New Roman"/>
+          <w:sz w:val="24"/>
+          <w:szCs w:val="24"/>
+        </w:rPr>
+        <w:t>greatest</w:t>
+      </w:r>
+      <w:r>
+        <w:rPr>
+          <w:rFonts w:ascii="Times New Roman" w:hAnsi="Times New Roman" w:cs="Times New Roman"/>
+          <w:sz w:val="24"/>
+          <w:szCs w:val="24"/>
+        </w:rPr>
+        <w:t xml:space="preserve"> number of remaining cycles. While the average wait time was lower for the processes, the constant sorting/finding might have increased the time which was not calculated in our tests.</w:t>
+      </w:r>
+    </w:p>
+    <w:p>
+      <w:pPr>
+        <w:rPr>
+          <w:rFonts w:ascii="Times New Roman" w:hAnsi="Times New Roman" w:cs="Times New Roman"/>
+          <w:b/>
+          <w:sz w:val="24"/>
+          <w:szCs w:val="24"/>
+        </w:rPr>
+      </w:pPr>
+      <w:r>
+        <w:rPr>
+          <w:rFonts w:ascii="Times New Roman" w:hAnsi="Times New Roman" w:cs="Times New Roman"/>
+          <w:b/>
+          <w:sz w:val="24"/>
+          <w:szCs w:val="24"/>
+        </w:rPr>
+        <w:t>Overall:</w:t>
+      </w:r>
+    </w:p>
+    <w:p>
+      <w:pPr>
+        <w:rPr>
+          <w:rFonts w:ascii="Times New Roman" w:hAnsi="Times New Roman" w:cs="Times New Roman"/>
+          <w:sz w:val="24"/>
+          <w:szCs w:val="24"/>
+        </w:rPr>
+      </w:pPr>
+      <w:r>
+        <w:rPr>
+          <w:rFonts w:ascii="Times New Roman" w:hAnsi="Times New Roman" w:cs="Times New Roman"/>
+          <w:sz w:val="24"/>
+          <w:szCs w:val="24"/>
+        </w:rPr>
+        <w:t xml:space="preserve">With the current quantum, it seems </w:t>
+      </w:r>
+      <w:r>
+        <w:rPr>
+          <w:rFonts w:ascii="Times New Roman" w:hAnsi="Times New Roman" w:cs="Times New Roman"/>
+          <w:sz w:val="24"/>
+          <w:szCs w:val="24"/>
+        </w:rPr>
+        <w:t xml:space="preserve">first-in-first-out </w:t>
+      </w:r>
+      <w:r>
+        <w:rPr>
+          <w:rFonts w:ascii="Times New Roman" w:hAnsi="Times New Roman" w:cs="Times New Roman"/>
+          <w:sz w:val="24"/>
+          <w:szCs w:val="24"/>
+        </w:rPr>
+        <w:t>might be the most efficient use of CPU time considering the other two better performing algorithms required some sort/find to get the processes with the least number of cycles</w:t>
+      </w:r>
+      <w:r>
+        <w:rPr>
+          <w:rFonts w:ascii="Times New Roman" w:hAnsi="Times New Roman" w:cs="Times New Roman"/>
+          <w:sz w:val="24"/>
+          <w:szCs w:val="24"/>
+        </w:rPr>
+        <w:t>. Even if the data structures holding the processes were using a linked list where new entries could be inserted in order there would be lookups while inserting each new process</w:t>
+      </w:r>
+      <w:r>
+        <w:rPr>
+          <w:rFonts w:ascii="Times New Roman" w:hAnsi="Times New Roman" w:cs="Times New Roman"/>
+          <w:sz w:val="24"/>
+          <w:szCs w:val="24"/>
+        </w:rPr>
+        <w:t xml:space="preserve">. </w:t>
+      </w:r>
+    </w:p>
+    <w:p>
+      <w:pPr>
+        <w:rPr>
+          <w:rFonts w:ascii="Times New Roman" w:hAnsi="Times New Roman" w:cs="Times New Roman"/>
+          <w:sz w:val="24"/>
+          <w:szCs w:val="24"/>
+        </w:rPr>
+      </w:pPr>
+      <w:r>
+        <w:rPr>
+          <w:rFonts w:ascii="Times New Roman" w:hAnsi="Times New Roman" w:cs="Times New Roman"/>
+          <w:sz w:val="24"/>
+          <w:szCs w:val="24"/>
+        </w:rPr>
+        <w:t xml:space="preserve">Perhaps with a longer quantum, the </w:t>
+      </w:r>
+      <w:r>
+        <w:rPr>
+          <w:rFonts w:ascii="Times New Roman" w:hAnsi="Times New Roman" w:cs="Times New Roman"/>
+          <w:sz w:val="24"/>
+          <w:szCs w:val="24"/>
+        </w:rPr>
+        <w:t>round robin</w:t>
+      </w:r>
+      <w:r>
+        <w:rPr>
+          <w:rFonts w:ascii="Times New Roman" w:hAnsi="Times New Roman" w:cs="Times New Roman"/>
+          <w:sz w:val="24"/>
+          <w:szCs w:val="24"/>
+        </w:rPr>
+        <w:t xml:space="preserve"> might have been able to perfo</w:t>
+      </w:r>
+      <w:bookmarkStart w:id="0" w:name="_GoBack"/>
+      <w:bookmarkEnd w:id="0"/>
+      <w:r>
+        <w:rPr>
+          <w:rFonts w:ascii="Times New Roman" w:hAnsi="Times New Roman" w:cs="Times New Roman"/>
+          <w:sz w:val="24"/>
+          <w:szCs w:val="24"/>
+        </w:rPr>
+        <w:t xml:space="preserve">rm quite a bit better resulting in a lower average waiting time. The problem with the current quantum is that it’s so small that not enough work is getting done on individual processes before they are switched out. When the quantum is too long it results in </w:t>
+      </w:r>
+      <w:r>
+        <w:rPr>
+          <w:rFonts w:ascii="Times New Roman" w:hAnsi="Times New Roman" w:cs="Times New Roman"/>
+          <w:sz w:val="24"/>
+          <w:szCs w:val="24"/>
+        </w:rPr>
+        <w:t>first-in-first-out</w:t>
+      </w:r>
+      <w:r>
+        <w:rPr>
+          <w:rFonts w:ascii="Times New Roman" w:hAnsi="Times New Roman" w:cs="Times New Roman"/>
+          <w:sz w:val="24"/>
+          <w:szCs w:val="24"/>
+        </w:rPr>
+        <w:t xml:space="preserve">, and by comparison </w:t>
+      </w:r>
+      <w:r>
+        <w:rPr>
+          <w:rFonts w:ascii="Times New Roman" w:hAnsi="Times New Roman" w:cs="Times New Roman"/>
+          <w:sz w:val="24"/>
+          <w:szCs w:val="24"/>
+        </w:rPr>
+        <w:t xml:space="preserve">first-in-first-out </w:t>
+      </w:r>
+      <w:r>
+        <w:rPr>
+          <w:rFonts w:ascii="Times New Roman" w:hAnsi="Times New Roman" w:cs="Times New Roman"/>
+          <w:sz w:val="24"/>
+          <w:szCs w:val="24"/>
+        </w:rPr>
+        <w:t>resulted in much lower waiting times.</w:t>
+      </w:r>
+    </w:p>
+    <w:p>
+      <w:pPr>
+        <w:rPr>
+          <w:rFonts w:ascii="Times New Roman" w:hAnsi="Times New Roman" w:cs="Times New Roman"/>
+          <w:sz w:val="24"/>
+          <w:szCs w:val="24"/>
+        </w:rPr>
+      </w:pPr>
+      <w:r>
+        <w:rPr>
+          <w:rFonts w:ascii="Times New Roman" w:hAnsi="Times New Roman" w:cs="Times New Roman"/>
+          <w:sz w:val="24"/>
+          <w:szCs w:val="24"/>
+        </w:rPr>
+        <w:t xml:space="preserve">The </w:t>
+      </w:r>
+      <w:r>
+        <w:rPr>
+          <w:rFonts w:ascii="Times New Roman" w:hAnsi="Times New Roman" w:cs="Times New Roman"/>
+          <w:sz w:val="24"/>
+          <w:szCs w:val="24"/>
+        </w:rPr>
+        <w:t>longest remaining time</w:t>
+      </w:r>
+      <w:r>
+        <w:rPr>
+          <w:rFonts w:ascii="Times New Roman" w:hAnsi="Times New Roman" w:cs="Times New Roman"/>
+          <w:sz w:val="24"/>
+          <w:szCs w:val="24"/>
+        </w:rPr>
+        <w:t xml:space="preserve"> algorithm is completely useless. All the processes end up on the same number of cycles remaining, and then a small amount of work is done on all of the processes, and the number of cycles gradually decreases across the board, but with the penalty of the context switches, the cost of this algorithm is </w:t>
+      </w:r>
+      <w:r>
+        <w:rPr>
+          <w:rFonts w:ascii="Times New Roman" w:hAnsi="Times New Roman" w:cs="Times New Roman"/>
+          <w:sz w:val="24"/>
+          <w:szCs w:val="24"/>
+        </w:rPr>
+        <w:t xml:space="preserve">much higher than the other algorithms. </w:t>
+      </w:r>
+    </w:p>
+    <w:p>
+      <w:pPr>
+        <w:rPr>
+          <w:rFonts w:ascii="Times New Roman" w:hAnsi="Times New Roman" w:cs="Times New Roman"/>
+          <w:sz w:val="24"/>
+          <w:szCs w:val="24"/>
+        </w:rPr>
+      </w:pPr>
+      <w:r>
+        <w:rPr>
+          <w:rFonts w:ascii="Times New Roman" w:hAnsi="Times New Roman" w:cs="Times New Roman"/>
+          <w:sz w:val="24"/>
+          <w:szCs w:val="24"/>
+        </w:rPr>
+        <w:t xml:space="preserve">The interesting test case we ran was where all the processes had the same number of cycles. </w:t>
+      </w:r>
+      <w:r>
+        <w:rPr>
+          <w:rFonts w:ascii="Times New Roman" w:hAnsi="Times New Roman" w:cs="Times New Roman"/>
+          <w:sz w:val="24"/>
+          <w:szCs w:val="24"/>
+        </w:rPr>
+        <w:t>Shortest remaining time</w:t>
+      </w:r>
+      <w:r>
+        <w:rPr>
+          <w:rFonts w:ascii="Times New Roman" w:hAnsi="Times New Roman" w:cs="Times New Roman"/>
+          <w:sz w:val="24"/>
+          <w:szCs w:val="24"/>
+        </w:rPr>
+        <w:t xml:space="preserve">, </w:t>
+      </w:r>
+      <w:r>
+        <w:rPr>
+          <w:rFonts w:ascii="Times New Roman" w:hAnsi="Times New Roman" w:cs="Times New Roman"/>
+          <w:sz w:val="24"/>
+          <w:szCs w:val="24"/>
+        </w:rPr>
+        <w:t>shortest job first</w:t>
+      </w:r>
+      <w:r>
+        <w:rPr>
+          <w:rFonts w:ascii="Times New Roman" w:hAnsi="Times New Roman" w:cs="Times New Roman"/>
+          <w:sz w:val="24"/>
+          <w:szCs w:val="24"/>
+        </w:rPr>
+        <w:t xml:space="preserve"> and </w:t>
+      </w:r>
+      <w:r>
+        <w:rPr>
+          <w:rFonts w:ascii="Times New Roman" w:hAnsi="Times New Roman" w:cs="Times New Roman"/>
+          <w:sz w:val="24"/>
+          <w:szCs w:val="24"/>
+        </w:rPr>
+        <w:t xml:space="preserve">first-in-first-out </w:t>
+      </w:r>
+      <w:r>
+        <w:rPr>
+          <w:rFonts w:ascii="Times New Roman" w:hAnsi="Times New Roman" w:cs="Times New Roman"/>
+          <w:sz w:val="24"/>
+          <w:szCs w:val="24"/>
+        </w:rPr>
+        <w:t xml:space="preserve">all had the same results (as </w:t>
+      </w:r>
+      <w:r>
+        <w:rPr>
+          <w:rFonts w:ascii="Times New Roman" w:hAnsi="Times New Roman" w:cs="Times New Roman"/>
+          <w:sz w:val="24"/>
+          <w:szCs w:val="24"/>
+        </w:rPr>
+        <w:t>s</w:t>
+      </w:r>
+      <w:r>
+        <w:rPr>
+          <w:rFonts w:ascii="Times New Roman" w:hAnsi="Times New Roman" w:cs="Times New Roman"/>
+          <w:sz w:val="24"/>
+          <w:szCs w:val="24"/>
+        </w:rPr>
+        <w:t>hortest remaining time</w:t>
+      </w:r>
+      <w:r>
+        <w:rPr>
+          <w:rFonts w:ascii="Times New Roman" w:hAnsi="Times New Roman" w:cs="Times New Roman"/>
+          <w:sz w:val="24"/>
+          <w:szCs w:val="24"/>
+        </w:rPr>
+        <w:t xml:space="preserve"> and </w:t>
+      </w:r>
+      <w:r>
+        <w:rPr>
+          <w:rFonts w:ascii="Times New Roman" w:hAnsi="Times New Roman" w:cs="Times New Roman"/>
+          <w:sz w:val="24"/>
+          <w:szCs w:val="24"/>
+        </w:rPr>
+        <w:t>shortest job first</w:t>
+      </w:r>
+      <w:r>
+        <w:rPr>
+          <w:rFonts w:ascii="Times New Roman" w:hAnsi="Times New Roman" w:cs="Times New Roman"/>
+          <w:sz w:val="24"/>
+          <w:szCs w:val="24"/>
+        </w:rPr>
+        <w:t xml:space="preserve"> default to </w:t>
+      </w:r>
+      <w:r>
+        <w:rPr>
+          <w:rFonts w:ascii="Times New Roman" w:hAnsi="Times New Roman" w:cs="Times New Roman"/>
+          <w:sz w:val="24"/>
+          <w:szCs w:val="24"/>
+        </w:rPr>
+        <w:t xml:space="preserve">first-in-first-out </w:t>
+      </w:r>
+      <w:r>
+        <w:rPr>
+          <w:rFonts w:ascii="Times New Roman" w:hAnsi="Times New Roman" w:cs="Times New Roman"/>
+          <w:sz w:val="24"/>
+          <w:szCs w:val="24"/>
+        </w:rPr>
+        <w:t xml:space="preserve">when there is a tie), but </w:t>
+      </w:r>
+      <w:r>
+        <w:rPr>
+          <w:rFonts w:ascii="Times New Roman" w:hAnsi="Times New Roman" w:cs="Times New Roman"/>
+          <w:sz w:val="24"/>
+          <w:szCs w:val="24"/>
+        </w:rPr>
+        <w:t>round robin</w:t>
+      </w:r>
+      <w:r>
+        <w:rPr>
+          <w:rFonts w:ascii="Times New Roman" w:hAnsi="Times New Roman" w:cs="Times New Roman"/>
+          <w:sz w:val="24"/>
+          <w:szCs w:val="24"/>
+        </w:rPr>
+        <w:t xml:space="preserve"> and </w:t>
+      </w:r>
+      <w:r>
+        <w:rPr>
+          <w:rFonts w:ascii="Times New Roman" w:hAnsi="Times New Roman" w:cs="Times New Roman"/>
+          <w:sz w:val="24"/>
+          <w:szCs w:val="24"/>
+        </w:rPr>
+        <w:t>longest remaining time</w:t>
+      </w:r>
+      <w:r>
+        <w:rPr>
+          <w:rFonts w:ascii="Times New Roman" w:hAnsi="Times New Roman" w:cs="Times New Roman"/>
+          <w:sz w:val="24"/>
+          <w:szCs w:val="24"/>
+        </w:rPr>
+        <w:t xml:space="preserve"> both still had significantly higher average waiting times. This shows the potential flaws of those algorithms in their current conditions.</w:t>
+      </w:r>
+    </w:p>
+    <w:p>
+      <w:pPr>
+        <w:rPr>
+          <w:rFonts w:ascii="Times New Roman" w:hAnsi="Times New Roman" w:cs="Times New Roman"/>
+          <w:sz w:val="24"/>
+          <w:szCs w:val="24"/>
+        </w:rPr>
+      </w:pPr>
     </w:p>
     <w:sectPr>
       <w:pgSz w:w="12240" w:h="15840"/>
@@ -884,8 +1461,8 @@
 </file>
 
 <file path=word/numbering.xml><?xml version="1.0" encoding="utf-8"?>
-<w:numbering xmlns:wpc="http://schemas.microsoft.com/office/word/2010/wordprocessingCanvas" xmlns:mo="http://schemas.microsoft.com/office/mac/office/2008/main" xmlns:mc="http://schemas.openxmlformats.org/markup-compatibility/2006" xmlns:mv="urn:schemas-microsoft-com:mac:vml" xmlns:o="urn:schemas-microsoft-com:office:office" xmlns:r="http://schemas.openxmlformats.org/officeDocument/2006/relationships" xmlns:m="http://schemas.openxmlformats.org/officeDocument/2006/math" xmlns:v="urn:schemas-microsoft-com:vml" xmlns:wp14="http://schemas.microsoft.com/office/word/2010/wordprocessingDrawing" xmlns:wp="http://schemas.openxmlformats.org/drawingml/2006/wordprocessingDrawing" xmlns:w10="urn:schemas-microsoft-com:office:word" xmlns:w="http://schemas.openxmlformats.org/wordprocessingml/2006/main" xmlns:w14="http://schemas.microsoft.com/office/word/2010/wordml" xmlns:wpg="http://schemas.microsoft.com/office/word/2010/wordprocessingGroup" xmlns:wpi="http://schemas.microsoft.com/office/word/2010/wordprocessingInk" xmlns:wne="http://schemas.microsoft.com/office/word/2006/wordml" xmlns:wps="http://schemas.microsoft.com/office/word/2010/wordprocessingShape" mc:Ignorable="w14 wp14">
-  <w:abstractNum w:abstractNumId="0">
+<w:numbering xmlns:wpc="http://schemas.microsoft.com/office/word/2010/wordprocessingCanvas" xmlns:mc="http://schemas.openxmlformats.org/markup-compatibility/2006" xmlns:o="urn:schemas-microsoft-com:office:office" xmlns:r="http://schemas.openxmlformats.org/officeDocument/2006/relationships" xmlns:m="http://schemas.openxmlformats.org/officeDocument/2006/math" xmlns:v="urn:schemas-microsoft-com:vml" xmlns:wp14="http://schemas.microsoft.com/office/word/2010/wordprocessingDrawing" xmlns:wp="http://schemas.openxmlformats.org/drawingml/2006/wordprocessingDrawing" xmlns:w10="urn:schemas-microsoft-com:office:word" xmlns:w="http://schemas.openxmlformats.org/wordprocessingml/2006/main" xmlns:w14="http://schemas.microsoft.com/office/word/2010/wordml" xmlns:w15="http://schemas.microsoft.com/office/word/2012/wordml" xmlns:wpg="http://schemas.microsoft.com/office/word/2010/wordprocessingGroup" xmlns:wpi="http://schemas.microsoft.com/office/word/2010/wordprocessingInk" xmlns:wne="http://schemas.microsoft.com/office/word/2006/wordml" xmlns:wps="http://schemas.microsoft.com/office/word/2010/wordprocessingShape" mc:Ignorable="w14 w15 wp14">
+  <w:abstractNum w:abstractNumId="0" w15:restartNumberingAfterBreak="0">
     <w:nsid w:val="48373B63"/>
     <w:multiLevelType w:val="hybridMultilevel"/>
     <w:tmpl w:val="D5CEF34A"/>
@@ -974,7 +1551,7 @@
       </w:pPr>
     </w:lvl>
   </w:abstractNum>
-  <w:abstractNum w:abstractNumId="1">
+  <w:abstractNum w:abstractNumId="1" w15:restartNumberingAfterBreak="0">
     <w:nsid w:val="706B0D2F"/>
     <w:multiLevelType w:val="hybridMultilevel"/>
     <w:tmpl w:val="517EDCA4"/>
@@ -1073,7 +1650,7 @@
 </file>
 
 <file path=word/styles.xml><?xml version="1.0" encoding="utf-8"?>
-<w:styles xmlns:mc="http://schemas.openxmlformats.org/markup-compatibility/2006" xmlns:r="http://schemas.openxmlformats.org/officeDocument/2006/relationships" xmlns:w="http://schemas.openxmlformats.org/wordprocessingml/2006/main" xmlns:w14="http://schemas.microsoft.com/office/word/2010/wordml" mc:Ignorable="w14">
+<w:styles xmlns:mc="http://schemas.openxmlformats.org/markup-compatibility/2006" xmlns:r="http://schemas.openxmlformats.org/officeDocument/2006/relationships" xmlns:w="http://schemas.openxmlformats.org/wordprocessingml/2006/main" xmlns:w14="http://schemas.microsoft.com/office/word/2010/wordml" xmlns:w15="http://schemas.microsoft.com/office/word/2012/wordml" mc:Ignorable="w14 w15">
   <w:docDefaults>
     <w:rPrDefault>
       <w:rPr>
@@ -1089,393 +1666,369 @@
       </w:pPr>
     </w:pPrDefault>
   </w:docDefaults>
-  <w:latentStyles w:defLockedState="0" w:defUIPriority="99" w:defSemiHidden="1" w:defUnhideWhenUsed="1" w:defQFormat="0" w:count="276">
-    <w:lsdException w:name="Normal" w:semiHidden="0" w:uiPriority="0" w:unhideWhenUsed="0" w:qFormat="1"/>
-    <w:lsdException w:name="heading 1" w:semiHidden="0" w:uiPriority="9" w:unhideWhenUsed="0" w:qFormat="1"/>
-    <w:lsdException w:name="heading 2" w:uiPriority="9" w:qFormat="1"/>
-    <w:lsdException w:name="heading 3" w:uiPriority="9" w:qFormat="1"/>
-    <w:lsdException w:name="heading 4" w:uiPriority="9" w:qFormat="1"/>
-    <w:lsdException w:name="heading 5" w:uiPriority="9" w:qFormat="1"/>
-    <w:lsdException w:name="heading 6" w:uiPriority="9" w:qFormat="1"/>
-    <w:lsdException w:name="heading 7" w:uiPriority="9" w:qFormat="1"/>
-    <w:lsdException w:name="heading 8" w:uiPriority="9" w:qFormat="1"/>
-    <w:lsdException w:name="heading 9" w:uiPriority="9" w:qFormat="1"/>
-    <w:lsdException w:name="toc 1" w:uiPriority="39"/>
-    <w:lsdException w:name="toc 2" w:uiPriority="39"/>
-    <w:lsdException w:name="toc 3" w:uiPriority="39"/>
-    <w:lsdException w:name="toc 4" w:uiPriority="39"/>
-    <w:lsdException w:name="toc 5" w:uiPriority="39"/>
-    <w:lsdException w:name="toc 6" w:uiPriority="39"/>
-    <w:lsdException w:name="toc 7" w:uiPriority="39"/>
-    <w:lsdException w:name="toc 8" w:uiPriority="39"/>
-    <w:lsdException w:name="toc 9" w:uiPriority="39"/>
-    <w:lsdException w:name="caption" w:uiPriority="35" w:qFormat="1"/>
-    <w:lsdException w:name="Title" w:semiHidden="0" w:uiPriority="10" w:unhideWhenUsed="0" w:qFormat="1"/>
-    <w:lsdException w:name="Default Paragraph Font" w:uiPriority="1"/>
-    <w:lsdException w:name="Subtitle" w:semiHidden="0" w:uiPriority="11" w:unhideWhenUsed="0" w:qFormat="1"/>
-    <w:lsdException w:name="Strong" w:semiHidden="0" w:uiPriority="22" w:unhideWhenUsed="0" w:qFormat="1"/>
-    <w:lsdException w:name="Emphasis" w:semiHidden="0" w:uiPriority="20" w:unhideWhenUsed="0" w:qFormat="1"/>
-    <w:lsdException w:name="Table Grid" w:semiHidden="0" w:uiPriority="39" w:unhideWhenUsed="0"/>
-    <w:lsdException w:name="Note Level 1" w:semiHidden="0" w:unhideWhenUsed="0"/>
-    <w:lsdException w:name="Note Level 2" w:semiHidden="0" w:unhideWhenUsed="0"/>
-    <w:lsdException w:name="Note Level 3" w:semiHidden="0" w:unhideWhenUsed="0"/>
-    <w:lsdException w:name="Note Level 4" w:semiHidden="0" w:unhideWhenUsed="0"/>
-    <w:lsdException w:name="Note Level 5" w:semiHidden="0" w:unhideWhenUsed="0"/>
-    <w:lsdException w:name="Note Level 6" w:semiHidden="0" w:unhideWhenUsed="0"/>
-    <w:lsdException w:name="Note Level 7" w:semiHidden="0" w:unhideWhenUsed="0"/>
-    <w:lsdException w:name="Note Level 8" w:semiHidden="0" w:unhideWhenUsed="0"/>
-    <w:lsdException w:name="Note Level 9" w:semiHidden="0" w:unhideWhenUsed="0"/>
-    <w:lsdException w:name="Placeholder Text" w:unhideWhenUsed="0"/>
-    <w:lsdException w:name="No Spacing" w:semiHidden="0" w:uiPriority="1" w:unhideWhenUsed="0" w:qFormat="1"/>
-    <w:lsdException w:name="Light Shading" w:semiHidden="0" w:uiPriority="60" w:unhideWhenUsed="0"/>
-    <w:lsdException w:name="Light List" w:semiHidden="0" w:uiPriority="61" w:unhideWhenUsed="0"/>
-    <w:lsdException w:name="Light Grid" w:semiHidden="0" w:uiPriority="62" w:unhideWhenUsed="0"/>
-    <w:lsdException w:name="Medium Shading 1" w:semiHidden="0" w:uiPriority="63" w:unhideWhenUsed="0"/>
-    <w:lsdException w:name="Medium Shading 2" w:semiHidden="0" w:uiPriority="64" w:unhideWhenUsed="0"/>
-    <w:lsdException w:name="Medium List 1" w:semiHidden="0" w:uiPriority="65" w:unhideWhenUsed="0"/>
-    <w:lsdException w:name="Medium List 2" w:semiHidden="0" w:uiPriority="66" w:unhideWhenUsed="0"/>
-    <w:lsdException w:name="Medium Grid 1" w:semiHidden="0" w:uiPriority="67" w:unhideWhenUsed="0"/>
-    <w:lsdException w:name="Medium Grid 2" w:semiHidden="0" w:uiPriority="68" w:unhideWhenUsed="0"/>
-    <w:lsdException w:name="Medium Grid 3" w:semiHidden="0" w:uiPriority="69" w:unhideWhenUsed="0"/>
-    <w:lsdException w:name="Dark List" w:semiHidden="0" w:uiPriority="70" w:unhideWhenUsed="0"/>
-    <w:lsdException w:name="Colorful Shading" w:semiHidden="0" w:uiPriority="71" w:unhideWhenUsed="0"/>
-    <w:lsdException w:name="Colorful List" w:semiHidden="0" w:uiPriority="72" w:unhideWhenUsed="0"/>
-    <w:lsdException w:name="Colorful Grid" w:semiHidden="0" w:uiPriority="73" w:unhideWhenUsed="0"/>
-    <w:lsdException w:name="Light Shading Accent 1" w:semiHidden="0" w:uiPriority="60" w:unhideWhenUsed="0"/>
-    <w:lsdException w:name="Light List Accent 1" w:semiHidden="0" w:uiPriority="61" w:unhideWhenUsed="0"/>
-    <w:lsdException w:name="Light Grid Accent 1" w:semiHidden="0" w:uiPriority="62" w:unhideWhenUsed="0"/>
-    <w:lsdException w:name="Medium Shading 1 Accent 1" w:semiHidden="0" w:uiPriority="63" w:unhideWhenUsed="0"/>
-    <w:lsdException w:name="Medium Shading 2 Accent 1" w:semiHidden="0" w:uiPriority="64" w:unhideWhenUsed="0"/>
-    <w:lsdException w:name="Medium List 1 Accent 1" w:semiHidden="0" w:uiPriority="65" w:unhideWhenUsed="0"/>
-    <w:lsdException w:name="Revision" w:unhideWhenUsed="0"/>
-    <w:lsdException w:name="List Paragraph" w:semiHidden="0" w:uiPriority="34" w:unhideWhenUsed="0" w:qFormat="1"/>
-    <w:lsdException w:name="Quote" w:semiHidden="0" w:uiPriority="29" w:unhideWhenUsed="0" w:qFormat="1"/>
-    <w:lsdException w:name="Intense Quote" w:semiHidden="0" w:uiPriority="30" w:unhideWhenUsed="0" w:qFormat="1"/>
-    <w:lsdException w:name="Medium List 2 Accent 1" w:semiHidden="0" w:uiPriority="66" w:unhideWhenUsed="0"/>
-    <w:lsdException w:name="Medium Grid 1 Accent 1" w:semiHidden="0" w:uiPriority="67" w:unhideWhenUsed="0"/>
-    <w:lsdException w:name="Medium Grid 2 Accent 1" w:semiHidden="0" w:uiPriority="68" w:unhideWhenUsed="0"/>
-    <w:lsdException w:name="Medium Grid 3 Accent 1" w:semiHidden="0" w:uiPriority="69" w:unhideWhenUsed="0"/>
-    <w:lsdException w:name="Dark List Accent 1" w:semiHidden="0" w:uiPriority="70" w:unhideWhenUsed="0"/>
-    <w:lsdException w:name="Colorful Shading Accent 1" w:semiHidden="0" w:uiPriority="71" w:unhideWhenUsed="0"/>
-    <w:lsdException w:name="Colorful List Accent 1" w:semiHidden="0" w:uiPriority="72" w:unhideWhenUsed="0"/>
-    <w:lsdException w:name="Colorful Grid Accent 1" w:semiHidden="0" w:uiPriority="73" w:unhideWhenUsed="0"/>
-    <w:lsdException w:name="Light Shading Accent 2" w:semiHidden="0" w:uiPriority="60" w:unhideWhenUsed="0"/>
-    <w:lsdException w:name="Light List Accent 2" w:semiHidden="0" w:uiPriority="61" w:unhideWhenUsed="0"/>
-    <w:lsdException w:name="Light Grid Accent 2" w:semiHidden="0" w:uiPriority="62" w:unhideWhenUsed="0"/>
-    <w:lsdException w:name="Medium Shading 1 Accent 2" w:semiHidden="0" w:uiPriority="63" w:unhideWhenUsed="0"/>
-    <w:lsdException w:name="Medium Shading 2 Accent 2" w:semiHidden="0" w:uiPriority="64" w:unhideWhenUsed="0"/>
-    <w:lsdException w:name="Medium List 1 Accent 2" w:semiHidden="0" w:uiPriority="65" w:unhideWhenUsed="0"/>
-    <w:lsdException w:name="Medium List 2 Accent 2" w:semiHidden="0" w:uiPriority="66" w:unhideWhenUsed="0"/>
-    <w:lsdException w:name="Medium Grid 1 Accent 2" w:semiHidden="0" w:uiPriority="67" w:unhideWhenUsed="0"/>
-    <w:lsdException w:name="Medium Grid 2 Accent 2" w:semiHidden="0" w:uiPriority="68" w:unhideWhenUsed="0"/>
-    <w:lsdException w:name="Medium Grid 3 Accent 2" w:semiHidden="0" w:uiPriority="69" w:unhideWhenUsed="0"/>
-    <w:lsdException w:name="Dark List Accent 2" w:semiHidden="0" w:uiPriority="70" w:unhideWhenUsed="0"/>
-    <w:lsdException w:name="Colorful Shading Accent 2" w:semiHidden="0" w:uiPriority="71" w:unhideWhenUsed="0"/>
-    <w:lsdException w:name="Colorful List Accent 2" w:semiHidden="0" w:uiPriority="72" w:unhideWhenUsed="0"/>
-    <w:lsdException w:name="Colorful Grid Accent 2" w:semiHidden="0" w:uiPriority="73" w:unhideWhenUsed="0"/>
-    <w:lsdException w:name="Light Shading Accent 3" w:semiHidden="0" w:uiPriority="60" w:unhideWhenUsed="0"/>
-    <w:lsdException w:name="Light List Accent 3" w:semiHidden="0" w:uiPriority="61" w:unhideWhenUsed="0"/>
-    <w:lsdException w:name="Light Grid Accent 3" w:semiHidden="0" w:uiPriority="62" w:unhideWhenUsed="0"/>
-    <w:lsdException w:name="Medium Shading 1 Accent 3" w:semiHidden="0" w:uiPriority="63" w:unhideWhenUsed="0"/>
-    <w:lsdException w:name="Medium Shading 2 Accent 3" w:semiHidden="0" w:uiPriority="64" w:unhideWhenUsed="0"/>
-    <w:lsdException w:name="Medium List 1 Accent 3" w:semiHidden="0" w:uiPriority="65" w:unhideWhenUsed="0"/>
-    <w:lsdException w:name="Medium List 2 Accent 3" w:semiHidden="0" w:uiPriority="66" w:unhideWhenUsed="0"/>
-    <w:lsdException w:name="Medium Grid 1 Accent 3" w:semiHidden="0" w:uiPriority="67" w:unhideWhenUsed="0"/>
-    <w:lsdException w:name="Medium Grid 2 Accent 3" w:semiHidden="0" w:uiPriority="68" w:unhideWhenUsed="0"/>
-    <w:lsdException w:name="Medium Grid 3 Accent 3" w:semiHidden="0" w:uiPriority="69" w:unhideWhenUsed="0"/>
-    <w:lsdException w:name="Dark List Accent 3" w:semiHidden="0" w:uiPriority="70" w:unhideWhenUsed="0"/>
-    <w:lsdException w:name="Colorful Shading Accent 3" w:semiHidden="0" w:uiPriority="71" w:unhideWhenUsed="0"/>
-    <w:lsdException w:name="Colorful List Accent 3" w:semiHidden="0" w:uiPriority="72" w:unhideWhenUsed="0"/>
-    <w:lsdException w:name="Colorful Grid Accent 3" w:semiHidden="0" w:uiPriority="73" w:unhideWhenUsed="0"/>
-    <w:lsdException w:name="Light Shading Accent 4" w:semiHidden="0" w:uiPriority="60" w:unhideWhenUsed="0"/>
-    <w:lsdException w:name="Light List Accent 4" w:semiHidden="0" w:uiPriority="61" w:unhideWhenUsed="0"/>
-    <w:lsdException w:name="Light Grid Accent 4" w:semiHidden="0" w:uiPriority="62" w:unhideWhenUsed="0"/>
-    <w:lsdException w:name="Medium Shading 1 Accent 4" w:semiHidden="0" w:uiPriority="63" w:unhideWhenUsed="0"/>
-    <w:lsdException w:name="Medium Shading 2 Accent 4" w:semiHidden="0" w:uiPriority="64" w:unhideWhenUsed="0"/>
-    <w:lsdException w:name="Medium List 1 Accent 4" w:semiHidden="0" w:uiPriority="65" w:unhideWhenUsed="0"/>
-    <w:lsdException w:name="Medium List 2 Accent 4" w:semiHidden="0" w:uiPriority="66" w:unhideWhenUsed="0"/>
-    <w:lsdException w:name="Medium Grid 1 Accent 4" w:semiHidden="0" w:uiPriority="67" w:unhideWhenUsed="0"/>
-    <w:lsdException w:name="Medium Grid 2 Accent 4" w:semiHidden="0" w:uiPriority="68" w:unhideWhenUsed="0"/>
-    <w:lsdException w:name="Medium Grid 3 Accent 4" w:semiHidden="0" w:uiPriority="69" w:unhideWhenUsed="0"/>
-    <w:lsdException w:name="Dark List Accent 4" w:semiHidden="0" w:uiPriority="70" w:unhideWhenUsed="0"/>
-    <w:lsdException w:name="Colorful Shading Accent 4" w:semiHidden="0" w:uiPriority="71" w:unhideWhenUsed="0"/>
-    <w:lsdException w:name="Colorful List Accent 4" w:semiHidden="0" w:uiPriority="72" w:unhideWhenUsed="0"/>
-    <w:lsdException w:name="Colorful Grid Accent 4" w:semiHidden="0" w:uiPriority="73" w:unhideWhenUsed="0"/>
-    <w:lsdException w:name="Light Shading Accent 5" w:semiHidden="0" w:uiPriority="60" w:unhideWhenUsed="0"/>
-    <w:lsdException w:name="Light List Accent 5" w:semiHidden="0" w:uiPriority="61" w:unhideWhenUsed="0"/>
-    <w:lsdException w:name="Light Grid Accent 5" w:semiHidden="0" w:uiPriority="62" w:unhideWhenUsed="0"/>
-    <w:lsdException w:name="Medium Shading 1 Accent 5" w:semiHidden="0" w:uiPriority="63" w:unhideWhenUsed="0"/>
-    <w:lsdException w:name="Medium Shading 2 Accent 5" w:semiHidden="0" w:uiPriority="64" w:unhideWhenUsed="0"/>
-    <w:lsdException w:name="Medium List 1 Accent 5" w:semiHidden="0" w:uiPriority="65" w:unhideWhenUsed="0"/>
-    <w:lsdException w:name="Medium List 2 Accent 5" w:semiHidden="0" w:uiPriority="66" w:unhideWhenUsed="0"/>
-    <w:lsdException w:name="Medium Grid 1 Accent 5" w:semiHidden="0" w:uiPriority="67" w:unhideWhenUsed="0"/>
-    <w:lsdException w:name="Medium Grid 2 Accent 5" w:semiHidden="0" w:uiPriority="68" w:unhideWhenUsed="0"/>
-    <w:lsdException w:name="Medium Grid 3 Accent 5" w:semiHidden="0" w:uiPriority="69" w:unhideWhenUsed="0"/>
-    <w:lsdException w:name="Dark List Accent 5" w:semiHidden="0" w:uiPriority="70" w:unhideWhenUsed="0"/>
-    <w:lsdException w:name="Colorful Shading Accent 5" w:semiHidden="0" w:uiPriority="71" w:unhideWhenUsed="0"/>
-    <w:lsdException w:name="Colorful List Accent 5" w:semiHidden="0" w:uiPriority="72" w:unhideWhenUsed="0"/>
-    <w:lsdException w:name="Colorful Grid Accent 5" w:semiHidden="0" w:uiPriority="73" w:unhideWhenUsed="0"/>
-    <w:lsdException w:name="Light Shading Accent 6" w:semiHidden="0" w:uiPriority="60" w:unhideWhenUsed="0"/>
-    <w:lsdException w:name="Light List Accent 6" w:semiHidden="0" w:uiPriority="61" w:unhideWhenUsed="0"/>
-    <w:lsdException w:name="Light Grid Accent 6" w:semiHidden="0" w:uiPriority="62" w:unhideWhenUsed="0"/>
-    <w:lsdException w:name="Medium Shading 1 Accent 6" w:semiHidden="0" w:uiPriority="63" w:unhideWhenUsed="0"/>
-    <w:lsdException w:name="Medium Shading 2 Accent 6" w:semiHidden="0" w:uiPriority="64" w:unhideWhenUsed="0"/>
-    <w:lsdException w:name="Medium List 1 Accent 6" w:semiHidden="0" w:uiPriority="65" w:unhideWhenUsed="0"/>
-    <w:lsdException w:name="Medium List 2 Accent 6" w:semiHidden="0" w:uiPriority="66" w:unhideWhenUsed="0"/>
-    <w:lsdException w:name="Medium Grid 1 Accent 6" w:semiHidden="0" w:uiPriority="67" w:unhideWhenUsed="0"/>
-    <w:lsdException w:name="Medium Grid 2 Accent 6" w:semiHidden="0" w:uiPriority="68" w:unhideWhenUsed="0"/>
-    <w:lsdException w:name="Medium Grid 3 Accent 6" w:semiHidden="0" w:uiPriority="69" w:unhideWhenUsed="0"/>
-    <w:lsdException w:name="Dark List Accent 6" w:semiHidden="0" w:uiPriority="70" w:unhideWhenUsed="0"/>
-    <w:lsdException w:name="Colorful Shading Accent 6" w:semiHidden="0" w:uiPriority="71" w:unhideWhenUsed="0"/>
-    <w:lsdException w:name="Colorful List Accent 6" w:semiHidden="0" w:uiPriority="72" w:unhideWhenUsed="0"/>
-    <w:lsdException w:name="Colorful Grid Accent 6" w:semiHidden="0" w:uiPriority="73" w:unhideWhenUsed="0"/>
-    <w:lsdException w:name="Subtle Emphasis" w:semiHidden="0" w:uiPriority="19" w:unhideWhenUsed="0" w:qFormat="1"/>
-    <w:lsdException w:name="Intense Emphasis" w:semiHidden="0" w:uiPriority="21" w:unhideWhenUsed="0" w:qFormat="1"/>
-    <w:lsdException w:name="Subtle Reference" w:semiHidden="0" w:uiPriority="31" w:unhideWhenUsed="0" w:qFormat="1"/>
-    <w:lsdException w:name="Intense Reference" w:semiHidden="0" w:uiPriority="32" w:unhideWhenUsed="0" w:qFormat="1"/>
-    <w:lsdException w:name="Book Title" w:semiHidden="0" w:uiPriority="33" w:unhideWhenUsed="0" w:qFormat="1"/>
-    <w:lsdException w:name="Bibliography" w:uiPriority="37"/>
-    <w:lsdException w:name="TOC Heading" w:uiPriority="39" w:qFormat="1"/>
-  </w:latentStyles>
-  <w:style w:type="paragraph" w:default="1" w:styleId="Normal">
-    <w:name w:val="Normal"/>
-    <w:qFormat/>
-  </w:style>
-  <w:style w:type="character" w:default="1" w:styleId="DefaultParagraphFont">
-    <w:name w:val="Default Paragraph Font"/>
-    <w:uiPriority w:val="1"/>
-    <w:semiHidden/>
-    <w:unhideWhenUsed/>
-  </w:style>
-  <w:style w:type="table" w:default="1" w:styleId="TableNormal">
-    <w:name w:val="Normal Table"/>
-    <w:uiPriority w:val="99"/>
-    <w:semiHidden/>
-    <w:unhideWhenUsed/>
-    <w:tblPr>
-      <w:tblInd w:w="0" w:type="dxa"/>
-      <w:tblCellMar>
-        <w:top w:w="0" w:type="dxa"/>
-        <w:left w:w="108" w:type="dxa"/>
-        <w:bottom w:w="0" w:type="dxa"/>
-        <w:right w:w="108" w:type="dxa"/>
-      </w:tblCellMar>
-    </w:tblPr>
-  </w:style>
-  <w:style w:type="numbering" w:default="1" w:styleId="NoList">
-    <w:name w:val="No List"/>
-    <w:uiPriority w:val="99"/>
-    <w:semiHidden/>
-    <w:unhideWhenUsed/>
-  </w:style>
-  <w:style w:type="paragraph" w:styleId="ListParagraph">
-    <w:name w:val="List Paragraph"/>
-    <w:basedOn w:val="Normal"/>
-    <w:uiPriority w:val="34"/>
-    <w:qFormat/>
-    <w:rsid w:val="0042284B"/>
-    <w:pPr>
-      <w:ind w:left="720"/>
-      <w:contextualSpacing/>
-    </w:pPr>
-  </w:style>
-  <w:style w:type="paragraph" w:styleId="BalloonText">
-    <w:name w:val="Balloon Text"/>
-    <w:basedOn w:val="Normal"/>
-    <w:link w:val="BalloonTextChar"/>
-    <w:uiPriority w:val="99"/>
-    <w:semiHidden/>
-    <w:unhideWhenUsed/>
-    <w:rsid w:val="00571961"/>
-    <w:pPr>
-      <w:spacing w:after="0" w:line="240" w:lineRule="auto"/>
-    </w:pPr>
-    <w:rPr>
-      <w:rFonts w:ascii="Lucida Grande" w:hAnsi="Lucida Grande"/>
-      <w:sz w:val="18"/>
-      <w:szCs w:val="18"/>
-    </w:rPr>
-  </w:style>
-  <w:style w:type="character" w:customStyle="1" w:styleId="BalloonTextChar">
-    <w:name w:val="Balloon Text Char"/>
-    <w:basedOn w:val="DefaultParagraphFont"/>
-    <w:link w:val="BalloonText"/>
-    <w:uiPriority w:val="99"/>
-    <w:semiHidden/>
-    <w:rsid w:val="00571961"/>
-    <w:rPr>
-      <w:rFonts w:ascii="Lucida Grande" w:hAnsi="Lucida Grande"/>
-      <w:sz w:val="18"/>
-      <w:szCs w:val="18"/>
-    </w:rPr>
-  </w:style>
-</w:styles>
-</file>
-
-<file path=word/stylesWithEffects.xml><?xml version="1.0" encoding="utf-8"?>
-<w:styles xmlns:wpc="http://schemas.microsoft.com/office/word/2010/wordprocessingCanvas" xmlns:mo="http://schemas.microsoft.com/office/mac/office/2008/main" xmlns:mc="http://schemas.openxmlformats.org/markup-compatibility/2006" xmlns:mv="urn:schemas-microsoft-com:mac:vml" xmlns:o="urn:schemas-microsoft-com:office:office" xmlns:r="http://schemas.openxmlformats.org/officeDocument/2006/relationships" xmlns:m="http://schemas.openxmlformats.org/officeDocument/2006/math" xmlns:v="urn:schemas-microsoft-com:vml" xmlns:wp14="http://schemas.microsoft.com/office/word/2010/wordprocessingDrawing" xmlns:wp="http://schemas.openxmlformats.org/drawingml/2006/wordprocessingDrawing" xmlns:w10="urn:schemas-microsoft-com:office:word" xmlns:w="http://schemas.openxmlformats.org/wordprocessingml/2006/main" xmlns:w14="http://schemas.microsoft.com/office/word/2010/wordml" xmlns:wpg="http://schemas.microsoft.com/office/word/2010/wordprocessingGroup" xmlns:wpi="http://schemas.microsoft.com/office/word/2010/wordprocessingInk" xmlns:wne="http://schemas.microsoft.com/office/word/2006/wordml" xmlns:wps="http://schemas.microsoft.com/office/word/2010/wordprocessingShape" mc:Ignorable="w14 wp14">
-  <w:docDefaults>
-    <w:rPrDefault>
-      <w:rPr>
-        <w:rFonts w:asciiTheme="minorHAnsi" w:eastAsiaTheme="minorHAnsi" w:hAnsiTheme="minorHAnsi" w:cstheme="minorBidi"/>
-        <w:sz w:val="22"/>
-        <w:szCs w:val="22"/>
-        <w:lang w:val="en-US" w:eastAsia="en-US" w:bidi="ar-SA"/>
-      </w:rPr>
-    </w:rPrDefault>
-    <w:pPrDefault>
-      <w:pPr>
-        <w:spacing w:after="160" w:line="259" w:lineRule="auto"/>
-      </w:pPr>
-    </w:pPrDefault>
-  </w:docDefaults>
-  <w:latentStyles w:defLockedState="0" w:defUIPriority="99" w:defSemiHidden="1" w:defUnhideWhenUsed="1" w:defQFormat="0" w:count="276">
-    <w:lsdException w:name="Normal" w:semiHidden="0" w:uiPriority="0" w:unhideWhenUsed="0" w:qFormat="1"/>
-    <w:lsdException w:name="heading 1" w:semiHidden="0" w:uiPriority="9" w:unhideWhenUsed="0" w:qFormat="1"/>
-    <w:lsdException w:name="heading 2" w:uiPriority="9" w:qFormat="1"/>
-    <w:lsdException w:name="heading 3" w:uiPriority="9" w:qFormat="1"/>
-    <w:lsdException w:name="heading 4" w:uiPriority="9" w:qFormat="1"/>
-    <w:lsdException w:name="heading 5" w:uiPriority="9" w:qFormat="1"/>
-    <w:lsdException w:name="heading 6" w:uiPriority="9" w:qFormat="1"/>
-    <w:lsdException w:name="heading 7" w:uiPriority="9" w:qFormat="1"/>
-    <w:lsdException w:name="heading 8" w:uiPriority="9" w:qFormat="1"/>
-    <w:lsdException w:name="heading 9" w:uiPriority="9" w:qFormat="1"/>
-    <w:lsdException w:name="toc 1" w:uiPriority="39"/>
-    <w:lsdException w:name="toc 2" w:uiPriority="39"/>
-    <w:lsdException w:name="toc 3" w:uiPriority="39"/>
-    <w:lsdException w:name="toc 4" w:uiPriority="39"/>
-    <w:lsdException w:name="toc 5" w:uiPriority="39"/>
-    <w:lsdException w:name="toc 6" w:uiPriority="39"/>
-    <w:lsdException w:name="toc 7" w:uiPriority="39"/>
-    <w:lsdException w:name="toc 8" w:uiPriority="39"/>
-    <w:lsdException w:name="toc 9" w:uiPriority="39"/>
-    <w:lsdException w:name="caption" w:uiPriority="35" w:qFormat="1"/>
-    <w:lsdException w:name="Title" w:semiHidden="0" w:uiPriority="10" w:unhideWhenUsed="0" w:qFormat="1"/>
-    <w:lsdException w:name="Default Paragraph Font" w:uiPriority="1"/>
-    <w:lsdException w:name="Subtitle" w:semiHidden="0" w:uiPriority="11" w:unhideWhenUsed="0" w:qFormat="1"/>
-    <w:lsdException w:name="Strong" w:semiHidden="0" w:uiPriority="22" w:unhideWhenUsed="0" w:qFormat="1"/>
-    <w:lsdException w:name="Emphasis" w:semiHidden="0" w:uiPriority="20" w:unhideWhenUsed="0" w:qFormat="1"/>
-    <w:lsdException w:name="Table Grid" w:semiHidden="0" w:uiPriority="39" w:unhideWhenUsed="0"/>
-    <w:lsdException w:name="Note Level 1" w:semiHidden="0" w:unhideWhenUsed="0"/>
-    <w:lsdException w:name="Note Level 2" w:semiHidden="0" w:unhideWhenUsed="0"/>
-    <w:lsdException w:name="Note Level 3" w:semiHidden="0" w:unhideWhenUsed="0"/>
-    <w:lsdException w:name="Note Level 4" w:semiHidden="0" w:unhideWhenUsed="0"/>
-    <w:lsdException w:name="Note Level 5" w:semiHidden="0" w:unhideWhenUsed="0"/>
-    <w:lsdException w:name="Note Level 6" w:semiHidden="0" w:unhideWhenUsed="0"/>
-    <w:lsdException w:name="Note Level 7" w:semiHidden="0" w:unhideWhenUsed="0"/>
-    <w:lsdException w:name="Note Level 8" w:semiHidden="0" w:unhideWhenUsed="0"/>
-    <w:lsdException w:name="Note Level 9" w:semiHidden="0" w:unhideWhenUsed="0"/>
-    <w:lsdException w:name="Placeholder Text" w:unhideWhenUsed="0"/>
-    <w:lsdException w:name="No Spacing" w:semiHidden="0" w:uiPriority="1" w:unhideWhenUsed="0" w:qFormat="1"/>
-    <w:lsdException w:name="Light Shading" w:semiHidden="0" w:uiPriority="60" w:unhideWhenUsed="0"/>
-    <w:lsdException w:name="Light List" w:semiHidden="0" w:uiPriority="61" w:unhideWhenUsed="0"/>
-    <w:lsdException w:name="Light Grid" w:semiHidden="0" w:uiPriority="62" w:unhideWhenUsed="0"/>
-    <w:lsdException w:name="Medium Shading 1" w:semiHidden="0" w:uiPriority="63" w:unhideWhenUsed="0"/>
-    <w:lsdException w:name="Medium Shading 2" w:semiHidden="0" w:uiPriority="64" w:unhideWhenUsed="0"/>
-    <w:lsdException w:name="Medium List 1" w:semiHidden="0" w:uiPriority="65" w:unhideWhenUsed="0"/>
-    <w:lsdException w:name="Medium List 2" w:semiHidden="0" w:uiPriority="66" w:unhideWhenUsed="0"/>
-    <w:lsdException w:name="Medium Grid 1" w:semiHidden="0" w:uiPriority="67" w:unhideWhenUsed="0"/>
-    <w:lsdException w:name="Medium Grid 2" w:semiHidden="0" w:uiPriority="68" w:unhideWhenUsed="0"/>
-    <w:lsdException w:name="Medium Grid 3" w:semiHidden="0" w:uiPriority="69" w:unhideWhenUsed="0"/>
-    <w:lsdException w:name="Dark List" w:semiHidden="0" w:uiPriority="70" w:unhideWhenUsed="0"/>
-    <w:lsdException w:name="Colorful Shading" w:semiHidden="0" w:uiPriority="71" w:unhideWhenUsed="0"/>
-    <w:lsdException w:name="Colorful List" w:semiHidden="0" w:uiPriority="72" w:unhideWhenUsed="0"/>
-    <w:lsdException w:name="Colorful Grid" w:semiHidden="0" w:uiPriority="73" w:unhideWhenUsed="0"/>
-    <w:lsdException w:name="Light Shading Accent 1" w:semiHidden="0" w:uiPriority="60" w:unhideWhenUsed="0"/>
-    <w:lsdException w:name="Light List Accent 1" w:semiHidden="0" w:uiPriority="61" w:unhideWhenUsed="0"/>
-    <w:lsdException w:name="Light Grid Accent 1" w:semiHidden="0" w:uiPriority="62" w:unhideWhenUsed="0"/>
-    <w:lsdException w:name="Medium Shading 1 Accent 1" w:semiHidden="0" w:uiPriority="63" w:unhideWhenUsed="0"/>
-    <w:lsdException w:name="Medium Shading 2 Accent 1" w:semiHidden="0" w:uiPriority="64" w:unhideWhenUsed="0"/>
-    <w:lsdException w:name="Medium List 1 Accent 1" w:semiHidden="0" w:uiPriority="65" w:unhideWhenUsed="0"/>
-    <w:lsdException w:name="Revision" w:unhideWhenUsed="0"/>
-    <w:lsdException w:name="List Paragraph" w:semiHidden="0" w:uiPriority="34" w:unhideWhenUsed="0" w:qFormat="1"/>
-    <w:lsdException w:name="Quote" w:semiHidden="0" w:uiPriority="29" w:unhideWhenUsed="0" w:qFormat="1"/>
-    <w:lsdException w:name="Intense Quote" w:semiHidden="0" w:uiPriority="30" w:unhideWhenUsed="0" w:qFormat="1"/>
-    <w:lsdException w:name="Medium List 2 Accent 1" w:semiHidden="0" w:uiPriority="66" w:unhideWhenUsed="0"/>
-    <w:lsdException w:name="Medium Grid 1 Accent 1" w:semiHidden="0" w:uiPriority="67" w:unhideWhenUsed="0"/>
-    <w:lsdException w:name="Medium Grid 2 Accent 1" w:semiHidden="0" w:uiPriority="68" w:unhideWhenUsed="0"/>
-    <w:lsdException w:name="Medium Grid 3 Accent 1" w:semiHidden="0" w:uiPriority="69" w:unhideWhenUsed="0"/>
-    <w:lsdException w:name="Dark List Accent 1" w:semiHidden="0" w:uiPriority="70" w:unhideWhenUsed="0"/>
-    <w:lsdException w:name="Colorful Shading Accent 1" w:semiHidden="0" w:uiPriority="71" w:unhideWhenUsed="0"/>
-    <w:lsdException w:name="Colorful List Accent 1" w:semiHidden="0" w:uiPriority="72" w:unhideWhenUsed="0"/>
-    <w:lsdException w:name="Colorful Grid Accent 1" w:semiHidden="0" w:uiPriority="73" w:unhideWhenUsed="0"/>
-    <w:lsdException w:name="Light Shading Accent 2" w:semiHidden="0" w:uiPriority="60" w:unhideWhenUsed="0"/>
-    <w:lsdException w:name="Light List Accent 2" w:semiHidden="0" w:uiPriority="61" w:unhideWhenUsed="0"/>
-    <w:lsdException w:name="Light Grid Accent 2" w:semiHidden="0" w:uiPriority="62" w:unhideWhenUsed="0"/>
-    <w:lsdException w:name="Medium Shading 1 Accent 2" w:semiHidden="0" w:uiPriority="63" w:unhideWhenUsed="0"/>
-    <w:lsdException w:name="Medium Shading 2 Accent 2" w:semiHidden="0" w:uiPriority="64" w:unhideWhenUsed="0"/>
-    <w:lsdException w:name="Medium List 1 Accent 2" w:semiHidden="0" w:uiPriority="65" w:unhideWhenUsed="0"/>
-    <w:lsdException w:name="Medium List 2 Accent 2" w:semiHidden="0" w:uiPriority="66" w:unhideWhenUsed="0"/>
-    <w:lsdException w:name="Medium Grid 1 Accent 2" w:semiHidden="0" w:uiPriority="67" w:unhideWhenUsed="0"/>
-    <w:lsdException w:name="Medium Grid 2 Accent 2" w:semiHidden="0" w:uiPriority="68" w:unhideWhenUsed="0"/>
-    <w:lsdException w:name="Medium Grid 3 Accent 2" w:semiHidden="0" w:uiPriority="69" w:unhideWhenUsed="0"/>
-    <w:lsdException w:name="Dark List Accent 2" w:semiHidden="0" w:uiPriority="70" w:unhideWhenUsed="0"/>
-    <w:lsdException w:name="Colorful Shading Accent 2" w:semiHidden="0" w:uiPriority="71" w:unhideWhenUsed="0"/>
-    <w:lsdException w:name="Colorful List Accent 2" w:semiHidden="0" w:uiPriority="72" w:unhideWhenUsed="0"/>
-    <w:lsdException w:name="Colorful Grid Accent 2" w:semiHidden="0" w:uiPriority="73" w:unhideWhenUsed="0"/>
-    <w:lsdException w:name="Light Shading Accent 3" w:semiHidden="0" w:uiPriority="60" w:unhideWhenUsed="0"/>
-    <w:lsdException w:name="Light List Accent 3" w:semiHidden="0" w:uiPriority="61" w:unhideWhenUsed="0"/>
-    <w:lsdException w:name="Light Grid Accent 3" w:semiHidden="0" w:uiPriority="62" w:unhideWhenUsed="0"/>
-    <w:lsdException w:name="Medium Shading 1 Accent 3" w:semiHidden="0" w:uiPriority="63" w:unhideWhenUsed="0"/>
-    <w:lsdException w:name="Medium Shading 2 Accent 3" w:semiHidden="0" w:uiPriority="64" w:unhideWhenUsed="0"/>
-    <w:lsdException w:name="Medium List 1 Accent 3" w:semiHidden="0" w:uiPriority="65" w:unhideWhenUsed="0"/>
-    <w:lsdException w:name="Medium List 2 Accent 3" w:semiHidden="0" w:uiPriority="66" w:unhideWhenUsed="0"/>
-    <w:lsdException w:name="Medium Grid 1 Accent 3" w:semiHidden="0" w:uiPriority="67" w:unhideWhenUsed="0"/>
-    <w:lsdException w:name="Medium Grid 2 Accent 3" w:semiHidden="0" w:uiPriority="68" w:unhideWhenUsed="0"/>
-    <w:lsdException w:name="Medium Grid 3 Accent 3" w:semiHidden="0" w:uiPriority="69" w:unhideWhenUsed="0"/>
-    <w:lsdException w:name="Dark List Accent 3" w:semiHidden="0" w:uiPriority="70" w:unhideWhenUsed="0"/>
-    <w:lsdException w:name="Colorful Shading Accent 3" w:semiHidden="0" w:uiPriority="71" w:unhideWhenUsed="0"/>
-    <w:lsdException w:name="Colorful List Accent 3" w:semiHidden="0" w:uiPriority="72" w:unhideWhenUsed="0"/>
-    <w:lsdException w:name="Colorful Grid Accent 3" w:semiHidden="0" w:uiPriority="73" w:unhideWhenUsed="0"/>
-    <w:lsdException w:name="Light Shading Accent 4" w:semiHidden="0" w:uiPriority="60" w:unhideWhenUsed="0"/>
-    <w:lsdException w:name="Light List Accent 4" w:semiHidden="0" w:uiPriority="61" w:unhideWhenUsed="0"/>
-    <w:lsdException w:name="Light Grid Accent 4" w:semiHidden="0" w:uiPriority="62" w:unhideWhenUsed="0"/>
-    <w:lsdException w:name="Medium Shading 1 Accent 4" w:semiHidden="0" w:uiPriority="63" w:unhideWhenUsed="0"/>
-    <w:lsdException w:name="Medium Shading 2 Accent 4" w:semiHidden="0" w:uiPriority="64" w:unhideWhenUsed="0"/>
-    <w:lsdException w:name="Medium List 1 Accent 4" w:semiHidden="0" w:uiPriority="65" w:unhideWhenUsed="0"/>
-    <w:lsdException w:name="Medium List 2 Accent 4" w:semiHidden="0" w:uiPriority="66" w:unhideWhenUsed="0"/>
-    <w:lsdException w:name="Medium Grid 1 Accent 4" w:semiHidden="0" w:uiPriority="67" w:unhideWhenUsed="0"/>
-    <w:lsdException w:name="Medium Grid 2 Accent 4" w:semiHidden="0" w:uiPriority="68" w:unhideWhenUsed="0"/>
-    <w:lsdException w:name="Medium Grid 3 Accent 4" w:semiHidden="0" w:uiPriority="69" w:unhideWhenUsed="0"/>
-    <w:lsdException w:name="Dark List Accent 4" w:semiHidden="0" w:uiPriority="70" w:unhideWhenUsed="0"/>
-    <w:lsdException w:name="Colorful Shading Accent 4" w:semiHidden="0" w:uiPriority="71" w:unhideWhenUsed="0"/>
-    <w:lsdException w:name="Colorful List Accent 4" w:semiHidden="0" w:uiPriority="72" w:unhideWhenUsed="0"/>
-    <w:lsdException w:name="Colorful Grid Accent 4" w:semiHidden="0" w:uiPriority="73" w:unhideWhenUsed="0"/>
-    <w:lsdException w:name="Light Shading Accent 5" w:semiHidden="0" w:uiPriority="60" w:unhideWhenUsed="0"/>
-    <w:lsdException w:name="Light List Accent 5" w:semiHidden="0" w:uiPriority="61" w:unhideWhenUsed="0"/>
-    <w:lsdException w:name="Light Grid Accent 5" w:semiHidden="0" w:uiPriority="62" w:unhideWhenUsed="0"/>
-    <w:lsdException w:name="Medium Shading 1 Accent 5" w:semiHidden="0" w:uiPriority="63" w:unhideWhenUsed="0"/>
-    <w:lsdException w:name="Medium Shading 2 Accent 5" w:semiHidden="0" w:uiPriority="64" w:unhideWhenUsed="0"/>
-    <w:lsdException w:name="Medium List 1 Accent 5" w:semiHidden="0" w:uiPriority="65" w:unhideWhenUsed="0"/>
-    <w:lsdException w:name="Medium List 2 Accent 5" w:semiHidden="0" w:uiPriority="66" w:unhideWhenUsed="0"/>
-    <w:lsdException w:name="Medium Grid 1 Accent 5" w:semiHidden="0" w:uiPriority="67" w:unhideWhenUsed="0"/>
-    <w:lsdException w:name="Medium Grid 2 Accent 5" w:semiHidden="0" w:uiPriority="68" w:unhideWhenUsed="0"/>
-    <w:lsdException w:name="Medium Grid 3 Accent 5" w:semiHidden="0" w:uiPriority="69" w:unhideWhenUsed="0"/>
-    <w:lsdException w:name="Dark List Accent 5" w:semiHidden="0" w:uiPriority="70" w:unhideWhenUsed="0"/>
-    <w:lsdException w:name="Colorful Shading Accent 5" w:semiHidden="0" w:uiPriority="71" w:unhideWhenUsed="0"/>
-    <w:lsdException w:name="Colorful List Accent 5" w:semiHidden="0" w:uiPriority="72" w:unhideWhenUsed="0"/>
-    <w:lsdException w:name="Colorful Grid Accent 5" w:semiHidden="0" w:uiPriority="73" w:unhideWhenUsed="0"/>
-    <w:lsdException w:name="Light Shading Accent 6" w:semiHidden="0" w:uiPriority="60" w:unhideWhenUsed="0"/>
-    <w:lsdException w:name="Light List Accent 6" w:semiHidden="0" w:uiPriority="61" w:unhideWhenUsed="0"/>
-    <w:lsdException w:name="Light Grid Accent 6" w:semiHidden="0" w:uiPriority="62" w:unhideWhenUsed="0"/>
-    <w:lsdException w:name="Medium Shading 1 Accent 6" w:semiHidden="0" w:uiPriority="63" w:unhideWhenUsed="0"/>
-    <w:lsdException w:name="Medium Shading 2 Accent 6" w:semiHidden="0" w:uiPriority="64" w:unhideWhenUsed="0"/>
-    <w:lsdException w:name="Medium List 1 Accent 6" w:semiHidden="0" w:uiPriority="65" w:unhideWhenUsed="0"/>
-    <w:lsdException w:name="Medium List 2 Accent 6" w:semiHidden="0" w:uiPriority="66" w:unhideWhenUsed="0"/>
-    <w:lsdException w:name="Medium Grid 1 Accent 6" w:semiHidden="0" w:uiPriority="67" w:unhideWhenUsed="0"/>
-    <w:lsdException w:name="Medium Grid 2 Accent 6" w:semiHidden="0" w:uiPriority="68" w:unhideWhenUsed="0"/>
-    <w:lsdException w:name="Medium Grid 3 Accent 6" w:semiHidden="0" w:uiPriority="69" w:unhideWhenUsed="0"/>
-    <w:lsdException w:name="Dark List Accent 6" w:semiHidden="0" w:uiPriority="70" w:unhideWhenUsed="0"/>
-    <w:lsdException w:name="Colorful Shading Accent 6" w:semiHidden="0" w:uiPriority="71" w:unhideWhenUsed="0"/>
-    <w:lsdException w:name="Colorful List Accent 6" w:semiHidden="0" w:uiPriority="72" w:unhideWhenUsed="0"/>
-    <w:lsdException w:name="Colorful Grid Accent 6" w:semiHidden="0" w:uiPriority="73" w:unhideWhenUsed="0"/>
-    <w:lsdException w:name="Subtle Emphasis" w:semiHidden="0" w:uiPriority="19" w:unhideWhenUsed="0" w:qFormat="1"/>
-    <w:lsdException w:name="Intense Emphasis" w:semiHidden="0" w:uiPriority="21" w:unhideWhenUsed="0" w:qFormat="1"/>
-    <w:lsdException w:name="Subtle Reference" w:semiHidden="0" w:uiPriority="31" w:unhideWhenUsed="0" w:qFormat="1"/>
-    <w:lsdException w:name="Intense Reference" w:semiHidden="0" w:uiPriority="32" w:unhideWhenUsed="0" w:qFormat="1"/>
-    <w:lsdException w:name="Book Title" w:semiHidden="0" w:uiPriority="33" w:unhideWhenUsed="0" w:qFormat="1"/>
-    <w:lsdException w:name="Bibliography" w:uiPriority="37"/>
-    <w:lsdException w:name="TOC Heading" w:uiPriority="39" w:qFormat="1"/>
+  <w:latentStyles w:defLockedState="0" w:defUIPriority="99" w:defSemiHidden="0" w:defUnhideWhenUsed="0" w:defQFormat="0" w:count="371">
+    <w:lsdException w:name="Normal" w:uiPriority="0" w:qFormat="1"/>
+    <w:lsdException w:name="heading 1" w:uiPriority="9" w:qFormat="1"/>
+    <w:lsdException w:name="heading 2" w:semiHidden="1" w:uiPriority="9" w:unhideWhenUsed="1" w:qFormat="1"/>
+    <w:lsdException w:name="heading 3" w:semiHidden="1" w:uiPriority="9" w:unhideWhenUsed="1" w:qFormat="1"/>
+    <w:lsdException w:name="heading 4" w:semiHidden="1" w:uiPriority="9" w:unhideWhenUsed="1" w:qFormat="1"/>
+    <w:lsdException w:name="heading 5" w:semiHidden="1" w:uiPriority="9" w:unhideWhenUsed="1" w:qFormat="1"/>
+    <w:lsdException w:name="heading 6" w:semiHidden="1" w:uiPriority="9" w:unhideWhenUsed="1" w:qFormat="1"/>
+    <w:lsdException w:name="heading 7" w:semiHidden="1" w:uiPriority="9" w:unhideWhenUsed="1" w:qFormat="1"/>
+    <w:lsdException w:name="heading 8" w:semiHidden="1" w:uiPriority="9" w:unhideWhenUsed="1" w:qFormat="1"/>
+    <w:lsdException w:name="heading 9" w:semiHidden="1" w:uiPriority="9" w:unhideWhenUsed="1" w:qFormat="1"/>
+    <w:lsdException w:name="index 1" w:semiHidden="1" w:unhideWhenUsed="1"/>
+    <w:lsdException w:name="index 2" w:semiHidden="1" w:unhideWhenUsed="1"/>
+    <w:lsdException w:name="index 3" w:semiHidden="1" w:unhideWhenUsed="1"/>
+    <w:lsdException w:name="index 4" w:semiHidden="1" w:unhideWhenUsed="1"/>
+    <w:lsdException w:name="index 5" w:semiHidden="1" w:unhideWhenUsed="1"/>
+    <w:lsdException w:name="index 6" w:semiHidden="1" w:unhideWhenUsed="1"/>
+    <w:lsdException w:name="index 7" w:semiHidden="1" w:unhideWhenUsed="1"/>
+    <w:lsdException w:name="index 8" w:semiHidden="1" w:unhideWhenUsed="1"/>
+    <w:lsdException w:name="index 9" w:semiHidden="1" w:unhideWhenUsed="1"/>
+    <w:lsdException w:name="toc 1" w:semiHidden="1" w:uiPriority="39" w:unhideWhenUsed="1"/>
+    <w:lsdException w:name="toc 2" w:semiHidden="1" w:uiPriority="39" w:unhideWhenUsed="1"/>
+    <w:lsdException w:name="toc 3" w:semiHidden="1" w:uiPriority="39" w:unhideWhenUsed="1"/>
+    <w:lsdException w:name="toc 4" w:semiHidden="1" w:uiPriority="39" w:unhideWhenUsed="1"/>
+    <w:lsdException w:name="toc 5" w:semiHidden="1" w:uiPriority="39" w:unhideWhenUsed="1"/>
+    <w:lsdException w:name="toc 6" w:semiHidden="1" w:uiPriority="39" w:unhideWhenUsed="1"/>
+    <w:lsdException w:name="toc 7" w:semiHidden="1" w:uiPriority="39" w:unhideWhenUsed="1"/>
+    <w:lsdException w:name="toc 8" w:semiHidden="1" w:uiPriority="39" w:unhideWhenUsed="1"/>
+    <w:lsdException w:name="toc 9" w:semiHidden="1" w:uiPriority="39" w:unhideWhenUsed="1"/>
+    <w:lsdException w:name="Normal Indent" w:semiHidden="1" w:unhideWhenUsed="1"/>
+    <w:lsdException w:name="footnote text" w:semiHidden="1" w:unhideWhenUsed="1"/>
+    <w:lsdException w:name="annotation text" w:semiHidden="1" w:unhideWhenUsed="1"/>
+    <w:lsdException w:name="header" w:semiHidden="1" w:unhideWhenUsed="1"/>
+    <w:lsdException w:name="footer" w:semiHidden="1" w:unhideWhenUsed="1"/>
+    <w:lsdException w:name="index heading" w:semiHidden="1" w:unhideWhenUsed="1"/>
+    <w:lsdException w:name="caption" w:semiHidden="1" w:uiPriority="35" w:unhideWhenUsed="1" w:qFormat="1"/>
+    <w:lsdException w:name="table of figures" w:semiHidden="1" w:unhideWhenUsed="1"/>
+    <w:lsdException w:name="envelope address" w:semiHidden="1" w:unhideWhenUsed="1"/>
+    <w:lsdException w:name="envelope return" w:semiHidden="1" w:unhideWhenUsed="1"/>
+    <w:lsdException w:name="footnote reference" w:semiHidden="1" w:unhideWhenUsed="1"/>
+    <w:lsdException w:name="annotation reference" w:semiHidden="1" w:unhideWhenUsed="1"/>
+    <w:lsdException w:name="line number" w:semiHidden="1" w:unhideWhenUsed="1"/>
+    <w:lsdException w:name="page number" w:semiHidden="1" w:unhideWhenUsed="1"/>
+    <w:lsdException w:name="endnote reference" w:semiHidden="1" w:unhideWhenUsed="1"/>
+    <w:lsdException w:name="endnote text" w:semiHidden="1" w:unhideWhenUsed="1"/>
+    <w:lsdException w:name="table of authorities" w:semiHidden="1" w:unhideWhenUsed="1"/>
+    <w:lsdException w:name="macro" w:semiHidden="1" w:unhideWhenUsed="1"/>
+    <w:lsdException w:name="toa heading" w:semiHidden="1" w:unhideWhenUsed="1"/>
+    <w:lsdException w:name="List" w:semiHidden="1" w:unhideWhenUsed="1"/>
+    <w:lsdException w:name="List Bullet" w:semiHidden="1" w:unhideWhenUsed="1"/>
+    <w:lsdException w:name="List Number" w:semiHidden="1" w:unhideWhenUsed="1"/>
+    <w:lsdException w:name="List 2" w:semiHidden="1" w:unhideWhenUsed="1"/>
+    <w:lsdException w:name="List 3" w:semiHidden="1" w:unhideWhenUsed="1"/>
+    <w:lsdException w:name="List 4" w:semiHidden="1" w:unhideWhenUsed="1"/>
+    <w:lsdException w:name="List 5" w:semiHidden="1" w:unhideWhenUsed="1"/>
+    <w:lsdException w:name="List Bullet 2" w:semiHidden="1" w:unhideWhenUsed="1"/>
+    <w:lsdException w:name="List Bullet 3" w:semiHidden="1" w:unhideWhenUsed="1"/>
+    <w:lsdException w:name="List Bullet 4" w:semiHidden="1" w:unhideWhenUsed="1"/>
+    <w:lsdException w:name="List Bullet 5" w:semiHidden="1" w:unhideWhenUsed="1"/>
+    <w:lsdException w:name="List Number 2" w:semiHidden="1" w:unhideWhenUsed="1"/>
+    <w:lsdException w:name="List Number 3" w:semiHidden="1" w:unhideWhenUsed="1"/>
+    <w:lsdException w:name="List Number 4" w:semiHidden="1" w:unhideWhenUsed="1"/>
+    <w:lsdException w:name="List Number 5" w:semiHidden="1" w:unhideWhenUsed="1"/>
+    <w:lsdException w:name="Title" w:uiPriority="10" w:qFormat="1"/>
+    <w:lsdException w:name="Closing" w:semiHidden="1" w:unhideWhenUsed="1"/>
+    <w:lsdException w:name="Signature" w:semiHidden="1" w:unhideWhenUsed="1"/>
+    <w:lsdException w:name="Default Paragraph Font" w:semiHidden="1" w:uiPriority="1" w:unhideWhenUsed="1"/>
+    <w:lsdException w:name="Body Text" w:semiHidden="1" w:unhideWhenUsed="1"/>
+    <w:lsdException w:name="Body Text Indent" w:semiHidden="1" w:unhideWhenUsed="1"/>
+    <w:lsdException w:name="List Continue" w:semiHidden="1" w:unhideWhenUsed="1"/>
+    <w:lsdException w:name="List Continue 2" w:semiHidden="1" w:unhideWhenUsed="1"/>
+    <w:lsdException w:name="List Continue 3" w:semiHidden="1" w:unhideWhenUsed="1"/>
+    <w:lsdException w:name="List Continue 4" w:semiHidden="1" w:unhideWhenUsed="1"/>
+    <w:lsdException w:name="List Continue 5" w:semiHidden="1" w:unhideWhenUsed="1"/>
+    <w:lsdException w:name="Message Header" w:semiHidden="1" w:unhideWhenUsed="1"/>
+    <w:lsdException w:name="Subtitle" w:uiPriority="11" w:qFormat="1"/>
+    <w:lsdException w:name="Salutation" w:semiHidden="1" w:unhideWhenUsed="1"/>
+    <w:lsdException w:name="Date" w:semiHidden="1" w:unhideWhenUsed="1"/>
+    <w:lsdException w:name="Body Text First Indent" w:semiHidden="1" w:unhideWhenUsed="1"/>
+    <w:lsdException w:name="Body Text First Indent 2" w:semiHidden="1" w:unhideWhenUsed="1"/>
+    <w:lsdException w:name="Note Heading" w:semiHidden="1" w:unhideWhenUsed="1"/>
+    <w:lsdException w:name="Body Text 2" w:semiHidden="1" w:unhideWhenUsed="1"/>
+    <w:lsdException w:name="Body Text 3" w:semiHidden="1" w:unhideWhenUsed="1"/>
+    <w:lsdException w:name="Body Text Indent 2" w:semiHidden="1" w:unhideWhenUsed="1"/>
+    <w:lsdException w:name="Body Text Indent 3" w:semiHidden="1" w:unhideWhenUsed="1"/>
+    <w:lsdException w:name="Block Text" w:semiHidden="1" w:unhideWhenUsed="1"/>
+    <w:lsdException w:name="Hyperlink" w:semiHidden="1" w:unhideWhenUsed="1"/>
+    <w:lsdException w:name="FollowedHyperlink" w:semiHidden="1" w:unhideWhenUsed="1"/>
+    <w:lsdException w:name="Strong" w:uiPriority="22" w:qFormat="1"/>
+    <w:lsdException w:name="Emphasis" w:uiPriority="20" w:qFormat="1"/>
+    <w:lsdException w:name="Document Map" w:semiHidden="1" w:unhideWhenUsed="1"/>
+    <w:lsdException w:name="Plain Text" w:semiHidden="1" w:unhideWhenUsed="1"/>
+    <w:lsdException w:name="E-mail Signature" w:semiHidden="1" w:unhideWhenUsed="1"/>
+    <w:lsdException w:name="HTML Top of Form" w:semiHidden="1" w:unhideWhenUsed="1"/>
+    <w:lsdException w:name="HTML Bottom of Form" w:semiHidden="1" w:unhideWhenUsed="1"/>
+    <w:lsdException w:name="Normal (Web)" w:semiHidden="1" w:unhideWhenUsed="1"/>
+    <w:lsdException w:name="HTML Acronym" w:semiHidden="1" w:unhideWhenUsed="1"/>
+    <w:lsdException w:name="HTML Address" w:semiHidden="1" w:unhideWhenUsed="1"/>
+    <w:lsdException w:name="HTML Cite" w:semiHidden="1" w:unhideWhenUsed="1"/>
+    <w:lsdException w:name="HTML Code" w:semiHidden="1" w:unhideWhenUsed="1"/>
+    <w:lsdException w:name="HTML Definition" w:semiHidden="1" w:unhideWhenUsed="1"/>
+    <w:lsdException w:name="HTML Keyboard" w:semiHidden="1" w:unhideWhenUsed="1"/>
+    <w:lsdException w:name="HTML Preformatted" w:semiHidden="1" w:unhideWhenUsed="1"/>
+    <w:lsdException w:name="HTML Sample" w:semiHidden="1" w:unhideWhenUsed="1"/>
+    <w:lsdException w:name="HTML Typewriter" w:semiHidden="1" w:unhideWhenUsed="1"/>
+    <w:lsdException w:name="HTML Variable" w:semiHidden="1" w:unhideWhenUsed="1"/>
+    <w:lsdException w:name="Normal Table" w:semiHidden="1" w:unhideWhenUsed="1"/>
+    <w:lsdException w:name="annotation subject" w:semiHidden="1" w:unhideWhenUsed="1"/>
+    <w:lsdException w:name="No List" w:semiHidden="1" w:unhideWhenUsed="1"/>
+    <w:lsdException w:name="Outline List 1" w:semiHidden="1" w:unhideWhenUsed="1"/>
+    <w:lsdException w:name="Outline List 2" w:semiHidden="1" w:unhideWhenUsed="1"/>
+    <w:lsdException w:name="Outline List 3" w:semiHidden="1" w:unhideWhenUsed="1"/>
+    <w:lsdException w:name="Table Simple 1" w:semiHidden="1" w:unhideWhenUsed="1"/>
+    <w:lsdException w:name="Table Simple 2" w:semiHidden="1" w:unhideWhenUsed="1"/>
+    <w:lsdException w:name="Table Simple 3" w:semiHidden="1" w:unhideWhenUsed="1"/>
+    <w:lsdException w:name="Table Classic 1" w:semiHidden="1" w:unhideWhenUsed="1"/>
+    <w:lsdException w:name="Table Classic 2" w:semiHidden="1" w:unhideWhenUsed="1"/>
+    <w:lsdException w:name="Table Classic 3" w:semiHidden="1" w:unhideWhenUsed="1"/>
+    <w:lsdException w:name="Table Classic 4" w:semiHidden="1" w:unhideWhenUsed="1"/>
+    <w:lsdException w:name="Table Colorful 1" w:semiHidden="1" w:unhideWhenUsed="1"/>
+    <w:lsdException w:name="Table Colorful 2" w:semiHidden="1" w:unhideWhenUsed="1"/>
+    <w:lsdException w:name="Table Colorful 3" w:semiHidden="1" w:unhideWhenUsed="1"/>
+    <w:lsdException w:name="Table Columns 1" w:semiHidden="1" w:unhideWhenUsed="1"/>
+    <w:lsdException w:name="Table Columns 2" w:semiHidden="1" w:unhideWhenUsed="1"/>
+    <w:lsdException w:name="Table Columns 3" w:semiHidden="1" w:unhideWhenUsed="1"/>
+    <w:lsdException w:name="Table Columns 4" w:semiHidden="1" w:unhideWhenUsed="1"/>
+    <w:lsdException w:name="Table Columns 5" w:semiHidden="1" w:unhideWhenUsed="1"/>
+    <w:lsdException w:name="Table Grid 1" w:semiHidden="1" w:unhideWhenUsed="1"/>
+    <w:lsdException w:name="Table Grid 2" w:semiHidden="1" w:unhideWhenUsed="1"/>
+    <w:lsdException w:name="Table Grid 3" w:semiHidden="1" w:unhideWhenUsed="1"/>
+    <w:lsdException w:name="Table Grid 4" w:semiHidden="1" w:unhideWhenUsed="1"/>
+    <w:lsdException w:name="Table Grid 5" w:semiHidden="1" w:unhideWhenUsed="1"/>
+    <w:lsdException w:name="Table Grid 6" w:semiHidden="1" w:unhideWhenUsed="1"/>
+    <w:lsdException w:name="Table Grid 7" w:semiHidden="1" w:unhideWhenUsed="1"/>
+    <w:lsdException w:name="Table Grid 8" w:semiHidden="1" w:unhideWhenUsed="1"/>
+    <w:lsdException w:name="Table List 1" w:semiHidden="1" w:unhideWhenUsed="1"/>
+    <w:lsdException w:name="Table List 2" w:semiHidden="1" w:unhideWhenUsed="1"/>
+    <w:lsdException w:name="Table List 3" w:semiHidden="1" w:unhideWhenUsed="1"/>
+    <w:lsdException w:name="Table List 4" w:semiHidden="1" w:unhideWhenUsed="1"/>
+    <w:lsdException w:name="Table List 5" w:semiHidden="1" w:unhideWhenUsed="1"/>
+    <w:lsdException w:name="Table List 6" w:semiHidden="1" w:unhideWhenUsed="1"/>
+    <w:lsdException w:name="Table List 7" w:semiHidden="1" w:unhideWhenUsed="1"/>
+    <w:lsdException w:name="Table List 8" w:semiHidden="1" w:unhideWhenUsed="1"/>
+    <w:lsdException w:name="Table 3D effects 1" w:semiHidden="1" w:unhideWhenUsed="1"/>
+    <w:lsdException w:name="Table 3D effects 2" w:semiHidden="1" w:unhideWhenUsed="1"/>
+    <w:lsdException w:name="Table 3D effects 3" w:semiHidden="1" w:unhideWhenUsed="1"/>
+    <w:lsdException w:name="Table Contemporary" w:semiHidden="1" w:unhideWhenUsed="1"/>
+    <w:lsdException w:name="Table Elegant" w:semiHidden="1" w:unhideWhenUsed="1"/>
+    <w:lsdException w:name="Table Professional" w:semiHidden="1" w:unhideWhenUsed="1"/>
+    <w:lsdException w:name="Table Subtle 1" w:semiHidden="1" w:unhideWhenUsed="1"/>
+    <w:lsdException w:name="Table Subtle 2" w:semiHidden="1" w:unhideWhenUsed="1"/>
+    <w:lsdException w:name="Table Web 1" w:semiHidden="1" w:unhideWhenUsed="1"/>
+    <w:lsdException w:name="Table Web 2" w:semiHidden="1" w:unhideWhenUsed="1"/>
+    <w:lsdException w:name="Table Web 3" w:semiHidden="1" w:unhideWhenUsed="1"/>
+    <w:lsdException w:name="Balloon Text" w:semiHidden="1" w:unhideWhenUsed="1"/>
+    <w:lsdException w:name="Table Grid" w:uiPriority="39"/>
+    <w:lsdException w:name="Table Theme" w:semiHidden="1" w:unhideWhenUsed="1"/>
+    <w:lsdException w:name="Placeholder Text" w:semiHidden="1"/>
+    <w:lsdException w:name="No Spacing" w:uiPriority="1" w:qFormat="1"/>
+    <w:lsdException w:name="Light Shading" w:uiPriority="60"/>
+    <w:lsdException w:name="Light List" w:uiPriority="61"/>
+    <w:lsdException w:name="Light Grid" w:uiPriority="62"/>
+    <w:lsdException w:name="Medium Shading 1" w:uiPriority="63"/>
+    <w:lsdException w:name="Medium Shading 2" w:uiPriority="64"/>
+    <w:lsdException w:name="Medium List 1" w:uiPriority="65"/>
+    <w:lsdException w:name="Medium List 2" w:uiPriority="66"/>
+    <w:lsdException w:name="Medium Grid 1" w:uiPriority="67"/>
+    <w:lsdException w:name="Medium Grid 2" w:uiPriority="68"/>
+    <w:lsdException w:name="Medium Grid 3" w:uiPriority="69"/>
+    <w:lsdException w:name="Dark List" w:uiPriority="70"/>
+    <w:lsdException w:name="Colorful Shading" w:uiPriority="71"/>
+    <w:lsdException w:name="Colorful List" w:uiPriority="72"/>
+    <w:lsdException w:name="Colorful Grid" w:uiPriority="73"/>
+    <w:lsdException w:name="Light Shading Accent 1" w:uiPriority="60"/>
+    <w:lsdException w:name="Light List Accent 1" w:uiPriority="61"/>
+    <w:lsdException w:name="Light Grid Accent 1" w:uiPriority="62"/>
+    <w:lsdException w:name="Medium Shading 1 Accent 1" w:uiPriority="63"/>
+    <w:lsdException w:name="Medium Shading 2 Accent 1" w:uiPriority="64"/>
+    <w:lsdException w:name="Medium List 1 Accent 1" w:uiPriority="65"/>
+    <w:lsdException w:name="Revision" w:semiHidden="1"/>
+    <w:lsdException w:name="List Paragraph" w:uiPriority="34" w:qFormat="1"/>
+    <w:lsdException w:name="Quote" w:uiPriority="29" w:qFormat="1"/>
+    <w:lsdException w:name="Intense Quote" w:uiPriority="30" w:qFormat="1"/>
+    <w:lsdException w:name="Medium List 2 Accent 1" w:uiPriority="66"/>
+    <w:lsdException w:name="Medium Grid 1 Accent 1" w:uiPriority="67"/>
+    <w:lsdException w:name="Medium Grid 2 Accent 1" w:uiPriority="68"/>
+    <w:lsdException w:name="Medium Grid 3 Accent 1" w:uiPriority="69"/>
+    <w:lsdException w:name="Dark List Accent 1" w:uiPriority="70"/>
+    <w:lsdException w:name="Colorful Shading Accent 1" w:uiPriority="71"/>
+    <w:lsdException w:name="Colorful List Accent 1" w:uiPriority="72"/>
+    <w:lsdException w:name="Colorful Grid Accent 1" w:uiPriority="73"/>
+    <w:lsdException w:name="Light Shading Accent 2" w:uiPriority="60"/>
+    <w:lsdException w:name="Light List Accent 2" w:uiPriority="61"/>
+    <w:lsdException w:name="Light Grid Accent 2" w:uiPriority="62"/>
+    <w:lsdException w:name="Medium Shading 1 Accent 2" w:uiPriority="63"/>
+    <w:lsdException w:name="Medium Shading 2 Accent 2" w:uiPriority="64"/>
+    <w:lsdException w:name="Medium List 1 Accent 2" w:uiPriority="65"/>
+    <w:lsdException w:name="Medium List 2 Accent 2" w:uiPriority="66"/>
+    <w:lsdException w:name="Medium Grid 1 Accent 2" w:uiPriority="67"/>
+    <w:lsdException w:name="Medium Grid 2 Accent 2" w:uiPriority="68"/>
+    <w:lsdException w:name="Medium Grid 3 Accent 2" w:uiPriority="69"/>
+    <w:lsdException w:name="Dark List Accent 2" w:uiPriority="70"/>
+    <w:lsdException w:name="Colorful Shading Accent 2" w:uiPriority="71"/>
+    <w:lsdException w:name="Colorful List Accent 2" w:uiPriority="72"/>
+    <w:lsdException w:name="Colorful Grid Accent 2" w:uiPriority="73"/>
+    <w:lsdException w:name="Light Shading Accent 3" w:uiPriority="60"/>
+    <w:lsdException w:name="Light List Accent 3" w:uiPriority="61"/>
+    <w:lsdException w:name="Light Grid Accent 3" w:uiPriority="62"/>
+    <w:lsdException w:name="Medium Shading 1 Accent 3" w:uiPriority="63"/>
+    <w:lsdException w:name="Medium Shading 2 Accent 3" w:uiPriority="64"/>
+    <w:lsdException w:name="Medium List 1 Accent 3" w:uiPriority="65"/>
+    <w:lsdException w:name="Medium List 2 Accent 3" w:uiPriority="66"/>
+    <w:lsdException w:name="Medium Grid 1 Accent 3" w:uiPriority="67"/>
+    <w:lsdException w:name="Medium Grid 2 Accent 3" w:uiPriority="68"/>
+    <w:lsdException w:name="Medium Grid 3 Accent 3" w:uiPriority="69"/>
+    <w:lsdException w:name="Dark List Accent 3" w:uiPriority="70"/>
+    <w:lsdException w:name="Colorful Shading Accent 3" w:uiPriority="71"/>
+    <w:lsdException w:name="Colorful List Accent 3" w:uiPriority="72"/>
+    <w:lsdException w:name="Colorful Grid Accent 3" w:uiPriority="73"/>
+    <w:lsdException w:name="Light Shading Accent 4" w:uiPriority="60"/>
+    <w:lsdException w:name="Light List Accent 4" w:uiPriority="61"/>
+    <w:lsdException w:name="Light Grid Accent 4" w:uiPriority="62"/>
+    <w:lsdException w:name="Medium Shading 1 Accent 4" w:uiPriority="63"/>
+    <w:lsdException w:name="Medium Shading 2 Accent 4" w:uiPriority="64"/>
+    <w:lsdException w:name="Medium List 1 Accent 4" w:uiPriority="65"/>
+    <w:lsdException w:name="Medium List 2 Accent 4" w:uiPriority="66"/>
+    <w:lsdException w:name="Medium Grid 1 Accent 4" w:uiPriority="67"/>
+    <w:lsdException w:name="Medium Grid 2 Accent 4" w:uiPriority="68"/>
+    <w:lsdException w:name="Medium Grid 3 Accent 4" w:uiPriority="69"/>
+    <w:lsdException w:name="Dark List Accent 4" w:uiPriority="70"/>
+    <w:lsdException w:name="Colorful Shading Accent 4" w:uiPriority="71"/>
+    <w:lsdException w:name="Colorful List Accent 4" w:uiPriority="72"/>
+    <w:lsdException w:name="Colorful Grid Accent 4" w:uiPriority="73"/>
+    <w:lsdException w:name="Light Shading Accent 5" w:uiPriority="60"/>
+    <w:lsdException w:name="Light List Accent 5" w:uiPriority="61"/>
+    <w:lsdException w:name="Light Grid Accent 5" w:uiPriority="62"/>
+    <w:lsdException w:name="Medium Shading 1 Accent 5" w:uiPriority="63"/>
+    <w:lsdException w:name="Medium Shading 2 Accent 5" w:uiPriority="64"/>
+    <w:lsdException w:name="Medium List 1 Accent 5" w:uiPriority="65"/>
+    <w:lsdException w:name="Medium List 2 Accent 5" w:uiPriority="66"/>
+    <w:lsdException w:name="Medium Grid 1 Accent 5" w:uiPriority="67"/>
+    <w:lsdException w:name="Medium Grid 2 Accent 5" w:uiPriority="68"/>
+    <w:lsdException w:name="Medium Grid 3 Accent 5" w:uiPriority="69"/>
+    <w:lsdException w:name="Dark List Accent 5" w:uiPriority="70"/>
+    <w:lsdException w:name="Colorful Shading Accent 5" w:uiPriority="71"/>
+    <w:lsdException w:name="Colorful List Accent 5" w:uiPriority="72"/>
+    <w:lsdException w:name="Colorful Grid Accent 5" w:uiPriority="73"/>
+    <w:lsdException w:name="Light Shading Accent 6" w:uiPriority="60"/>
+    <w:lsdException w:name="Light List Accent 6" w:uiPriority="61"/>
+    <w:lsdException w:name="Light Grid Accent 6" w:uiPriority="62"/>
+    <w:lsdException w:name="Medium Shading 1 Accent 6" w:uiPriority="63"/>
+    <w:lsdException w:name="Medium Shading 2 Accent 6" w:uiPriority="64"/>
+    <w:lsdException w:name="Medium List 1 Accent 6" w:uiPriority="65"/>
+    <w:lsdException w:name="Medium List 2 Accent 6" w:uiPriority="66"/>
+    <w:lsdException w:name="Medium Grid 1 Accent 6" w:uiPriority="67"/>
+    <w:lsdException w:name="Medium Grid 2 Accent 6" w:uiPriority="68"/>
+    <w:lsdException w:name="Medium Grid 3 Accent 6" w:uiPriority="69"/>
+    <w:lsdException w:name="Dark List Accent 6" w:uiPriority="70"/>
+    <w:lsdException w:name="Colorful Shading Accent 6" w:uiPriority="71"/>
+    <w:lsdException w:name="Colorful List Accent 6" w:uiPriority="72"/>
+    <w:lsdException w:name="Colorful Grid Accent 6" w:uiPriority="73"/>
+    <w:lsdException w:name="Subtle Emphasis" w:uiPriority="19" w:qFormat="1"/>
+    <w:lsdException w:name="Intense Emphasis" w:uiPriority="21" w:qFormat="1"/>
+    <w:lsdException w:name="Subtle Reference" w:uiPriority="31" w:qFormat="1"/>
+    <w:lsdException w:name="Intense Reference" w:uiPriority="32" w:qFormat="1"/>
+    <w:lsdException w:name="Book Title" w:uiPriority="33" w:qFormat="1"/>
+    <w:lsdException w:name="Bibliography" w:semiHidden="1" w:uiPriority="37" w:unhideWhenUsed="1"/>
+    <w:lsdException w:name="TOC Heading" w:semiHidden="1" w:uiPriority="39" w:unhideWhenUsed="1" w:qFormat="1"/>
+    <w:lsdException w:name="Grid Table 4" w:uiPriority="49"/>
+    <w:lsdException w:name="Grid Table 5 Dark" w:uiPriority="50"/>
+    <w:lsdException w:name="Grid Table 6 Colorful" w:uiPriority="51"/>
+    <w:lsdException w:name="Grid Table 7 Colorful" w:uiPriority="52"/>
+    <w:lsdException w:name="Grid Table 1 Light Accent 1" w:uiPriority="46"/>
+    <w:lsdException w:name="Grid Table 2 Accent 1" w:uiPriority="47"/>
+    <w:lsdException w:name="Grid Table 3 Accent 1" w:uiPriority="48"/>
+    <w:lsdException w:name="Grid Table 4 Accent 1" w:uiPriority="49"/>
+    <w:lsdException w:name="Grid Table 5 Dark Accent 1" w:uiPriority="50"/>
+    <w:lsdException w:name="Grid Table 6 Colorful Accent 1" w:uiPriority="51"/>
+    <w:lsdException w:name="Grid Table 7 Colorful Accent 1" w:uiPriority="52"/>
+    <w:lsdException w:name="Grid Table 1 Light Accent 2" w:uiPriority="46"/>
+    <w:lsdException w:name="Grid Table 2 Accent 2" w:uiPriority="47"/>
+    <w:lsdException w:name="Grid Table 3 Accent 2" w:uiPriority="48"/>
+    <w:lsdException w:name="Grid Table 4 Accent 2" w:uiPriority="49"/>
+    <w:lsdException w:name="Grid Table 5 Dark Accent 2" w:uiPriority="50"/>
+    <w:lsdException w:name="Grid Table 6 Colorful Accent 2" w:uiPriority="51"/>
+    <w:lsdException w:name="Grid Table 7 Colorful Accent 2" w:uiPriority="52"/>
+    <w:lsdException w:name="Grid Table 1 Light Accent 3" w:uiPriority="46"/>
+    <w:lsdException w:name="Grid Table 2 Accent 3" w:uiPriority="47"/>
+    <w:lsdException w:name="Grid Table 3 Accent 3" w:uiPriority="48"/>
+    <w:lsdException w:name="Grid Table 4 Accent 3" w:uiPriority="49"/>
+    <w:lsdException w:name="Grid Table 5 Dark Accent 3" w:uiPriority="50"/>
+    <w:lsdException w:name="Grid Table 6 Colorful Accent 3" w:uiPriority="51"/>
+    <w:lsdException w:name="Grid Table 7 Colorful Accent 3" w:uiPriority="52"/>
+    <w:lsdException w:name="Grid Table 1 Light Accent 4" w:uiPriority="46"/>
+    <w:lsdException w:name="Grid Table 2 Accent 4" w:uiPriority="47"/>
+    <w:lsdException w:name="Grid Table 3 Accent 4" w:uiPriority="48"/>
+    <w:lsdException w:name="Grid Table 4 Accent 4" w:uiPriority="49"/>
+    <w:lsdException w:name="Grid Table 5 Dark Accent 4" w:uiPriority="50"/>
+    <w:lsdException w:name="Grid Table 6 Colorful Accent 4" w:uiPriority="51"/>
+    <w:lsdException w:name="Grid Table 7 Colorful Accent 4" w:uiPriority="52"/>
+    <w:lsdException w:name="Grid Table 1 Light Accent 5" w:uiPriority="46"/>
+    <w:lsdException w:name="Grid Table 2 Accent 5" w:uiPriority="47"/>
+    <w:lsdException w:name="Grid Table 3 Accent 5" w:uiPriority="48"/>
+    <w:lsdException w:name="Grid Table 4 Accent 5" w:uiPriority="49"/>
+    <w:lsdException w:name="Grid Table 5 Dark Accent 5" w:uiPriority="50"/>
+    <w:lsdException w:name="Grid Table 6 Colorful Accent 5" w:uiPriority="51"/>
+    <w:lsdException w:name="Grid Table 7 Colorful Accent 5" w:uiPriority="52"/>
+    <w:lsdException w:name="Grid Table 1 Light Accent 6" w:uiPriority="46"/>
+    <w:lsdException w:name="Grid Table 2 Accent 6" w:uiPriority="47"/>
+    <w:lsdException w:name="Grid Table 3 Accent 6" w:uiPriority="48"/>
+    <w:lsdException w:name="Grid Table 4 Accent 6" w:uiPriority="49"/>
+    <w:lsdException w:name="Grid Table 5 Dark Accent 6" w:uiPriority="50"/>
+    <w:lsdException w:name="Grid Table 6 Colorful Accent 6" w:uiPriority="51"/>
+    <w:lsdException w:name="Grid Table 7 Colorful Accent 6" w:uiPriority="52"/>
+    <w:lsdException w:name="List Table 1 Light" w:uiPriority="46"/>
+    <w:lsdException w:name="List Table 2" w:uiPriority="47"/>
+    <w:lsdException w:name="List Table 3" w:uiPriority="48"/>
+    <w:lsdException w:name="List Table 4" w:uiPriority="49"/>
+    <w:lsdException w:name="List Table 5 Dark" w:uiPriority="50"/>
+    <w:lsdException w:name="List Table 6 Colorful" w:uiPriority="51"/>
+    <w:lsdException w:name="List Table 7 Colorful" w:uiPriority="52"/>
+    <w:lsdException w:name="List Table 1 Light Accent 1" w:uiPriority="46"/>
+    <w:lsdException w:name="List Table 2 Accent 1" w:uiPriority="47"/>
+    <w:lsdException w:name="List Table 3 Accent 1" w:uiPriority="48"/>
+    <w:lsdException w:name="List Table 4 Accent 1" w:uiPriority="49"/>
+    <w:lsdException w:name="List Table 5 Dark Accent 1" w:uiPriority="50"/>
+    <w:lsdException w:name="List Table 6 Colorful Accent 1" w:uiPriority="51"/>
+    <w:lsdException w:name="List Table 7 Colorful Accent 1" w:uiPriority="52"/>
+    <w:lsdException w:name="List Table 1 Light Accent 2" w:uiPriority="46"/>
+    <w:lsdException w:name="List Table 2 Accent 2" w:uiPriority="47"/>
+    <w:lsdException w:name="List Table 3 Accent 2" w:uiPriority="48"/>
+    <w:lsdException w:name="List Table 4 Accent 2" w:uiPriority="49"/>
+    <w:lsdException w:name="List Table 5 Dark Accent 2" w:uiPriority="50"/>
+    <w:lsdException w:name="List Table 6 Colorful Accent 2" w:uiPriority="51"/>
+    <w:lsdException w:name="List Table 7 Colorful Accent 2" w:uiPriority="52"/>
+    <w:lsdException w:name="List Table 1 Light Accent 3" w:uiPriority="46"/>
+    <w:lsdException w:name="List Table 2 Accent 3" w:uiPriority="47"/>
+    <w:lsdException w:name="List Table 3 Accent 3" w:uiPriority="48"/>
+    <w:lsdException w:name="List Table 4 Accent 3" w:uiPriority="49"/>
+    <w:lsdException w:name="List Table 5 Dark Accent 3" w:uiPriority="50"/>
+    <w:lsdException w:name="List Table 6 Colorful Accent 3" w:uiPriority="51"/>
+    <w:lsdException w:name="List Table 7 Colorful Accent 3" w:uiPriority="52"/>
+    <w:lsdException w:name="List Table 1 Light Accent 4" w:uiPriority="46"/>
+    <w:lsdException w:name="List Table 2 Accent 4" w:uiPriority="47"/>
+    <w:lsdException w:name="List Table 3 Accent 4" w:uiPriority="48"/>
+    <w:lsdException w:name="List Table 4 Accent 4" w:uiPriority="49"/>
+    <w:lsdException w:name="List Table 5 Dark Accent 4" w:uiPriority="50"/>
+    <w:lsdException w:name="List Table 6 Colorful Accent 4" w:uiPriority="51"/>
+    <w:lsdException w:name="List Table 7 Colorful Accent 4" w:uiPriority="52"/>
+    <w:lsdException w:name="List Table 1 Light Accent 5" w:uiPriority="46"/>
+    <w:lsdException w:name="List Table 2 Accent 5" w:uiPriority="47"/>
+    <w:lsdException w:name="List Table 3 Accent 5" w:uiPriority="48"/>
+    <w:lsdException w:name="List Table 4 Accent 5" w:uiPriority="49"/>
+    <w:lsdException w:name="List Table 5 Dark Accent 5" w:uiPriority="50"/>
+    <w:lsdException w:name="List Table 6 Colorful Accent 5" w:uiPriority="51"/>
+    <w:lsdException w:name="List Table 7 Colorful Accent 5" w:uiPriority="52"/>
+    <w:lsdException w:name="List Table 1 Light Accent 6" w:uiPriority="46"/>
+    <w:lsdException w:name="List Table 2 Accent 6" w:uiPriority="47"/>
+    <w:lsdException w:name="List Table 3 Accent 6" w:uiPriority="48"/>
+    <w:lsdException w:name="List Table 4 Accent 6" w:uiPriority="49"/>
+    <w:lsdException w:name="List Table 5 Dark Accent 6" w:uiPriority="50"/>
+    <w:lsdException w:name="List Table 6 Colorful Accent 6" w:uiPriority="51"/>
+    <w:lsdException w:name="List Table 7 Colorful Accent 6" w:uiPriority="52"/>
   </w:latentStyles>
   <w:style w:type="paragraph" w:default="1" w:styleId="Normal">
     <w:name w:val="Normal"/>
@@ -1592,7 +2145,6 @@
           </a:p>
         </c:rich>
       </c:tx>
-      <c:layout/>
       <c:overlay val="0"/>
       <c:spPr>
         <a:noFill/>
@@ -1601,6 +2153,26 @@
         </a:ln>
         <a:effectLst/>
       </c:spPr>
+      <c:txPr>
+        <a:bodyPr rot="0" spcFirstLastPara="1" vertOverflow="ellipsis" vert="horz" wrap="square" anchor="ctr" anchorCtr="1"/>
+        <a:lstStyle/>
+        <a:p>
+          <a:pPr>
+            <a:defRPr sz="1400" b="0" i="0" u="none" strike="noStrike" kern="1200" spc="0" baseline="0">
+              <a:solidFill>
+                <a:schemeClr val="tx1">
+                  <a:lumMod val="65000"/>
+                  <a:lumOff val="35000"/>
+                </a:schemeClr>
+              </a:solidFill>
+              <a:latin typeface="+mn-lt"/>
+              <a:ea typeface="+mn-ea"/>
+              <a:cs typeface="+mn-cs"/>
+            </a:defRPr>
+          </a:pPr>
+          <a:endParaRPr lang="en-US"/>
+        </a:p>
+      </c:txPr>
     </c:title>
     <c:autoTitleDeleted val="0"/>
     <c:plotArea>
@@ -1668,7 +2240,7 @@
                 <c:formatCode>General</c:formatCode>
                 <c:ptCount val="1"/>
                 <c:pt idx="0">
-                  <c:v>1.0</c:v>
+                  <c:v>1</c:v>
                 </c:pt>
               </c:numCache>
               <c:extLst xmlns:c15="http://schemas.microsoft.com/office/drawing/2012/chart"/>
@@ -1787,19 +2359,19 @@
                 <c:formatCode>General</c:formatCode>
                 <c:ptCount val="5"/>
                 <c:pt idx="0">
-                  <c:v>145514.0</c:v>
+                  <c:v>145514</c:v>
                 </c:pt>
                 <c:pt idx="1">
-                  <c:v>263429.0</c:v>
+                  <c:v>263429</c:v>
                 </c:pt>
                 <c:pt idx="2">
-                  <c:v>131174.0</c:v>
+                  <c:v>131174</c:v>
                 </c:pt>
                 <c:pt idx="3">
-                  <c:v>131171.0</c:v>
+                  <c:v>131171</c:v>
                 </c:pt>
                 <c:pt idx="4">
-                  <c:v>292492.0</c:v>
+                  <c:v>292492</c:v>
                 </c:pt>
               </c:numCache>
             </c:numRef>
@@ -1816,12 +2388,12 @@
         </c:dLbls>
         <c:gapWidth val="219"/>
         <c:overlap val="-27"/>
-        <c:axId val="2064290232"/>
-        <c:axId val="2064375032"/>
+        <c:axId val="619377488"/>
+        <c:axId val="619392720"/>
         <c:extLst/>
       </c:barChart>
       <c:catAx>
-        <c:axId val="2064290232"/>
+        <c:axId val="619377488"/>
         <c:scaling>
           <c:orientation val="minMax"/>
         </c:scaling>
@@ -1858,7 +2430,6 @@
               </a:p>
             </c:rich>
           </c:tx>
-          <c:layout/>
           <c:overlay val="0"/>
           <c:spPr>
             <a:noFill/>
@@ -1867,6 +2438,26 @@
             </a:ln>
             <a:effectLst/>
           </c:spPr>
+          <c:txPr>
+            <a:bodyPr rot="0" spcFirstLastPara="1" vertOverflow="ellipsis" vert="horz" wrap="square" anchor="ctr" anchorCtr="1"/>
+            <a:lstStyle/>
+            <a:p>
+              <a:pPr>
+                <a:defRPr sz="1000" b="0" i="0" u="none" strike="noStrike" kern="1200" baseline="0">
+                  <a:solidFill>
+                    <a:schemeClr val="tx1">
+                      <a:lumMod val="65000"/>
+                      <a:lumOff val="35000"/>
+                    </a:schemeClr>
+                  </a:solidFill>
+                  <a:latin typeface="+mn-lt"/>
+                  <a:ea typeface="+mn-ea"/>
+                  <a:cs typeface="+mn-cs"/>
+                </a:defRPr>
+              </a:pPr>
+              <a:endParaRPr lang="en-US"/>
+            </a:p>
+          </c:txPr>
         </c:title>
         <c:numFmt formatCode="General" sourceLinked="1"/>
         <c:majorTickMark val="none"/>
@@ -1905,7 +2496,7 @@
             <a:endParaRPr lang="en-US"/>
           </a:p>
         </c:txPr>
-        <c:crossAx val="2064375032"/>
+        <c:crossAx val="619392720"/>
         <c:crosses val="autoZero"/>
         <c:auto val="1"/>
         <c:lblAlgn val="ctr"/>
@@ -1913,7 +2504,7 @@
         <c:noMultiLvlLbl val="0"/>
       </c:catAx>
       <c:valAx>
-        <c:axId val="2064375032"/>
+        <c:axId val="619392720"/>
         <c:scaling>
           <c:orientation val="minMax"/>
         </c:scaling>
@@ -1959,7 +2550,6 @@
               </a:p>
             </c:rich>
           </c:tx>
-          <c:layout/>
           <c:overlay val="0"/>
           <c:spPr>
             <a:noFill/>
@@ -1968,6 +2558,26 @@
             </a:ln>
             <a:effectLst/>
           </c:spPr>
+          <c:txPr>
+            <a:bodyPr rot="-5400000" spcFirstLastPara="1" vertOverflow="ellipsis" vert="horz" wrap="square" anchor="ctr" anchorCtr="1"/>
+            <a:lstStyle/>
+            <a:p>
+              <a:pPr>
+                <a:defRPr sz="1000" b="0" i="0" u="none" strike="noStrike" kern="1200" baseline="0">
+                  <a:solidFill>
+                    <a:schemeClr val="tx1">
+                      <a:lumMod val="65000"/>
+                      <a:lumOff val="35000"/>
+                    </a:schemeClr>
+                  </a:solidFill>
+                  <a:latin typeface="+mn-lt"/>
+                  <a:ea typeface="+mn-ea"/>
+                  <a:cs typeface="+mn-cs"/>
+                </a:defRPr>
+              </a:pPr>
+              <a:endParaRPr lang="en-US"/>
+            </a:p>
+          </c:txPr>
         </c:title>
         <c:numFmt formatCode="General" sourceLinked="1"/>
         <c:majorTickMark val="none"/>
@@ -2000,7 +2610,7 @@
             <a:endParaRPr lang="en-US"/>
           </a:p>
         </c:txPr>
-        <c:crossAx val="2064290232"/>
+        <c:crossAx val="619377488"/>
         <c:crosses val="autoZero"/>
         <c:crossBetween val="between"/>
       </c:valAx>
@@ -2041,7 +2651,7 @@
       <a:endParaRPr lang="en-US"/>
     </a:p>
   </c:txPr>
-  <c:externalData r:id="rId1">
+  <c:externalData r:id="rId3">
     <c:autoUpdate val="0"/>
   </c:externalData>
 </c:chartSpace>
@@ -2087,7 +2697,6 @@
           </a:p>
         </c:rich>
       </c:tx>
-      <c:layout/>
       <c:overlay val="0"/>
       <c:spPr>
         <a:noFill/>
@@ -2096,6 +2705,26 @@
         </a:ln>
         <a:effectLst/>
       </c:spPr>
+      <c:txPr>
+        <a:bodyPr rot="0" spcFirstLastPara="1" vertOverflow="ellipsis" vert="horz" wrap="square" anchor="ctr" anchorCtr="1"/>
+        <a:lstStyle/>
+        <a:p>
+          <a:pPr>
+            <a:defRPr sz="1400" b="0" i="0" u="none" strike="noStrike" kern="1200" spc="0" baseline="0">
+              <a:solidFill>
+                <a:schemeClr val="tx1">
+                  <a:lumMod val="65000"/>
+                  <a:lumOff val="35000"/>
+                </a:schemeClr>
+              </a:solidFill>
+              <a:latin typeface="+mn-lt"/>
+              <a:ea typeface="+mn-ea"/>
+              <a:cs typeface="+mn-cs"/>
+            </a:defRPr>
+          </a:pPr>
+          <a:endParaRPr lang="en-US"/>
+        </a:p>
+      </c:txPr>
     </c:title>
     <c:autoTitleDeleted val="0"/>
     <c:plotArea>
@@ -2245,11 +2874,11 @@
         </c:dLbls>
         <c:gapWidth val="219"/>
         <c:overlap val="-27"/>
-        <c:axId val="2063939352"/>
-        <c:axId val="2063951432"/>
+        <c:axId val="543261536"/>
+        <c:axId val="543266432"/>
       </c:barChart>
       <c:catAx>
-        <c:axId val="2063939352"/>
+        <c:axId val="543261536"/>
         <c:scaling>
           <c:orientation val="minMax"/>
         </c:scaling>
@@ -2281,7 +2910,6 @@
               </a:p>
             </c:rich>
           </c:tx>
-          <c:layout/>
           <c:overlay val="0"/>
           <c:spPr>
             <a:noFill/>
@@ -2290,6 +2918,26 @@
             </a:ln>
             <a:effectLst/>
           </c:spPr>
+          <c:txPr>
+            <a:bodyPr rot="0" spcFirstLastPara="1" vertOverflow="ellipsis" vert="horz" wrap="square" anchor="ctr" anchorCtr="1"/>
+            <a:lstStyle/>
+            <a:p>
+              <a:pPr>
+                <a:defRPr sz="1000" b="0" i="0" u="none" strike="noStrike" kern="1200" baseline="0">
+                  <a:solidFill>
+                    <a:schemeClr val="tx1">
+                      <a:lumMod val="65000"/>
+                      <a:lumOff val="35000"/>
+                    </a:schemeClr>
+                  </a:solidFill>
+                  <a:latin typeface="+mn-lt"/>
+                  <a:ea typeface="+mn-ea"/>
+                  <a:cs typeface="+mn-cs"/>
+                </a:defRPr>
+              </a:pPr>
+              <a:endParaRPr lang="en-US"/>
+            </a:p>
+          </c:txPr>
         </c:title>
         <c:numFmt formatCode="General" sourceLinked="1"/>
         <c:majorTickMark val="none"/>
@@ -2328,7 +2976,7 @@
             <a:endParaRPr lang="en-US"/>
           </a:p>
         </c:txPr>
-        <c:crossAx val="2063951432"/>
+        <c:crossAx val="543266432"/>
         <c:crosses val="autoZero"/>
         <c:auto val="1"/>
         <c:lblAlgn val="ctr"/>
@@ -2336,10 +2984,10 @@
         <c:noMultiLvlLbl val="0"/>
       </c:catAx>
       <c:valAx>
-        <c:axId val="2063951432"/>
+        <c:axId val="543266432"/>
         <c:scaling>
           <c:orientation val="minMax"/>
-          <c:max val="250000.0"/>
+          <c:max val="250000"/>
         </c:scaling>
         <c:delete val="0"/>
         <c:axPos val="l"/>
@@ -2383,7 +3031,6 @@
               </a:p>
             </c:rich>
           </c:tx>
-          <c:layout/>
           <c:overlay val="0"/>
           <c:spPr>
             <a:noFill/>
@@ -2392,6 +3039,26 @@
             </a:ln>
             <a:effectLst/>
           </c:spPr>
+          <c:txPr>
+            <a:bodyPr rot="-5400000" spcFirstLastPara="1" vertOverflow="ellipsis" vert="horz" wrap="square" anchor="ctr" anchorCtr="1"/>
+            <a:lstStyle/>
+            <a:p>
+              <a:pPr>
+                <a:defRPr sz="1000" b="0" i="0" u="none" strike="noStrike" kern="1200" baseline="0">
+                  <a:solidFill>
+                    <a:schemeClr val="tx1">
+                      <a:lumMod val="65000"/>
+                      <a:lumOff val="35000"/>
+                    </a:schemeClr>
+                  </a:solidFill>
+                  <a:latin typeface="+mn-lt"/>
+                  <a:ea typeface="+mn-ea"/>
+                  <a:cs typeface="+mn-cs"/>
+                </a:defRPr>
+              </a:pPr>
+              <a:endParaRPr lang="en-US"/>
+            </a:p>
+          </c:txPr>
         </c:title>
         <c:numFmt formatCode="0.00" sourceLinked="1"/>
         <c:majorTickMark val="none"/>
@@ -2424,7 +3091,7 @@
             <a:endParaRPr lang="en-US"/>
           </a:p>
         </c:txPr>
-        <c:crossAx val="2063939352"/>
+        <c:crossAx val="543261536"/>
         <c:crosses val="autoZero"/>
         <c:crossBetween val="between"/>
       </c:valAx>
@@ -2465,7 +3132,7 @@
       <a:endParaRPr lang="en-US"/>
     </a:p>
   </c:txPr>
-  <c:externalData r:id="rId1">
+  <c:externalData r:id="rId3">
     <c:autoUpdate val="0"/>
   </c:externalData>
 </c:chartSpace>
@@ -2511,7 +3178,6 @@
           </a:p>
         </c:rich>
       </c:tx>
-      <c:layout/>
       <c:overlay val="0"/>
       <c:spPr>
         <a:noFill/>
@@ -2520,6 +3186,26 @@
         </a:ln>
         <a:effectLst/>
       </c:spPr>
+      <c:txPr>
+        <a:bodyPr rot="0" spcFirstLastPara="1" vertOverflow="ellipsis" vert="horz" wrap="square" anchor="ctr" anchorCtr="1"/>
+        <a:lstStyle/>
+        <a:p>
+          <a:pPr>
+            <a:defRPr sz="1400" b="0" i="0" u="none" strike="noStrike" kern="1200" spc="0" baseline="0">
+              <a:solidFill>
+                <a:schemeClr val="tx1">
+                  <a:lumMod val="65000"/>
+                  <a:lumOff val="35000"/>
+                </a:schemeClr>
+              </a:solidFill>
+              <a:latin typeface="+mn-lt"/>
+              <a:ea typeface="+mn-ea"/>
+              <a:cs typeface="+mn-cs"/>
+            </a:defRPr>
+          </a:pPr>
+          <a:endParaRPr lang="en-US"/>
+        </a:p>
+      </c:txPr>
     </c:title>
     <c:autoTitleDeleted val="0"/>
     <c:plotArea>
@@ -2587,7 +3273,7 @@
                 <c:formatCode>General</c:formatCode>
                 <c:ptCount val="1"/>
                 <c:pt idx="0">
-                  <c:v>1.0</c:v>
+                  <c:v>1</c:v>
                 </c:pt>
               </c:numCache>
               <c:extLst xmlns:c15="http://schemas.microsoft.com/office/drawing/2012/chart"/>
@@ -2706,19 +3392,19 @@
                 <c:formatCode>General</c:formatCode>
                 <c:ptCount val="5"/>
                 <c:pt idx="0">
-                  <c:v>33265.0</c:v>
+                  <c:v>33265</c:v>
                 </c:pt>
                 <c:pt idx="1">
-                  <c:v>60536.0</c:v>
+                  <c:v>60536</c:v>
                 </c:pt>
                 <c:pt idx="2">
-                  <c:v>30338.0</c:v>
+                  <c:v>30338</c:v>
                 </c:pt>
                 <c:pt idx="3">
-                  <c:v>29897.0</c:v>
+                  <c:v>29897</c:v>
                 </c:pt>
                 <c:pt idx="4">
-                  <c:v>67783.0</c:v>
+                  <c:v>67783</c:v>
                 </c:pt>
               </c:numCache>
             </c:numRef>
@@ -2735,12 +3421,12 @@
         </c:dLbls>
         <c:gapWidth val="219"/>
         <c:overlap val="-27"/>
-        <c:axId val="2064477528"/>
-        <c:axId val="2064492296"/>
+        <c:axId val="619386192"/>
+        <c:axId val="619389456"/>
         <c:extLst/>
       </c:barChart>
       <c:catAx>
-        <c:axId val="2064477528"/>
+        <c:axId val="619386192"/>
         <c:scaling>
           <c:orientation val="minMax"/>
         </c:scaling>
@@ -2772,7 +3458,6 @@
               </a:p>
             </c:rich>
           </c:tx>
-          <c:layout/>
           <c:overlay val="0"/>
           <c:spPr>
             <a:noFill/>
@@ -2781,6 +3466,26 @@
             </a:ln>
             <a:effectLst/>
           </c:spPr>
+          <c:txPr>
+            <a:bodyPr rot="0" spcFirstLastPara="1" vertOverflow="ellipsis" vert="horz" wrap="square" anchor="ctr" anchorCtr="1"/>
+            <a:lstStyle/>
+            <a:p>
+              <a:pPr>
+                <a:defRPr sz="1000" b="0" i="0" u="none" strike="noStrike" kern="1200" baseline="0">
+                  <a:solidFill>
+                    <a:schemeClr val="tx1">
+                      <a:lumMod val="65000"/>
+                      <a:lumOff val="35000"/>
+                    </a:schemeClr>
+                  </a:solidFill>
+                  <a:latin typeface="+mn-lt"/>
+                  <a:ea typeface="+mn-ea"/>
+                  <a:cs typeface="+mn-cs"/>
+                </a:defRPr>
+              </a:pPr>
+              <a:endParaRPr lang="en-US"/>
+            </a:p>
+          </c:txPr>
         </c:title>
         <c:numFmt formatCode="General" sourceLinked="1"/>
         <c:majorTickMark val="none"/>
@@ -2819,7 +3524,7 @@
             <a:endParaRPr lang="en-US"/>
           </a:p>
         </c:txPr>
-        <c:crossAx val="2064492296"/>
+        <c:crossAx val="619389456"/>
         <c:crosses val="autoZero"/>
         <c:auto val="1"/>
         <c:lblAlgn val="ctr"/>
@@ -2827,10 +3532,10 @@
         <c:noMultiLvlLbl val="0"/>
       </c:catAx>
       <c:valAx>
-        <c:axId val="2064492296"/>
+        <c:axId val="619389456"/>
         <c:scaling>
           <c:orientation val="minMax"/>
-          <c:max val="350000.0"/>
+          <c:max val="350000"/>
         </c:scaling>
         <c:delete val="0"/>
         <c:axPos val="l"/>
@@ -2874,7 +3579,6 @@
               </a:p>
             </c:rich>
           </c:tx>
-          <c:layout/>
           <c:overlay val="0"/>
           <c:spPr>
             <a:noFill/>
@@ -2883,6 +3587,26 @@
             </a:ln>
             <a:effectLst/>
           </c:spPr>
+          <c:txPr>
+            <a:bodyPr rot="-5400000" spcFirstLastPara="1" vertOverflow="ellipsis" vert="horz" wrap="square" anchor="ctr" anchorCtr="1"/>
+            <a:lstStyle/>
+            <a:p>
+              <a:pPr>
+                <a:defRPr sz="1000" b="0" i="0" u="none" strike="noStrike" kern="1200" baseline="0">
+                  <a:solidFill>
+                    <a:schemeClr val="tx1">
+                      <a:lumMod val="65000"/>
+                      <a:lumOff val="35000"/>
+                    </a:schemeClr>
+                  </a:solidFill>
+                  <a:latin typeface="+mn-lt"/>
+                  <a:ea typeface="+mn-ea"/>
+                  <a:cs typeface="+mn-cs"/>
+                </a:defRPr>
+              </a:pPr>
+              <a:endParaRPr lang="en-US"/>
+            </a:p>
+          </c:txPr>
         </c:title>
         <c:numFmt formatCode="General" sourceLinked="1"/>
         <c:majorTickMark val="none"/>
@@ -2915,7 +3639,7 @@
             <a:endParaRPr lang="en-US"/>
           </a:p>
         </c:txPr>
-        <c:crossAx val="2064477528"/>
+        <c:crossAx val="619386192"/>
         <c:crosses val="autoZero"/>
         <c:crossBetween val="between"/>
       </c:valAx>
@@ -2956,7 +3680,7 @@
       <a:endParaRPr lang="en-US"/>
     </a:p>
   </c:txPr>
-  <c:externalData r:id="rId1">
+  <c:externalData r:id="rId3">
     <c:autoUpdate val="0"/>
   </c:externalData>
 </c:chartSpace>
@@ -3002,7 +3726,6 @@
           </a:p>
         </c:rich>
       </c:tx>
-      <c:layout/>
       <c:overlay val="0"/>
       <c:spPr>
         <a:noFill/>
@@ -3011,6 +3734,26 @@
         </a:ln>
         <a:effectLst/>
       </c:spPr>
+      <c:txPr>
+        <a:bodyPr rot="0" spcFirstLastPara="1" vertOverflow="ellipsis" vert="horz" wrap="square" anchor="ctr" anchorCtr="1"/>
+        <a:lstStyle/>
+        <a:p>
+          <a:pPr>
+            <a:defRPr sz="1400" b="0" i="0" u="none" strike="noStrike" kern="1200" spc="0" baseline="0">
+              <a:solidFill>
+                <a:schemeClr val="tx1">
+                  <a:lumMod val="65000"/>
+                  <a:lumOff val="35000"/>
+                </a:schemeClr>
+              </a:solidFill>
+              <a:latin typeface="+mn-lt"/>
+              <a:ea typeface="+mn-ea"/>
+              <a:cs typeface="+mn-cs"/>
+            </a:defRPr>
+          </a:pPr>
+          <a:endParaRPr lang="en-US"/>
+        </a:p>
+      </c:txPr>
     </c:title>
     <c:autoTitleDeleted val="0"/>
     <c:plotArea>
@@ -3131,19 +3874,19 @@
                 <c:formatCode>General</c:formatCode>
                 <c:ptCount val="5"/>
                 <c:pt idx="0">
-                  <c:v>129127.0</c:v>
+                  <c:v>129127</c:v>
                 </c:pt>
                 <c:pt idx="1">
-                  <c:v>187994.0</c:v>
+                  <c:v>187994</c:v>
                 </c:pt>
                 <c:pt idx="2">
-                  <c:v>93503.0</c:v>
+                  <c:v>93503</c:v>
                 </c:pt>
                 <c:pt idx="3">
-                  <c:v>93471.0</c:v>
+                  <c:v>93471</c:v>
                 </c:pt>
                 <c:pt idx="4">
-                  <c:v>260356.0</c:v>
+                  <c:v>260356</c:v>
                 </c:pt>
               </c:numCache>
             </c:numRef>
@@ -3160,11 +3903,11 @@
         </c:dLbls>
         <c:gapWidth val="219"/>
         <c:overlap val="-27"/>
-        <c:axId val="2064384968"/>
-        <c:axId val="2064397064"/>
+        <c:axId val="619384560"/>
+        <c:axId val="619379664"/>
       </c:barChart>
       <c:catAx>
-        <c:axId val="2064384968"/>
+        <c:axId val="619384560"/>
         <c:scaling>
           <c:orientation val="minMax"/>
         </c:scaling>
@@ -3196,7 +3939,6 @@
               </a:p>
             </c:rich>
           </c:tx>
-          <c:layout/>
           <c:overlay val="0"/>
           <c:spPr>
             <a:noFill/>
@@ -3205,6 +3947,26 @@
             </a:ln>
             <a:effectLst/>
           </c:spPr>
+          <c:txPr>
+            <a:bodyPr rot="0" spcFirstLastPara="1" vertOverflow="ellipsis" vert="horz" wrap="square" anchor="ctr" anchorCtr="1"/>
+            <a:lstStyle/>
+            <a:p>
+              <a:pPr>
+                <a:defRPr sz="1000" b="0" i="0" u="none" strike="noStrike" kern="1200" baseline="0">
+                  <a:solidFill>
+                    <a:schemeClr val="tx1">
+                      <a:lumMod val="65000"/>
+                      <a:lumOff val="35000"/>
+                    </a:schemeClr>
+                  </a:solidFill>
+                  <a:latin typeface="+mn-lt"/>
+                  <a:ea typeface="+mn-ea"/>
+                  <a:cs typeface="+mn-cs"/>
+                </a:defRPr>
+              </a:pPr>
+              <a:endParaRPr lang="en-US"/>
+            </a:p>
+          </c:txPr>
         </c:title>
         <c:numFmt formatCode="General" sourceLinked="1"/>
         <c:majorTickMark val="none"/>
@@ -3243,7 +4005,7 @@
             <a:endParaRPr lang="en-US"/>
           </a:p>
         </c:txPr>
-        <c:crossAx val="2064397064"/>
+        <c:crossAx val="619379664"/>
         <c:crosses val="autoZero"/>
         <c:auto val="1"/>
         <c:lblAlgn val="ctr"/>
@@ -3251,7 +4013,7 @@
         <c:noMultiLvlLbl val="0"/>
       </c:catAx>
       <c:valAx>
-        <c:axId val="2064397064"/>
+        <c:axId val="619379664"/>
         <c:scaling>
           <c:orientation val="minMax"/>
         </c:scaling>
@@ -3297,7 +4059,6 @@
               </a:p>
             </c:rich>
           </c:tx>
-          <c:layout/>
           <c:overlay val="0"/>
           <c:spPr>
             <a:noFill/>
@@ -3306,6 +4067,26 @@
             </a:ln>
             <a:effectLst/>
           </c:spPr>
+          <c:txPr>
+            <a:bodyPr rot="-5400000" spcFirstLastPara="1" vertOverflow="ellipsis" vert="horz" wrap="square" anchor="ctr" anchorCtr="1"/>
+            <a:lstStyle/>
+            <a:p>
+              <a:pPr>
+                <a:defRPr sz="1000" b="0" i="0" u="none" strike="noStrike" kern="1200" baseline="0">
+                  <a:solidFill>
+                    <a:schemeClr val="tx1">
+                      <a:lumMod val="65000"/>
+                      <a:lumOff val="35000"/>
+                    </a:schemeClr>
+                  </a:solidFill>
+                  <a:latin typeface="+mn-lt"/>
+                  <a:ea typeface="+mn-ea"/>
+                  <a:cs typeface="+mn-cs"/>
+                </a:defRPr>
+              </a:pPr>
+              <a:endParaRPr lang="en-US"/>
+            </a:p>
+          </c:txPr>
         </c:title>
         <c:numFmt formatCode="General" sourceLinked="1"/>
         <c:majorTickMark val="none"/>
@@ -3338,7 +4119,7 @@
             <a:endParaRPr lang="en-US"/>
           </a:p>
         </c:txPr>
-        <c:crossAx val="2064384968"/>
+        <c:crossAx val="619384560"/>
         <c:crosses val="autoZero"/>
         <c:crossBetween val="between"/>
       </c:valAx>
@@ -3379,7 +4160,7 @@
       <a:endParaRPr lang="en-US"/>
     </a:p>
   </c:txPr>
-  <c:externalData r:id="rId1">
+  <c:externalData r:id="rId3">
     <c:autoUpdate val="0"/>
   </c:externalData>
 </c:chartSpace>
@@ -3425,7 +4206,6 @@
           </a:p>
         </c:rich>
       </c:tx>
-      <c:layout/>
       <c:overlay val="0"/>
       <c:spPr>
         <a:noFill/>
@@ -3434,6 +4214,26 @@
         </a:ln>
         <a:effectLst/>
       </c:spPr>
+      <c:txPr>
+        <a:bodyPr rot="0" spcFirstLastPara="1" vertOverflow="ellipsis" vert="horz" wrap="square" anchor="ctr" anchorCtr="1"/>
+        <a:lstStyle/>
+        <a:p>
+          <a:pPr>
+            <a:defRPr sz="1400" b="0" i="0" u="none" strike="noStrike" kern="1200" spc="0" baseline="0">
+              <a:solidFill>
+                <a:schemeClr val="tx1">
+                  <a:lumMod val="65000"/>
+                  <a:lumOff val="35000"/>
+                </a:schemeClr>
+              </a:solidFill>
+              <a:latin typeface="+mn-lt"/>
+              <a:ea typeface="+mn-ea"/>
+              <a:cs typeface="+mn-cs"/>
+            </a:defRPr>
+          </a:pPr>
+          <a:endParaRPr lang="en-US"/>
+        </a:p>
+      </c:txPr>
     </c:title>
     <c:autoTitleDeleted val="0"/>
     <c:plotArea>
@@ -3554,19 +4354,19 @@
                 <c:formatCode>General</c:formatCode>
                 <c:ptCount val="5"/>
                 <c:pt idx="0">
-                  <c:v>29026.0</c:v>
+                  <c:v>29026</c:v>
                 </c:pt>
                 <c:pt idx="1">
-                  <c:v>42135.0</c:v>
+                  <c:v>42135</c:v>
                 </c:pt>
                 <c:pt idx="2">
-                  <c:v>21578.0</c:v>
+                  <c:v>21578</c:v>
                 </c:pt>
                 <c:pt idx="3">
-                  <c:v>20719.0</c:v>
+                  <c:v>20719</c:v>
                 </c:pt>
                 <c:pt idx="4">
-                  <c:v>60241.0</c:v>
+                  <c:v>60241</c:v>
                 </c:pt>
               </c:numCache>
             </c:numRef>
@@ -3583,11 +4383,11 @@
         </c:dLbls>
         <c:gapWidth val="219"/>
         <c:overlap val="-27"/>
-        <c:axId val="2064380056"/>
-        <c:axId val="2064509000"/>
+        <c:axId val="619381296"/>
+        <c:axId val="619390000"/>
       </c:barChart>
       <c:catAx>
-        <c:axId val="2064380056"/>
+        <c:axId val="619381296"/>
         <c:scaling>
           <c:orientation val="minMax"/>
         </c:scaling>
@@ -3619,7 +4419,6 @@
               </a:p>
             </c:rich>
           </c:tx>
-          <c:layout/>
           <c:overlay val="0"/>
           <c:spPr>
             <a:noFill/>
@@ -3628,6 +4427,26 @@
             </a:ln>
             <a:effectLst/>
           </c:spPr>
+          <c:txPr>
+            <a:bodyPr rot="0" spcFirstLastPara="1" vertOverflow="ellipsis" vert="horz" wrap="square" anchor="ctr" anchorCtr="1"/>
+            <a:lstStyle/>
+            <a:p>
+              <a:pPr>
+                <a:defRPr sz="1000" b="0" i="0" u="none" strike="noStrike" kern="1200" baseline="0">
+                  <a:solidFill>
+                    <a:schemeClr val="tx1">
+                      <a:lumMod val="65000"/>
+                      <a:lumOff val="35000"/>
+                    </a:schemeClr>
+                  </a:solidFill>
+                  <a:latin typeface="+mn-lt"/>
+                  <a:ea typeface="+mn-ea"/>
+                  <a:cs typeface="+mn-cs"/>
+                </a:defRPr>
+              </a:pPr>
+              <a:endParaRPr lang="en-US"/>
+            </a:p>
+          </c:txPr>
         </c:title>
         <c:numFmt formatCode="General" sourceLinked="1"/>
         <c:majorTickMark val="none"/>
@@ -3666,7 +4485,7 @@
             <a:endParaRPr lang="en-US"/>
           </a:p>
         </c:txPr>
-        <c:crossAx val="2064509000"/>
+        <c:crossAx val="619390000"/>
         <c:crosses val="autoZero"/>
         <c:auto val="1"/>
         <c:lblAlgn val="ctr"/>
@@ -3674,10 +4493,10 @@
         <c:noMultiLvlLbl val="0"/>
       </c:catAx>
       <c:valAx>
-        <c:axId val="2064509000"/>
+        <c:axId val="619390000"/>
         <c:scaling>
           <c:orientation val="minMax"/>
-          <c:max val="300000.0"/>
+          <c:max val="300000"/>
         </c:scaling>
         <c:delete val="0"/>
         <c:axPos val="l"/>
@@ -3721,7 +4540,6 @@
               </a:p>
             </c:rich>
           </c:tx>
-          <c:layout/>
           <c:overlay val="0"/>
           <c:spPr>
             <a:noFill/>
@@ -3730,6 +4548,26 @@
             </a:ln>
             <a:effectLst/>
           </c:spPr>
+          <c:txPr>
+            <a:bodyPr rot="-5400000" spcFirstLastPara="1" vertOverflow="ellipsis" vert="horz" wrap="square" anchor="ctr" anchorCtr="1"/>
+            <a:lstStyle/>
+            <a:p>
+              <a:pPr>
+                <a:defRPr sz="1000" b="0" i="0" u="none" strike="noStrike" kern="1200" baseline="0">
+                  <a:solidFill>
+                    <a:schemeClr val="tx1">
+                      <a:lumMod val="65000"/>
+                      <a:lumOff val="35000"/>
+                    </a:schemeClr>
+                  </a:solidFill>
+                  <a:latin typeface="+mn-lt"/>
+                  <a:ea typeface="+mn-ea"/>
+                  <a:cs typeface="+mn-cs"/>
+                </a:defRPr>
+              </a:pPr>
+              <a:endParaRPr lang="en-US"/>
+            </a:p>
+          </c:txPr>
         </c:title>
         <c:numFmt formatCode="General" sourceLinked="1"/>
         <c:majorTickMark val="none"/>
@@ -3762,7 +4600,7 @@
             <a:endParaRPr lang="en-US"/>
           </a:p>
         </c:txPr>
-        <c:crossAx val="2064380056"/>
+        <c:crossAx val="619381296"/>
         <c:crosses val="autoZero"/>
         <c:crossBetween val="between"/>
       </c:valAx>
@@ -3803,7 +4641,7 @@
       <a:endParaRPr lang="en-US"/>
     </a:p>
   </c:txPr>
-  <c:externalData r:id="rId1">
+  <c:externalData r:id="rId3">
     <c:autoUpdate val="0"/>
   </c:externalData>
 </c:chartSpace>
@@ -3854,7 +4692,6 @@
           </a:p>
         </c:rich>
       </c:tx>
-      <c:layout/>
       <c:overlay val="0"/>
       <c:spPr>
         <a:noFill/>
@@ -3863,6 +4700,26 @@
         </a:ln>
         <a:effectLst/>
       </c:spPr>
+      <c:txPr>
+        <a:bodyPr rot="0" spcFirstLastPara="1" vertOverflow="ellipsis" vert="horz" wrap="square" anchor="ctr" anchorCtr="1"/>
+        <a:lstStyle/>
+        <a:p>
+          <a:pPr>
+            <a:defRPr sz="1400" b="0" i="0" u="none" strike="noStrike" kern="1200" spc="0" baseline="0">
+              <a:solidFill>
+                <a:schemeClr val="tx1">
+                  <a:lumMod val="65000"/>
+                  <a:lumOff val="35000"/>
+                </a:schemeClr>
+              </a:solidFill>
+              <a:latin typeface="+mn-lt"/>
+              <a:ea typeface="+mn-ea"/>
+              <a:cs typeface="+mn-cs"/>
+            </a:defRPr>
+          </a:pPr>
+          <a:endParaRPr lang="en-US"/>
+        </a:p>
+      </c:txPr>
     </c:title>
     <c:autoTitleDeleted val="0"/>
     <c:plotArea>
@@ -3983,19 +4840,19 @@
                 <c:formatCode>General</c:formatCode>
                 <c:ptCount val="5"/>
                 <c:pt idx="0">
-                  <c:v>107616.0</c:v>
+                  <c:v>107616</c:v>
                 </c:pt>
                 <c:pt idx="1">
-                  <c:v>124674.0</c:v>
+                  <c:v>124674</c:v>
                 </c:pt>
                 <c:pt idx="2">
-                  <c:v>61760.0</c:v>
+                  <c:v>61760</c:v>
                 </c:pt>
                 <c:pt idx="3">
-                  <c:v>61757.0</c:v>
+                  <c:v>61757</c:v>
                 </c:pt>
                 <c:pt idx="4">
-                  <c:v>211363.0</c:v>
+                  <c:v>211363</c:v>
                 </c:pt>
               </c:numCache>
             </c:numRef>
@@ -4012,11 +4869,11 @@
         </c:dLbls>
         <c:gapWidth val="219"/>
         <c:overlap val="-27"/>
-        <c:axId val="2103878760"/>
-        <c:axId val="2104384584"/>
+        <c:axId val="619386736"/>
+        <c:axId val="619382928"/>
       </c:barChart>
       <c:catAx>
-        <c:axId val="2103878760"/>
+        <c:axId val="619386736"/>
         <c:scaling>
           <c:orientation val="minMax"/>
         </c:scaling>
@@ -4048,7 +4905,6 @@
               </a:p>
             </c:rich>
           </c:tx>
-          <c:layout/>
           <c:overlay val="0"/>
           <c:spPr>
             <a:noFill/>
@@ -4057,6 +4913,26 @@
             </a:ln>
             <a:effectLst/>
           </c:spPr>
+          <c:txPr>
+            <a:bodyPr rot="0" spcFirstLastPara="1" vertOverflow="ellipsis" vert="horz" wrap="square" anchor="ctr" anchorCtr="1"/>
+            <a:lstStyle/>
+            <a:p>
+              <a:pPr>
+                <a:defRPr sz="1000" b="0" i="0" u="none" strike="noStrike" kern="1200" baseline="0">
+                  <a:solidFill>
+                    <a:schemeClr val="tx1">
+                      <a:lumMod val="65000"/>
+                      <a:lumOff val="35000"/>
+                    </a:schemeClr>
+                  </a:solidFill>
+                  <a:latin typeface="+mn-lt"/>
+                  <a:ea typeface="+mn-ea"/>
+                  <a:cs typeface="+mn-cs"/>
+                </a:defRPr>
+              </a:pPr>
+              <a:endParaRPr lang="en-US"/>
+            </a:p>
+          </c:txPr>
         </c:title>
         <c:numFmt formatCode="General" sourceLinked="1"/>
         <c:majorTickMark val="none"/>
@@ -4095,7 +4971,7 @@
             <a:endParaRPr lang="en-US"/>
           </a:p>
         </c:txPr>
-        <c:crossAx val="2104384584"/>
+        <c:crossAx val="619382928"/>
         <c:crosses val="autoZero"/>
         <c:auto val="1"/>
         <c:lblAlgn val="ctr"/>
@@ -4103,7 +4979,7 @@
         <c:noMultiLvlLbl val="0"/>
       </c:catAx>
       <c:valAx>
-        <c:axId val="2104384584"/>
+        <c:axId val="619382928"/>
         <c:scaling>
           <c:orientation val="minMax"/>
         </c:scaling>
@@ -4149,7 +5025,6 @@
               </a:p>
             </c:rich>
           </c:tx>
-          <c:layout/>
           <c:overlay val="0"/>
           <c:spPr>
             <a:noFill/>
@@ -4158,6 +5033,26 @@
             </a:ln>
             <a:effectLst/>
           </c:spPr>
+          <c:txPr>
+            <a:bodyPr rot="-5400000" spcFirstLastPara="1" vertOverflow="ellipsis" vert="horz" wrap="square" anchor="ctr" anchorCtr="1"/>
+            <a:lstStyle/>
+            <a:p>
+              <a:pPr>
+                <a:defRPr sz="1000" b="0" i="0" u="none" strike="noStrike" kern="1200" baseline="0">
+                  <a:solidFill>
+                    <a:schemeClr val="tx1">
+                      <a:lumMod val="65000"/>
+                      <a:lumOff val="35000"/>
+                    </a:schemeClr>
+                  </a:solidFill>
+                  <a:latin typeface="+mn-lt"/>
+                  <a:ea typeface="+mn-ea"/>
+                  <a:cs typeface="+mn-cs"/>
+                </a:defRPr>
+              </a:pPr>
+              <a:endParaRPr lang="en-US"/>
+            </a:p>
+          </c:txPr>
         </c:title>
         <c:numFmt formatCode="General" sourceLinked="1"/>
         <c:majorTickMark val="none"/>
@@ -4190,7 +5085,7 @@
             <a:endParaRPr lang="en-US"/>
           </a:p>
         </c:txPr>
-        <c:crossAx val="2103878760"/>
+        <c:crossAx val="619386736"/>
         <c:crosses val="autoZero"/>
         <c:crossBetween val="between"/>
       </c:valAx>
@@ -4231,7 +5126,7 @@
       <a:endParaRPr lang="en-US"/>
     </a:p>
   </c:txPr>
-  <c:externalData r:id="rId1">
+  <c:externalData r:id="rId3">
     <c:autoUpdate val="0"/>
   </c:externalData>
 </c:chartSpace>
@@ -4277,7 +5172,6 @@
           </a:p>
         </c:rich>
       </c:tx>
-      <c:layout/>
       <c:overlay val="0"/>
       <c:spPr>
         <a:noFill/>
@@ -4286,6 +5180,26 @@
         </a:ln>
         <a:effectLst/>
       </c:spPr>
+      <c:txPr>
+        <a:bodyPr rot="0" spcFirstLastPara="1" vertOverflow="ellipsis" vert="horz" wrap="square" anchor="ctr" anchorCtr="1"/>
+        <a:lstStyle/>
+        <a:p>
+          <a:pPr>
+            <a:defRPr sz="1400" b="0" i="0" u="none" strike="noStrike" kern="1200" spc="0" baseline="0">
+              <a:solidFill>
+                <a:schemeClr val="tx1">
+                  <a:lumMod val="65000"/>
+                  <a:lumOff val="35000"/>
+                </a:schemeClr>
+              </a:solidFill>
+              <a:latin typeface="+mn-lt"/>
+              <a:ea typeface="+mn-ea"/>
+              <a:cs typeface="+mn-cs"/>
+            </a:defRPr>
+          </a:pPr>
+          <a:endParaRPr lang="en-US"/>
+        </a:p>
+      </c:txPr>
     </c:title>
     <c:autoTitleDeleted val="0"/>
     <c:plotArea>
@@ -4406,19 +5320,19 @@
                 <c:formatCode>General</c:formatCode>
                 <c:ptCount val="5"/>
                 <c:pt idx="0">
-                  <c:v>23858.0</c:v>
+                  <c:v>23858</c:v>
                 </c:pt>
                 <c:pt idx="1">
-                  <c:v>27173.0</c:v>
+                  <c:v>27173</c:v>
                 </c:pt>
                 <c:pt idx="2">
-                  <c:v>13585.0</c:v>
+                  <c:v>13585</c:v>
                 </c:pt>
                 <c:pt idx="3">
-                  <c:v>13282.0</c:v>
+                  <c:v>13282</c:v>
                 </c:pt>
                 <c:pt idx="4">
-                  <c:v>48743.0</c:v>
+                  <c:v>48743</c:v>
                 </c:pt>
               </c:numCache>
             </c:numRef>
@@ -4435,11 +5349,11 @@
         </c:dLbls>
         <c:gapWidth val="219"/>
         <c:overlap val="-27"/>
-        <c:axId val="2117776280"/>
-        <c:axId val="2104337208"/>
+        <c:axId val="619385104"/>
+        <c:axId val="619385648"/>
       </c:barChart>
       <c:catAx>
-        <c:axId val="2117776280"/>
+        <c:axId val="619385104"/>
         <c:scaling>
           <c:orientation val="minMax"/>
         </c:scaling>
@@ -4471,7 +5385,6 @@
               </a:p>
             </c:rich>
           </c:tx>
-          <c:layout/>
           <c:overlay val="0"/>
           <c:spPr>
             <a:noFill/>
@@ -4480,6 +5393,26 @@
             </a:ln>
             <a:effectLst/>
           </c:spPr>
+          <c:txPr>
+            <a:bodyPr rot="0" spcFirstLastPara="1" vertOverflow="ellipsis" vert="horz" wrap="square" anchor="ctr" anchorCtr="1"/>
+            <a:lstStyle/>
+            <a:p>
+              <a:pPr>
+                <a:defRPr sz="1000" b="0" i="0" u="none" strike="noStrike" kern="1200" baseline="0">
+                  <a:solidFill>
+                    <a:schemeClr val="tx1">
+                      <a:lumMod val="65000"/>
+                      <a:lumOff val="35000"/>
+                    </a:schemeClr>
+                  </a:solidFill>
+                  <a:latin typeface="+mn-lt"/>
+                  <a:ea typeface="+mn-ea"/>
+                  <a:cs typeface="+mn-cs"/>
+                </a:defRPr>
+              </a:pPr>
+              <a:endParaRPr lang="en-US"/>
+            </a:p>
+          </c:txPr>
         </c:title>
         <c:numFmt formatCode="General" sourceLinked="1"/>
         <c:majorTickMark val="none"/>
@@ -4518,7 +5451,7 @@
             <a:endParaRPr lang="en-US"/>
           </a:p>
         </c:txPr>
-        <c:crossAx val="2104337208"/>
+        <c:crossAx val="619385648"/>
         <c:crosses val="autoZero"/>
         <c:auto val="1"/>
         <c:lblAlgn val="ctr"/>
@@ -4526,10 +5459,10 @@
         <c:noMultiLvlLbl val="0"/>
       </c:catAx>
       <c:valAx>
-        <c:axId val="2104337208"/>
+        <c:axId val="619385648"/>
         <c:scaling>
           <c:orientation val="minMax"/>
-          <c:max val="250000.0"/>
+          <c:max val="250000"/>
         </c:scaling>
         <c:delete val="0"/>
         <c:axPos val="l"/>
@@ -4573,7 +5506,6 @@
               </a:p>
             </c:rich>
           </c:tx>
-          <c:layout/>
           <c:overlay val="0"/>
           <c:spPr>
             <a:noFill/>
@@ -4582,6 +5514,26 @@
             </a:ln>
             <a:effectLst/>
           </c:spPr>
+          <c:txPr>
+            <a:bodyPr rot="-5400000" spcFirstLastPara="1" vertOverflow="ellipsis" vert="horz" wrap="square" anchor="ctr" anchorCtr="1"/>
+            <a:lstStyle/>
+            <a:p>
+              <a:pPr>
+                <a:defRPr sz="1000" b="0" i="0" u="none" strike="noStrike" kern="1200" baseline="0">
+                  <a:solidFill>
+                    <a:schemeClr val="tx1">
+                      <a:lumMod val="65000"/>
+                      <a:lumOff val="35000"/>
+                    </a:schemeClr>
+                  </a:solidFill>
+                  <a:latin typeface="+mn-lt"/>
+                  <a:ea typeface="+mn-ea"/>
+                  <a:cs typeface="+mn-cs"/>
+                </a:defRPr>
+              </a:pPr>
+              <a:endParaRPr lang="en-US"/>
+            </a:p>
+          </c:txPr>
         </c:title>
         <c:numFmt formatCode="General" sourceLinked="1"/>
         <c:majorTickMark val="none"/>
@@ -4614,7 +5566,7 @@
             <a:endParaRPr lang="en-US"/>
           </a:p>
         </c:txPr>
-        <c:crossAx val="2117776280"/>
+        <c:crossAx val="619385104"/>
         <c:crosses val="autoZero"/>
         <c:crossBetween val="between"/>
       </c:valAx>
@@ -4655,7 +5607,7 @@
       <a:endParaRPr lang="en-US"/>
     </a:p>
   </c:txPr>
-  <c:externalData r:id="rId1">
+  <c:externalData r:id="rId3">
     <c:autoUpdate val="0"/>
   </c:externalData>
 </c:chartSpace>
@@ -4701,7 +5653,6 @@
           </a:p>
         </c:rich>
       </c:tx>
-      <c:layout/>
       <c:overlay val="0"/>
       <c:spPr>
         <a:noFill/>
@@ -4710,6 +5661,26 @@
         </a:ln>
         <a:effectLst/>
       </c:spPr>
+      <c:txPr>
+        <a:bodyPr rot="0" spcFirstLastPara="1" vertOverflow="ellipsis" vert="horz" wrap="square" anchor="ctr" anchorCtr="1"/>
+        <a:lstStyle/>
+        <a:p>
+          <a:pPr>
+            <a:defRPr sz="1400" b="0" i="0" u="none" strike="noStrike" kern="1200" spc="0" baseline="0">
+              <a:solidFill>
+                <a:schemeClr val="tx1">
+                  <a:lumMod val="65000"/>
+                  <a:lumOff val="35000"/>
+                </a:schemeClr>
+              </a:solidFill>
+              <a:latin typeface="+mn-lt"/>
+              <a:ea typeface="+mn-ea"/>
+              <a:cs typeface="+mn-cs"/>
+            </a:defRPr>
+          </a:pPr>
+          <a:endParaRPr lang="en-US"/>
+        </a:p>
+      </c:txPr>
     </c:title>
     <c:autoTitleDeleted val="0"/>
     <c:plotArea>
@@ -4830,19 +5801,19 @@
                 <c:formatCode>General</c:formatCode>
                 <c:ptCount val="5"/>
                 <c:pt idx="0">
-                  <c:v>72275.0</c:v>
+                  <c:v>72275</c:v>
                 </c:pt>
                 <c:pt idx="1">
-                  <c:v>143384.0</c:v>
+                  <c:v>143384</c:v>
                 </c:pt>
                 <c:pt idx="2">
-                  <c:v>72275.0</c:v>
+                  <c:v>72275</c:v>
                 </c:pt>
                 <c:pt idx="3">
-                  <c:v>72275.0</c:v>
+                  <c:v>72275</c:v>
                 </c:pt>
                 <c:pt idx="4">
-                  <c:v>145750.0</c:v>
+                  <c:v>145750</c:v>
                 </c:pt>
               </c:numCache>
             </c:numRef>
@@ -4859,11 +5830,11 @@
         </c:dLbls>
         <c:gapWidth val="219"/>
         <c:overlap val="-27"/>
-        <c:axId val="2064497944"/>
-        <c:axId val="2063816504"/>
+        <c:axId val="619392176"/>
+        <c:axId val="543259904"/>
       </c:barChart>
       <c:catAx>
-        <c:axId val="2064497944"/>
+        <c:axId val="619392176"/>
         <c:scaling>
           <c:orientation val="minMax"/>
         </c:scaling>
@@ -4895,7 +5866,6 @@
               </a:p>
             </c:rich>
           </c:tx>
-          <c:layout/>
           <c:overlay val="0"/>
           <c:spPr>
             <a:noFill/>
@@ -4904,6 +5874,26 @@
             </a:ln>
             <a:effectLst/>
           </c:spPr>
+          <c:txPr>
+            <a:bodyPr rot="0" spcFirstLastPara="1" vertOverflow="ellipsis" vert="horz" wrap="square" anchor="ctr" anchorCtr="1"/>
+            <a:lstStyle/>
+            <a:p>
+              <a:pPr>
+                <a:defRPr sz="1000" b="0" i="0" u="none" strike="noStrike" kern="1200" baseline="0">
+                  <a:solidFill>
+                    <a:schemeClr val="tx1">
+                      <a:lumMod val="65000"/>
+                      <a:lumOff val="35000"/>
+                    </a:schemeClr>
+                  </a:solidFill>
+                  <a:latin typeface="+mn-lt"/>
+                  <a:ea typeface="+mn-ea"/>
+                  <a:cs typeface="+mn-cs"/>
+                </a:defRPr>
+              </a:pPr>
+              <a:endParaRPr lang="en-US"/>
+            </a:p>
+          </c:txPr>
         </c:title>
         <c:numFmt formatCode="General" sourceLinked="1"/>
         <c:majorTickMark val="none"/>
@@ -4942,7 +5932,7 @@
             <a:endParaRPr lang="en-US"/>
           </a:p>
         </c:txPr>
-        <c:crossAx val="2063816504"/>
+        <c:crossAx val="543259904"/>
         <c:crosses val="autoZero"/>
         <c:auto val="1"/>
         <c:lblAlgn val="ctr"/>
@@ -4950,7 +5940,7 @@
         <c:noMultiLvlLbl val="0"/>
       </c:catAx>
       <c:valAx>
-        <c:axId val="2063816504"/>
+        <c:axId val="543259904"/>
         <c:scaling>
           <c:orientation val="minMax"/>
         </c:scaling>
@@ -4996,7 +5986,6 @@
               </a:p>
             </c:rich>
           </c:tx>
-          <c:layout/>
           <c:overlay val="0"/>
           <c:spPr>
             <a:noFill/>
@@ -5005,6 +5994,26 @@
             </a:ln>
             <a:effectLst/>
           </c:spPr>
+          <c:txPr>
+            <a:bodyPr rot="-5400000" spcFirstLastPara="1" vertOverflow="ellipsis" vert="horz" wrap="square" anchor="ctr" anchorCtr="1"/>
+            <a:lstStyle/>
+            <a:p>
+              <a:pPr>
+                <a:defRPr sz="1000" b="0" i="0" u="none" strike="noStrike" kern="1200" baseline="0">
+                  <a:solidFill>
+                    <a:schemeClr val="tx1">
+                      <a:lumMod val="65000"/>
+                      <a:lumOff val="35000"/>
+                    </a:schemeClr>
+                  </a:solidFill>
+                  <a:latin typeface="+mn-lt"/>
+                  <a:ea typeface="+mn-ea"/>
+                  <a:cs typeface="+mn-cs"/>
+                </a:defRPr>
+              </a:pPr>
+              <a:endParaRPr lang="en-US"/>
+            </a:p>
+          </c:txPr>
         </c:title>
         <c:numFmt formatCode="General" sourceLinked="1"/>
         <c:majorTickMark val="none"/>
@@ -5037,7 +6046,7 @@
             <a:endParaRPr lang="en-US"/>
           </a:p>
         </c:txPr>
-        <c:crossAx val="2064497944"/>
+        <c:crossAx val="619392176"/>
         <c:crosses val="autoZero"/>
         <c:crossBetween val="between"/>
       </c:valAx>
@@ -5078,7 +6087,7 @@
       <a:endParaRPr lang="en-US"/>
     </a:p>
   </c:txPr>
-  <c:externalData r:id="rId1">
+  <c:externalData r:id="rId3">
     <c:autoUpdate val="0"/>
   </c:externalData>
 </c:chartSpace>
@@ -5124,7 +6133,6 @@
           </a:p>
         </c:rich>
       </c:tx>
-      <c:layout/>
       <c:overlay val="0"/>
       <c:spPr>
         <a:noFill/>
@@ -5133,6 +6141,26 @@
         </a:ln>
         <a:effectLst/>
       </c:spPr>
+      <c:txPr>
+        <a:bodyPr rot="0" spcFirstLastPara="1" vertOverflow="ellipsis" vert="horz" wrap="square" anchor="ctr" anchorCtr="1"/>
+        <a:lstStyle/>
+        <a:p>
+          <a:pPr>
+            <a:defRPr sz="1400" b="0" i="0" u="none" strike="noStrike" kern="1200" spc="0" baseline="0">
+              <a:solidFill>
+                <a:schemeClr val="tx1">
+                  <a:lumMod val="65000"/>
+                  <a:lumOff val="35000"/>
+                </a:schemeClr>
+              </a:solidFill>
+              <a:latin typeface="+mn-lt"/>
+              <a:ea typeface="+mn-ea"/>
+              <a:cs typeface="+mn-cs"/>
+            </a:defRPr>
+          </a:pPr>
+          <a:endParaRPr lang="en-US"/>
+        </a:p>
+      </c:txPr>
     </c:title>
     <c:autoTitleDeleted val="0"/>
     <c:plotArea>
@@ -5253,19 +6281,19 @@
                 <c:formatCode>General</c:formatCode>
                 <c:ptCount val="5"/>
                 <c:pt idx="0">
-                  <c:v>16128.0</c:v>
+                  <c:v>16128</c:v>
                 </c:pt>
                 <c:pt idx="1">
-                  <c:v>31970.0</c:v>
+                  <c:v>31970</c:v>
                 </c:pt>
                 <c:pt idx="2">
-                  <c:v>16128.0</c:v>
+                  <c:v>16128</c:v>
                 </c:pt>
                 <c:pt idx="3">
-                  <c:v>16128.0</c:v>
+                  <c:v>16128</c:v>
                 </c:pt>
                 <c:pt idx="4">
-                  <c:v>33344.0</c:v>
+                  <c:v>33344</c:v>
                 </c:pt>
               </c:numCache>
             </c:numRef>
@@ -5282,11 +6310,11 @@
         </c:dLbls>
         <c:gapWidth val="219"/>
         <c:overlap val="-27"/>
-        <c:axId val="2063835336"/>
-        <c:axId val="2063847480"/>
+        <c:axId val="543258272"/>
+        <c:axId val="543267520"/>
       </c:barChart>
       <c:catAx>
-        <c:axId val="2063835336"/>
+        <c:axId val="543258272"/>
         <c:scaling>
           <c:orientation val="minMax"/>
         </c:scaling>
@@ -5318,7 +6346,6 @@
               </a:p>
             </c:rich>
           </c:tx>
-          <c:layout/>
           <c:overlay val="0"/>
           <c:spPr>
             <a:noFill/>
@@ -5327,6 +6354,26 @@
             </a:ln>
             <a:effectLst/>
           </c:spPr>
+          <c:txPr>
+            <a:bodyPr rot="0" spcFirstLastPara="1" vertOverflow="ellipsis" vert="horz" wrap="square" anchor="ctr" anchorCtr="1"/>
+            <a:lstStyle/>
+            <a:p>
+              <a:pPr>
+                <a:defRPr sz="1000" b="0" i="0" u="none" strike="noStrike" kern="1200" baseline="0">
+                  <a:solidFill>
+                    <a:schemeClr val="tx1">
+                      <a:lumMod val="65000"/>
+                      <a:lumOff val="35000"/>
+                    </a:schemeClr>
+                  </a:solidFill>
+                  <a:latin typeface="+mn-lt"/>
+                  <a:ea typeface="+mn-ea"/>
+                  <a:cs typeface="+mn-cs"/>
+                </a:defRPr>
+              </a:pPr>
+              <a:endParaRPr lang="en-US"/>
+            </a:p>
+          </c:txPr>
         </c:title>
         <c:numFmt formatCode="General" sourceLinked="1"/>
         <c:majorTickMark val="none"/>
@@ -5365,7 +6412,7 @@
             <a:endParaRPr lang="en-US"/>
           </a:p>
         </c:txPr>
-        <c:crossAx val="2063847480"/>
+        <c:crossAx val="543267520"/>
         <c:crosses val="autoZero"/>
         <c:auto val="1"/>
         <c:lblAlgn val="ctr"/>
@@ -5373,10 +6420,10 @@
         <c:noMultiLvlLbl val="0"/>
       </c:catAx>
       <c:valAx>
-        <c:axId val="2063847480"/>
+        <c:axId val="543267520"/>
         <c:scaling>
           <c:orientation val="minMax"/>
-          <c:max val="160000.0"/>
+          <c:max val="160000"/>
         </c:scaling>
         <c:delete val="0"/>
         <c:axPos val="l"/>
@@ -5420,7 +6467,6 @@
               </a:p>
             </c:rich>
           </c:tx>
-          <c:layout/>
           <c:overlay val="0"/>
           <c:spPr>
             <a:noFill/>
@@ -5429,6 +6475,26 @@
             </a:ln>
             <a:effectLst/>
           </c:spPr>
+          <c:txPr>
+            <a:bodyPr rot="-5400000" spcFirstLastPara="1" vertOverflow="ellipsis" vert="horz" wrap="square" anchor="ctr" anchorCtr="1"/>
+            <a:lstStyle/>
+            <a:p>
+              <a:pPr>
+                <a:defRPr sz="1000" b="0" i="0" u="none" strike="noStrike" kern="1200" baseline="0">
+                  <a:solidFill>
+                    <a:schemeClr val="tx1">
+                      <a:lumMod val="65000"/>
+                      <a:lumOff val="35000"/>
+                    </a:schemeClr>
+                  </a:solidFill>
+                  <a:latin typeface="+mn-lt"/>
+                  <a:ea typeface="+mn-ea"/>
+                  <a:cs typeface="+mn-cs"/>
+                </a:defRPr>
+              </a:pPr>
+              <a:endParaRPr lang="en-US"/>
+            </a:p>
+          </c:txPr>
         </c:title>
         <c:numFmt formatCode="General" sourceLinked="1"/>
         <c:majorTickMark val="none"/>
@@ -5461,7 +6527,7 @@
             <a:endParaRPr lang="en-US"/>
           </a:p>
         </c:txPr>
-        <c:crossAx val="2063835336"/>
+        <c:crossAx val="543258272"/>
         <c:crosses val="autoZero"/>
         <c:crossBetween val="between"/>
       </c:valAx>
@@ -5502,7 +6568,7 @@
       <a:endParaRPr lang="en-US"/>
     </a:p>
   </c:txPr>
-  <c:externalData r:id="rId1">
+  <c:externalData r:id="rId3">
     <c:autoUpdate val="0"/>
   </c:externalData>
 </c:chartSpace>
@@ -5548,7 +6614,6 @@
           </a:p>
         </c:rich>
       </c:tx>
-      <c:layout/>
       <c:overlay val="0"/>
       <c:spPr>
         <a:noFill/>
@@ -5557,6 +6622,26 @@
         </a:ln>
         <a:effectLst/>
       </c:spPr>
+      <c:txPr>
+        <a:bodyPr rot="0" spcFirstLastPara="1" vertOverflow="ellipsis" vert="horz" wrap="square" anchor="ctr" anchorCtr="1"/>
+        <a:lstStyle/>
+        <a:p>
+          <a:pPr>
+            <a:defRPr sz="1400" b="0" i="0" u="none" strike="noStrike" kern="1200" spc="0" baseline="0">
+              <a:solidFill>
+                <a:schemeClr val="tx1">
+                  <a:lumMod val="65000"/>
+                  <a:lumOff val="35000"/>
+                </a:schemeClr>
+              </a:solidFill>
+              <a:latin typeface="+mn-lt"/>
+              <a:ea typeface="+mn-ea"/>
+              <a:cs typeface="+mn-cs"/>
+            </a:defRPr>
+          </a:pPr>
+          <a:endParaRPr lang="en-US"/>
+        </a:p>
+      </c:txPr>
     </c:title>
     <c:autoTitleDeleted val="0"/>
     <c:plotArea>
@@ -5677,13 +6762,13 @@
                 <c:formatCode>0.00</c:formatCode>
                 <c:ptCount val="5"/>
                 <c:pt idx="0">
-                  <c:v>113633.0</c:v>
+                  <c:v>113633</c:v>
                 </c:pt>
                 <c:pt idx="1">
                   <c:v>179870.25</c:v>
                 </c:pt>
                 <c:pt idx="2">
-                  <c:v>89678.0</c:v>
+                  <c:v>89678</c:v>
                 </c:pt>
                 <c:pt idx="3">
                   <c:v>89668.5</c:v>
@@ -5706,11 +6791,11 @@
         </c:dLbls>
         <c:gapWidth val="219"/>
         <c:overlap val="-27"/>
-        <c:axId val="2063894840"/>
-        <c:axId val="2063906936"/>
+        <c:axId val="543269696"/>
+        <c:axId val="543258816"/>
       </c:barChart>
       <c:catAx>
-        <c:axId val="2063894840"/>
+        <c:axId val="543269696"/>
         <c:scaling>
           <c:orientation val="minMax"/>
         </c:scaling>
@@ -5742,7 +6827,6 @@
               </a:p>
             </c:rich>
           </c:tx>
-          <c:layout/>
           <c:overlay val="0"/>
           <c:spPr>
             <a:noFill/>
@@ -5751,6 +6835,26 @@
             </a:ln>
             <a:effectLst/>
           </c:spPr>
+          <c:txPr>
+            <a:bodyPr rot="0" spcFirstLastPara="1" vertOverflow="ellipsis" vert="horz" wrap="square" anchor="ctr" anchorCtr="1"/>
+            <a:lstStyle/>
+            <a:p>
+              <a:pPr>
+                <a:defRPr sz="1000" b="0" i="0" u="none" strike="noStrike" kern="1200" baseline="0">
+                  <a:solidFill>
+                    <a:schemeClr val="tx1">
+                      <a:lumMod val="65000"/>
+                      <a:lumOff val="35000"/>
+                    </a:schemeClr>
+                  </a:solidFill>
+                  <a:latin typeface="+mn-lt"/>
+                  <a:ea typeface="+mn-ea"/>
+                  <a:cs typeface="+mn-cs"/>
+                </a:defRPr>
+              </a:pPr>
+              <a:endParaRPr lang="en-US"/>
+            </a:p>
+          </c:txPr>
         </c:title>
         <c:numFmt formatCode="General" sourceLinked="1"/>
         <c:majorTickMark val="none"/>
@@ -5789,7 +6893,7 @@
             <a:endParaRPr lang="en-US"/>
           </a:p>
         </c:txPr>
-        <c:crossAx val="2063906936"/>
+        <c:crossAx val="543258816"/>
         <c:crosses val="autoZero"/>
         <c:auto val="1"/>
         <c:lblAlgn val="ctr"/>
@@ -5797,7 +6901,7 @@
         <c:noMultiLvlLbl val="0"/>
       </c:catAx>
       <c:valAx>
-        <c:axId val="2063906936"/>
+        <c:axId val="543258816"/>
         <c:scaling>
           <c:orientation val="minMax"/>
         </c:scaling>
@@ -5843,7 +6947,6 @@
               </a:p>
             </c:rich>
           </c:tx>
-          <c:layout/>
           <c:overlay val="0"/>
           <c:spPr>
             <a:noFill/>
@@ -5852,6 +6955,26 @@
             </a:ln>
             <a:effectLst/>
           </c:spPr>
+          <c:txPr>
+            <a:bodyPr rot="-5400000" spcFirstLastPara="1" vertOverflow="ellipsis" vert="horz" wrap="square" anchor="ctr" anchorCtr="1"/>
+            <a:lstStyle/>
+            <a:p>
+              <a:pPr>
+                <a:defRPr sz="1000" b="0" i="0" u="none" strike="noStrike" kern="1200" baseline="0">
+                  <a:solidFill>
+                    <a:schemeClr val="tx1">
+                      <a:lumMod val="65000"/>
+                      <a:lumOff val="35000"/>
+                    </a:schemeClr>
+                  </a:solidFill>
+                  <a:latin typeface="+mn-lt"/>
+                  <a:ea typeface="+mn-ea"/>
+                  <a:cs typeface="+mn-cs"/>
+                </a:defRPr>
+              </a:pPr>
+              <a:endParaRPr lang="en-US"/>
+            </a:p>
+          </c:txPr>
         </c:title>
         <c:numFmt formatCode="0.00" sourceLinked="1"/>
         <c:majorTickMark val="none"/>
@@ -5884,7 +7007,7 @@
             <a:endParaRPr lang="en-US"/>
           </a:p>
         </c:txPr>
-        <c:crossAx val="2063894840"/>
+        <c:crossAx val="543269696"/>
         <c:crosses val="autoZero"/>
         <c:crossBetween val="between"/>
       </c:valAx>
@@ -5925,7 +7048,7 @@
       <a:endParaRPr lang="en-US"/>
     </a:p>
   </c:txPr>
-  <c:externalData r:id="rId1">
+  <c:externalData r:id="rId3">
     <c:autoUpdate val="0"/>
   </c:externalData>
 </c:chartSpace>
@@ -11412,7 +12535,7 @@
   <a:extraClrSchemeLst/>
   <a:extLst>
     <a:ext uri="{05A4C25C-085E-4340-85A3-A5531E510DB2}">
-      <thm15:themeFamily xmlns:thm15="http://schemas.microsoft.com/office/thememl/2012/main" xmlns="" name="Office Theme" id="{62F939B6-93AF-4DB8-9C6B-D6C7DFDC589F}" vid="{4A3C46E8-61CC-4603-A589-7422A47A8E4A}"/>
+      <thm15:themeFamily xmlns:thm15="http://schemas.microsoft.com/office/thememl/2012/main" name="Office Theme" id="{62F939B6-93AF-4DB8-9C6B-D6C7DFDC589F}" vid="{4A3C46E8-61CC-4603-A589-7422A47A8E4A}"/>
     </a:ext>
   </a:extLst>
 </a:theme>

</xml_diff>

<commit_message>
added paragraph about sorting, made minor edits
</commit_message>
<xml_diff>
--- a/Scheduling Algorithms Analysis.docx
+++ b/Scheduling Algorithms Analysis.docx
@@ -1,6 +1,6 @@
 
 <file path=word/document.xml><?xml version="1.0" encoding="utf-8"?>
-<w:document xmlns:wpc="http://schemas.microsoft.com/office/word/2010/wordprocessingCanvas" xmlns:mc="http://schemas.openxmlformats.org/markup-compatibility/2006" xmlns:o="urn:schemas-microsoft-com:office:office" xmlns:r="http://schemas.openxmlformats.org/officeDocument/2006/relationships" xmlns:m="http://schemas.openxmlformats.org/officeDocument/2006/math" xmlns:v="urn:schemas-microsoft-com:vml" xmlns:wp14="http://schemas.microsoft.com/office/word/2010/wordprocessingDrawing" xmlns:wp="http://schemas.openxmlformats.org/drawingml/2006/wordprocessingDrawing" xmlns:w10="urn:schemas-microsoft-com:office:word" xmlns:w="http://schemas.openxmlformats.org/wordprocessingml/2006/main" xmlns:w14="http://schemas.microsoft.com/office/word/2010/wordml" xmlns:w15="http://schemas.microsoft.com/office/word/2012/wordml" xmlns:wpg="http://schemas.microsoft.com/office/word/2010/wordprocessingGroup" xmlns:wpi="http://schemas.microsoft.com/office/word/2010/wordprocessingInk" xmlns:wne="http://schemas.microsoft.com/office/word/2006/wordml" xmlns:wps="http://schemas.microsoft.com/office/word/2010/wordprocessingShape" mc:Ignorable="w14 w15 wp14">
+<w:document xmlns:wpc="http://schemas.microsoft.com/office/word/2010/wordprocessingCanvas" xmlns:mo="http://schemas.microsoft.com/office/mac/office/2008/main" xmlns:mc="http://schemas.openxmlformats.org/markup-compatibility/2006" xmlns:mv="urn:schemas-microsoft-com:mac:vml" xmlns:o="urn:schemas-microsoft-com:office:office" xmlns:r="http://schemas.openxmlformats.org/officeDocument/2006/relationships" xmlns:m="http://schemas.openxmlformats.org/officeDocument/2006/math" xmlns:v="urn:schemas-microsoft-com:vml" xmlns:wp14="http://schemas.microsoft.com/office/word/2010/wordprocessingDrawing" xmlns:wp="http://schemas.openxmlformats.org/drawingml/2006/wordprocessingDrawing" xmlns:w10="urn:schemas-microsoft-com:office:word" xmlns:w="http://schemas.openxmlformats.org/wordprocessingml/2006/main" xmlns:w14="http://schemas.microsoft.com/office/word/2010/wordml" xmlns:wpg="http://schemas.microsoft.com/office/word/2010/wordprocessingGroup" xmlns:wpi="http://schemas.microsoft.com/office/word/2010/wordprocessingInk" xmlns:wne="http://schemas.microsoft.com/office/word/2006/wordml" xmlns:wps="http://schemas.microsoft.com/office/word/2010/wordprocessingShape" mc:Ignorable="w14 wp14">
   <w:body>
     <w:p>
       <w:pPr>
@@ -102,7 +102,7 @@
             <wp:cNvGraphicFramePr/>
             <a:graphic xmlns:a="http://schemas.openxmlformats.org/drawingml/2006/main">
               <a:graphicData uri="http://schemas.openxmlformats.org/drawingml/2006/chart">
-                <c:chart xmlns:c="http://schemas.openxmlformats.org/drawingml/2006/chart" xmlns:r="http://schemas.openxmlformats.org/officeDocument/2006/relationships" r:id="rId5"/>
+                <c:chart xmlns:c="http://schemas.openxmlformats.org/drawingml/2006/chart" xmlns:r="http://schemas.openxmlformats.org/officeDocument/2006/relationships" r:id="rId6"/>
               </a:graphicData>
             </a:graphic>
           </wp:inline>
@@ -123,7 +123,7 @@
             <wp:cNvGraphicFramePr/>
             <a:graphic xmlns:a="http://schemas.openxmlformats.org/drawingml/2006/main">
               <a:graphicData uri="http://schemas.openxmlformats.org/drawingml/2006/chart">
-                <c:chart xmlns:c="http://schemas.openxmlformats.org/drawingml/2006/chart" xmlns:r="http://schemas.openxmlformats.org/officeDocument/2006/relationships" r:id="rId6"/>
+                <c:chart xmlns:c="http://schemas.openxmlformats.org/drawingml/2006/chart" xmlns:r="http://schemas.openxmlformats.org/officeDocument/2006/relationships" r:id="rId7"/>
               </a:graphicData>
             </a:graphic>
           </wp:inline>
@@ -192,7 +192,7 @@
             <wp:cNvGraphicFramePr/>
             <a:graphic xmlns:a="http://schemas.openxmlformats.org/drawingml/2006/main">
               <a:graphicData uri="http://schemas.openxmlformats.org/drawingml/2006/chart">
-                <c:chart xmlns:c="http://schemas.openxmlformats.org/drawingml/2006/chart" xmlns:r="http://schemas.openxmlformats.org/officeDocument/2006/relationships" r:id="rId7"/>
+                <c:chart xmlns:c="http://schemas.openxmlformats.org/drawingml/2006/chart" xmlns:r="http://schemas.openxmlformats.org/officeDocument/2006/relationships" r:id="rId8"/>
               </a:graphicData>
             </a:graphic>
           </wp:inline>
@@ -213,7 +213,7 @@
             <wp:cNvGraphicFramePr/>
             <a:graphic xmlns:a="http://schemas.openxmlformats.org/drawingml/2006/main">
               <a:graphicData uri="http://schemas.openxmlformats.org/drawingml/2006/chart">
-                <c:chart xmlns:c="http://schemas.openxmlformats.org/drawingml/2006/chart" xmlns:r="http://schemas.openxmlformats.org/officeDocument/2006/relationships" r:id="rId8"/>
+                <c:chart xmlns:c="http://schemas.openxmlformats.org/drawingml/2006/chart" xmlns:r="http://schemas.openxmlformats.org/officeDocument/2006/relationships" r:id="rId9"/>
               </a:graphicData>
             </a:graphic>
           </wp:inline>
@@ -283,7 +283,7 @@
             <wp:cNvGraphicFramePr/>
             <a:graphic xmlns:a="http://schemas.openxmlformats.org/drawingml/2006/main">
               <a:graphicData uri="http://schemas.openxmlformats.org/drawingml/2006/chart">
-                <c:chart xmlns:c="http://schemas.openxmlformats.org/drawingml/2006/chart" xmlns:r="http://schemas.openxmlformats.org/officeDocument/2006/relationships" r:id="rId9"/>
+                <c:chart xmlns:c="http://schemas.openxmlformats.org/drawingml/2006/chart" xmlns:r="http://schemas.openxmlformats.org/officeDocument/2006/relationships" r:id="rId10"/>
               </a:graphicData>
             </a:graphic>
           </wp:inline>
@@ -304,7 +304,7 @@
             <wp:cNvGraphicFramePr/>
             <a:graphic xmlns:a="http://schemas.openxmlformats.org/drawingml/2006/main">
               <a:graphicData uri="http://schemas.openxmlformats.org/drawingml/2006/chart">
-                <c:chart xmlns:c="http://schemas.openxmlformats.org/drawingml/2006/chart" xmlns:r="http://schemas.openxmlformats.org/officeDocument/2006/relationships" r:id="rId10"/>
+                <c:chart xmlns:c="http://schemas.openxmlformats.org/drawingml/2006/chart" xmlns:r="http://schemas.openxmlformats.org/officeDocument/2006/relationships" r:id="rId11"/>
               </a:graphicData>
             </a:graphic>
           </wp:inline>
@@ -381,7 +381,7 @@
             <wp:cNvGraphicFramePr/>
             <a:graphic xmlns:a="http://schemas.openxmlformats.org/drawingml/2006/main">
               <a:graphicData uri="http://schemas.openxmlformats.org/drawingml/2006/chart">
-                <c:chart xmlns:c="http://schemas.openxmlformats.org/drawingml/2006/chart" xmlns:r="http://schemas.openxmlformats.org/officeDocument/2006/relationships" r:id="rId11"/>
+                <c:chart xmlns:c="http://schemas.openxmlformats.org/drawingml/2006/chart" xmlns:r="http://schemas.openxmlformats.org/officeDocument/2006/relationships" r:id="rId12"/>
               </a:graphicData>
             </a:graphic>
           </wp:inline>
@@ -402,7 +402,7 @@
             <wp:cNvGraphicFramePr/>
             <a:graphic xmlns:a="http://schemas.openxmlformats.org/drawingml/2006/main">
               <a:graphicData uri="http://schemas.openxmlformats.org/drawingml/2006/chart">
-                <c:chart xmlns:c="http://schemas.openxmlformats.org/drawingml/2006/chart" xmlns:r="http://schemas.openxmlformats.org/officeDocument/2006/relationships" r:id="rId12"/>
+                <c:chart xmlns:c="http://schemas.openxmlformats.org/drawingml/2006/chart" xmlns:r="http://schemas.openxmlformats.org/officeDocument/2006/relationships" r:id="rId13"/>
               </a:graphicData>
             </a:graphic>
           </wp:inline>
@@ -489,7 +489,7 @@
             <wp:cNvGraphicFramePr/>
             <a:graphic xmlns:a="http://schemas.openxmlformats.org/drawingml/2006/main">
               <a:graphicData uri="http://schemas.openxmlformats.org/drawingml/2006/chart">
-                <c:chart xmlns:c="http://schemas.openxmlformats.org/drawingml/2006/chart" xmlns:r="http://schemas.openxmlformats.org/officeDocument/2006/relationships" r:id="rId13"/>
+                <c:chart xmlns:c="http://schemas.openxmlformats.org/drawingml/2006/chart" xmlns:r="http://schemas.openxmlformats.org/officeDocument/2006/relationships" r:id="rId14"/>
               </a:graphicData>
             </a:graphic>
           </wp:inline>
@@ -510,7 +510,7 @@
             <wp:cNvGraphicFramePr/>
             <a:graphic xmlns:a="http://schemas.openxmlformats.org/drawingml/2006/main">
               <a:graphicData uri="http://schemas.openxmlformats.org/drawingml/2006/chart">
-                <c:chart xmlns:c="http://schemas.openxmlformats.org/drawingml/2006/chart" xmlns:r="http://schemas.openxmlformats.org/officeDocument/2006/relationships" r:id="rId14"/>
+                <c:chart xmlns:c="http://schemas.openxmlformats.org/drawingml/2006/chart" xmlns:r="http://schemas.openxmlformats.org/officeDocument/2006/relationships" r:id="rId15"/>
               </a:graphicData>
             </a:graphic>
           </wp:inline>
@@ -860,23 +860,7 @@
           <w:sz w:val="24"/>
           <w:szCs w:val="24"/>
         </w:rPr>
-        <w:t xml:space="preserve"> algorithm was one of the algorithms that required the processes to be sorted</w:t>
-      </w:r>
-      <w:r>
-        <w:rPr>
-          <w:rFonts w:ascii="Times New Roman" w:hAnsi="Times New Roman" w:cs="Times New Roman"/>
-          <w:sz w:val="24"/>
-          <w:szCs w:val="24"/>
-        </w:rPr>
-        <w:t>,</w:t>
-      </w:r>
-      <w:r>
-        <w:rPr>
-          <w:rFonts w:ascii="Times New Roman" w:hAnsi="Times New Roman" w:cs="Times New Roman"/>
-          <w:sz w:val="24"/>
-          <w:szCs w:val="24"/>
-        </w:rPr>
-        <w:t xml:space="preserve"> in order to get the process with the least number of remaining cycles. While the average wait time was lower for the processes, the constant sorting/finding might have increased the time which was not calculated in our tests.</w:t>
+        <w:t xml:space="preserve"> algorithm was one of the algorithms that required the processes to be sorted, in order to get the process with the least number of remaining cycles. While the average wait time was lower for the processes, the constant sorting/finding might have increased the time which was not calculated in our tests.</w:t>
       </w:r>
     </w:p>
     <w:p>
@@ -920,15 +904,7 @@
           <w:sz w:val="24"/>
           <w:szCs w:val="24"/>
         </w:rPr>
-        <w:t>F</w:t>
-      </w:r>
-      <w:r>
-        <w:rPr>
-          <w:rFonts w:ascii="Times New Roman" w:hAnsi="Times New Roman" w:cs="Times New Roman"/>
-          <w:sz w:val="24"/>
-          <w:szCs w:val="24"/>
-        </w:rPr>
-        <w:t>irst-in-first-out</w:t>
+        <w:t>First-in-first-out</w:t>
       </w:r>
       <w:r>
         <w:rPr>
@@ -1052,15 +1028,7 @@
           <w:sz w:val="24"/>
           <w:szCs w:val="24"/>
         </w:rPr>
-        <w:t xml:space="preserve"> </w:t>
-      </w:r>
-      <w:r>
-        <w:rPr>
-          <w:rFonts w:ascii="Times New Roman" w:hAnsi="Times New Roman" w:cs="Times New Roman"/>
-          <w:sz w:val="24"/>
-          <w:szCs w:val="24"/>
-        </w:rPr>
-        <w:t xml:space="preserve">The </w:t>
+        <w:t xml:space="preserve"> The </w:t>
       </w:r>
       <w:r>
         <w:rPr>
@@ -1085,23 +1053,7 @@
           <w:szCs w:val="24"/>
         </w:rPr>
         <w:lastRenderedPageBreak/>
-        <w:t xml:space="preserve">processes to be sorted in order to get the process with the </w:t>
-      </w:r>
-      <w:r>
-        <w:rPr>
-          <w:rFonts w:ascii="Times New Roman" w:hAnsi="Times New Roman" w:cs="Times New Roman"/>
-          <w:sz w:val="24"/>
-          <w:szCs w:val="24"/>
-        </w:rPr>
-        <w:t>greatest</w:t>
-      </w:r>
-      <w:r>
-        <w:rPr>
-          <w:rFonts w:ascii="Times New Roman" w:hAnsi="Times New Roman" w:cs="Times New Roman"/>
-          <w:sz w:val="24"/>
-          <w:szCs w:val="24"/>
-        </w:rPr>
-        <w:t xml:space="preserve"> number of remaining cycles. While the average wait time was lower for the processes, the constant sorting/finding might have increased the time which was not calculated in our tests.</w:t>
+        <w:t>processes to be sorted in order to get the process with the greatest number of remaining cycles. While the average wait time was lower for the processes, the constant sorting/finding might have increased the time which was not calculated in our tests.</w:t>
       </w:r>
     </w:p>
     <w:p>
@@ -1120,7 +1072,16 @@
           <w:sz w:val="24"/>
           <w:szCs w:val="24"/>
         </w:rPr>
-        <w:t>Overall:</w:t>
+        <w:t>Conclusion</w:t>
+      </w:r>
+      <w:r>
+        <w:rPr>
+          <w:rFonts w:ascii="Times New Roman" w:hAnsi="Times New Roman" w:cs="Times New Roman"/>
+          <w:b/>
+          <w:sz w:val="24"/>
+          <w:szCs w:val="24"/>
+        </w:rPr>
+        <w:t>:</w:t>
       </w:r>
     </w:p>
     <w:p>
@@ -1137,39 +1098,39 @@
           <w:sz w:val="24"/>
           <w:szCs w:val="24"/>
         </w:rPr>
-        <w:t xml:space="preserve">With the current quantum, it seems </w:t>
-      </w:r>
-      <w:r>
-        <w:rPr>
-          <w:rFonts w:ascii="Times New Roman" w:hAnsi="Times New Roman" w:cs="Times New Roman"/>
-          <w:sz w:val="24"/>
-          <w:szCs w:val="24"/>
-        </w:rPr>
-        <w:t xml:space="preserve">first-in-first-out </w:t>
-      </w:r>
-      <w:r>
-        <w:rPr>
-          <w:rFonts w:ascii="Times New Roman" w:hAnsi="Times New Roman" w:cs="Times New Roman"/>
-          <w:sz w:val="24"/>
-          <w:szCs w:val="24"/>
-        </w:rPr>
-        <w:t>might be the most efficient use of CPU time considering the other two better performing algorithms required some sort/find to get the processes with the least number of cycles</w:t>
-      </w:r>
-      <w:r>
-        <w:rPr>
-          <w:rFonts w:ascii="Times New Roman" w:hAnsi="Times New Roman" w:cs="Times New Roman"/>
-          <w:sz w:val="24"/>
-          <w:szCs w:val="24"/>
-        </w:rPr>
-        <w:t>. Even if the data structures holding the processes were using a linked list where new entries could be inserted in order there would be lookups while inserting each new process</w:t>
-      </w:r>
-      <w:r>
-        <w:rPr>
-          <w:rFonts w:ascii="Times New Roman" w:hAnsi="Times New Roman" w:cs="Times New Roman"/>
-          <w:sz w:val="24"/>
-          <w:szCs w:val="24"/>
-        </w:rPr>
-        <w:t xml:space="preserve">. </w:t>
+        <w:t>Wit</w:t>
+      </w:r>
+      <w:r>
+        <w:rPr>
+          <w:rFonts w:ascii="Times New Roman" w:hAnsi="Times New Roman" w:cs="Times New Roman"/>
+          <w:sz w:val="24"/>
+          <w:szCs w:val="24"/>
+        </w:rPr>
+        <w:t>h the current quantum, the shortest job first and shortest remaining time algorithms seem to make the best</w:t>
+      </w:r>
+      <w:r>
+        <w:rPr>
+          <w:rFonts w:ascii="Times New Roman" w:hAnsi="Times New Roman" w:cs="Times New Roman"/>
+          <w:sz w:val="24"/>
+          <w:szCs w:val="24"/>
+        </w:rPr>
+        <w:t xml:space="preserve"> use of CPU </w:t>
+      </w:r>
+      <w:r>
+        <w:rPr>
+          <w:rFonts w:ascii="Times New Roman" w:hAnsi="Times New Roman" w:cs="Times New Roman"/>
+          <w:sz w:val="24"/>
+          <w:szCs w:val="24"/>
+        </w:rPr>
+        <w:t>time.  These two algorithms consistently produced the same wait times for the same sets of processes.  For this case, the preemptive SRT algorithm would probably be the most useful.  It would not change the wait times in any significant way, but very small processes would be removed from the wait queue very quickly.  The decision to use SRT over SJF would be determined by the kind of jobs being performed by the system and personal preference.</w:t>
+      </w:r>
+      <w:r>
+        <w:rPr>
+          <w:rFonts w:ascii="Times New Roman" w:hAnsi="Times New Roman" w:cs="Times New Roman"/>
+          <w:sz w:val="24"/>
+          <w:szCs w:val="24"/>
+        </w:rPr>
+        <w:t xml:space="preserve"> </w:t>
       </w:r>
     </w:p>
     <w:p>
@@ -1202,17 +1163,7 @@
           <w:sz w:val="24"/>
           <w:szCs w:val="24"/>
         </w:rPr>
-        <w:t xml:space="preserve"> might have been able to perfo</w:t>
-      </w:r>
-      <w:bookmarkStart w:id="0" w:name="_GoBack"/>
-      <w:bookmarkEnd w:id="0"/>
-      <w:r>
-        <w:rPr>
-          <w:rFonts w:ascii="Times New Roman" w:hAnsi="Times New Roman" w:cs="Times New Roman"/>
-          <w:sz w:val="24"/>
-          <w:szCs w:val="24"/>
-        </w:rPr>
-        <w:t xml:space="preserve">rm quite a bit better resulting in a lower average waiting time. The problem with the current quantum is that it’s so small that not enough work is getting done on individual processes before they are switched out. When the quantum is too long it results in </w:t>
+        <w:t xml:space="preserve"> might have been able to perform quite a bit better resulting in a lower average waiting time. The problem with the current quantum is that it’s so small that not enough work is getting done on individual processes before they are switched out. When the quantum is too long it results in </w:t>
       </w:r>
       <w:r>
         <w:rPr>
@@ -1277,15 +1228,39 @@
           <w:sz w:val="24"/>
           <w:szCs w:val="24"/>
         </w:rPr>
-        <w:t xml:space="preserve"> algorithm is completely useless. All the processes end up on the same number of cycles remaining, and then a small amount of work is done on all of the processes, and the number of cycles gradually decreases across the board, but with the penalty of the context switches, the cost of this algorithm is </w:t>
-      </w:r>
-      <w:r>
-        <w:rPr>
-          <w:rFonts w:ascii="Times New Roman" w:hAnsi="Times New Roman" w:cs="Times New Roman"/>
-          <w:sz w:val="24"/>
-          <w:szCs w:val="24"/>
-        </w:rPr>
-        <w:t xml:space="preserve">much higher than the other algorithms. </w:t>
+        <w:t xml:space="preserve"> algorithm is </w:t>
+      </w:r>
+      <w:r>
+        <w:rPr>
+          <w:rFonts w:ascii="Times New Roman" w:hAnsi="Times New Roman" w:cs="Times New Roman"/>
+          <w:sz w:val="24"/>
+          <w:szCs w:val="24"/>
+        </w:rPr>
+        <w:t>extremely inefficient</w:t>
+      </w:r>
+      <w:r>
+        <w:rPr>
+          <w:rFonts w:ascii="Times New Roman" w:hAnsi="Times New Roman" w:cs="Times New Roman"/>
+          <w:sz w:val="24"/>
+          <w:szCs w:val="24"/>
+        </w:rPr>
+        <w:t xml:space="preserve">. </w:t>
+      </w:r>
+      <w:r>
+        <w:rPr>
+          <w:rFonts w:ascii="Times New Roman" w:hAnsi="Times New Roman" w:cs="Times New Roman"/>
+          <w:sz w:val="24"/>
+          <w:szCs w:val="24"/>
+        </w:rPr>
+        <w:t xml:space="preserve">Eventually, all of the processes approach the same number of remaining cycles, and the processes begin to be switched on every cycle until their completion. This means that the context switch penalty is </w:t>
+      </w:r>
+      <w:r>
+        <w:rPr>
+          <w:rFonts w:ascii="Times New Roman" w:hAnsi="Times New Roman" w:cs="Times New Roman"/>
+          <w:sz w:val="24"/>
+          <w:szCs w:val="24"/>
+        </w:rPr>
+        <w:t>incurred on every cycle.  These penalties add up very quickly, as can be seen by the resulting graphs from the simulations.</w:t>
       </w:r>
     </w:p>
     <w:p>
@@ -1302,7 +1277,90 @@
           <w:sz w:val="24"/>
           <w:szCs w:val="24"/>
         </w:rPr>
-        <w:t xml:space="preserve">The interesting test case we ran was where all the processes had the same number of cycles. </w:t>
+        <w:t>Another factor to consider, which was not accounted for in the simulations, is the cost of performing a sort algorithm in the scheduling processes that would require it.  The SJF, SRT, and LRT algorithms all require a way to select the process with the least or greatest cycles.  SJF and SRT required the least amount of sort calls, only requiring the processes to be sorted when a new process was added. The LRT scheduling algorithm required a sort to be performed on every cycle.  The use of sorting could potentially increase the context switch required to pick the next process.</w:t>
+      </w:r>
+    </w:p>
+    <w:p>
+      <w:pPr>
+        <w:rPr>
+          <w:rFonts w:ascii="Times New Roman" w:hAnsi="Times New Roman" w:cs="Times New Roman"/>
+          <w:sz w:val="24"/>
+          <w:szCs w:val="24"/>
+          <w:vertAlign w:val="subscript"/>
+        </w:rPr>
+      </w:pPr>
+      <w:r>
+        <w:rPr>
+          <w:rFonts w:ascii="Times New Roman" w:hAnsi="Times New Roman" w:cs="Times New Roman"/>
+          <w:sz w:val="24"/>
+          <w:szCs w:val="24"/>
+        </w:rPr>
+        <w:t>If sorting time were implemented in this simulation, the first-in-first-out algorithm would make a case for being the most efficient scheduling algorithm.  FIFO did not require any sorting or searching, and had the fewest context switch penalties.</w:t>
+      </w:r>
+    </w:p>
+    <w:p>
+      <w:pPr>
+        <w:rPr>
+          <w:rFonts w:ascii="Times New Roman" w:hAnsi="Times New Roman" w:cs="Times New Roman"/>
+          <w:sz w:val="24"/>
+          <w:szCs w:val="24"/>
+        </w:rPr>
+      </w:pPr>
+      <w:r>
+        <w:rPr>
+          <w:rFonts w:ascii="Times New Roman" w:hAnsi="Times New Roman" w:cs="Times New Roman"/>
+          <w:sz w:val="24"/>
+          <w:szCs w:val="24"/>
+        </w:rPr>
+        <w:t>The</w:t>
+      </w:r>
+      <w:r>
+        <w:rPr>
+          <w:rFonts w:ascii="Times New Roman" w:hAnsi="Times New Roman" w:cs="Times New Roman"/>
+          <w:sz w:val="24"/>
+          <w:szCs w:val="24"/>
+        </w:rPr>
+        <w:t xml:space="preserve"> most</w:t>
+      </w:r>
+      <w:r>
+        <w:rPr>
+          <w:rFonts w:ascii="Times New Roman" w:hAnsi="Times New Roman" w:cs="Times New Roman"/>
+          <w:sz w:val="24"/>
+          <w:szCs w:val="24"/>
+        </w:rPr>
+        <w:t xml:space="preserve"> interesting test case </w:t>
+      </w:r>
+      <w:r>
+        <w:rPr>
+          <w:rFonts w:ascii="Times New Roman" w:hAnsi="Times New Roman" w:cs="Times New Roman"/>
+          <w:sz w:val="24"/>
+          <w:szCs w:val="24"/>
+        </w:rPr>
+        <w:t>that we ran was when</w:t>
+      </w:r>
+      <w:r>
+        <w:rPr>
+          <w:rFonts w:ascii="Times New Roman" w:hAnsi="Times New Roman" w:cs="Times New Roman"/>
+          <w:sz w:val="24"/>
+          <w:szCs w:val="24"/>
+        </w:rPr>
+        <w:t xml:space="preserve"> all </w:t>
+      </w:r>
+      <w:r>
+        <w:rPr>
+          <w:rFonts w:ascii="Times New Roman" w:hAnsi="Times New Roman" w:cs="Times New Roman"/>
+          <w:sz w:val="24"/>
+          <w:szCs w:val="24"/>
+        </w:rPr>
+        <w:t xml:space="preserve">of </w:t>
+      </w:r>
+      <w:r>
+        <w:rPr>
+          <w:rFonts w:ascii="Times New Roman" w:hAnsi="Times New Roman" w:cs="Times New Roman"/>
+          <w:sz w:val="24"/>
+          <w:szCs w:val="24"/>
+        </w:rPr>
+        <w:t xml:space="preserve">the processes had the same number of cycles. </w:t>
       </w:r>
       <w:r>
         <w:rPr>
@@ -1358,15 +1416,7 @@
           <w:sz w:val="24"/>
           <w:szCs w:val="24"/>
         </w:rPr>
-        <w:t>s</w:t>
-      </w:r>
-      <w:r>
-        <w:rPr>
-          <w:rFonts w:ascii="Times New Roman" w:hAnsi="Times New Roman" w:cs="Times New Roman"/>
-          <w:sz w:val="24"/>
-          <w:szCs w:val="24"/>
-        </w:rPr>
-        <w:t>hortest remaining time</w:t>
+        <w:t>shortest remaining time</w:t>
       </w:r>
       <w:r>
         <w:rPr>
@@ -1390,7 +1440,15 @@
           <w:sz w:val="24"/>
           <w:szCs w:val="24"/>
         </w:rPr>
-        <w:t xml:space="preserve"> default to </w:t>
+        <w:t xml:space="preserve"> function the same way as</w:t>
+      </w:r>
+      <w:r>
+        <w:rPr>
+          <w:rFonts w:ascii="Times New Roman" w:hAnsi="Times New Roman" w:cs="Times New Roman"/>
+          <w:sz w:val="24"/>
+          <w:szCs w:val="24"/>
+        </w:rPr>
+        <w:t xml:space="preserve"> </w:t>
       </w:r>
       <w:r>
         <w:rPr>
@@ -1438,8 +1496,26 @@
           <w:sz w:val="24"/>
           <w:szCs w:val="24"/>
         </w:rPr>
-        <w:t xml:space="preserve"> both still had significantly higher average waiting times. This shows the potential flaws of those algorithms in their current conditions.</w:t>
-      </w:r>
+        <w:t xml:space="preserve"> both still had significantly higher average waiting times. This sh</w:t>
+      </w:r>
+      <w:r>
+        <w:rPr>
+          <w:rFonts w:ascii="Times New Roman" w:hAnsi="Times New Roman" w:cs="Times New Roman"/>
+          <w:sz w:val="24"/>
+          <w:szCs w:val="24"/>
+        </w:rPr>
+        <w:t>ows the potential flaws of the RR and LRT</w:t>
+      </w:r>
+      <w:r>
+        <w:rPr>
+          <w:rFonts w:ascii="Times New Roman" w:hAnsi="Times New Roman" w:cs="Times New Roman"/>
+          <w:sz w:val="24"/>
+          <w:szCs w:val="24"/>
+        </w:rPr>
+        <w:t xml:space="preserve"> algorithms in their current conditions.</w:t>
+      </w:r>
+      <w:bookmarkStart w:id="0" w:name="_GoBack"/>
+      <w:bookmarkEnd w:id="0"/>
     </w:p>
     <w:p>
       <w:pPr>
@@ -1461,8 +1537,8 @@
 </file>
 
 <file path=word/numbering.xml><?xml version="1.0" encoding="utf-8"?>
-<w:numbering xmlns:wpc="http://schemas.microsoft.com/office/word/2010/wordprocessingCanvas" xmlns:mc="http://schemas.openxmlformats.org/markup-compatibility/2006" xmlns:o="urn:schemas-microsoft-com:office:office" xmlns:r="http://schemas.openxmlformats.org/officeDocument/2006/relationships" xmlns:m="http://schemas.openxmlformats.org/officeDocument/2006/math" xmlns:v="urn:schemas-microsoft-com:vml" xmlns:wp14="http://schemas.microsoft.com/office/word/2010/wordprocessingDrawing" xmlns:wp="http://schemas.openxmlformats.org/drawingml/2006/wordprocessingDrawing" xmlns:w10="urn:schemas-microsoft-com:office:word" xmlns:w="http://schemas.openxmlformats.org/wordprocessingml/2006/main" xmlns:w14="http://schemas.microsoft.com/office/word/2010/wordml" xmlns:w15="http://schemas.microsoft.com/office/word/2012/wordml" xmlns:wpg="http://schemas.microsoft.com/office/word/2010/wordprocessingGroup" xmlns:wpi="http://schemas.microsoft.com/office/word/2010/wordprocessingInk" xmlns:wne="http://schemas.microsoft.com/office/word/2006/wordml" xmlns:wps="http://schemas.microsoft.com/office/word/2010/wordprocessingShape" mc:Ignorable="w14 w15 wp14">
-  <w:abstractNum w:abstractNumId="0" w15:restartNumberingAfterBreak="0">
+<w:numbering xmlns:wpc="http://schemas.microsoft.com/office/word/2010/wordprocessingCanvas" xmlns:mo="http://schemas.microsoft.com/office/mac/office/2008/main" xmlns:mc="http://schemas.openxmlformats.org/markup-compatibility/2006" xmlns:mv="urn:schemas-microsoft-com:mac:vml" xmlns:o="urn:schemas-microsoft-com:office:office" xmlns:r="http://schemas.openxmlformats.org/officeDocument/2006/relationships" xmlns:m="http://schemas.openxmlformats.org/officeDocument/2006/math" xmlns:v="urn:schemas-microsoft-com:vml" xmlns:wp14="http://schemas.microsoft.com/office/word/2010/wordprocessingDrawing" xmlns:wp="http://schemas.openxmlformats.org/drawingml/2006/wordprocessingDrawing" xmlns:w10="urn:schemas-microsoft-com:office:word" xmlns:w="http://schemas.openxmlformats.org/wordprocessingml/2006/main" xmlns:w14="http://schemas.microsoft.com/office/word/2010/wordml" xmlns:wpg="http://schemas.microsoft.com/office/word/2010/wordprocessingGroup" xmlns:wpi="http://schemas.microsoft.com/office/word/2010/wordprocessingInk" xmlns:wne="http://schemas.microsoft.com/office/word/2006/wordml" xmlns:wps="http://schemas.microsoft.com/office/word/2010/wordprocessingShape" mc:Ignorable="w14 wp14">
+  <w:abstractNum w:abstractNumId="0">
     <w:nsid w:val="48373B63"/>
     <w:multiLevelType w:val="hybridMultilevel"/>
     <w:tmpl w:val="D5CEF34A"/>
@@ -1551,7 +1627,7 @@
       </w:pPr>
     </w:lvl>
   </w:abstractNum>
-  <w:abstractNum w:abstractNumId="1" w15:restartNumberingAfterBreak="0">
+  <w:abstractNum w:abstractNumId="1">
     <w:nsid w:val="706B0D2F"/>
     <w:multiLevelType w:val="hybridMultilevel"/>
     <w:tmpl w:val="517EDCA4"/>
@@ -1650,7 +1726,7 @@
 </file>
 
 <file path=word/styles.xml><?xml version="1.0" encoding="utf-8"?>
-<w:styles xmlns:mc="http://schemas.openxmlformats.org/markup-compatibility/2006" xmlns:r="http://schemas.openxmlformats.org/officeDocument/2006/relationships" xmlns:w="http://schemas.openxmlformats.org/wordprocessingml/2006/main" xmlns:w14="http://schemas.microsoft.com/office/word/2010/wordml" xmlns:w15="http://schemas.microsoft.com/office/word/2012/wordml" mc:Ignorable="w14 w15">
+<w:styles xmlns:mc="http://schemas.openxmlformats.org/markup-compatibility/2006" xmlns:r="http://schemas.openxmlformats.org/officeDocument/2006/relationships" xmlns:w="http://schemas.openxmlformats.org/wordprocessingml/2006/main" xmlns:w14="http://schemas.microsoft.com/office/word/2010/wordml" mc:Ignorable="w14">
   <w:docDefaults>
     <w:rPrDefault>
       <w:rPr>
@@ -1666,369 +1742,393 @@
       </w:pPr>
     </w:pPrDefault>
   </w:docDefaults>
-  <w:latentStyles w:defLockedState="0" w:defUIPriority="99" w:defSemiHidden="0" w:defUnhideWhenUsed="0" w:defQFormat="0" w:count="371">
-    <w:lsdException w:name="Normal" w:uiPriority="0" w:qFormat="1"/>
-    <w:lsdException w:name="heading 1" w:uiPriority="9" w:qFormat="1"/>
-    <w:lsdException w:name="heading 2" w:semiHidden="1" w:uiPriority="9" w:unhideWhenUsed="1" w:qFormat="1"/>
-    <w:lsdException w:name="heading 3" w:semiHidden="1" w:uiPriority="9" w:unhideWhenUsed="1" w:qFormat="1"/>
-    <w:lsdException w:name="heading 4" w:semiHidden="1" w:uiPriority="9" w:unhideWhenUsed="1" w:qFormat="1"/>
-    <w:lsdException w:name="heading 5" w:semiHidden="1" w:uiPriority="9" w:unhideWhenUsed="1" w:qFormat="1"/>
-    <w:lsdException w:name="heading 6" w:semiHidden="1" w:uiPriority="9" w:unhideWhenUsed="1" w:qFormat="1"/>
-    <w:lsdException w:name="heading 7" w:semiHidden="1" w:uiPriority="9" w:unhideWhenUsed="1" w:qFormat="1"/>
-    <w:lsdException w:name="heading 8" w:semiHidden="1" w:uiPriority="9" w:unhideWhenUsed="1" w:qFormat="1"/>
-    <w:lsdException w:name="heading 9" w:semiHidden="1" w:uiPriority="9" w:unhideWhenUsed="1" w:qFormat="1"/>
-    <w:lsdException w:name="index 1" w:semiHidden="1" w:unhideWhenUsed="1"/>
-    <w:lsdException w:name="index 2" w:semiHidden="1" w:unhideWhenUsed="1"/>
-    <w:lsdException w:name="index 3" w:semiHidden="1" w:unhideWhenUsed="1"/>
-    <w:lsdException w:name="index 4" w:semiHidden="1" w:unhideWhenUsed="1"/>
-    <w:lsdException w:name="index 5" w:semiHidden="1" w:unhideWhenUsed="1"/>
-    <w:lsdException w:name="index 6" w:semiHidden="1" w:unhideWhenUsed="1"/>
-    <w:lsdException w:name="index 7" w:semiHidden="1" w:unhideWhenUsed="1"/>
-    <w:lsdException w:name="index 8" w:semiHidden="1" w:unhideWhenUsed="1"/>
-    <w:lsdException w:name="index 9" w:semiHidden="1" w:unhideWhenUsed="1"/>
-    <w:lsdException w:name="toc 1" w:semiHidden="1" w:uiPriority="39" w:unhideWhenUsed="1"/>
-    <w:lsdException w:name="toc 2" w:semiHidden="1" w:uiPriority="39" w:unhideWhenUsed="1"/>
-    <w:lsdException w:name="toc 3" w:semiHidden="1" w:uiPriority="39" w:unhideWhenUsed="1"/>
-    <w:lsdException w:name="toc 4" w:semiHidden="1" w:uiPriority="39" w:unhideWhenUsed="1"/>
-    <w:lsdException w:name="toc 5" w:semiHidden="1" w:uiPriority="39" w:unhideWhenUsed="1"/>
-    <w:lsdException w:name="toc 6" w:semiHidden="1" w:uiPriority="39" w:unhideWhenUsed="1"/>
-    <w:lsdException w:name="toc 7" w:semiHidden="1" w:uiPriority="39" w:unhideWhenUsed="1"/>
-    <w:lsdException w:name="toc 8" w:semiHidden="1" w:uiPriority="39" w:unhideWhenUsed="1"/>
-    <w:lsdException w:name="toc 9" w:semiHidden="1" w:uiPriority="39" w:unhideWhenUsed="1"/>
-    <w:lsdException w:name="Normal Indent" w:semiHidden="1" w:unhideWhenUsed="1"/>
-    <w:lsdException w:name="footnote text" w:semiHidden="1" w:unhideWhenUsed="1"/>
-    <w:lsdException w:name="annotation text" w:semiHidden="1" w:unhideWhenUsed="1"/>
-    <w:lsdException w:name="header" w:semiHidden="1" w:unhideWhenUsed="1"/>
-    <w:lsdException w:name="footer" w:semiHidden="1" w:unhideWhenUsed="1"/>
-    <w:lsdException w:name="index heading" w:semiHidden="1" w:unhideWhenUsed="1"/>
-    <w:lsdException w:name="caption" w:semiHidden="1" w:uiPriority="35" w:unhideWhenUsed="1" w:qFormat="1"/>
-    <w:lsdException w:name="table of figures" w:semiHidden="1" w:unhideWhenUsed="1"/>
-    <w:lsdException w:name="envelope address" w:semiHidden="1" w:unhideWhenUsed="1"/>
-    <w:lsdException w:name="envelope return" w:semiHidden="1" w:unhideWhenUsed="1"/>
-    <w:lsdException w:name="footnote reference" w:semiHidden="1" w:unhideWhenUsed="1"/>
-    <w:lsdException w:name="annotation reference" w:semiHidden="1" w:unhideWhenUsed="1"/>
-    <w:lsdException w:name="line number" w:semiHidden="1" w:unhideWhenUsed="1"/>
-    <w:lsdException w:name="page number" w:semiHidden="1" w:unhideWhenUsed="1"/>
-    <w:lsdException w:name="endnote reference" w:semiHidden="1" w:unhideWhenUsed="1"/>
-    <w:lsdException w:name="endnote text" w:semiHidden="1" w:unhideWhenUsed="1"/>
-    <w:lsdException w:name="table of authorities" w:semiHidden="1" w:unhideWhenUsed="1"/>
-    <w:lsdException w:name="macro" w:semiHidden="1" w:unhideWhenUsed="1"/>
-    <w:lsdException w:name="toa heading" w:semiHidden="1" w:unhideWhenUsed="1"/>
-    <w:lsdException w:name="List" w:semiHidden="1" w:unhideWhenUsed="1"/>
-    <w:lsdException w:name="List Bullet" w:semiHidden="1" w:unhideWhenUsed="1"/>
-    <w:lsdException w:name="List Number" w:semiHidden="1" w:unhideWhenUsed="1"/>
-    <w:lsdException w:name="List 2" w:semiHidden="1" w:unhideWhenUsed="1"/>
-    <w:lsdException w:name="List 3" w:semiHidden="1" w:unhideWhenUsed="1"/>
-    <w:lsdException w:name="List 4" w:semiHidden="1" w:unhideWhenUsed="1"/>
-    <w:lsdException w:name="List 5" w:semiHidden="1" w:unhideWhenUsed="1"/>
-    <w:lsdException w:name="List Bullet 2" w:semiHidden="1" w:unhideWhenUsed="1"/>
-    <w:lsdException w:name="List Bullet 3" w:semiHidden="1" w:unhideWhenUsed="1"/>
-    <w:lsdException w:name="List Bullet 4" w:semiHidden="1" w:unhideWhenUsed="1"/>
-    <w:lsdException w:name="List Bullet 5" w:semiHidden="1" w:unhideWhenUsed="1"/>
-    <w:lsdException w:name="List Number 2" w:semiHidden="1" w:unhideWhenUsed="1"/>
-    <w:lsdException w:name="List Number 3" w:semiHidden="1" w:unhideWhenUsed="1"/>
-    <w:lsdException w:name="List Number 4" w:semiHidden="1" w:unhideWhenUsed="1"/>
-    <w:lsdException w:name="List Number 5" w:semiHidden="1" w:unhideWhenUsed="1"/>
-    <w:lsdException w:name="Title" w:uiPriority="10" w:qFormat="1"/>
-    <w:lsdException w:name="Closing" w:semiHidden="1" w:unhideWhenUsed="1"/>
-    <w:lsdException w:name="Signature" w:semiHidden="1" w:unhideWhenUsed="1"/>
-    <w:lsdException w:name="Default Paragraph Font" w:semiHidden="1" w:uiPriority="1" w:unhideWhenUsed="1"/>
-    <w:lsdException w:name="Body Text" w:semiHidden="1" w:unhideWhenUsed="1"/>
-    <w:lsdException w:name="Body Text Indent" w:semiHidden="1" w:unhideWhenUsed="1"/>
-    <w:lsdException w:name="List Continue" w:semiHidden="1" w:unhideWhenUsed="1"/>
-    <w:lsdException w:name="List Continue 2" w:semiHidden="1" w:unhideWhenUsed="1"/>
-    <w:lsdException w:name="List Continue 3" w:semiHidden="1" w:unhideWhenUsed="1"/>
-    <w:lsdException w:name="List Continue 4" w:semiHidden="1" w:unhideWhenUsed="1"/>
-    <w:lsdException w:name="List Continue 5" w:semiHidden="1" w:unhideWhenUsed="1"/>
-    <w:lsdException w:name="Message Header" w:semiHidden="1" w:unhideWhenUsed="1"/>
-    <w:lsdException w:name="Subtitle" w:uiPriority="11" w:qFormat="1"/>
-    <w:lsdException w:name="Salutation" w:semiHidden="1" w:unhideWhenUsed="1"/>
-    <w:lsdException w:name="Date" w:semiHidden="1" w:unhideWhenUsed="1"/>
-    <w:lsdException w:name="Body Text First Indent" w:semiHidden="1" w:unhideWhenUsed="1"/>
-    <w:lsdException w:name="Body Text First Indent 2" w:semiHidden="1" w:unhideWhenUsed="1"/>
-    <w:lsdException w:name="Note Heading" w:semiHidden="1" w:unhideWhenUsed="1"/>
-    <w:lsdException w:name="Body Text 2" w:semiHidden="1" w:unhideWhenUsed="1"/>
-    <w:lsdException w:name="Body Text 3" w:semiHidden="1" w:unhideWhenUsed="1"/>
-    <w:lsdException w:name="Body Text Indent 2" w:semiHidden="1" w:unhideWhenUsed="1"/>
-    <w:lsdException w:name="Body Text Indent 3" w:semiHidden="1" w:unhideWhenUsed="1"/>
-    <w:lsdException w:name="Block Text" w:semiHidden="1" w:unhideWhenUsed="1"/>
-    <w:lsdException w:name="Hyperlink" w:semiHidden="1" w:unhideWhenUsed="1"/>
-    <w:lsdException w:name="FollowedHyperlink" w:semiHidden="1" w:unhideWhenUsed="1"/>
-    <w:lsdException w:name="Strong" w:uiPriority="22" w:qFormat="1"/>
-    <w:lsdException w:name="Emphasis" w:uiPriority="20" w:qFormat="1"/>
-    <w:lsdException w:name="Document Map" w:semiHidden="1" w:unhideWhenUsed="1"/>
-    <w:lsdException w:name="Plain Text" w:semiHidden="1" w:unhideWhenUsed="1"/>
-    <w:lsdException w:name="E-mail Signature" w:semiHidden="1" w:unhideWhenUsed="1"/>
-    <w:lsdException w:name="HTML Top of Form" w:semiHidden="1" w:unhideWhenUsed="1"/>
-    <w:lsdException w:name="HTML Bottom of Form" w:semiHidden="1" w:unhideWhenUsed="1"/>
-    <w:lsdException w:name="Normal (Web)" w:semiHidden="1" w:unhideWhenUsed="1"/>
-    <w:lsdException w:name="HTML Acronym" w:semiHidden="1" w:unhideWhenUsed="1"/>
-    <w:lsdException w:name="HTML Address" w:semiHidden="1" w:unhideWhenUsed="1"/>
-    <w:lsdException w:name="HTML Cite" w:semiHidden="1" w:unhideWhenUsed="1"/>
-    <w:lsdException w:name="HTML Code" w:semiHidden="1" w:unhideWhenUsed="1"/>
-    <w:lsdException w:name="HTML Definition" w:semiHidden="1" w:unhideWhenUsed="1"/>
-    <w:lsdException w:name="HTML Keyboard" w:semiHidden="1" w:unhideWhenUsed="1"/>
-    <w:lsdException w:name="HTML Preformatted" w:semiHidden="1" w:unhideWhenUsed="1"/>
-    <w:lsdException w:name="HTML Sample" w:semiHidden="1" w:unhideWhenUsed="1"/>
-    <w:lsdException w:name="HTML Typewriter" w:semiHidden="1" w:unhideWhenUsed="1"/>
-    <w:lsdException w:name="HTML Variable" w:semiHidden="1" w:unhideWhenUsed="1"/>
-    <w:lsdException w:name="Normal Table" w:semiHidden="1" w:unhideWhenUsed="1"/>
-    <w:lsdException w:name="annotation subject" w:semiHidden="1" w:unhideWhenUsed="1"/>
-    <w:lsdException w:name="No List" w:semiHidden="1" w:unhideWhenUsed="1"/>
-    <w:lsdException w:name="Outline List 1" w:semiHidden="1" w:unhideWhenUsed="1"/>
-    <w:lsdException w:name="Outline List 2" w:semiHidden="1" w:unhideWhenUsed="1"/>
-    <w:lsdException w:name="Outline List 3" w:semiHidden="1" w:unhideWhenUsed="1"/>
-    <w:lsdException w:name="Table Simple 1" w:semiHidden="1" w:unhideWhenUsed="1"/>
-    <w:lsdException w:name="Table Simple 2" w:semiHidden="1" w:unhideWhenUsed="1"/>
-    <w:lsdException w:name="Table Simple 3" w:semiHidden="1" w:unhideWhenUsed="1"/>
-    <w:lsdException w:name="Table Classic 1" w:semiHidden="1" w:unhideWhenUsed="1"/>
-    <w:lsdException w:name="Table Classic 2" w:semiHidden="1" w:unhideWhenUsed="1"/>
-    <w:lsdException w:name="Table Classic 3" w:semiHidden="1" w:unhideWhenUsed="1"/>
-    <w:lsdException w:name="Table Classic 4" w:semiHidden="1" w:unhideWhenUsed="1"/>
-    <w:lsdException w:name="Table Colorful 1" w:semiHidden="1" w:unhideWhenUsed="1"/>
-    <w:lsdException w:name="Table Colorful 2" w:semiHidden="1" w:unhideWhenUsed="1"/>
-    <w:lsdException w:name="Table Colorful 3" w:semiHidden="1" w:unhideWhenUsed="1"/>
-    <w:lsdException w:name="Table Columns 1" w:semiHidden="1" w:unhideWhenUsed="1"/>
-    <w:lsdException w:name="Table Columns 2" w:semiHidden="1" w:unhideWhenUsed="1"/>
-    <w:lsdException w:name="Table Columns 3" w:semiHidden="1" w:unhideWhenUsed="1"/>
-    <w:lsdException w:name="Table Columns 4" w:semiHidden="1" w:unhideWhenUsed="1"/>
-    <w:lsdException w:name="Table Columns 5" w:semiHidden="1" w:unhideWhenUsed="1"/>
-    <w:lsdException w:name="Table Grid 1" w:semiHidden="1" w:unhideWhenUsed="1"/>
-    <w:lsdException w:name="Table Grid 2" w:semiHidden="1" w:unhideWhenUsed="1"/>
-    <w:lsdException w:name="Table Grid 3" w:semiHidden="1" w:unhideWhenUsed="1"/>
-    <w:lsdException w:name="Table Grid 4" w:semiHidden="1" w:unhideWhenUsed="1"/>
-    <w:lsdException w:name="Table Grid 5" w:semiHidden="1" w:unhideWhenUsed="1"/>
-    <w:lsdException w:name="Table Grid 6" w:semiHidden="1" w:unhideWhenUsed="1"/>
-    <w:lsdException w:name="Table Grid 7" w:semiHidden="1" w:unhideWhenUsed="1"/>
-    <w:lsdException w:name="Table Grid 8" w:semiHidden="1" w:unhideWhenUsed="1"/>
-    <w:lsdException w:name="Table List 1" w:semiHidden="1" w:unhideWhenUsed="1"/>
-    <w:lsdException w:name="Table List 2" w:semiHidden="1" w:unhideWhenUsed="1"/>
-    <w:lsdException w:name="Table List 3" w:semiHidden="1" w:unhideWhenUsed="1"/>
-    <w:lsdException w:name="Table List 4" w:semiHidden="1" w:unhideWhenUsed="1"/>
-    <w:lsdException w:name="Table List 5" w:semiHidden="1" w:unhideWhenUsed="1"/>
-    <w:lsdException w:name="Table List 6" w:semiHidden="1" w:unhideWhenUsed="1"/>
-    <w:lsdException w:name="Table List 7" w:semiHidden="1" w:unhideWhenUsed="1"/>
-    <w:lsdException w:name="Table List 8" w:semiHidden="1" w:unhideWhenUsed="1"/>
-    <w:lsdException w:name="Table 3D effects 1" w:semiHidden="1" w:unhideWhenUsed="1"/>
-    <w:lsdException w:name="Table 3D effects 2" w:semiHidden="1" w:unhideWhenUsed="1"/>
-    <w:lsdException w:name="Table 3D effects 3" w:semiHidden="1" w:unhideWhenUsed="1"/>
-    <w:lsdException w:name="Table Contemporary" w:semiHidden="1" w:unhideWhenUsed="1"/>
-    <w:lsdException w:name="Table Elegant" w:semiHidden="1" w:unhideWhenUsed="1"/>
-    <w:lsdException w:name="Table Professional" w:semiHidden="1" w:unhideWhenUsed="1"/>
-    <w:lsdException w:name="Table Subtle 1" w:semiHidden="1" w:unhideWhenUsed="1"/>
-    <w:lsdException w:name="Table Subtle 2" w:semiHidden="1" w:unhideWhenUsed="1"/>
-    <w:lsdException w:name="Table Web 1" w:semiHidden="1" w:unhideWhenUsed="1"/>
-    <w:lsdException w:name="Table Web 2" w:semiHidden="1" w:unhideWhenUsed="1"/>
-    <w:lsdException w:name="Table Web 3" w:semiHidden="1" w:unhideWhenUsed="1"/>
-    <w:lsdException w:name="Balloon Text" w:semiHidden="1" w:unhideWhenUsed="1"/>
-    <w:lsdException w:name="Table Grid" w:uiPriority="39"/>
-    <w:lsdException w:name="Table Theme" w:semiHidden="1" w:unhideWhenUsed="1"/>
-    <w:lsdException w:name="Placeholder Text" w:semiHidden="1"/>
-    <w:lsdException w:name="No Spacing" w:uiPriority="1" w:qFormat="1"/>
-    <w:lsdException w:name="Light Shading" w:uiPriority="60"/>
-    <w:lsdException w:name="Light List" w:uiPriority="61"/>
-    <w:lsdException w:name="Light Grid" w:uiPriority="62"/>
-    <w:lsdException w:name="Medium Shading 1" w:uiPriority="63"/>
-    <w:lsdException w:name="Medium Shading 2" w:uiPriority="64"/>
-    <w:lsdException w:name="Medium List 1" w:uiPriority="65"/>
-    <w:lsdException w:name="Medium List 2" w:uiPriority="66"/>
-    <w:lsdException w:name="Medium Grid 1" w:uiPriority="67"/>
-    <w:lsdException w:name="Medium Grid 2" w:uiPriority="68"/>
-    <w:lsdException w:name="Medium Grid 3" w:uiPriority="69"/>
-    <w:lsdException w:name="Dark List" w:uiPriority="70"/>
-    <w:lsdException w:name="Colorful Shading" w:uiPriority="71"/>
-    <w:lsdException w:name="Colorful List" w:uiPriority="72"/>
-    <w:lsdException w:name="Colorful Grid" w:uiPriority="73"/>
-    <w:lsdException w:name="Light Shading Accent 1" w:uiPriority="60"/>
-    <w:lsdException w:name="Light List Accent 1" w:uiPriority="61"/>
-    <w:lsdException w:name="Light Grid Accent 1" w:uiPriority="62"/>
-    <w:lsdException w:name="Medium Shading 1 Accent 1" w:uiPriority="63"/>
-    <w:lsdException w:name="Medium Shading 2 Accent 1" w:uiPriority="64"/>
-    <w:lsdException w:name="Medium List 1 Accent 1" w:uiPriority="65"/>
-    <w:lsdException w:name="Revision" w:semiHidden="1"/>
-    <w:lsdException w:name="List Paragraph" w:uiPriority="34" w:qFormat="1"/>
-    <w:lsdException w:name="Quote" w:uiPriority="29" w:qFormat="1"/>
-    <w:lsdException w:name="Intense Quote" w:uiPriority="30" w:qFormat="1"/>
-    <w:lsdException w:name="Medium List 2 Accent 1" w:uiPriority="66"/>
-    <w:lsdException w:name="Medium Grid 1 Accent 1" w:uiPriority="67"/>
-    <w:lsdException w:name="Medium Grid 2 Accent 1" w:uiPriority="68"/>
-    <w:lsdException w:name="Medium Grid 3 Accent 1" w:uiPriority="69"/>
-    <w:lsdException w:name="Dark List Accent 1" w:uiPriority="70"/>
-    <w:lsdException w:name="Colorful Shading Accent 1" w:uiPriority="71"/>
-    <w:lsdException w:name="Colorful List Accent 1" w:uiPriority="72"/>
-    <w:lsdException w:name="Colorful Grid Accent 1" w:uiPriority="73"/>
-    <w:lsdException w:name="Light Shading Accent 2" w:uiPriority="60"/>
-    <w:lsdException w:name="Light List Accent 2" w:uiPriority="61"/>
-    <w:lsdException w:name="Light Grid Accent 2" w:uiPriority="62"/>
-    <w:lsdException w:name="Medium Shading 1 Accent 2" w:uiPriority="63"/>
-    <w:lsdException w:name="Medium Shading 2 Accent 2" w:uiPriority="64"/>
-    <w:lsdException w:name="Medium List 1 Accent 2" w:uiPriority="65"/>
-    <w:lsdException w:name="Medium List 2 Accent 2" w:uiPriority="66"/>
-    <w:lsdException w:name="Medium Grid 1 Accent 2" w:uiPriority="67"/>
-    <w:lsdException w:name="Medium Grid 2 Accent 2" w:uiPriority="68"/>
-    <w:lsdException w:name="Medium Grid 3 Accent 2" w:uiPriority="69"/>
-    <w:lsdException w:name="Dark List Accent 2" w:uiPriority="70"/>
-    <w:lsdException w:name="Colorful Shading Accent 2" w:uiPriority="71"/>
-    <w:lsdException w:name="Colorful List Accent 2" w:uiPriority="72"/>
-    <w:lsdException w:name="Colorful Grid Accent 2" w:uiPriority="73"/>
-    <w:lsdException w:name="Light Shading Accent 3" w:uiPriority="60"/>
-    <w:lsdException w:name="Light List Accent 3" w:uiPriority="61"/>
-    <w:lsdException w:name="Light Grid Accent 3" w:uiPriority="62"/>
-    <w:lsdException w:name="Medium Shading 1 Accent 3" w:uiPriority="63"/>
-    <w:lsdException w:name="Medium Shading 2 Accent 3" w:uiPriority="64"/>
-    <w:lsdException w:name="Medium List 1 Accent 3" w:uiPriority="65"/>
-    <w:lsdException w:name="Medium List 2 Accent 3" w:uiPriority="66"/>
-    <w:lsdException w:name="Medium Grid 1 Accent 3" w:uiPriority="67"/>
-    <w:lsdException w:name="Medium Grid 2 Accent 3" w:uiPriority="68"/>
-    <w:lsdException w:name="Medium Grid 3 Accent 3" w:uiPriority="69"/>
-    <w:lsdException w:name="Dark List Accent 3" w:uiPriority="70"/>
-    <w:lsdException w:name="Colorful Shading Accent 3" w:uiPriority="71"/>
-    <w:lsdException w:name="Colorful List Accent 3" w:uiPriority="72"/>
-    <w:lsdException w:name="Colorful Grid Accent 3" w:uiPriority="73"/>
-    <w:lsdException w:name="Light Shading Accent 4" w:uiPriority="60"/>
-    <w:lsdException w:name="Light List Accent 4" w:uiPriority="61"/>
-    <w:lsdException w:name="Light Grid Accent 4" w:uiPriority="62"/>
-    <w:lsdException w:name="Medium Shading 1 Accent 4" w:uiPriority="63"/>
-    <w:lsdException w:name="Medium Shading 2 Accent 4" w:uiPriority="64"/>
-    <w:lsdException w:name="Medium List 1 Accent 4" w:uiPriority="65"/>
-    <w:lsdException w:name="Medium List 2 Accent 4" w:uiPriority="66"/>
-    <w:lsdException w:name="Medium Grid 1 Accent 4" w:uiPriority="67"/>
-    <w:lsdException w:name="Medium Grid 2 Accent 4" w:uiPriority="68"/>
-    <w:lsdException w:name="Medium Grid 3 Accent 4" w:uiPriority="69"/>
-    <w:lsdException w:name="Dark List Accent 4" w:uiPriority="70"/>
-    <w:lsdException w:name="Colorful Shading Accent 4" w:uiPriority="71"/>
-    <w:lsdException w:name="Colorful List Accent 4" w:uiPriority="72"/>
-    <w:lsdException w:name="Colorful Grid Accent 4" w:uiPriority="73"/>
-    <w:lsdException w:name="Light Shading Accent 5" w:uiPriority="60"/>
-    <w:lsdException w:name="Light List Accent 5" w:uiPriority="61"/>
-    <w:lsdException w:name="Light Grid Accent 5" w:uiPriority="62"/>
-    <w:lsdException w:name="Medium Shading 1 Accent 5" w:uiPriority="63"/>
-    <w:lsdException w:name="Medium Shading 2 Accent 5" w:uiPriority="64"/>
-    <w:lsdException w:name="Medium List 1 Accent 5" w:uiPriority="65"/>
-    <w:lsdException w:name="Medium List 2 Accent 5" w:uiPriority="66"/>
-    <w:lsdException w:name="Medium Grid 1 Accent 5" w:uiPriority="67"/>
-    <w:lsdException w:name="Medium Grid 2 Accent 5" w:uiPriority="68"/>
-    <w:lsdException w:name="Medium Grid 3 Accent 5" w:uiPriority="69"/>
-    <w:lsdException w:name="Dark List Accent 5" w:uiPriority="70"/>
-    <w:lsdException w:name="Colorful Shading Accent 5" w:uiPriority="71"/>
-    <w:lsdException w:name="Colorful List Accent 5" w:uiPriority="72"/>
-    <w:lsdException w:name="Colorful Grid Accent 5" w:uiPriority="73"/>
-    <w:lsdException w:name="Light Shading Accent 6" w:uiPriority="60"/>
-    <w:lsdException w:name="Light List Accent 6" w:uiPriority="61"/>
-    <w:lsdException w:name="Light Grid Accent 6" w:uiPriority="62"/>
-    <w:lsdException w:name="Medium Shading 1 Accent 6" w:uiPriority="63"/>
-    <w:lsdException w:name="Medium Shading 2 Accent 6" w:uiPriority="64"/>
-    <w:lsdException w:name="Medium List 1 Accent 6" w:uiPriority="65"/>
-    <w:lsdException w:name="Medium List 2 Accent 6" w:uiPriority="66"/>
-    <w:lsdException w:name="Medium Grid 1 Accent 6" w:uiPriority="67"/>
-    <w:lsdException w:name="Medium Grid 2 Accent 6" w:uiPriority="68"/>
-    <w:lsdException w:name="Medium Grid 3 Accent 6" w:uiPriority="69"/>
-    <w:lsdException w:name="Dark List Accent 6" w:uiPriority="70"/>
-    <w:lsdException w:name="Colorful Shading Accent 6" w:uiPriority="71"/>
-    <w:lsdException w:name="Colorful List Accent 6" w:uiPriority="72"/>
-    <w:lsdException w:name="Colorful Grid Accent 6" w:uiPriority="73"/>
-    <w:lsdException w:name="Subtle Emphasis" w:uiPriority="19" w:qFormat="1"/>
-    <w:lsdException w:name="Intense Emphasis" w:uiPriority="21" w:qFormat="1"/>
-    <w:lsdException w:name="Subtle Reference" w:uiPriority="31" w:qFormat="1"/>
-    <w:lsdException w:name="Intense Reference" w:uiPriority="32" w:qFormat="1"/>
-    <w:lsdException w:name="Book Title" w:uiPriority="33" w:qFormat="1"/>
-    <w:lsdException w:name="Bibliography" w:semiHidden="1" w:uiPriority="37" w:unhideWhenUsed="1"/>
-    <w:lsdException w:name="TOC Heading" w:semiHidden="1" w:uiPriority="39" w:unhideWhenUsed="1" w:qFormat="1"/>
-    <w:lsdException w:name="Grid Table 4" w:uiPriority="49"/>
-    <w:lsdException w:name="Grid Table 5 Dark" w:uiPriority="50"/>
-    <w:lsdException w:name="Grid Table 6 Colorful" w:uiPriority="51"/>
-    <w:lsdException w:name="Grid Table 7 Colorful" w:uiPriority="52"/>
-    <w:lsdException w:name="Grid Table 1 Light Accent 1" w:uiPriority="46"/>
-    <w:lsdException w:name="Grid Table 2 Accent 1" w:uiPriority="47"/>
-    <w:lsdException w:name="Grid Table 3 Accent 1" w:uiPriority="48"/>
-    <w:lsdException w:name="Grid Table 4 Accent 1" w:uiPriority="49"/>
-    <w:lsdException w:name="Grid Table 5 Dark Accent 1" w:uiPriority="50"/>
-    <w:lsdException w:name="Grid Table 6 Colorful Accent 1" w:uiPriority="51"/>
-    <w:lsdException w:name="Grid Table 7 Colorful Accent 1" w:uiPriority="52"/>
-    <w:lsdException w:name="Grid Table 1 Light Accent 2" w:uiPriority="46"/>
-    <w:lsdException w:name="Grid Table 2 Accent 2" w:uiPriority="47"/>
-    <w:lsdException w:name="Grid Table 3 Accent 2" w:uiPriority="48"/>
-    <w:lsdException w:name="Grid Table 4 Accent 2" w:uiPriority="49"/>
-    <w:lsdException w:name="Grid Table 5 Dark Accent 2" w:uiPriority="50"/>
-    <w:lsdException w:name="Grid Table 6 Colorful Accent 2" w:uiPriority="51"/>
-    <w:lsdException w:name="Grid Table 7 Colorful Accent 2" w:uiPriority="52"/>
-    <w:lsdException w:name="Grid Table 1 Light Accent 3" w:uiPriority="46"/>
-    <w:lsdException w:name="Grid Table 2 Accent 3" w:uiPriority="47"/>
-    <w:lsdException w:name="Grid Table 3 Accent 3" w:uiPriority="48"/>
-    <w:lsdException w:name="Grid Table 4 Accent 3" w:uiPriority="49"/>
-    <w:lsdException w:name="Grid Table 5 Dark Accent 3" w:uiPriority="50"/>
-    <w:lsdException w:name="Grid Table 6 Colorful Accent 3" w:uiPriority="51"/>
-    <w:lsdException w:name="Grid Table 7 Colorful Accent 3" w:uiPriority="52"/>
-    <w:lsdException w:name="Grid Table 1 Light Accent 4" w:uiPriority="46"/>
-    <w:lsdException w:name="Grid Table 2 Accent 4" w:uiPriority="47"/>
-    <w:lsdException w:name="Grid Table 3 Accent 4" w:uiPriority="48"/>
-    <w:lsdException w:name="Grid Table 4 Accent 4" w:uiPriority="49"/>
-    <w:lsdException w:name="Grid Table 5 Dark Accent 4" w:uiPriority="50"/>
-    <w:lsdException w:name="Grid Table 6 Colorful Accent 4" w:uiPriority="51"/>
-    <w:lsdException w:name="Grid Table 7 Colorful Accent 4" w:uiPriority="52"/>
-    <w:lsdException w:name="Grid Table 1 Light Accent 5" w:uiPriority="46"/>
-    <w:lsdException w:name="Grid Table 2 Accent 5" w:uiPriority="47"/>
-    <w:lsdException w:name="Grid Table 3 Accent 5" w:uiPriority="48"/>
-    <w:lsdException w:name="Grid Table 4 Accent 5" w:uiPriority="49"/>
-    <w:lsdException w:name="Grid Table 5 Dark Accent 5" w:uiPriority="50"/>
-    <w:lsdException w:name="Grid Table 6 Colorful Accent 5" w:uiPriority="51"/>
-    <w:lsdException w:name="Grid Table 7 Colorful Accent 5" w:uiPriority="52"/>
-    <w:lsdException w:name="Grid Table 1 Light Accent 6" w:uiPriority="46"/>
-    <w:lsdException w:name="Grid Table 2 Accent 6" w:uiPriority="47"/>
-    <w:lsdException w:name="Grid Table 3 Accent 6" w:uiPriority="48"/>
-    <w:lsdException w:name="Grid Table 4 Accent 6" w:uiPriority="49"/>
-    <w:lsdException w:name="Grid Table 5 Dark Accent 6" w:uiPriority="50"/>
-    <w:lsdException w:name="Grid Table 6 Colorful Accent 6" w:uiPriority="51"/>
-    <w:lsdException w:name="Grid Table 7 Colorful Accent 6" w:uiPriority="52"/>
-    <w:lsdException w:name="List Table 1 Light" w:uiPriority="46"/>
-    <w:lsdException w:name="List Table 2" w:uiPriority="47"/>
-    <w:lsdException w:name="List Table 3" w:uiPriority="48"/>
-    <w:lsdException w:name="List Table 4" w:uiPriority="49"/>
-    <w:lsdException w:name="List Table 5 Dark" w:uiPriority="50"/>
-    <w:lsdException w:name="List Table 6 Colorful" w:uiPriority="51"/>
-    <w:lsdException w:name="List Table 7 Colorful" w:uiPriority="52"/>
-    <w:lsdException w:name="List Table 1 Light Accent 1" w:uiPriority="46"/>
-    <w:lsdException w:name="List Table 2 Accent 1" w:uiPriority="47"/>
-    <w:lsdException w:name="List Table 3 Accent 1" w:uiPriority="48"/>
-    <w:lsdException w:name="List Table 4 Accent 1" w:uiPriority="49"/>
-    <w:lsdException w:name="List Table 5 Dark Accent 1" w:uiPriority="50"/>
-    <w:lsdException w:name="List Table 6 Colorful Accent 1" w:uiPriority="51"/>
-    <w:lsdException w:name="List Table 7 Colorful Accent 1" w:uiPriority="52"/>
-    <w:lsdException w:name="List Table 1 Light Accent 2" w:uiPriority="46"/>
-    <w:lsdException w:name="List Table 2 Accent 2" w:uiPriority="47"/>
-    <w:lsdException w:name="List Table 3 Accent 2" w:uiPriority="48"/>
-    <w:lsdException w:name="List Table 4 Accent 2" w:uiPriority="49"/>
-    <w:lsdException w:name="List Table 5 Dark Accent 2" w:uiPriority="50"/>
-    <w:lsdException w:name="List Table 6 Colorful Accent 2" w:uiPriority="51"/>
-    <w:lsdException w:name="List Table 7 Colorful Accent 2" w:uiPriority="52"/>
-    <w:lsdException w:name="List Table 1 Light Accent 3" w:uiPriority="46"/>
-    <w:lsdException w:name="List Table 2 Accent 3" w:uiPriority="47"/>
-    <w:lsdException w:name="List Table 3 Accent 3" w:uiPriority="48"/>
-    <w:lsdException w:name="List Table 4 Accent 3" w:uiPriority="49"/>
-    <w:lsdException w:name="List Table 5 Dark Accent 3" w:uiPriority="50"/>
-    <w:lsdException w:name="List Table 6 Colorful Accent 3" w:uiPriority="51"/>
-    <w:lsdException w:name="List Table 7 Colorful Accent 3" w:uiPriority="52"/>
-    <w:lsdException w:name="List Table 1 Light Accent 4" w:uiPriority="46"/>
-    <w:lsdException w:name="List Table 2 Accent 4" w:uiPriority="47"/>
-    <w:lsdException w:name="List Table 3 Accent 4" w:uiPriority="48"/>
-    <w:lsdException w:name="List Table 4 Accent 4" w:uiPriority="49"/>
-    <w:lsdException w:name="List Table 5 Dark Accent 4" w:uiPriority="50"/>
-    <w:lsdException w:name="List Table 6 Colorful Accent 4" w:uiPriority="51"/>
-    <w:lsdException w:name="List Table 7 Colorful Accent 4" w:uiPriority="52"/>
-    <w:lsdException w:name="List Table 1 Light Accent 5" w:uiPriority="46"/>
-    <w:lsdException w:name="List Table 2 Accent 5" w:uiPriority="47"/>
-    <w:lsdException w:name="List Table 3 Accent 5" w:uiPriority="48"/>
-    <w:lsdException w:name="List Table 4 Accent 5" w:uiPriority="49"/>
-    <w:lsdException w:name="List Table 5 Dark Accent 5" w:uiPriority="50"/>
-    <w:lsdException w:name="List Table 6 Colorful Accent 5" w:uiPriority="51"/>
-    <w:lsdException w:name="List Table 7 Colorful Accent 5" w:uiPriority="52"/>
-    <w:lsdException w:name="List Table 1 Light Accent 6" w:uiPriority="46"/>
-    <w:lsdException w:name="List Table 2 Accent 6" w:uiPriority="47"/>
-    <w:lsdException w:name="List Table 3 Accent 6" w:uiPriority="48"/>
-    <w:lsdException w:name="List Table 4 Accent 6" w:uiPriority="49"/>
-    <w:lsdException w:name="List Table 5 Dark Accent 6" w:uiPriority="50"/>
-    <w:lsdException w:name="List Table 6 Colorful Accent 6" w:uiPriority="51"/>
-    <w:lsdException w:name="List Table 7 Colorful Accent 6" w:uiPriority="52"/>
+  <w:latentStyles w:defLockedState="0" w:defUIPriority="99" w:defSemiHidden="1" w:defUnhideWhenUsed="1" w:defQFormat="0" w:count="276">
+    <w:lsdException w:name="Normal" w:semiHidden="0" w:uiPriority="0" w:unhideWhenUsed="0" w:qFormat="1"/>
+    <w:lsdException w:name="heading 1" w:semiHidden="0" w:uiPriority="9" w:unhideWhenUsed="0" w:qFormat="1"/>
+    <w:lsdException w:name="heading 2" w:uiPriority="9" w:qFormat="1"/>
+    <w:lsdException w:name="heading 3" w:uiPriority="9" w:qFormat="1"/>
+    <w:lsdException w:name="heading 4" w:uiPriority="9" w:qFormat="1"/>
+    <w:lsdException w:name="heading 5" w:uiPriority="9" w:qFormat="1"/>
+    <w:lsdException w:name="heading 6" w:uiPriority="9" w:qFormat="1"/>
+    <w:lsdException w:name="heading 7" w:uiPriority="9" w:qFormat="1"/>
+    <w:lsdException w:name="heading 8" w:uiPriority="9" w:qFormat="1"/>
+    <w:lsdException w:name="heading 9" w:uiPriority="9" w:qFormat="1"/>
+    <w:lsdException w:name="toc 1" w:uiPriority="39"/>
+    <w:lsdException w:name="toc 2" w:uiPriority="39"/>
+    <w:lsdException w:name="toc 3" w:uiPriority="39"/>
+    <w:lsdException w:name="toc 4" w:uiPriority="39"/>
+    <w:lsdException w:name="toc 5" w:uiPriority="39"/>
+    <w:lsdException w:name="toc 6" w:uiPriority="39"/>
+    <w:lsdException w:name="toc 7" w:uiPriority="39"/>
+    <w:lsdException w:name="toc 8" w:uiPriority="39"/>
+    <w:lsdException w:name="toc 9" w:uiPriority="39"/>
+    <w:lsdException w:name="caption" w:uiPriority="35" w:qFormat="1"/>
+    <w:lsdException w:name="Title" w:semiHidden="0" w:uiPriority="10" w:unhideWhenUsed="0" w:qFormat="1"/>
+    <w:lsdException w:name="Default Paragraph Font" w:uiPriority="1"/>
+    <w:lsdException w:name="Subtitle" w:semiHidden="0" w:uiPriority="11" w:unhideWhenUsed="0" w:qFormat="1"/>
+    <w:lsdException w:name="Strong" w:semiHidden="0" w:uiPriority="22" w:unhideWhenUsed="0" w:qFormat="1"/>
+    <w:lsdException w:name="Emphasis" w:semiHidden="0" w:uiPriority="20" w:unhideWhenUsed="0" w:qFormat="1"/>
+    <w:lsdException w:name="Table Grid" w:semiHidden="0" w:uiPriority="39" w:unhideWhenUsed="0"/>
+    <w:lsdException w:name="Note Level 1" w:semiHidden="0" w:unhideWhenUsed="0"/>
+    <w:lsdException w:name="Note Level 2" w:semiHidden="0" w:unhideWhenUsed="0"/>
+    <w:lsdException w:name="Note Level 3" w:semiHidden="0" w:unhideWhenUsed="0"/>
+    <w:lsdException w:name="Note Level 4" w:semiHidden="0" w:unhideWhenUsed="0"/>
+    <w:lsdException w:name="Note Level 5" w:semiHidden="0" w:unhideWhenUsed="0"/>
+    <w:lsdException w:name="Note Level 6" w:semiHidden="0" w:unhideWhenUsed="0"/>
+    <w:lsdException w:name="Note Level 7" w:semiHidden="0" w:unhideWhenUsed="0"/>
+    <w:lsdException w:name="Note Level 8" w:semiHidden="0" w:unhideWhenUsed="0"/>
+    <w:lsdException w:name="Note Level 9" w:semiHidden="0" w:unhideWhenUsed="0"/>
+    <w:lsdException w:name="Placeholder Text" w:unhideWhenUsed="0"/>
+    <w:lsdException w:name="No Spacing" w:semiHidden="0" w:uiPriority="1" w:unhideWhenUsed="0" w:qFormat="1"/>
+    <w:lsdException w:name="Light Shading" w:semiHidden="0" w:uiPriority="60" w:unhideWhenUsed="0"/>
+    <w:lsdException w:name="Light List" w:semiHidden="0" w:uiPriority="61" w:unhideWhenUsed="0"/>
+    <w:lsdException w:name="Light Grid" w:semiHidden="0" w:uiPriority="62" w:unhideWhenUsed="0"/>
+    <w:lsdException w:name="Medium Shading 1" w:semiHidden="0" w:uiPriority="63" w:unhideWhenUsed="0"/>
+    <w:lsdException w:name="Medium Shading 2" w:semiHidden="0" w:uiPriority="64" w:unhideWhenUsed="0"/>
+    <w:lsdException w:name="Medium List 1" w:semiHidden="0" w:uiPriority="65" w:unhideWhenUsed="0"/>
+    <w:lsdException w:name="Medium List 2" w:semiHidden="0" w:uiPriority="66" w:unhideWhenUsed="0"/>
+    <w:lsdException w:name="Medium Grid 1" w:semiHidden="0" w:uiPriority="67" w:unhideWhenUsed="0"/>
+    <w:lsdException w:name="Medium Grid 2" w:semiHidden="0" w:uiPriority="68" w:unhideWhenUsed="0"/>
+    <w:lsdException w:name="Medium Grid 3" w:semiHidden="0" w:uiPriority="69" w:unhideWhenUsed="0"/>
+    <w:lsdException w:name="Dark List" w:semiHidden="0" w:uiPriority="70" w:unhideWhenUsed="0"/>
+    <w:lsdException w:name="Colorful Shading" w:semiHidden="0" w:uiPriority="71" w:unhideWhenUsed="0"/>
+    <w:lsdException w:name="Colorful List" w:semiHidden="0" w:uiPriority="72" w:unhideWhenUsed="0"/>
+    <w:lsdException w:name="Colorful Grid" w:semiHidden="0" w:uiPriority="73" w:unhideWhenUsed="0"/>
+    <w:lsdException w:name="Light Shading Accent 1" w:semiHidden="0" w:uiPriority="60" w:unhideWhenUsed="0"/>
+    <w:lsdException w:name="Light List Accent 1" w:semiHidden="0" w:uiPriority="61" w:unhideWhenUsed="0"/>
+    <w:lsdException w:name="Light Grid Accent 1" w:semiHidden="0" w:uiPriority="62" w:unhideWhenUsed="0"/>
+    <w:lsdException w:name="Medium Shading 1 Accent 1" w:semiHidden="0" w:uiPriority="63" w:unhideWhenUsed="0"/>
+    <w:lsdException w:name="Medium Shading 2 Accent 1" w:semiHidden="0" w:uiPriority="64" w:unhideWhenUsed="0"/>
+    <w:lsdException w:name="Medium List 1 Accent 1" w:semiHidden="0" w:uiPriority="65" w:unhideWhenUsed="0"/>
+    <w:lsdException w:name="Revision" w:unhideWhenUsed="0"/>
+    <w:lsdException w:name="List Paragraph" w:semiHidden="0" w:uiPriority="34" w:unhideWhenUsed="0" w:qFormat="1"/>
+    <w:lsdException w:name="Quote" w:semiHidden="0" w:uiPriority="29" w:unhideWhenUsed="0" w:qFormat="1"/>
+    <w:lsdException w:name="Intense Quote" w:semiHidden="0" w:uiPriority="30" w:unhideWhenUsed="0" w:qFormat="1"/>
+    <w:lsdException w:name="Medium List 2 Accent 1" w:semiHidden="0" w:uiPriority="66" w:unhideWhenUsed="0"/>
+    <w:lsdException w:name="Medium Grid 1 Accent 1" w:semiHidden="0" w:uiPriority="67" w:unhideWhenUsed="0"/>
+    <w:lsdException w:name="Medium Grid 2 Accent 1" w:semiHidden="0" w:uiPriority="68" w:unhideWhenUsed="0"/>
+    <w:lsdException w:name="Medium Grid 3 Accent 1" w:semiHidden="0" w:uiPriority="69" w:unhideWhenUsed="0"/>
+    <w:lsdException w:name="Dark List Accent 1" w:semiHidden="0" w:uiPriority="70" w:unhideWhenUsed="0"/>
+    <w:lsdException w:name="Colorful Shading Accent 1" w:semiHidden="0" w:uiPriority="71" w:unhideWhenUsed="0"/>
+    <w:lsdException w:name="Colorful List Accent 1" w:semiHidden="0" w:uiPriority="72" w:unhideWhenUsed="0"/>
+    <w:lsdException w:name="Colorful Grid Accent 1" w:semiHidden="0" w:uiPriority="73" w:unhideWhenUsed="0"/>
+    <w:lsdException w:name="Light Shading Accent 2" w:semiHidden="0" w:uiPriority="60" w:unhideWhenUsed="0"/>
+    <w:lsdException w:name="Light List Accent 2" w:semiHidden="0" w:uiPriority="61" w:unhideWhenUsed="0"/>
+    <w:lsdException w:name="Light Grid Accent 2" w:semiHidden="0" w:uiPriority="62" w:unhideWhenUsed="0"/>
+    <w:lsdException w:name="Medium Shading 1 Accent 2" w:semiHidden="0" w:uiPriority="63" w:unhideWhenUsed="0"/>
+    <w:lsdException w:name="Medium Shading 2 Accent 2" w:semiHidden="0" w:uiPriority="64" w:unhideWhenUsed="0"/>
+    <w:lsdException w:name="Medium List 1 Accent 2" w:semiHidden="0" w:uiPriority="65" w:unhideWhenUsed="0"/>
+    <w:lsdException w:name="Medium List 2 Accent 2" w:semiHidden="0" w:uiPriority="66" w:unhideWhenUsed="0"/>
+    <w:lsdException w:name="Medium Grid 1 Accent 2" w:semiHidden="0" w:uiPriority="67" w:unhideWhenUsed="0"/>
+    <w:lsdException w:name="Medium Grid 2 Accent 2" w:semiHidden="0" w:uiPriority="68" w:unhideWhenUsed="0"/>
+    <w:lsdException w:name="Medium Grid 3 Accent 2" w:semiHidden="0" w:uiPriority="69" w:unhideWhenUsed="0"/>
+    <w:lsdException w:name="Dark List Accent 2" w:semiHidden="0" w:uiPriority="70" w:unhideWhenUsed="0"/>
+    <w:lsdException w:name="Colorful Shading Accent 2" w:semiHidden="0" w:uiPriority="71" w:unhideWhenUsed="0"/>
+    <w:lsdException w:name="Colorful List Accent 2" w:semiHidden="0" w:uiPriority="72" w:unhideWhenUsed="0"/>
+    <w:lsdException w:name="Colorful Grid Accent 2" w:semiHidden="0" w:uiPriority="73" w:unhideWhenUsed="0"/>
+    <w:lsdException w:name="Light Shading Accent 3" w:semiHidden="0" w:uiPriority="60" w:unhideWhenUsed="0"/>
+    <w:lsdException w:name="Light List Accent 3" w:semiHidden="0" w:uiPriority="61" w:unhideWhenUsed="0"/>
+    <w:lsdException w:name="Light Grid Accent 3" w:semiHidden="0" w:uiPriority="62" w:unhideWhenUsed="0"/>
+    <w:lsdException w:name="Medium Shading 1 Accent 3" w:semiHidden="0" w:uiPriority="63" w:unhideWhenUsed="0"/>
+    <w:lsdException w:name="Medium Shading 2 Accent 3" w:semiHidden="0" w:uiPriority="64" w:unhideWhenUsed="0"/>
+    <w:lsdException w:name="Medium List 1 Accent 3" w:semiHidden="0" w:uiPriority="65" w:unhideWhenUsed="0"/>
+    <w:lsdException w:name="Medium List 2 Accent 3" w:semiHidden="0" w:uiPriority="66" w:unhideWhenUsed="0"/>
+    <w:lsdException w:name="Medium Grid 1 Accent 3" w:semiHidden="0" w:uiPriority="67" w:unhideWhenUsed="0"/>
+    <w:lsdException w:name="Medium Grid 2 Accent 3" w:semiHidden="0" w:uiPriority="68" w:unhideWhenUsed="0"/>
+    <w:lsdException w:name="Medium Grid 3 Accent 3" w:semiHidden="0" w:uiPriority="69" w:unhideWhenUsed="0"/>
+    <w:lsdException w:name="Dark List Accent 3" w:semiHidden="0" w:uiPriority="70" w:unhideWhenUsed="0"/>
+    <w:lsdException w:name="Colorful Shading Accent 3" w:semiHidden="0" w:uiPriority="71" w:unhideWhenUsed="0"/>
+    <w:lsdException w:name="Colorful List Accent 3" w:semiHidden="0" w:uiPriority="72" w:unhideWhenUsed="0"/>
+    <w:lsdException w:name="Colorful Grid Accent 3" w:semiHidden="0" w:uiPriority="73" w:unhideWhenUsed="0"/>
+    <w:lsdException w:name="Light Shading Accent 4" w:semiHidden="0" w:uiPriority="60" w:unhideWhenUsed="0"/>
+    <w:lsdException w:name="Light List Accent 4" w:semiHidden="0" w:uiPriority="61" w:unhideWhenUsed="0"/>
+    <w:lsdException w:name="Light Grid Accent 4" w:semiHidden="0" w:uiPriority="62" w:unhideWhenUsed="0"/>
+    <w:lsdException w:name="Medium Shading 1 Accent 4" w:semiHidden="0" w:uiPriority="63" w:unhideWhenUsed="0"/>
+    <w:lsdException w:name="Medium Shading 2 Accent 4" w:semiHidden="0" w:uiPriority="64" w:unhideWhenUsed="0"/>
+    <w:lsdException w:name="Medium List 1 Accent 4" w:semiHidden="0" w:uiPriority="65" w:unhideWhenUsed="0"/>
+    <w:lsdException w:name="Medium List 2 Accent 4" w:semiHidden="0" w:uiPriority="66" w:unhideWhenUsed="0"/>
+    <w:lsdException w:name="Medium Grid 1 Accent 4" w:semiHidden="0" w:uiPriority="67" w:unhideWhenUsed="0"/>
+    <w:lsdException w:name="Medium Grid 2 Accent 4" w:semiHidden="0" w:uiPriority="68" w:unhideWhenUsed="0"/>
+    <w:lsdException w:name="Medium Grid 3 Accent 4" w:semiHidden="0" w:uiPriority="69" w:unhideWhenUsed="0"/>
+    <w:lsdException w:name="Dark List Accent 4" w:semiHidden="0" w:uiPriority="70" w:unhideWhenUsed="0"/>
+    <w:lsdException w:name="Colorful Shading Accent 4" w:semiHidden="0" w:uiPriority="71" w:unhideWhenUsed="0"/>
+    <w:lsdException w:name="Colorful List Accent 4" w:semiHidden="0" w:uiPriority="72" w:unhideWhenUsed="0"/>
+    <w:lsdException w:name="Colorful Grid Accent 4" w:semiHidden="0" w:uiPriority="73" w:unhideWhenUsed="0"/>
+    <w:lsdException w:name="Light Shading Accent 5" w:semiHidden="0" w:uiPriority="60" w:unhideWhenUsed="0"/>
+    <w:lsdException w:name="Light List Accent 5" w:semiHidden="0" w:uiPriority="61" w:unhideWhenUsed="0"/>
+    <w:lsdException w:name="Light Grid Accent 5" w:semiHidden="0" w:uiPriority="62" w:unhideWhenUsed="0"/>
+    <w:lsdException w:name="Medium Shading 1 Accent 5" w:semiHidden="0" w:uiPriority="63" w:unhideWhenUsed="0"/>
+    <w:lsdException w:name="Medium Shading 2 Accent 5" w:semiHidden="0" w:uiPriority="64" w:unhideWhenUsed="0"/>
+    <w:lsdException w:name="Medium List 1 Accent 5" w:semiHidden="0" w:uiPriority="65" w:unhideWhenUsed="0"/>
+    <w:lsdException w:name="Medium List 2 Accent 5" w:semiHidden="0" w:uiPriority="66" w:unhideWhenUsed="0"/>
+    <w:lsdException w:name="Medium Grid 1 Accent 5" w:semiHidden="0" w:uiPriority="67" w:unhideWhenUsed="0"/>
+    <w:lsdException w:name="Medium Grid 2 Accent 5" w:semiHidden="0" w:uiPriority="68" w:unhideWhenUsed="0"/>
+    <w:lsdException w:name="Medium Grid 3 Accent 5" w:semiHidden="0" w:uiPriority="69" w:unhideWhenUsed="0"/>
+    <w:lsdException w:name="Dark List Accent 5" w:semiHidden="0" w:uiPriority="70" w:unhideWhenUsed="0"/>
+    <w:lsdException w:name="Colorful Shading Accent 5" w:semiHidden="0" w:uiPriority="71" w:unhideWhenUsed="0"/>
+    <w:lsdException w:name="Colorful List Accent 5" w:semiHidden="0" w:uiPriority="72" w:unhideWhenUsed="0"/>
+    <w:lsdException w:name="Colorful Grid Accent 5" w:semiHidden="0" w:uiPriority="73" w:unhideWhenUsed="0"/>
+    <w:lsdException w:name="Light Shading Accent 6" w:semiHidden="0" w:uiPriority="60" w:unhideWhenUsed="0"/>
+    <w:lsdException w:name="Light List Accent 6" w:semiHidden="0" w:uiPriority="61" w:unhideWhenUsed="0"/>
+    <w:lsdException w:name="Light Grid Accent 6" w:semiHidden="0" w:uiPriority="62" w:unhideWhenUsed="0"/>
+    <w:lsdException w:name="Medium Shading 1 Accent 6" w:semiHidden="0" w:uiPriority="63" w:unhideWhenUsed="0"/>
+    <w:lsdException w:name="Medium Shading 2 Accent 6" w:semiHidden="0" w:uiPriority="64" w:unhideWhenUsed="0"/>
+    <w:lsdException w:name="Medium List 1 Accent 6" w:semiHidden="0" w:uiPriority="65" w:unhideWhenUsed="0"/>
+    <w:lsdException w:name="Medium List 2 Accent 6" w:semiHidden="0" w:uiPriority="66" w:unhideWhenUsed="0"/>
+    <w:lsdException w:name="Medium Grid 1 Accent 6" w:semiHidden="0" w:uiPriority="67" w:unhideWhenUsed="0"/>
+    <w:lsdException w:name="Medium Grid 2 Accent 6" w:semiHidden="0" w:uiPriority="68" w:unhideWhenUsed="0"/>
+    <w:lsdException w:name="Medium Grid 3 Accent 6" w:semiHidden="0" w:uiPriority="69" w:unhideWhenUsed="0"/>
+    <w:lsdException w:name="Dark List Accent 6" w:semiHidden="0" w:uiPriority="70" w:unhideWhenUsed="0"/>
+    <w:lsdException w:name="Colorful Shading Accent 6" w:semiHidden="0" w:uiPriority="71" w:unhideWhenUsed="0"/>
+    <w:lsdException w:name="Colorful List Accent 6" w:semiHidden="0" w:uiPriority="72" w:unhideWhenUsed="0"/>
+    <w:lsdException w:name="Colorful Grid Accent 6" w:semiHidden="0" w:uiPriority="73" w:unhideWhenUsed="0"/>
+    <w:lsdException w:name="Subtle Emphasis" w:semiHidden="0" w:uiPriority="19" w:unhideWhenUsed="0" w:qFormat="1"/>
+    <w:lsdException w:name="Intense Emphasis" w:semiHidden="0" w:uiPriority="21" w:unhideWhenUsed="0" w:qFormat="1"/>
+    <w:lsdException w:name="Subtle Reference" w:semiHidden="0" w:uiPriority="31" w:unhideWhenUsed="0" w:qFormat="1"/>
+    <w:lsdException w:name="Intense Reference" w:semiHidden="0" w:uiPriority="32" w:unhideWhenUsed="0" w:qFormat="1"/>
+    <w:lsdException w:name="Book Title" w:semiHidden="0" w:uiPriority="33" w:unhideWhenUsed="0" w:qFormat="1"/>
+    <w:lsdException w:name="Bibliography" w:uiPriority="37"/>
+    <w:lsdException w:name="TOC Heading" w:uiPriority="39" w:qFormat="1"/>
+  </w:latentStyles>
+  <w:style w:type="paragraph" w:default="1" w:styleId="Normal">
+    <w:name w:val="Normal"/>
+    <w:qFormat/>
+  </w:style>
+  <w:style w:type="character" w:default="1" w:styleId="DefaultParagraphFont">
+    <w:name w:val="Default Paragraph Font"/>
+    <w:uiPriority w:val="1"/>
+    <w:semiHidden/>
+    <w:unhideWhenUsed/>
+  </w:style>
+  <w:style w:type="table" w:default="1" w:styleId="TableNormal">
+    <w:name w:val="Normal Table"/>
+    <w:uiPriority w:val="99"/>
+    <w:semiHidden/>
+    <w:unhideWhenUsed/>
+    <w:tblPr>
+      <w:tblInd w:w="0" w:type="dxa"/>
+      <w:tblCellMar>
+        <w:top w:w="0" w:type="dxa"/>
+        <w:left w:w="108" w:type="dxa"/>
+        <w:bottom w:w="0" w:type="dxa"/>
+        <w:right w:w="108" w:type="dxa"/>
+      </w:tblCellMar>
+    </w:tblPr>
+  </w:style>
+  <w:style w:type="numbering" w:default="1" w:styleId="NoList">
+    <w:name w:val="No List"/>
+    <w:uiPriority w:val="99"/>
+    <w:semiHidden/>
+    <w:unhideWhenUsed/>
+  </w:style>
+  <w:style w:type="paragraph" w:styleId="ListParagraph">
+    <w:name w:val="List Paragraph"/>
+    <w:basedOn w:val="Normal"/>
+    <w:uiPriority w:val="34"/>
+    <w:qFormat/>
+    <w:rsid w:val="0042284B"/>
+    <w:pPr>
+      <w:ind w:left="720"/>
+      <w:contextualSpacing/>
+    </w:pPr>
+  </w:style>
+  <w:style w:type="paragraph" w:styleId="BalloonText">
+    <w:name w:val="Balloon Text"/>
+    <w:basedOn w:val="Normal"/>
+    <w:link w:val="BalloonTextChar"/>
+    <w:uiPriority w:val="99"/>
+    <w:semiHidden/>
+    <w:unhideWhenUsed/>
+    <w:rsid w:val="00571961"/>
+    <w:pPr>
+      <w:spacing w:after="0" w:line="240" w:lineRule="auto"/>
+    </w:pPr>
+    <w:rPr>
+      <w:rFonts w:ascii="Lucida Grande" w:hAnsi="Lucida Grande"/>
+      <w:sz w:val="18"/>
+      <w:szCs w:val="18"/>
+    </w:rPr>
+  </w:style>
+  <w:style w:type="character" w:customStyle="1" w:styleId="BalloonTextChar">
+    <w:name w:val="Balloon Text Char"/>
+    <w:basedOn w:val="DefaultParagraphFont"/>
+    <w:link w:val="BalloonText"/>
+    <w:uiPriority w:val="99"/>
+    <w:semiHidden/>
+    <w:rsid w:val="00571961"/>
+    <w:rPr>
+      <w:rFonts w:ascii="Lucida Grande" w:hAnsi="Lucida Grande"/>
+      <w:sz w:val="18"/>
+      <w:szCs w:val="18"/>
+    </w:rPr>
+  </w:style>
+</w:styles>
+</file>
+
+<file path=word/stylesWithEffects.xml><?xml version="1.0" encoding="utf-8"?>
+<w:styles xmlns:wpc="http://schemas.microsoft.com/office/word/2010/wordprocessingCanvas" xmlns:mo="http://schemas.microsoft.com/office/mac/office/2008/main" xmlns:mc="http://schemas.openxmlformats.org/markup-compatibility/2006" xmlns:mv="urn:schemas-microsoft-com:mac:vml" xmlns:o="urn:schemas-microsoft-com:office:office" xmlns:r="http://schemas.openxmlformats.org/officeDocument/2006/relationships" xmlns:m="http://schemas.openxmlformats.org/officeDocument/2006/math" xmlns:v="urn:schemas-microsoft-com:vml" xmlns:wp14="http://schemas.microsoft.com/office/word/2010/wordprocessingDrawing" xmlns:wp="http://schemas.openxmlformats.org/drawingml/2006/wordprocessingDrawing" xmlns:w10="urn:schemas-microsoft-com:office:word" xmlns:w="http://schemas.openxmlformats.org/wordprocessingml/2006/main" xmlns:w14="http://schemas.microsoft.com/office/word/2010/wordml" xmlns:wpg="http://schemas.microsoft.com/office/word/2010/wordprocessingGroup" xmlns:wpi="http://schemas.microsoft.com/office/word/2010/wordprocessingInk" xmlns:wne="http://schemas.microsoft.com/office/word/2006/wordml" xmlns:wps="http://schemas.microsoft.com/office/word/2010/wordprocessingShape" mc:Ignorable="w14 wp14">
+  <w:docDefaults>
+    <w:rPrDefault>
+      <w:rPr>
+        <w:rFonts w:asciiTheme="minorHAnsi" w:eastAsiaTheme="minorHAnsi" w:hAnsiTheme="minorHAnsi" w:cstheme="minorBidi"/>
+        <w:sz w:val="22"/>
+        <w:szCs w:val="22"/>
+        <w:lang w:val="en-US" w:eastAsia="en-US" w:bidi="ar-SA"/>
+      </w:rPr>
+    </w:rPrDefault>
+    <w:pPrDefault>
+      <w:pPr>
+        <w:spacing w:after="160" w:line="259" w:lineRule="auto"/>
+      </w:pPr>
+    </w:pPrDefault>
+  </w:docDefaults>
+  <w:latentStyles w:defLockedState="0" w:defUIPriority="99" w:defSemiHidden="1" w:defUnhideWhenUsed="1" w:defQFormat="0" w:count="276">
+    <w:lsdException w:name="Normal" w:semiHidden="0" w:uiPriority="0" w:unhideWhenUsed="0" w:qFormat="1"/>
+    <w:lsdException w:name="heading 1" w:semiHidden="0" w:uiPriority="9" w:unhideWhenUsed="0" w:qFormat="1"/>
+    <w:lsdException w:name="heading 2" w:uiPriority="9" w:qFormat="1"/>
+    <w:lsdException w:name="heading 3" w:uiPriority="9" w:qFormat="1"/>
+    <w:lsdException w:name="heading 4" w:uiPriority="9" w:qFormat="1"/>
+    <w:lsdException w:name="heading 5" w:uiPriority="9" w:qFormat="1"/>
+    <w:lsdException w:name="heading 6" w:uiPriority="9" w:qFormat="1"/>
+    <w:lsdException w:name="heading 7" w:uiPriority="9" w:qFormat="1"/>
+    <w:lsdException w:name="heading 8" w:uiPriority="9" w:qFormat="1"/>
+    <w:lsdException w:name="heading 9" w:uiPriority="9" w:qFormat="1"/>
+    <w:lsdException w:name="toc 1" w:uiPriority="39"/>
+    <w:lsdException w:name="toc 2" w:uiPriority="39"/>
+    <w:lsdException w:name="toc 3" w:uiPriority="39"/>
+    <w:lsdException w:name="toc 4" w:uiPriority="39"/>
+    <w:lsdException w:name="toc 5" w:uiPriority="39"/>
+    <w:lsdException w:name="toc 6" w:uiPriority="39"/>
+    <w:lsdException w:name="toc 7" w:uiPriority="39"/>
+    <w:lsdException w:name="toc 8" w:uiPriority="39"/>
+    <w:lsdException w:name="toc 9" w:uiPriority="39"/>
+    <w:lsdException w:name="caption" w:uiPriority="35" w:qFormat="1"/>
+    <w:lsdException w:name="Title" w:semiHidden="0" w:uiPriority="10" w:unhideWhenUsed="0" w:qFormat="1"/>
+    <w:lsdException w:name="Default Paragraph Font" w:uiPriority="1"/>
+    <w:lsdException w:name="Subtitle" w:semiHidden="0" w:uiPriority="11" w:unhideWhenUsed="0" w:qFormat="1"/>
+    <w:lsdException w:name="Strong" w:semiHidden="0" w:uiPriority="22" w:unhideWhenUsed="0" w:qFormat="1"/>
+    <w:lsdException w:name="Emphasis" w:semiHidden="0" w:uiPriority="20" w:unhideWhenUsed="0" w:qFormat="1"/>
+    <w:lsdException w:name="Table Grid" w:semiHidden="0" w:uiPriority="39" w:unhideWhenUsed="0"/>
+    <w:lsdException w:name="Note Level 1" w:semiHidden="0" w:unhideWhenUsed="0"/>
+    <w:lsdException w:name="Note Level 2" w:semiHidden="0" w:unhideWhenUsed="0"/>
+    <w:lsdException w:name="Note Level 3" w:semiHidden="0" w:unhideWhenUsed="0"/>
+    <w:lsdException w:name="Note Level 4" w:semiHidden="0" w:unhideWhenUsed="0"/>
+    <w:lsdException w:name="Note Level 5" w:semiHidden="0" w:unhideWhenUsed="0"/>
+    <w:lsdException w:name="Note Level 6" w:semiHidden="0" w:unhideWhenUsed="0"/>
+    <w:lsdException w:name="Note Level 7" w:semiHidden="0" w:unhideWhenUsed="0"/>
+    <w:lsdException w:name="Note Level 8" w:semiHidden="0" w:unhideWhenUsed="0"/>
+    <w:lsdException w:name="Note Level 9" w:semiHidden="0" w:unhideWhenUsed="0"/>
+    <w:lsdException w:name="Placeholder Text" w:unhideWhenUsed="0"/>
+    <w:lsdException w:name="No Spacing" w:semiHidden="0" w:uiPriority="1" w:unhideWhenUsed="0" w:qFormat="1"/>
+    <w:lsdException w:name="Light Shading" w:semiHidden="0" w:uiPriority="60" w:unhideWhenUsed="0"/>
+    <w:lsdException w:name="Light List" w:semiHidden="0" w:uiPriority="61" w:unhideWhenUsed="0"/>
+    <w:lsdException w:name="Light Grid" w:semiHidden="0" w:uiPriority="62" w:unhideWhenUsed="0"/>
+    <w:lsdException w:name="Medium Shading 1" w:semiHidden="0" w:uiPriority="63" w:unhideWhenUsed="0"/>
+    <w:lsdException w:name="Medium Shading 2" w:semiHidden="0" w:uiPriority="64" w:unhideWhenUsed="0"/>
+    <w:lsdException w:name="Medium List 1" w:semiHidden="0" w:uiPriority="65" w:unhideWhenUsed="0"/>
+    <w:lsdException w:name="Medium List 2" w:semiHidden="0" w:uiPriority="66" w:unhideWhenUsed="0"/>
+    <w:lsdException w:name="Medium Grid 1" w:semiHidden="0" w:uiPriority="67" w:unhideWhenUsed="0"/>
+    <w:lsdException w:name="Medium Grid 2" w:semiHidden="0" w:uiPriority="68" w:unhideWhenUsed="0"/>
+    <w:lsdException w:name="Medium Grid 3" w:semiHidden="0" w:uiPriority="69" w:unhideWhenUsed="0"/>
+    <w:lsdException w:name="Dark List" w:semiHidden="0" w:uiPriority="70" w:unhideWhenUsed="0"/>
+    <w:lsdException w:name="Colorful Shading" w:semiHidden="0" w:uiPriority="71" w:unhideWhenUsed="0"/>
+    <w:lsdException w:name="Colorful List" w:semiHidden="0" w:uiPriority="72" w:unhideWhenUsed="0"/>
+    <w:lsdException w:name="Colorful Grid" w:semiHidden="0" w:uiPriority="73" w:unhideWhenUsed="0"/>
+    <w:lsdException w:name="Light Shading Accent 1" w:semiHidden="0" w:uiPriority="60" w:unhideWhenUsed="0"/>
+    <w:lsdException w:name="Light List Accent 1" w:semiHidden="0" w:uiPriority="61" w:unhideWhenUsed="0"/>
+    <w:lsdException w:name="Light Grid Accent 1" w:semiHidden="0" w:uiPriority="62" w:unhideWhenUsed="0"/>
+    <w:lsdException w:name="Medium Shading 1 Accent 1" w:semiHidden="0" w:uiPriority="63" w:unhideWhenUsed="0"/>
+    <w:lsdException w:name="Medium Shading 2 Accent 1" w:semiHidden="0" w:uiPriority="64" w:unhideWhenUsed="0"/>
+    <w:lsdException w:name="Medium List 1 Accent 1" w:semiHidden="0" w:uiPriority="65" w:unhideWhenUsed="0"/>
+    <w:lsdException w:name="Revision" w:unhideWhenUsed="0"/>
+    <w:lsdException w:name="List Paragraph" w:semiHidden="0" w:uiPriority="34" w:unhideWhenUsed="0" w:qFormat="1"/>
+    <w:lsdException w:name="Quote" w:semiHidden="0" w:uiPriority="29" w:unhideWhenUsed="0" w:qFormat="1"/>
+    <w:lsdException w:name="Intense Quote" w:semiHidden="0" w:uiPriority="30" w:unhideWhenUsed="0" w:qFormat="1"/>
+    <w:lsdException w:name="Medium List 2 Accent 1" w:semiHidden="0" w:uiPriority="66" w:unhideWhenUsed="0"/>
+    <w:lsdException w:name="Medium Grid 1 Accent 1" w:semiHidden="0" w:uiPriority="67" w:unhideWhenUsed="0"/>
+    <w:lsdException w:name="Medium Grid 2 Accent 1" w:semiHidden="0" w:uiPriority="68" w:unhideWhenUsed="0"/>
+    <w:lsdException w:name="Medium Grid 3 Accent 1" w:semiHidden="0" w:uiPriority="69" w:unhideWhenUsed="0"/>
+    <w:lsdException w:name="Dark List Accent 1" w:semiHidden="0" w:uiPriority="70" w:unhideWhenUsed="0"/>
+    <w:lsdException w:name="Colorful Shading Accent 1" w:semiHidden="0" w:uiPriority="71" w:unhideWhenUsed="0"/>
+    <w:lsdException w:name="Colorful List Accent 1" w:semiHidden="0" w:uiPriority="72" w:unhideWhenUsed="0"/>
+    <w:lsdException w:name="Colorful Grid Accent 1" w:semiHidden="0" w:uiPriority="73" w:unhideWhenUsed="0"/>
+    <w:lsdException w:name="Light Shading Accent 2" w:semiHidden="0" w:uiPriority="60" w:unhideWhenUsed="0"/>
+    <w:lsdException w:name="Light List Accent 2" w:semiHidden="0" w:uiPriority="61" w:unhideWhenUsed="0"/>
+    <w:lsdException w:name="Light Grid Accent 2" w:semiHidden="0" w:uiPriority="62" w:unhideWhenUsed="0"/>
+    <w:lsdException w:name="Medium Shading 1 Accent 2" w:semiHidden="0" w:uiPriority="63" w:unhideWhenUsed="0"/>
+    <w:lsdException w:name="Medium Shading 2 Accent 2" w:semiHidden="0" w:uiPriority="64" w:unhideWhenUsed="0"/>
+    <w:lsdException w:name="Medium List 1 Accent 2" w:semiHidden="0" w:uiPriority="65" w:unhideWhenUsed="0"/>
+    <w:lsdException w:name="Medium List 2 Accent 2" w:semiHidden="0" w:uiPriority="66" w:unhideWhenUsed="0"/>
+    <w:lsdException w:name="Medium Grid 1 Accent 2" w:semiHidden="0" w:uiPriority="67" w:unhideWhenUsed="0"/>
+    <w:lsdException w:name="Medium Grid 2 Accent 2" w:semiHidden="0" w:uiPriority="68" w:unhideWhenUsed="0"/>
+    <w:lsdException w:name="Medium Grid 3 Accent 2" w:semiHidden="0" w:uiPriority="69" w:unhideWhenUsed="0"/>
+    <w:lsdException w:name="Dark List Accent 2" w:semiHidden="0" w:uiPriority="70" w:unhideWhenUsed="0"/>
+    <w:lsdException w:name="Colorful Shading Accent 2" w:semiHidden="0" w:uiPriority="71" w:unhideWhenUsed="0"/>
+    <w:lsdException w:name="Colorful List Accent 2" w:semiHidden="0" w:uiPriority="72" w:unhideWhenUsed="0"/>
+    <w:lsdException w:name="Colorful Grid Accent 2" w:semiHidden="0" w:uiPriority="73" w:unhideWhenUsed="0"/>
+    <w:lsdException w:name="Light Shading Accent 3" w:semiHidden="0" w:uiPriority="60" w:unhideWhenUsed="0"/>
+    <w:lsdException w:name="Light List Accent 3" w:semiHidden="0" w:uiPriority="61" w:unhideWhenUsed="0"/>
+    <w:lsdException w:name="Light Grid Accent 3" w:semiHidden="0" w:uiPriority="62" w:unhideWhenUsed="0"/>
+    <w:lsdException w:name="Medium Shading 1 Accent 3" w:semiHidden="0" w:uiPriority="63" w:unhideWhenUsed="0"/>
+    <w:lsdException w:name="Medium Shading 2 Accent 3" w:semiHidden="0" w:uiPriority="64" w:unhideWhenUsed="0"/>
+    <w:lsdException w:name="Medium List 1 Accent 3" w:semiHidden="0" w:uiPriority="65" w:unhideWhenUsed="0"/>
+    <w:lsdException w:name="Medium List 2 Accent 3" w:semiHidden="0" w:uiPriority="66" w:unhideWhenUsed="0"/>
+    <w:lsdException w:name="Medium Grid 1 Accent 3" w:semiHidden="0" w:uiPriority="67" w:unhideWhenUsed="0"/>
+    <w:lsdException w:name="Medium Grid 2 Accent 3" w:semiHidden="0" w:uiPriority="68" w:unhideWhenUsed="0"/>
+    <w:lsdException w:name="Medium Grid 3 Accent 3" w:semiHidden="0" w:uiPriority="69" w:unhideWhenUsed="0"/>
+    <w:lsdException w:name="Dark List Accent 3" w:semiHidden="0" w:uiPriority="70" w:unhideWhenUsed="0"/>
+    <w:lsdException w:name="Colorful Shading Accent 3" w:semiHidden="0" w:uiPriority="71" w:unhideWhenUsed="0"/>
+    <w:lsdException w:name="Colorful List Accent 3" w:semiHidden="0" w:uiPriority="72" w:unhideWhenUsed="0"/>
+    <w:lsdException w:name="Colorful Grid Accent 3" w:semiHidden="0" w:uiPriority="73" w:unhideWhenUsed="0"/>
+    <w:lsdException w:name="Light Shading Accent 4" w:semiHidden="0" w:uiPriority="60" w:unhideWhenUsed="0"/>
+    <w:lsdException w:name="Light List Accent 4" w:semiHidden="0" w:uiPriority="61" w:unhideWhenUsed="0"/>
+    <w:lsdException w:name="Light Grid Accent 4" w:semiHidden="0" w:uiPriority="62" w:unhideWhenUsed="0"/>
+    <w:lsdException w:name="Medium Shading 1 Accent 4" w:semiHidden="0" w:uiPriority="63" w:unhideWhenUsed="0"/>
+    <w:lsdException w:name="Medium Shading 2 Accent 4" w:semiHidden="0" w:uiPriority="64" w:unhideWhenUsed="0"/>
+    <w:lsdException w:name="Medium List 1 Accent 4" w:semiHidden="0" w:uiPriority="65" w:unhideWhenUsed="0"/>
+    <w:lsdException w:name="Medium List 2 Accent 4" w:semiHidden="0" w:uiPriority="66" w:unhideWhenUsed="0"/>
+    <w:lsdException w:name="Medium Grid 1 Accent 4" w:semiHidden="0" w:uiPriority="67" w:unhideWhenUsed="0"/>
+    <w:lsdException w:name="Medium Grid 2 Accent 4" w:semiHidden="0" w:uiPriority="68" w:unhideWhenUsed="0"/>
+    <w:lsdException w:name="Medium Grid 3 Accent 4" w:semiHidden="0" w:uiPriority="69" w:unhideWhenUsed="0"/>
+    <w:lsdException w:name="Dark List Accent 4" w:semiHidden="0" w:uiPriority="70" w:unhideWhenUsed="0"/>
+    <w:lsdException w:name="Colorful Shading Accent 4" w:semiHidden="0" w:uiPriority="71" w:unhideWhenUsed="0"/>
+    <w:lsdException w:name="Colorful List Accent 4" w:semiHidden="0" w:uiPriority="72" w:unhideWhenUsed="0"/>
+    <w:lsdException w:name="Colorful Grid Accent 4" w:semiHidden="0" w:uiPriority="73" w:unhideWhenUsed="0"/>
+    <w:lsdException w:name="Light Shading Accent 5" w:semiHidden="0" w:uiPriority="60" w:unhideWhenUsed="0"/>
+    <w:lsdException w:name="Light List Accent 5" w:semiHidden="0" w:uiPriority="61" w:unhideWhenUsed="0"/>
+    <w:lsdException w:name="Light Grid Accent 5" w:semiHidden="0" w:uiPriority="62" w:unhideWhenUsed="0"/>
+    <w:lsdException w:name="Medium Shading 1 Accent 5" w:semiHidden="0" w:uiPriority="63" w:unhideWhenUsed="0"/>
+    <w:lsdException w:name="Medium Shading 2 Accent 5" w:semiHidden="0" w:uiPriority="64" w:unhideWhenUsed="0"/>
+    <w:lsdException w:name="Medium List 1 Accent 5" w:semiHidden="0" w:uiPriority="65" w:unhideWhenUsed="0"/>
+    <w:lsdException w:name="Medium List 2 Accent 5" w:semiHidden="0" w:uiPriority="66" w:unhideWhenUsed="0"/>
+    <w:lsdException w:name="Medium Grid 1 Accent 5" w:semiHidden="0" w:uiPriority="67" w:unhideWhenUsed="0"/>
+    <w:lsdException w:name="Medium Grid 2 Accent 5" w:semiHidden="0" w:uiPriority="68" w:unhideWhenUsed="0"/>
+    <w:lsdException w:name="Medium Grid 3 Accent 5" w:semiHidden="0" w:uiPriority="69" w:unhideWhenUsed="0"/>
+    <w:lsdException w:name="Dark List Accent 5" w:semiHidden="0" w:uiPriority="70" w:unhideWhenUsed="0"/>
+    <w:lsdException w:name="Colorful Shading Accent 5" w:semiHidden="0" w:uiPriority="71" w:unhideWhenUsed="0"/>
+    <w:lsdException w:name="Colorful List Accent 5" w:semiHidden="0" w:uiPriority="72" w:unhideWhenUsed="0"/>
+    <w:lsdException w:name="Colorful Grid Accent 5" w:semiHidden="0" w:uiPriority="73" w:unhideWhenUsed="0"/>
+    <w:lsdException w:name="Light Shading Accent 6" w:semiHidden="0" w:uiPriority="60" w:unhideWhenUsed="0"/>
+    <w:lsdException w:name="Light List Accent 6" w:semiHidden="0" w:uiPriority="61" w:unhideWhenUsed="0"/>
+    <w:lsdException w:name="Light Grid Accent 6" w:semiHidden="0" w:uiPriority="62" w:unhideWhenUsed="0"/>
+    <w:lsdException w:name="Medium Shading 1 Accent 6" w:semiHidden="0" w:uiPriority="63" w:unhideWhenUsed="0"/>
+    <w:lsdException w:name="Medium Shading 2 Accent 6" w:semiHidden="0" w:uiPriority="64" w:unhideWhenUsed="0"/>
+    <w:lsdException w:name="Medium List 1 Accent 6" w:semiHidden="0" w:uiPriority="65" w:unhideWhenUsed="0"/>
+    <w:lsdException w:name="Medium List 2 Accent 6" w:semiHidden="0" w:uiPriority="66" w:unhideWhenUsed="0"/>
+    <w:lsdException w:name="Medium Grid 1 Accent 6" w:semiHidden="0" w:uiPriority="67" w:unhideWhenUsed="0"/>
+    <w:lsdException w:name="Medium Grid 2 Accent 6" w:semiHidden="0" w:uiPriority="68" w:unhideWhenUsed="0"/>
+    <w:lsdException w:name="Medium Grid 3 Accent 6" w:semiHidden="0" w:uiPriority="69" w:unhideWhenUsed="0"/>
+    <w:lsdException w:name="Dark List Accent 6" w:semiHidden="0" w:uiPriority="70" w:unhideWhenUsed="0"/>
+    <w:lsdException w:name="Colorful Shading Accent 6" w:semiHidden="0" w:uiPriority="71" w:unhideWhenUsed="0"/>
+    <w:lsdException w:name="Colorful List Accent 6" w:semiHidden="0" w:uiPriority="72" w:unhideWhenUsed="0"/>
+    <w:lsdException w:name="Colorful Grid Accent 6" w:semiHidden="0" w:uiPriority="73" w:unhideWhenUsed="0"/>
+    <w:lsdException w:name="Subtle Emphasis" w:semiHidden="0" w:uiPriority="19" w:unhideWhenUsed="0" w:qFormat="1"/>
+    <w:lsdException w:name="Intense Emphasis" w:semiHidden="0" w:uiPriority="21" w:unhideWhenUsed="0" w:qFormat="1"/>
+    <w:lsdException w:name="Subtle Reference" w:semiHidden="0" w:uiPriority="31" w:unhideWhenUsed="0" w:qFormat="1"/>
+    <w:lsdException w:name="Intense Reference" w:semiHidden="0" w:uiPriority="32" w:unhideWhenUsed="0" w:qFormat="1"/>
+    <w:lsdException w:name="Book Title" w:semiHidden="0" w:uiPriority="33" w:unhideWhenUsed="0" w:qFormat="1"/>
+    <w:lsdException w:name="Bibliography" w:uiPriority="37"/>
+    <w:lsdException w:name="TOC Heading" w:uiPriority="39" w:qFormat="1"/>
   </w:latentStyles>
   <w:style w:type="paragraph" w:default="1" w:styleId="Normal">
     <w:name w:val="Normal"/>
@@ -2145,6 +2245,7 @@
           </a:p>
         </c:rich>
       </c:tx>
+      <c:layout/>
       <c:overlay val="0"/>
       <c:spPr>
         <a:noFill/>
@@ -2153,26 +2254,6 @@
         </a:ln>
         <a:effectLst/>
       </c:spPr>
-      <c:txPr>
-        <a:bodyPr rot="0" spcFirstLastPara="1" vertOverflow="ellipsis" vert="horz" wrap="square" anchor="ctr" anchorCtr="1"/>
-        <a:lstStyle/>
-        <a:p>
-          <a:pPr>
-            <a:defRPr sz="1400" b="0" i="0" u="none" strike="noStrike" kern="1200" spc="0" baseline="0">
-              <a:solidFill>
-                <a:schemeClr val="tx1">
-                  <a:lumMod val="65000"/>
-                  <a:lumOff val="35000"/>
-                </a:schemeClr>
-              </a:solidFill>
-              <a:latin typeface="+mn-lt"/>
-              <a:ea typeface="+mn-ea"/>
-              <a:cs typeface="+mn-cs"/>
-            </a:defRPr>
-          </a:pPr>
-          <a:endParaRPr lang="en-US"/>
-        </a:p>
-      </c:txPr>
     </c:title>
     <c:autoTitleDeleted val="0"/>
     <c:plotArea>
@@ -2240,7 +2321,7 @@
                 <c:formatCode>General</c:formatCode>
                 <c:ptCount val="1"/>
                 <c:pt idx="0">
-                  <c:v>1</c:v>
+                  <c:v>1.0</c:v>
                 </c:pt>
               </c:numCache>
               <c:extLst xmlns:c15="http://schemas.microsoft.com/office/drawing/2012/chart"/>
@@ -2359,19 +2440,19 @@
                 <c:formatCode>General</c:formatCode>
                 <c:ptCount val="5"/>
                 <c:pt idx="0">
-                  <c:v>145514</c:v>
+                  <c:v>145514.0</c:v>
                 </c:pt>
                 <c:pt idx="1">
-                  <c:v>263429</c:v>
+                  <c:v>263429.0</c:v>
                 </c:pt>
                 <c:pt idx="2">
-                  <c:v>131174</c:v>
+                  <c:v>131174.0</c:v>
                 </c:pt>
                 <c:pt idx="3">
-                  <c:v>131171</c:v>
+                  <c:v>131171.0</c:v>
                 </c:pt>
                 <c:pt idx="4">
-                  <c:v>292492</c:v>
+                  <c:v>292492.0</c:v>
                 </c:pt>
               </c:numCache>
             </c:numRef>
@@ -2388,12 +2469,12 @@
         </c:dLbls>
         <c:gapWidth val="219"/>
         <c:overlap val="-27"/>
-        <c:axId val="619377488"/>
-        <c:axId val="619392720"/>
+        <c:axId val="2117247464"/>
+        <c:axId val="2117933816"/>
         <c:extLst/>
       </c:barChart>
       <c:catAx>
-        <c:axId val="619377488"/>
+        <c:axId val="2117247464"/>
         <c:scaling>
           <c:orientation val="minMax"/>
         </c:scaling>
@@ -2430,6 +2511,7 @@
               </a:p>
             </c:rich>
           </c:tx>
+          <c:layout/>
           <c:overlay val="0"/>
           <c:spPr>
             <a:noFill/>
@@ -2438,26 +2520,6 @@
             </a:ln>
             <a:effectLst/>
           </c:spPr>
-          <c:txPr>
-            <a:bodyPr rot="0" spcFirstLastPara="1" vertOverflow="ellipsis" vert="horz" wrap="square" anchor="ctr" anchorCtr="1"/>
-            <a:lstStyle/>
-            <a:p>
-              <a:pPr>
-                <a:defRPr sz="1000" b="0" i="0" u="none" strike="noStrike" kern="1200" baseline="0">
-                  <a:solidFill>
-                    <a:schemeClr val="tx1">
-                      <a:lumMod val="65000"/>
-                      <a:lumOff val="35000"/>
-                    </a:schemeClr>
-                  </a:solidFill>
-                  <a:latin typeface="+mn-lt"/>
-                  <a:ea typeface="+mn-ea"/>
-                  <a:cs typeface="+mn-cs"/>
-                </a:defRPr>
-              </a:pPr>
-              <a:endParaRPr lang="en-US"/>
-            </a:p>
-          </c:txPr>
         </c:title>
         <c:numFmt formatCode="General" sourceLinked="1"/>
         <c:majorTickMark val="none"/>
@@ -2496,7 +2558,7 @@
             <a:endParaRPr lang="en-US"/>
           </a:p>
         </c:txPr>
-        <c:crossAx val="619392720"/>
+        <c:crossAx val="2117933816"/>
         <c:crosses val="autoZero"/>
         <c:auto val="1"/>
         <c:lblAlgn val="ctr"/>
@@ -2504,7 +2566,7 @@
         <c:noMultiLvlLbl val="0"/>
       </c:catAx>
       <c:valAx>
-        <c:axId val="619392720"/>
+        <c:axId val="2117933816"/>
         <c:scaling>
           <c:orientation val="minMax"/>
         </c:scaling>
@@ -2550,6 +2612,7 @@
               </a:p>
             </c:rich>
           </c:tx>
+          <c:layout/>
           <c:overlay val="0"/>
           <c:spPr>
             <a:noFill/>
@@ -2558,26 +2621,6 @@
             </a:ln>
             <a:effectLst/>
           </c:spPr>
-          <c:txPr>
-            <a:bodyPr rot="-5400000" spcFirstLastPara="1" vertOverflow="ellipsis" vert="horz" wrap="square" anchor="ctr" anchorCtr="1"/>
-            <a:lstStyle/>
-            <a:p>
-              <a:pPr>
-                <a:defRPr sz="1000" b="0" i="0" u="none" strike="noStrike" kern="1200" baseline="0">
-                  <a:solidFill>
-                    <a:schemeClr val="tx1">
-                      <a:lumMod val="65000"/>
-                      <a:lumOff val="35000"/>
-                    </a:schemeClr>
-                  </a:solidFill>
-                  <a:latin typeface="+mn-lt"/>
-                  <a:ea typeface="+mn-ea"/>
-                  <a:cs typeface="+mn-cs"/>
-                </a:defRPr>
-              </a:pPr>
-              <a:endParaRPr lang="en-US"/>
-            </a:p>
-          </c:txPr>
         </c:title>
         <c:numFmt formatCode="General" sourceLinked="1"/>
         <c:majorTickMark val="none"/>
@@ -2610,7 +2653,7 @@
             <a:endParaRPr lang="en-US"/>
           </a:p>
         </c:txPr>
-        <c:crossAx val="619377488"/>
+        <c:crossAx val="2117247464"/>
         <c:crosses val="autoZero"/>
         <c:crossBetween val="between"/>
       </c:valAx>
@@ -2651,7 +2694,7 @@
       <a:endParaRPr lang="en-US"/>
     </a:p>
   </c:txPr>
-  <c:externalData r:id="rId3">
+  <c:externalData r:id="rId1">
     <c:autoUpdate val="0"/>
   </c:externalData>
 </c:chartSpace>
@@ -2697,6 +2740,7 @@
           </a:p>
         </c:rich>
       </c:tx>
+      <c:layout/>
       <c:overlay val="0"/>
       <c:spPr>
         <a:noFill/>
@@ -2705,26 +2749,6 @@
         </a:ln>
         <a:effectLst/>
       </c:spPr>
-      <c:txPr>
-        <a:bodyPr rot="0" spcFirstLastPara="1" vertOverflow="ellipsis" vert="horz" wrap="square" anchor="ctr" anchorCtr="1"/>
-        <a:lstStyle/>
-        <a:p>
-          <a:pPr>
-            <a:defRPr sz="1400" b="0" i="0" u="none" strike="noStrike" kern="1200" spc="0" baseline="0">
-              <a:solidFill>
-                <a:schemeClr val="tx1">
-                  <a:lumMod val="65000"/>
-                  <a:lumOff val="35000"/>
-                </a:schemeClr>
-              </a:solidFill>
-              <a:latin typeface="+mn-lt"/>
-              <a:ea typeface="+mn-ea"/>
-              <a:cs typeface="+mn-cs"/>
-            </a:defRPr>
-          </a:pPr>
-          <a:endParaRPr lang="en-US"/>
-        </a:p>
-      </c:txPr>
     </c:title>
     <c:autoTitleDeleted val="0"/>
     <c:plotArea>
@@ -2874,11 +2898,11 @@
         </c:dLbls>
         <c:gapWidth val="219"/>
         <c:overlap val="-27"/>
-        <c:axId val="543261536"/>
-        <c:axId val="543266432"/>
+        <c:axId val="2112693432"/>
+        <c:axId val="2112675832"/>
       </c:barChart>
       <c:catAx>
-        <c:axId val="543261536"/>
+        <c:axId val="2112693432"/>
         <c:scaling>
           <c:orientation val="minMax"/>
         </c:scaling>
@@ -2910,6 +2934,7 @@
               </a:p>
             </c:rich>
           </c:tx>
+          <c:layout/>
           <c:overlay val="0"/>
           <c:spPr>
             <a:noFill/>
@@ -2918,26 +2943,6 @@
             </a:ln>
             <a:effectLst/>
           </c:spPr>
-          <c:txPr>
-            <a:bodyPr rot="0" spcFirstLastPara="1" vertOverflow="ellipsis" vert="horz" wrap="square" anchor="ctr" anchorCtr="1"/>
-            <a:lstStyle/>
-            <a:p>
-              <a:pPr>
-                <a:defRPr sz="1000" b="0" i="0" u="none" strike="noStrike" kern="1200" baseline="0">
-                  <a:solidFill>
-                    <a:schemeClr val="tx1">
-                      <a:lumMod val="65000"/>
-                      <a:lumOff val="35000"/>
-                    </a:schemeClr>
-                  </a:solidFill>
-                  <a:latin typeface="+mn-lt"/>
-                  <a:ea typeface="+mn-ea"/>
-                  <a:cs typeface="+mn-cs"/>
-                </a:defRPr>
-              </a:pPr>
-              <a:endParaRPr lang="en-US"/>
-            </a:p>
-          </c:txPr>
         </c:title>
         <c:numFmt formatCode="General" sourceLinked="1"/>
         <c:majorTickMark val="none"/>
@@ -2976,7 +2981,7 @@
             <a:endParaRPr lang="en-US"/>
           </a:p>
         </c:txPr>
-        <c:crossAx val="543266432"/>
+        <c:crossAx val="2112675832"/>
         <c:crosses val="autoZero"/>
         <c:auto val="1"/>
         <c:lblAlgn val="ctr"/>
@@ -2984,10 +2989,10 @@
         <c:noMultiLvlLbl val="0"/>
       </c:catAx>
       <c:valAx>
-        <c:axId val="543266432"/>
+        <c:axId val="2112675832"/>
         <c:scaling>
           <c:orientation val="minMax"/>
-          <c:max val="250000"/>
+          <c:max val="250000.0"/>
         </c:scaling>
         <c:delete val="0"/>
         <c:axPos val="l"/>
@@ -3031,6 +3036,7 @@
               </a:p>
             </c:rich>
           </c:tx>
+          <c:layout/>
           <c:overlay val="0"/>
           <c:spPr>
             <a:noFill/>
@@ -3039,26 +3045,6 @@
             </a:ln>
             <a:effectLst/>
           </c:spPr>
-          <c:txPr>
-            <a:bodyPr rot="-5400000" spcFirstLastPara="1" vertOverflow="ellipsis" vert="horz" wrap="square" anchor="ctr" anchorCtr="1"/>
-            <a:lstStyle/>
-            <a:p>
-              <a:pPr>
-                <a:defRPr sz="1000" b="0" i="0" u="none" strike="noStrike" kern="1200" baseline="0">
-                  <a:solidFill>
-                    <a:schemeClr val="tx1">
-                      <a:lumMod val="65000"/>
-                      <a:lumOff val="35000"/>
-                    </a:schemeClr>
-                  </a:solidFill>
-                  <a:latin typeface="+mn-lt"/>
-                  <a:ea typeface="+mn-ea"/>
-                  <a:cs typeface="+mn-cs"/>
-                </a:defRPr>
-              </a:pPr>
-              <a:endParaRPr lang="en-US"/>
-            </a:p>
-          </c:txPr>
         </c:title>
         <c:numFmt formatCode="0.00" sourceLinked="1"/>
         <c:majorTickMark val="none"/>
@@ -3091,7 +3077,7 @@
             <a:endParaRPr lang="en-US"/>
           </a:p>
         </c:txPr>
-        <c:crossAx val="543261536"/>
+        <c:crossAx val="2112693432"/>
         <c:crosses val="autoZero"/>
         <c:crossBetween val="between"/>
       </c:valAx>
@@ -3132,7 +3118,7 @@
       <a:endParaRPr lang="en-US"/>
     </a:p>
   </c:txPr>
-  <c:externalData r:id="rId3">
+  <c:externalData r:id="rId1">
     <c:autoUpdate val="0"/>
   </c:externalData>
 </c:chartSpace>
@@ -3178,6 +3164,7 @@
           </a:p>
         </c:rich>
       </c:tx>
+      <c:layout/>
       <c:overlay val="0"/>
       <c:spPr>
         <a:noFill/>
@@ -3186,26 +3173,6 @@
         </a:ln>
         <a:effectLst/>
       </c:spPr>
-      <c:txPr>
-        <a:bodyPr rot="0" spcFirstLastPara="1" vertOverflow="ellipsis" vert="horz" wrap="square" anchor="ctr" anchorCtr="1"/>
-        <a:lstStyle/>
-        <a:p>
-          <a:pPr>
-            <a:defRPr sz="1400" b="0" i="0" u="none" strike="noStrike" kern="1200" spc="0" baseline="0">
-              <a:solidFill>
-                <a:schemeClr val="tx1">
-                  <a:lumMod val="65000"/>
-                  <a:lumOff val="35000"/>
-                </a:schemeClr>
-              </a:solidFill>
-              <a:latin typeface="+mn-lt"/>
-              <a:ea typeface="+mn-ea"/>
-              <a:cs typeface="+mn-cs"/>
-            </a:defRPr>
-          </a:pPr>
-          <a:endParaRPr lang="en-US"/>
-        </a:p>
-      </c:txPr>
     </c:title>
     <c:autoTitleDeleted val="0"/>
     <c:plotArea>
@@ -3273,7 +3240,7 @@
                 <c:formatCode>General</c:formatCode>
                 <c:ptCount val="1"/>
                 <c:pt idx="0">
-                  <c:v>1</c:v>
+                  <c:v>1.0</c:v>
                 </c:pt>
               </c:numCache>
               <c:extLst xmlns:c15="http://schemas.microsoft.com/office/drawing/2012/chart"/>
@@ -3392,19 +3359,19 @@
                 <c:formatCode>General</c:formatCode>
                 <c:ptCount val="5"/>
                 <c:pt idx="0">
-                  <c:v>33265</c:v>
+                  <c:v>33265.0</c:v>
                 </c:pt>
                 <c:pt idx="1">
-                  <c:v>60536</c:v>
+                  <c:v>60536.0</c:v>
                 </c:pt>
                 <c:pt idx="2">
-                  <c:v>30338</c:v>
+                  <c:v>30338.0</c:v>
                 </c:pt>
                 <c:pt idx="3">
-                  <c:v>29897</c:v>
+                  <c:v>29897.0</c:v>
                 </c:pt>
                 <c:pt idx="4">
-                  <c:v>67783</c:v>
+                  <c:v>67783.0</c:v>
                 </c:pt>
               </c:numCache>
             </c:numRef>
@@ -3421,12 +3388,12 @@
         </c:dLbls>
         <c:gapWidth val="219"/>
         <c:overlap val="-27"/>
-        <c:axId val="619386192"/>
-        <c:axId val="619389456"/>
+        <c:axId val="2103838776"/>
+        <c:axId val="2109998696"/>
         <c:extLst/>
       </c:barChart>
       <c:catAx>
-        <c:axId val="619386192"/>
+        <c:axId val="2103838776"/>
         <c:scaling>
           <c:orientation val="minMax"/>
         </c:scaling>
@@ -3458,6 +3425,7 @@
               </a:p>
             </c:rich>
           </c:tx>
+          <c:layout/>
           <c:overlay val="0"/>
           <c:spPr>
             <a:noFill/>
@@ -3466,26 +3434,6 @@
             </a:ln>
             <a:effectLst/>
           </c:spPr>
-          <c:txPr>
-            <a:bodyPr rot="0" spcFirstLastPara="1" vertOverflow="ellipsis" vert="horz" wrap="square" anchor="ctr" anchorCtr="1"/>
-            <a:lstStyle/>
-            <a:p>
-              <a:pPr>
-                <a:defRPr sz="1000" b="0" i="0" u="none" strike="noStrike" kern="1200" baseline="0">
-                  <a:solidFill>
-                    <a:schemeClr val="tx1">
-                      <a:lumMod val="65000"/>
-                      <a:lumOff val="35000"/>
-                    </a:schemeClr>
-                  </a:solidFill>
-                  <a:latin typeface="+mn-lt"/>
-                  <a:ea typeface="+mn-ea"/>
-                  <a:cs typeface="+mn-cs"/>
-                </a:defRPr>
-              </a:pPr>
-              <a:endParaRPr lang="en-US"/>
-            </a:p>
-          </c:txPr>
         </c:title>
         <c:numFmt formatCode="General" sourceLinked="1"/>
         <c:majorTickMark val="none"/>
@@ -3524,7 +3472,7 @@
             <a:endParaRPr lang="en-US"/>
           </a:p>
         </c:txPr>
-        <c:crossAx val="619389456"/>
+        <c:crossAx val="2109998696"/>
         <c:crosses val="autoZero"/>
         <c:auto val="1"/>
         <c:lblAlgn val="ctr"/>
@@ -3532,10 +3480,10 @@
         <c:noMultiLvlLbl val="0"/>
       </c:catAx>
       <c:valAx>
-        <c:axId val="619389456"/>
+        <c:axId val="2109998696"/>
         <c:scaling>
           <c:orientation val="minMax"/>
-          <c:max val="350000"/>
+          <c:max val="350000.0"/>
         </c:scaling>
         <c:delete val="0"/>
         <c:axPos val="l"/>
@@ -3579,6 +3527,7 @@
               </a:p>
             </c:rich>
           </c:tx>
+          <c:layout/>
           <c:overlay val="0"/>
           <c:spPr>
             <a:noFill/>
@@ -3587,26 +3536,6 @@
             </a:ln>
             <a:effectLst/>
           </c:spPr>
-          <c:txPr>
-            <a:bodyPr rot="-5400000" spcFirstLastPara="1" vertOverflow="ellipsis" vert="horz" wrap="square" anchor="ctr" anchorCtr="1"/>
-            <a:lstStyle/>
-            <a:p>
-              <a:pPr>
-                <a:defRPr sz="1000" b="0" i="0" u="none" strike="noStrike" kern="1200" baseline="0">
-                  <a:solidFill>
-                    <a:schemeClr val="tx1">
-                      <a:lumMod val="65000"/>
-                      <a:lumOff val="35000"/>
-                    </a:schemeClr>
-                  </a:solidFill>
-                  <a:latin typeface="+mn-lt"/>
-                  <a:ea typeface="+mn-ea"/>
-                  <a:cs typeface="+mn-cs"/>
-                </a:defRPr>
-              </a:pPr>
-              <a:endParaRPr lang="en-US"/>
-            </a:p>
-          </c:txPr>
         </c:title>
         <c:numFmt formatCode="General" sourceLinked="1"/>
         <c:majorTickMark val="none"/>
@@ -3639,7 +3568,7 @@
             <a:endParaRPr lang="en-US"/>
           </a:p>
         </c:txPr>
-        <c:crossAx val="619386192"/>
+        <c:crossAx val="2103838776"/>
         <c:crosses val="autoZero"/>
         <c:crossBetween val="between"/>
       </c:valAx>
@@ -3680,7 +3609,7 @@
       <a:endParaRPr lang="en-US"/>
     </a:p>
   </c:txPr>
-  <c:externalData r:id="rId3">
+  <c:externalData r:id="rId1">
     <c:autoUpdate val="0"/>
   </c:externalData>
 </c:chartSpace>
@@ -3726,6 +3655,7 @@
           </a:p>
         </c:rich>
       </c:tx>
+      <c:layout/>
       <c:overlay val="0"/>
       <c:spPr>
         <a:noFill/>
@@ -3734,26 +3664,6 @@
         </a:ln>
         <a:effectLst/>
       </c:spPr>
-      <c:txPr>
-        <a:bodyPr rot="0" spcFirstLastPara="1" vertOverflow="ellipsis" vert="horz" wrap="square" anchor="ctr" anchorCtr="1"/>
-        <a:lstStyle/>
-        <a:p>
-          <a:pPr>
-            <a:defRPr sz="1400" b="0" i="0" u="none" strike="noStrike" kern="1200" spc="0" baseline="0">
-              <a:solidFill>
-                <a:schemeClr val="tx1">
-                  <a:lumMod val="65000"/>
-                  <a:lumOff val="35000"/>
-                </a:schemeClr>
-              </a:solidFill>
-              <a:latin typeface="+mn-lt"/>
-              <a:ea typeface="+mn-ea"/>
-              <a:cs typeface="+mn-cs"/>
-            </a:defRPr>
-          </a:pPr>
-          <a:endParaRPr lang="en-US"/>
-        </a:p>
-      </c:txPr>
     </c:title>
     <c:autoTitleDeleted val="0"/>
     <c:plotArea>
@@ -3874,19 +3784,19 @@
                 <c:formatCode>General</c:formatCode>
                 <c:ptCount val="5"/>
                 <c:pt idx="0">
-                  <c:v>129127</c:v>
+                  <c:v>129127.0</c:v>
                 </c:pt>
                 <c:pt idx="1">
-                  <c:v>187994</c:v>
+                  <c:v>187994.0</c:v>
                 </c:pt>
                 <c:pt idx="2">
-                  <c:v>93503</c:v>
+                  <c:v>93503.0</c:v>
                 </c:pt>
                 <c:pt idx="3">
-                  <c:v>93471</c:v>
+                  <c:v>93471.0</c:v>
                 </c:pt>
                 <c:pt idx="4">
-                  <c:v>260356</c:v>
+                  <c:v>260356.0</c:v>
                 </c:pt>
               </c:numCache>
             </c:numRef>
@@ -3903,11 +3813,11 @@
         </c:dLbls>
         <c:gapWidth val="219"/>
         <c:overlap val="-27"/>
-        <c:axId val="619384560"/>
-        <c:axId val="619379664"/>
+        <c:axId val="2117323624"/>
+        <c:axId val="2104530936"/>
       </c:barChart>
       <c:catAx>
-        <c:axId val="619384560"/>
+        <c:axId val="2117323624"/>
         <c:scaling>
           <c:orientation val="minMax"/>
         </c:scaling>
@@ -3939,6 +3849,7 @@
               </a:p>
             </c:rich>
           </c:tx>
+          <c:layout/>
           <c:overlay val="0"/>
           <c:spPr>
             <a:noFill/>
@@ -3947,26 +3858,6 @@
             </a:ln>
             <a:effectLst/>
           </c:spPr>
-          <c:txPr>
-            <a:bodyPr rot="0" spcFirstLastPara="1" vertOverflow="ellipsis" vert="horz" wrap="square" anchor="ctr" anchorCtr="1"/>
-            <a:lstStyle/>
-            <a:p>
-              <a:pPr>
-                <a:defRPr sz="1000" b="0" i="0" u="none" strike="noStrike" kern="1200" baseline="0">
-                  <a:solidFill>
-                    <a:schemeClr val="tx1">
-                      <a:lumMod val="65000"/>
-                      <a:lumOff val="35000"/>
-                    </a:schemeClr>
-                  </a:solidFill>
-                  <a:latin typeface="+mn-lt"/>
-                  <a:ea typeface="+mn-ea"/>
-                  <a:cs typeface="+mn-cs"/>
-                </a:defRPr>
-              </a:pPr>
-              <a:endParaRPr lang="en-US"/>
-            </a:p>
-          </c:txPr>
         </c:title>
         <c:numFmt formatCode="General" sourceLinked="1"/>
         <c:majorTickMark val="none"/>
@@ -4005,7 +3896,7 @@
             <a:endParaRPr lang="en-US"/>
           </a:p>
         </c:txPr>
-        <c:crossAx val="619379664"/>
+        <c:crossAx val="2104530936"/>
         <c:crosses val="autoZero"/>
         <c:auto val="1"/>
         <c:lblAlgn val="ctr"/>
@@ -4013,7 +3904,7 @@
         <c:noMultiLvlLbl val="0"/>
       </c:catAx>
       <c:valAx>
-        <c:axId val="619379664"/>
+        <c:axId val="2104530936"/>
         <c:scaling>
           <c:orientation val="minMax"/>
         </c:scaling>
@@ -4059,6 +3950,7 @@
               </a:p>
             </c:rich>
           </c:tx>
+          <c:layout/>
           <c:overlay val="0"/>
           <c:spPr>
             <a:noFill/>
@@ -4067,26 +3959,6 @@
             </a:ln>
             <a:effectLst/>
           </c:spPr>
-          <c:txPr>
-            <a:bodyPr rot="-5400000" spcFirstLastPara="1" vertOverflow="ellipsis" vert="horz" wrap="square" anchor="ctr" anchorCtr="1"/>
-            <a:lstStyle/>
-            <a:p>
-              <a:pPr>
-                <a:defRPr sz="1000" b="0" i="0" u="none" strike="noStrike" kern="1200" baseline="0">
-                  <a:solidFill>
-                    <a:schemeClr val="tx1">
-                      <a:lumMod val="65000"/>
-                      <a:lumOff val="35000"/>
-                    </a:schemeClr>
-                  </a:solidFill>
-                  <a:latin typeface="+mn-lt"/>
-                  <a:ea typeface="+mn-ea"/>
-                  <a:cs typeface="+mn-cs"/>
-                </a:defRPr>
-              </a:pPr>
-              <a:endParaRPr lang="en-US"/>
-            </a:p>
-          </c:txPr>
         </c:title>
         <c:numFmt formatCode="General" sourceLinked="1"/>
         <c:majorTickMark val="none"/>
@@ -4119,7 +3991,7 @@
             <a:endParaRPr lang="en-US"/>
           </a:p>
         </c:txPr>
-        <c:crossAx val="619384560"/>
+        <c:crossAx val="2117323624"/>
         <c:crosses val="autoZero"/>
         <c:crossBetween val="between"/>
       </c:valAx>
@@ -4160,7 +4032,7 @@
       <a:endParaRPr lang="en-US"/>
     </a:p>
   </c:txPr>
-  <c:externalData r:id="rId3">
+  <c:externalData r:id="rId1">
     <c:autoUpdate val="0"/>
   </c:externalData>
 </c:chartSpace>
@@ -4206,6 +4078,7 @@
           </a:p>
         </c:rich>
       </c:tx>
+      <c:layout/>
       <c:overlay val="0"/>
       <c:spPr>
         <a:noFill/>
@@ -4214,26 +4087,6 @@
         </a:ln>
         <a:effectLst/>
       </c:spPr>
-      <c:txPr>
-        <a:bodyPr rot="0" spcFirstLastPara="1" vertOverflow="ellipsis" vert="horz" wrap="square" anchor="ctr" anchorCtr="1"/>
-        <a:lstStyle/>
-        <a:p>
-          <a:pPr>
-            <a:defRPr sz="1400" b="0" i="0" u="none" strike="noStrike" kern="1200" spc="0" baseline="0">
-              <a:solidFill>
-                <a:schemeClr val="tx1">
-                  <a:lumMod val="65000"/>
-                  <a:lumOff val="35000"/>
-                </a:schemeClr>
-              </a:solidFill>
-              <a:latin typeface="+mn-lt"/>
-              <a:ea typeface="+mn-ea"/>
-              <a:cs typeface="+mn-cs"/>
-            </a:defRPr>
-          </a:pPr>
-          <a:endParaRPr lang="en-US"/>
-        </a:p>
-      </c:txPr>
     </c:title>
     <c:autoTitleDeleted val="0"/>
     <c:plotArea>
@@ -4354,19 +4207,19 @@
                 <c:formatCode>General</c:formatCode>
                 <c:ptCount val="5"/>
                 <c:pt idx="0">
-                  <c:v>29026</c:v>
+                  <c:v>29026.0</c:v>
                 </c:pt>
                 <c:pt idx="1">
-                  <c:v>42135</c:v>
+                  <c:v>42135.0</c:v>
                 </c:pt>
                 <c:pt idx="2">
-                  <c:v>21578</c:v>
+                  <c:v>21578.0</c:v>
                 </c:pt>
                 <c:pt idx="3">
-                  <c:v>20719</c:v>
+                  <c:v>20719.0</c:v>
                 </c:pt>
                 <c:pt idx="4">
-                  <c:v>60241</c:v>
+                  <c:v>60241.0</c:v>
                 </c:pt>
               </c:numCache>
             </c:numRef>
@@ -4383,11 +4236,11 @@
         </c:dLbls>
         <c:gapWidth val="219"/>
         <c:overlap val="-27"/>
-        <c:axId val="619381296"/>
-        <c:axId val="619390000"/>
+        <c:axId val="2112484920"/>
+        <c:axId val="2112345016"/>
       </c:barChart>
       <c:catAx>
-        <c:axId val="619381296"/>
+        <c:axId val="2112484920"/>
         <c:scaling>
           <c:orientation val="minMax"/>
         </c:scaling>
@@ -4419,6 +4272,7 @@
               </a:p>
             </c:rich>
           </c:tx>
+          <c:layout/>
           <c:overlay val="0"/>
           <c:spPr>
             <a:noFill/>
@@ -4427,26 +4281,6 @@
             </a:ln>
             <a:effectLst/>
           </c:spPr>
-          <c:txPr>
-            <a:bodyPr rot="0" spcFirstLastPara="1" vertOverflow="ellipsis" vert="horz" wrap="square" anchor="ctr" anchorCtr="1"/>
-            <a:lstStyle/>
-            <a:p>
-              <a:pPr>
-                <a:defRPr sz="1000" b="0" i="0" u="none" strike="noStrike" kern="1200" baseline="0">
-                  <a:solidFill>
-                    <a:schemeClr val="tx1">
-                      <a:lumMod val="65000"/>
-                      <a:lumOff val="35000"/>
-                    </a:schemeClr>
-                  </a:solidFill>
-                  <a:latin typeface="+mn-lt"/>
-                  <a:ea typeface="+mn-ea"/>
-                  <a:cs typeface="+mn-cs"/>
-                </a:defRPr>
-              </a:pPr>
-              <a:endParaRPr lang="en-US"/>
-            </a:p>
-          </c:txPr>
         </c:title>
         <c:numFmt formatCode="General" sourceLinked="1"/>
         <c:majorTickMark val="none"/>
@@ -4485,7 +4319,7 @@
             <a:endParaRPr lang="en-US"/>
           </a:p>
         </c:txPr>
-        <c:crossAx val="619390000"/>
+        <c:crossAx val="2112345016"/>
         <c:crosses val="autoZero"/>
         <c:auto val="1"/>
         <c:lblAlgn val="ctr"/>
@@ -4493,10 +4327,10 @@
         <c:noMultiLvlLbl val="0"/>
       </c:catAx>
       <c:valAx>
-        <c:axId val="619390000"/>
+        <c:axId val="2112345016"/>
         <c:scaling>
           <c:orientation val="minMax"/>
-          <c:max val="300000"/>
+          <c:max val="300000.0"/>
         </c:scaling>
         <c:delete val="0"/>
         <c:axPos val="l"/>
@@ -4540,6 +4374,7 @@
               </a:p>
             </c:rich>
           </c:tx>
+          <c:layout/>
           <c:overlay val="0"/>
           <c:spPr>
             <a:noFill/>
@@ -4548,26 +4383,6 @@
             </a:ln>
             <a:effectLst/>
           </c:spPr>
-          <c:txPr>
-            <a:bodyPr rot="-5400000" spcFirstLastPara="1" vertOverflow="ellipsis" vert="horz" wrap="square" anchor="ctr" anchorCtr="1"/>
-            <a:lstStyle/>
-            <a:p>
-              <a:pPr>
-                <a:defRPr sz="1000" b="0" i="0" u="none" strike="noStrike" kern="1200" baseline="0">
-                  <a:solidFill>
-                    <a:schemeClr val="tx1">
-                      <a:lumMod val="65000"/>
-                      <a:lumOff val="35000"/>
-                    </a:schemeClr>
-                  </a:solidFill>
-                  <a:latin typeface="+mn-lt"/>
-                  <a:ea typeface="+mn-ea"/>
-                  <a:cs typeface="+mn-cs"/>
-                </a:defRPr>
-              </a:pPr>
-              <a:endParaRPr lang="en-US"/>
-            </a:p>
-          </c:txPr>
         </c:title>
         <c:numFmt formatCode="General" sourceLinked="1"/>
         <c:majorTickMark val="none"/>
@@ -4600,7 +4415,7 @@
             <a:endParaRPr lang="en-US"/>
           </a:p>
         </c:txPr>
-        <c:crossAx val="619381296"/>
+        <c:crossAx val="2112484920"/>
         <c:crosses val="autoZero"/>
         <c:crossBetween val="between"/>
       </c:valAx>
@@ -4641,7 +4456,7 @@
       <a:endParaRPr lang="en-US"/>
     </a:p>
   </c:txPr>
-  <c:externalData r:id="rId3">
+  <c:externalData r:id="rId1">
     <c:autoUpdate val="0"/>
   </c:externalData>
 </c:chartSpace>
@@ -4692,6 +4507,7 @@
           </a:p>
         </c:rich>
       </c:tx>
+      <c:layout/>
       <c:overlay val="0"/>
       <c:spPr>
         <a:noFill/>
@@ -4700,26 +4516,6 @@
         </a:ln>
         <a:effectLst/>
       </c:spPr>
-      <c:txPr>
-        <a:bodyPr rot="0" spcFirstLastPara="1" vertOverflow="ellipsis" vert="horz" wrap="square" anchor="ctr" anchorCtr="1"/>
-        <a:lstStyle/>
-        <a:p>
-          <a:pPr>
-            <a:defRPr sz="1400" b="0" i="0" u="none" strike="noStrike" kern="1200" spc="0" baseline="0">
-              <a:solidFill>
-                <a:schemeClr val="tx1">
-                  <a:lumMod val="65000"/>
-                  <a:lumOff val="35000"/>
-                </a:schemeClr>
-              </a:solidFill>
-              <a:latin typeface="+mn-lt"/>
-              <a:ea typeface="+mn-ea"/>
-              <a:cs typeface="+mn-cs"/>
-            </a:defRPr>
-          </a:pPr>
-          <a:endParaRPr lang="en-US"/>
-        </a:p>
-      </c:txPr>
     </c:title>
     <c:autoTitleDeleted val="0"/>
     <c:plotArea>
@@ -4840,19 +4636,19 @@
                 <c:formatCode>General</c:formatCode>
                 <c:ptCount val="5"/>
                 <c:pt idx="0">
-                  <c:v>107616</c:v>
+                  <c:v>107616.0</c:v>
                 </c:pt>
                 <c:pt idx="1">
-                  <c:v>124674</c:v>
+                  <c:v>124674.0</c:v>
                 </c:pt>
                 <c:pt idx="2">
-                  <c:v>61760</c:v>
+                  <c:v>61760.0</c:v>
                 </c:pt>
                 <c:pt idx="3">
-                  <c:v>61757</c:v>
+                  <c:v>61757.0</c:v>
                 </c:pt>
                 <c:pt idx="4">
-                  <c:v>211363</c:v>
+                  <c:v>211363.0</c:v>
                 </c:pt>
               </c:numCache>
             </c:numRef>
@@ -4869,11 +4665,11 @@
         </c:dLbls>
         <c:gapWidth val="219"/>
         <c:overlap val="-27"/>
-        <c:axId val="619386736"/>
-        <c:axId val="619382928"/>
+        <c:axId val="2112706376"/>
+        <c:axId val="2112718472"/>
       </c:barChart>
       <c:catAx>
-        <c:axId val="619386736"/>
+        <c:axId val="2112706376"/>
         <c:scaling>
           <c:orientation val="minMax"/>
         </c:scaling>
@@ -4905,6 +4701,7 @@
               </a:p>
             </c:rich>
           </c:tx>
+          <c:layout/>
           <c:overlay val="0"/>
           <c:spPr>
             <a:noFill/>
@@ -4913,26 +4710,6 @@
             </a:ln>
             <a:effectLst/>
           </c:spPr>
-          <c:txPr>
-            <a:bodyPr rot="0" spcFirstLastPara="1" vertOverflow="ellipsis" vert="horz" wrap="square" anchor="ctr" anchorCtr="1"/>
-            <a:lstStyle/>
-            <a:p>
-              <a:pPr>
-                <a:defRPr sz="1000" b="0" i="0" u="none" strike="noStrike" kern="1200" baseline="0">
-                  <a:solidFill>
-                    <a:schemeClr val="tx1">
-                      <a:lumMod val="65000"/>
-                      <a:lumOff val="35000"/>
-                    </a:schemeClr>
-                  </a:solidFill>
-                  <a:latin typeface="+mn-lt"/>
-                  <a:ea typeface="+mn-ea"/>
-                  <a:cs typeface="+mn-cs"/>
-                </a:defRPr>
-              </a:pPr>
-              <a:endParaRPr lang="en-US"/>
-            </a:p>
-          </c:txPr>
         </c:title>
         <c:numFmt formatCode="General" sourceLinked="1"/>
         <c:majorTickMark val="none"/>
@@ -4971,7 +4748,7 @@
             <a:endParaRPr lang="en-US"/>
           </a:p>
         </c:txPr>
-        <c:crossAx val="619382928"/>
+        <c:crossAx val="2112718472"/>
         <c:crosses val="autoZero"/>
         <c:auto val="1"/>
         <c:lblAlgn val="ctr"/>
@@ -4979,7 +4756,7 @@
         <c:noMultiLvlLbl val="0"/>
       </c:catAx>
       <c:valAx>
-        <c:axId val="619382928"/>
+        <c:axId val="2112718472"/>
         <c:scaling>
           <c:orientation val="minMax"/>
         </c:scaling>
@@ -5025,6 +4802,7 @@
               </a:p>
             </c:rich>
           </c:tx>
+          <c:layout/>
           <c:overlay val="0"/>
           <c:spPr>
             <a:noFill/>
@@ -5033,26 +4811,6 @@
             </a:ln>
             <a:effectLst/>
           </c:spPr>
-          <c:txPr>
-            <a:bodyPr rot="-5400000" spcFirstLastPara="1" vertOverflow="ellipsis" vert="horz" wrap="square" anchor="ctr" anchorCtr="1"/>
-            <a:lstStyle/>
-            <a:p>
-              <a:pPr>
-                <a:defRPr sz="1000" b="0" i="0" u="none" strike="noStrike" kern="1200" baseline="0">
-                  <a:solidFill>
-                    <a:schemeClr val="tx1">
-                      <a:lumMod val="65000"/>
-                      <a:lumOff val="35000"/>
-                    </a:schemeClr>
-                  </a:solidFill>
-                  <a:latin typeface="+mn-lt"/>
-                  <a:ea typeface="+mn-ea"/>
-                  <a:cs typeface="+mn-cs"/>
-                </a:defRPr>
-              </a:pPr>
-              <a:endParaRPr lang="en-US"/>
-            </a:p>
-          </c:txPr>
         </c:title>
         <c:numFmt formatCode="General" sourceLinked="1"/>
         <c:majorTickMark val="none"/>
@@ -5085,7 +4843,7 @@
             <a:endParaRPr lang="en-US"/>
           </a:p>
         </c:txPr>
-        <c:crossAx val="619386736"/>
+        <c:crossAx val="2112706376"/>
         <c:crosses val="autoZero"/>
         <c:crossBetween val="between"/>
       </c:valAx>
@@ -5126,7 +4884,7 @@
       <a:endParaRPr lang="en-US"/>
     </a:p>
   </c:txPr>
-  <c:externalData r:id="rId3">
+  <c:externalData r:id="rId1">
     <c:autoUpdate val="0"/>
   </c:externalData>
 </c:chartSpace>
@@ -5172,6 +4930,7 @@
           </a:p>
         </c:rich>
       </c:tx>
+      <c:layout/>
       <c:overlay val="0"/>
       <c:spPr>
         <a:noFill/>
@@ -5180,26 +4939,6 @@
         </a:ln>
         <a:effectLst/>
       </c:spPr>
-      <c:txPr>
-        <a:bodyPr rot="0" spcFirstLastPara="1" vertOverflow="ellipsis" vert="horz" wrap="square" anchor="ctr" anchorCtr="1"/>
-        <a:lstStyle/>
-        <a:p>
-          <a:pPr>
-            <a:defRPr sz="1400" b="0" i="0" u="none" strike="noStrike" kern="1200" spc="0" baseline="0">
-              <a:solidFill>
-                <a:schemeClr val="tx1">
-                  <a:lumMod val="65000"/>
-                  <a:lumOff val="35000"/>
-                </a:schemeClr>
-              </a:solidFill>
-              <a:latin typeface="+mn-lt"/>
-              <a:ea typeface="+mn-ea"/>
-              <a:cs typeface="+mn-cs"/>
-            </a:defRPr>
-          </a:pPr>
-          <a:endParaRPr lang="en-US"/>
-        </a:p>
-      </c:txPr>
     </c:title>
     <c:autoTitleDeleted val="0"/>
     <c:plotArea>
@@ -5320,19 +5059,19 @@
                 <c:formatCode>General</c:formatCode>
                 <c:ptCount val="5"/>
                 <c:pt idx="0">
-                  <c:v>23858</c:v>
+                  <c:v>23858.0</c:v>
                 </c:pt>
                 <c:pt idx="1">
-                  <c:v>27173</c:v>
+                  <c:v>27173.0</c:v>
                 </c:pt>
                 <c:pt idx="2">
-                  <c:v>13585</c:v>
+                  <c:v>13585.0</c:v>
                 </c:pt>
                 <c:pt idx="3">
-                  <c:v>13282</c:v>
+                  <c:v>13282.0</c:v>
                 </c:pt>
                 <c:pt idx="4">
-                  <c:v>48743</c:v>
+                  <c:v>48743.0</c:v>
                 </c:pt>
               </c:numCache>
             </c:numRef>
@@ -5349,11 +5088,11 @@
         </c:dLbls>
         <c:gapWidth val="219"/>
         <c:overlap val="-27"/>
-        <c:axId val="619385104"/>
-        <c:axId val="619385648"/>
+        <c:axId val="2063823768"/>
+        <c:axId val="2111608392"/>
       </c:barChart>
       <c:catAx>
-        <c:axId val="619385104"/>
+        <c:axId val="2063823768"/>
         <c:scaling>
           <c:orientation val="minMax"/>
         </c:scaling>
@@ -5385,6 +5124,7 @@
               </a:p>
             </c:rich>
           </c:tx>
+          <c:layout/>
           <c:overlay val="0"/>
           <c:spPr>
             <a:noFill/>
@@ -5393,26 +5133,6 @@
             </a:ln>
             <a:effectLst/>
           </c:spPr>
-          <c:txPr>
-            <a:bodyPr rot="0" spcFirstLastPara="1" vertOverflow="ellipsis" vert="horz" wrap="square" anchor="ctr" anchorCtr="1"/>
-            <a:lstStyle/>
-            <a:p>
-              <a:pPr>
-                <a:defRPr sz="1000" b="0" i="0" u="none" strike="noStrike" kern="1200" baseline="0">
-                  <a:solidFill>
-                    <a:schemeClr val="tx1">
-                      <a:lumMod val="65000"/>
-                      <a:lumOff val="35000"/>
-                    </a:schemeClr>
-                  </a:solidFill>
-                  <a:latin typeface="+mn-lt"/>
-                  <a:ea typeface="+mn-ea"/>
-                  <a:cs typeface="+mn-cs"/>
-                </a:defRPr>
-              </a:pPr>
-              <a:endParaRPr lang="en-US"/>
-            </a:p>
-          </c:txPr>
         </c:title>
         <c:numFmt formatCode="General" sourceLinked="1"/>
         <c:majorTickMark val="none"/>
@@ -5451,7 +5171,7 @@
             <a:endParaRPr lang="en-US"/>
           </a:p>
         </c:txPr>
-        <c:crossAx val="619385648"/>
+        <c:crossAx val="2111608392"/>
         <c:crosses val="autoZero"/>
         <c:auto val="1"/>
         <c:lblAlgn val="ctr"/>
@@ -5459,10 +5179,10 @@
         <c:noMultiLvlLbl val="0"/>
       </c:catAx>
       <c:valAx>
-        <c:axId val="619385648"/>
+        <c:axId val="2111608392"/>
         <c:scaling>
           <c:orientation val="minMax"/>
-          <c:max val="250000"/>
+          <c:max val="250000.0"/>
         </c:scaling>
         <c:delete val="0"/>
         <c:axPos val="l"/>
@@ -5506,6 +5226,7 @@
               </a:p>
             </c:rich>
           </c:tx>
+          <c:layout/>
           <c:overlay val="0"/>
           <c:spPr>
             <a:noFill/>
@@ -5514,26 +5235,6 @@
             </a:ln>
             <a:effectLst/>
           </c:spPr>
-          <c:txPr>
-            <a:bodyPr rot="-5400000" spcFirstLastPara="1" vertOverflow="ellipsis" vert="horz" wrap="square" anchor="ctr" anchorCtr="1"/>
-            <a:lstStyle/>
-            <a:p>
-              <a:pPr>
-                <a:defRPr sz="1000" b="0" i="0" u="none" strike="noStrike" kern="1200" baseline="0">
-                  <a:solidFill>
-                    <a:schemeClr val="tx1">
-                      <a:lumMod val="65000"/>
-                      <a:lumOff val="35000"/>
-                    </a:schemeClr>
-                  </a:solidFill>
-                  <a:latin typeface="+mn-lt"/>
-                  <a:ea typeface="+mn-ea"/>
-                  <a:cs typeface="+mn-cs"/>
-                </a:defRPr>
-              </a:pPr>
-              <a:endParaRPr lang="en-US"/>
-            </a:p>
-          </c:txPr>
         </c:title>
         <c:numFmt formatCode="General" sourceLinked="1"/>
         <c:majorTickMark val="none"/>
@@ -5566,7 +5267,7 @@
             <a:endParaRPr lang="en-US"/>
           </a:p>
         </c:txPr>
-        <c:crossAx val="619385104"/>
+        <c:crossAx val="2063823768"/>
         <c:crosses val="autoZero"/>
         <c:crossBetween val="between"/>
       </c:valAx>
@@ -5607,7 +5308,7 @@
       <a:endParaRPr lang="en-US"/>
     </a:p>
   </c:txPr>
-  <c:externalData r:id="rId3">
+  <c:externalData r:id="rId1">
     <c:autoUpdate val="0"/>
   </c:externalData>
 </c:chartSpace>
@@ -5653,6 +5354,7 @@
           </a:p>
         </c:rich>
       </c:tx>
+      <c:layout/>
       <c:overlay val="0"/>
       <c:spPr>
         <a:noFill/>
@@ -5661,26 +5363,6 @@
         </a:ln>
         <a:effectLst/>
       </c:spPr>
-      <c:txPr>
-        <a:bodyPr rot="0" spcFirstLastPara="1" vertOverflow="ellipsis" vert="horz" wrap="square" anchor="ctr" anchorCtr="1"/>
-        <a:lstStyle/>
-        <a:p>
-          <a:pPr>
-            <a:defRPr sz="1400" b="0" i="0" u="none" strike="noStrike" kern="1200" spc="0" baseline="0">
-              <a:solidFill>
-                <a:schemeClr val="tx1">
-                  <a:lumMod val="65000"/>
-                  <a:lumOff val="35000"/>
-                </a:schemeClr>
-              </a:solidFill>
-              <a:latin typeface="+mn-lt"/>
-              <a:ea typeface="+mn-ea"/>
-              <a:cs typeface="+mn-cs"/>
-            </a:defRPr>
-          </a:pPr>
-          <a:endParaRPr lang="en-US"/>
-        </a:p>
-      </c:txPr>
     </c:title>
     <c:autoTitleDeleted val="0"/>
     <c:plotArea>
@@ -5801,19 +5483,19 @@
                 <c:formatCode>General</c:formatCode>
                 <c:ptCount val="5"/>
                 <c:pt idx="0">
-                  <c:v>72275</c:v>
+                  <c:v>72275.0</c:v>
                 </c:pt>
                 <c:pt idx="1">
-                  <c:v>143384</c:v>
+                  <c:v>143384.0</c:v>
                 </c:pt>
                 <c:pt idx="2">
-                  <c:v>72275</c:v>
+                  <c:v>72275.0</c:v>
                 </c:pt>
                 <c:pt idx="3">
-                  <c:v>72275</c:v>
+                  <c:v>72275.0</c:v>
                 </c:pt>
                 <c:pt idx="4">
-                  <c:v>145750</c:v>
+                  <c:v>145750.0</c:v>
                 </c:pt>
               </c:numCache>
             </c:numRef>
@@ -5830,11 +5512,11 @@
         </c:dLbls>
         <c:gapWidth val="219"/>
         <c:overlap val="-27"/>
-        <c:axId val="619392176"/>
-        <c:axId val="543259904"/>
+        <c:axId val="2110948776"/>
+        <c:axId val="2109097496"/>
       </c:barChart>
       <c:catAx>
-        <c:axId val="619392176"/>
+        <c:axId val="2110948776"/>
         <c:scaling>
           <c:orientation val="minMax"/>
         </c:scaling>
@@ -5866,6 +5548,7 @@
               </a:p>
             </c:rich>
           </c:tx>
+          <c:layout/>
           <c:overlay val="0"/>
           <c:spPr>
             <a:noFill/>
@@ -5874,26 +5557,6 @@
             </a:ln>
             <a:effectLst/>
           </c:spPr>
-          <c:txPr>
-            <a:bodyPr rot="0" spcFirstLastPara="1" vertOverflow="ellipsis" vert="horz" wrap="square" anchor="ctr" anchorCtr="1"/>
-            <a:lstStyle/>
-            <a:p>
-              <a:pPr>
-                <a:defRPr sz="1000" b="0" i="0" u="none" strike="noStrike" kern="1200" baseline="0">
-                  <a:solidFill>
-                    <a:schemeClr val="tx1">
-                      <a:lumMod val="65000"/>
-                      <a:lumOff val="35000"/>
-                    </a:schemeClr>
-                  </a:solidFill>
-                  <a:latin typeface="+mn-lt"/>
-                  <a:ea typeface="+mn-ea"/>
-                  <a:cs typeface="+mn-cs"/>
-                </a:defRPr>
-              </a:pPr>
-              <a:endParaRPr lang="en-US"/>
-            </a:p>
-          </c:txPr>
         </c:title>
         <c:numFmt formatCode="General" sourceLinked="1"/>
         <c:majorTickMark val="none"/>
@@ -5932,7 +5595,7 @@
             <a:endParaRPr lang="en-US"/>
           </a:p>
         </c:txPr>
-        <c:crossAx val="543259904"/>
+        <c:crossAx val="2109097496"/>
         <c:crosses val="autoZero"/>
         <c:auto val="1"/>
         <c:lblAlgn val="ctr"/>
@@ -5940,7 +5603,7 @@
         <c:noMultiLvlLbl val="0"/>
       </c:catAx>
       <c:valAx>
-        <c:axId val="543259904"/>
+        <c:axId val="2109097496"/>
         <c:scaling>
           <c:orientation val="minMax"/>
         </c:scaling>
@@ -5986,6 +5649,7 @@
               </a:p>
             </c:rich>
           </c:tx>
+          <c:layout/>
           <c:overlay val="0"/>
           <c:spPr>
             <a:noFill/>
@@ -5994,26 +5658,6 @@
             </a:ln>
             <a:effectLst/>
           </c:spPr>
-          <c:txPr>
-            <a:bodyPr rot="-5400000" spcFirstLastPara="1" vertOverflow="ellipsis" vert="horz" wrap="square" anchor="ctr" anchorCtr="1"/>
-            <a:lstStyle/>
-            <a:p>
-              <a:pPr>
-                <a:defRPr sz="1000" b="0" i="0" u="none" strike="noStrike" kern="1200" baseline="0">
-                  <a:solidFill>
-                    <a:schemeClr val="tx1">
-                      <a:lumMod val="65000"/>
-                      <a:lumOff val="35000"/>
-                    </a:schemeClr>
-                  </a:solidFill>
-                  <a:latin typeface="+mn-lt"/>
-                  <a:ea typeface="+mn-ea"/>
-                  <a:cs typeface="+mn-cs"/>
-                </a:defRPr>
-              </a:pPr>
-              <a:endParaRPr lang="en-US"/>
-            </a:p>
-          </c:txPr>
         </c:title>
         <c:numFmt formatCode="General" sourceLinked="1"/>
         <c:majorTickMark val="none"/>
@@ -6046,7 +5690,7 @@
             <a:endParaRPr lang="en-US"/>
           </a:p>
         </c:txPr>
-        <c:crossAx val="619392176"/>
+        <c:crossAx val="2110948776"/>
         <c:crosses val="autoZero"/>
         <c:crossBetween val="between"/>
       </c:valAx>
@@ -6087,7 +5731,7 @@
       <a:endParaRPr lang="en-US"/>
     </a:p>
   </c:txPr>
-  <c:externalData r:id="rId3">
+  <c:externalData r:id="rId1">
     <c:autoUpdate val="0"/>
   </c:externalData>
 </c:chartSpace>
@@ -6133,6 +5777,7 @@
           </a:p>
         </c:rich>
       </c:tx>
+      <c:layout/>
       <c:overlay val="0"/>
       <c:spPr>
         <a:noFill/>
@@ -6141,26 +5786,6 @@
         </a:ln>
         <a:effectLst/>
       </c:spPr>
-      <c:txPr>
-        <a:bodyPr rot="0" spcFirstLastPara="1" vertOverflow="ellipsis" vert="horz" wrap="square" anchor="ctr" anchorCtr="1"/>
-        <a:lstStyle/>
-        <a:p>
-          <a:pPr>
-            <a:defRPr sz="1400" b="0" i="0" u="none" strike="noStrike" kern="1200" spc="0" baseline="0">
-              <a:solidFill>
-                <a:schemeClr val="tx1">
-                  <a:lumMod val="65000"/>
-                  <a:lumOff val="35000"/>
-                </a:schemeClr>
-              </a:solidFill>
-              <a:latin typeface="+mn-lt"/>
-              <a:ea typeface="+mn-ea"/>
-              <a:cs typeface="+mn-cs"/>
-            </a:defRPr>
-          </a:pPr>
-          <a:endParaRPr lang="en-US"/>
-        </a:p>
-      </c:txPr>
     </c:title>
     <c:autoTitleDeleted val="0"/>
     <c:plotArea>
@@ -6281,19 +5906,19 @@
                 <c:formatCode>General</c:formatCode>
                 <c:ptCount val="5"/>
                 <c:pt idx="0">
-                  <c:v>16128</c:v>
+                  <c:v>16128.0</c:v>
                 </c:pt>
                 <c:pt idx="1">
-                  <c:v>31970</c:v>
+                  <c:v>31970.0</c:v>
                 </c:pt>
                 <c:pt idx="2">
-                  <c:v>16128</c:v>
+                  <c:v>16128.0</c:v>
                 </c:pt>
                 <c:pt idx="3">
-                  <c:v>16128</c:v>
+                  <c:v>16128.0</c:v>
                 </c:pt>
                 <c:pt idx="4">
-                  <c:v>33344</c:v>
+                  <c:v>33344.0</c:v>
                 </c:pt>
               </c:numCache>
             </c:numRef>
@@ -6310,11 +5935,11 @@
         </c:dLbls>
         <c:gapWidth val="219"/>
         <c:overlap val="-27"/>
-        <c:axId val="543258272"/>
-        <c:axId val="543267520"/>
+        <c:axId val="2115039880"/>
+        <c:axId val="2108767512"/>
       </c:barChart>
       <c:catAx>
-        <c:axId val="543258272"/>
+        <c:axId val="2115039880"/>
         <c:scaling>
           <c:orientation val="minMax"/>
         </c:scaling>
@@ -6346,6 +5971,7 @@
               </a:p>
             </c:rich>
           </c:tx>
+          <c:layout/>
           <c:overlay val="0"/>
           <c:spPr>
             <a:noFill/>
@@ -6354,26 +5980,6 @@
             </a:ln>
             <a:effectLst/>
           </c:spPr>
-          <c:txPr>
-            <a:bodyPr rot="0" spcFirstLastPara="1" vertOverflow="ellipsis" vert="horz" wrap="square" anchor="ctr" anchorCtr="1"/>
-            <a:lstStyle/>
-            <a:p>
-              <a:pPr>
-                <a:defRPr sz="1000" b="0" i="0" u="none" strike="noStrike" kern="1200" baseline="0">
-                  <a:solidFill>
-                    <a:schemeClr val="tx1">
-                      <a:lumMod val="65000"/>
-                      <a:lumOff val="35000"/>
-                    </a:schemeClr>
-                  </a:solidFill>
-                  <a:latin typeface="+mn-lt"/>
-                  <a:ea typeface="+mn-ea"/>
-                  <a:cs typeface="+mn-cs"/>
-                </a:defRPr>
-              </a:pPr>
-              <a:endParaRPr lang="en-US"/>
-            </a:p>
-          </c:txPr>
         </c:title>
         <c:numFmt formatCode="General" sourceLinked="1"/>
         <c:majorTickMark val="none"/>
@@ -6412,7 +6018,7 @@
             <a:endParaRPr lang="en-US"/>
           </a:p>
         </c:txPr>
-        <c:crossAx val="543267520"/>
+        <c:crossAx val="2108767512"/>
         <c:crosses val="autoZero"/>
         <c:auto val="1"/>
         <c:lblAlgn val="ctr"/>
@@ -6420,10 +6026,10 @@
         <c:noMultiLvlLbl val="0"/>
       </c:catAx>
       <c:valAx>
-        <c:axId val="543267520"/>
+        <c:axId val="2108767512"/>
         <c:scaling>
           <c:orientation val="minMax"/>
-          <c:max val="160000"/>
+          <c:max val="160000.0"/>
         </c:scaling>
         <c:delete val="0"/>
         <c:axPos val="l"/>
@@ -6467,6 +6073,7 @@
               </a:p>
             </c:rich>
           </c:tx>
+          <c:layout/>
           <c:overlay val="0"/>
           <c:spPr>
             <a:noFill/>
@@ -6475,26 +6082,6 @@
             </a:ln>
             <a:effectLst/>
           </c:spPr>
-          <c:txPr>
-            <a:bodyPr rot="-5400000" spcFirstLastPara="1" vertOverflow="ellipsis" vert="horz" wrap="square" anchor="ctr" anchorCtr="1"/>
-            <a:lstStyle/>
-            <a:p>
-              <a:pPr>
-                <a:defRPr sz="1000" b="0" i="0" u="none" strike="noStrike" kern="1200" baseline="0">
-                  <a:solidFill>
-                    <a:schemeClr val="tx1">
-                      <a:lumMod val="65000"/>
-                      <a:lumOff val="35000"/>
-                    </a:schemeClr>
-                  </a:solidFill>
-                  <a:latin typeface="+mn-lt"/>
-                  <a:ea typeface="+mn-ea"/>
-                  <a:cs typeface="+mn-cs"/>
-                </a:defRPr>
-              </a:pPr>
-              <a:endParaRPr lang="en-US"/>
-            </a:p>
-          </c:txPr>
         </c:title>
         <c:numFmt formatCode="General" sourceLinked="1"/>
         <c:majorTickMark val="none"/>
@@ -6527,7 +6114,7 @@
             <a:endParaRPr lang="en-US"/>
           </a:p>
         </c:txPr>
-        <c:crossAx val="543258272"/>
+        <c:crossAx val="2115039880"/>
         <c:crosses val="autoZero"/>
         <c:crossBetween val="between"/>
       </c:valAx>
@@ -6568,7 +6155,7 @@
       <a:endParaRPr lang="en-US"/>
     </a:p>
   </c:txPr>
-  <c:externalData r:id="rId3">
+  <c:externalData r:id="rId1">
     <c:autoUpdate val="0"/>
   </c:externalData>
 </c:chartSpace>
@@ -6614,6 +6201,7 @@
           </a:p>
         </c:rich>
       </c:tx>
+      <c:layout/>
       <c:overlay val="0"/>
       <c:spPr>
         <a:noFill/>
@@ -6622,26 +6210,6 @@
         </a:ln>
         <a:effectLst/>
       </c:spPr>
-      <c:txPr>
-        <a:bodyPr rot="0" spcFirstLastPara="1" vertOverflow="ellipsis" vert="horz" wrap="square" anchor="ctr" anchorCtr="1"/>
-        <a:lstStyle/>
-        <a:p>
-          <a:pPr>
-            <a:defRPr sz="1400" b="0" i="0" u="none" strike="noStrike" kern="1200" spc="0" baseline="0">
-              <a:solidFill>
-                <a:schemeClr val="tx1">
-                  <a:lumMod val="65000"/>
-                  <a:lumOff val="35000"/>
-                </a:schemeClr>
-              </a:solidFill>
-              <a:latin typeface="+mn-lt"/>
-              <a:ea typeface="+mn-ea"/>
-              <a:cs typeface="+mn-cs"/>
-            </a:defRPr>
-          </a:pPr>
-          <a:endParaRPr lang="en-US"/>
-        </a:p>
-      </c:txPr>
     </c:title>
     <c:autoTitleDeleted val="0"/>
     <c:plotArea>
@@ -6762,13 +6330,13 @@
                 <c:formatCode>0.00</c:formatCode>
                 <c:ptCount val="5"/>
                 <c:pt idx="0">
-                  <c:v>113633</c:v>
+                  <c:v>113633.0</c:v>
                 </c:pt>
                 <c:pt idx="1">
                   <c:v>179870.25</c:v>
                 </c:pt>
                 <c:pt idx="2">
-                  <c:v>89678</c:v>
+                  <c:v>89678.0</c:v>
                 </c:pt>
                 <c:pt idx="3">
                   <c:v>89668.5</c:v>
@@ -6791,11 +6359,11 @@
         </c:dLbls>
         <c:gapWidth val="219"/>
         <c:overlap val="-27"/>
-        <c:axId val="543269696"/>
-        <c:axId val="543258816"/>
+        <c:axId val="2109736216"/>
+        <c:axId val="2110410296"/>
       </c:barChart>
       <c:catAx>
-        <c:axId val="543269696"/>
+        <c:axId val="2109736216"/>
         <c:scaling>
           <c:orientation val="minMax"/>
         </c:scaling>
@@ -6827,6 +6395,7 @@
               </a:p>
             </c:rich>
           </c:tx>
+          <c:layout/>
           <c:overlay val="0"/>
           <c:spPr>
             <a:noFill/>
@@ -6835,26 +6404,6 @@
             </a:ln>
             <a:effectLst/>
           </c:spPr>
-          <c:txPr>
-            <a:bodyPr rot="0" spcFirstLastPara="1" vertOverflow="ellipsis" vert="horz" wrap="square" anchor="ctr" anchorCtr="1"/>
-            <a:lstStyle/>
-            <a:p>
-              <a:pPr>
-                <a:defRPr sz="1000" b="0" i="0" u="none" strike="noStrike" kern="1200" baseline="0">
-                  <a:solidFill>
-                    <a:schemeClr val="tx1">
-                      <a:lumMod val="65000"/>
-                      <a:lumOff val="35000"/>
-                    </a:schemeClr>
-                  </a:solidFill>
-                  <a:latin typeface="+mn-lt"/>
-                  <a:ea typeface="+mn-ea"/>
-                  <a:cs typeface="+mn-cs"/>
-                </a:defRPr>
-              </a:pPr>
-              <a:endParaRPr lang="en-US"/>
-            </a:p>
-          </c:txPr>
         </c:title>
         <c:numFmt formatCode="General" sourceLinked="1"/>
         <c:majorTickMark val="none"/>
@@ -6893,7 +6442,7 @@
             <a:endParaRPr lang="en-US"/>
           </a:p>
         </c:txPr>
-        <c:crossAx val="543258816"/>
+        <c:crossAx val="2110410296"/>
         <c:crosses val="autoZero"/>
         <c:auto val="1"/>
         <c:lblAlgn val="ctr"/>
@@ -6901,7 +6450,7 @@
         <c:noMultiLvlLbl val="0"/>
       </c:catAx>
       <c:valAx>
-        <c:axId val="543258816"/>
+        <c:axId val="2110410296"/>
         <c:scaling>
           <c:orientation val="minMax"/>
         </c:scaling>
@@ -6947,6 +6496,7 @@
               </a:p>
             </c:rich>
           </c:tx>
+          <c:layout/>
           <c:overlay val="0"/>
           <c:spPr>
             <a:noFill/>
@@ -6955,26 +6505,6 @@
             </a:ln>
             <a:effectLst/>
           </c:spPr>
-          <c:txPr>
-            <a:bodyPr rot="-5400000" spcFirstLastPara="1" vertOverflow="ellipsis" vert="horz" wrap="square" anchor="ctr" anchorCtr="1"/>
-            <a:lstStyle/>
-            <a:p>
-              <a:pPr>
-                <a:defRPr sz="1000" b="0" i="0" u="none" strike="noStrike" kern="1200" baseline="0">
-                  <a:solidFill>
-                    <a:schemeClr val="tx1">
-                      <a:lumMod val="65000"/>
-                      <a:lumOff val="35000"/>
-                    </a:schemeClr>
-                  </a:solidFill>
-                  <a:latin typeface="+mn-lt"/>
-                  <a:ea typeface="+mn-ea"/>
-                  <a:cs typeface="+mn-cs"/>
-                </a:defRPr>
-              </a:pPr>
-              <a:endParaRPr lang="en-US"/>
-            </a:p>
-          </c:txPr>
         </c:title>
         <c:numFmt formatCode="0.00" sourceLinked="1"/>
         <c:majorTickMark val="none"/>
@@ -7007,7 +6537,7 @@
             <a:endParaRPr lang="en-US"/>
           </a:p>
         </c:txPr>
-        <c:crossAx val="543269696"/>
+        <c:crossAx val="2109736216"/>
         <c:crosses val="autoZero"/>
         <c:crossBetween val="between"/>
       </c:valAx>
@@ -7048,7 +6578,7 @@
       <a:endParaRPr lang="en-US"/>
     </a:p>
   </c:txPr>
-  <c:externalData r:id="rId3">
+  <c:externalData r:id="rId1">
     <c:autoUpdate val="0"/>
   </c:externalData>
 </c:chartSpace>
@@ -12535,7 +12065,7 @@
   <a:extraClrSchemeLst/>
   <a:extLst>
     <a:ext uri="{05A4C25C-085E-4340-85A3-A5531E510DB2}">
-      <thm15:themeFamily xmlns:thm15="http://schemas.microsoft.com/office/thememl/2012/main" name="Office Theme" id="{62F939B6-93AF-4DB8-9C6B-D6C7DFDC589F}" vid="{4A3C46E8-61CC-4603-A589-7422A47A8E4A}"/>
+      <thm15:themeFamily xmlns:thm15="http://schemas.microsoft.com/office/thememl/2012/main" xmlns="" name="Office Theme" id="{62F939B6-93AF-4DB8-9C6B-D6C7DFDC589F}" vid="{4A3C46E8-61CC-4603-A589-7422A47A8E4A}"/>
     </a:ext>
   </a:extLst>
 </a:theme>

</xml_diff>